<commit_message>
begin to work on the introduction
</commit_message>
<xml_diff>
--- a/thesis.docx
+++ b/thesis.docx
@@ -32,6 +32,8 @@
                 <w:color w:val="FF0000"/>
               </w:rPr>
             </w:pPr>
+            <w:bookmarkStart w:id="0" w:name="_GoBack"/>
+            <w:bookmarkEnd w:id="0"/>
             <w:r>
               <w:rPr>
                 <w:rFonts w:ascii="黑体" w:eastAsia="黑体" w:hAnsi="黑体" w:hint="eastAsia"/>
@@ -529,7 +531,7 @@
                 <w:sz w:val="32"/>
               </w:rPr>
             </w:pPr>
-            <w:bookmarkStart w:id="0" w:name="_Hlk9004818"/>
+            <w:bookmarkStart w:id="1" w:name="_Hlk9004818"/>
             <w:r>
               <w:rPr>
                 <w:rFonts w:hint="eastAsia"/>
@@ -612,7 +614,7 @@
           </w:p>
         </w:tc>
       </w:tr>
-      <w:bookmarkEnd w:id="0"/>
+      <w:bookmarkEnd w:id="1"/>
       <w:tr>
         <w:tc>
           <w:tcPr>
@@ -2763,16 +2765,16 @@
           <w:szCs w:val="36"/>
         </w:rPr>
       </w:pPr>
-      <w:bookmarkStart w:id="1" w:name="_Toc290067201"/>
-      <w:bookmarkStart w:id="2" w:name="_Toc290068043"/>
-      <w:bookmarkStart w:id="3" w:name="_Toc290068417"/>
-      <w:bookmarkStart w:id="4" w:name="_Toc290139572"/>
-      <w:bookmarkStart w:id="5" w:name="_Toc290545863"/>
-      <w:bookmarkStart w:id="6" w:name="_Toc291181743"/>
-      <w:bookmarkStart w:id="7" w:name="_Toc291235019"/>
-      <w:bookmarkStart w:id="8" w:name="_Toc291447988"/>
-      <w:bookmarkStart w:id="9" w:name="_Toc291854673"/>
-      <w:bookmarkStart w:id="10" w:name="_Toc294175489"/>
+      <w:bookmarkStart w:id="2" w:name="_Toc290067201"/>
+      <w:bookmarkStart w:id="3" w:name="_Toc290068043"/>
+      <w:bookmarkStart w:id="4" w:name="_Toc290068417"/>
+      <w:bookmarkStart w:id="5" w:name="_Toc290139572"/>
+      <w:bookmarkStart w:id="6" w:name="_Toc290545863"/>
+      <w:bookmarkStart w:id="7" w:name="_Toc291181743"/>
+      <w:bookmarkStart w:id="8" w:name="_Toc291235019"/>
+      <w:bookmarkStart w:id="9" w:name="_Toc291447988"/>
+      <w:bookmarkStart w:id="10" w:name="_Toc291854673"/>
+      <w:bookmarkStart w:id="11" w:name="_Toc294175489"/>
       <w:r>
         <w:rPr>
           <w:rFonts w:ascii="宋体" w:hAnsi="宋体" w:hint="eastAsia"/>
@@ -2783,7 +2785,6 @@
         <w:lastRenderedPageBreak/>
         <w:t>摘  要</w:t>
       </w:r>
-      <w:bookmarkEnd w:id="1"/>
       <w:bookmarkEnd w:id="2"/>
       <w:bookmarkEnd w:id="3"/>
       <w:bookmarkEnd w:id="4"/>
@@ -2793,6 +2794,7 @@
       <w:bookmarkEnd w:id="8"/>
       <w:bookmarkEnd w:id="9"/>
       <w:bookmarkEnd w:id="10"/>
+      <w:bookmarkEnd w:id="11"/>
     </w:p>
     <w:p>
       <w:pPr>
@@ -2804,7 +2806,7 @@
           <w:szCs w:val="24"/>
         </w:rPr>
       </w:pPr>
-      <w:bookmarkStart w:id="11" w:name="_Hlk9009967"/>
+      <w:bookmarkStart w:id="12" w:name="_Hlk9009967"/>
       <w:r>
         <w:rPr>
           <w:rFonts w:ascii="宋体" w:hAnsi="宋体" w:hint="eastAsia"/>
@@ -2892,8 +2894,8 @@
           <w:szCs w:val="24"/>
         </w:rPr>
       </w:pPr>
-      <w:bookmarkStart w:id="12" w:name="_Hlk9011778"/>
-      <w:bookmarkEnd w:id="11"/>
+      <w:bookmarkStart w:id="13" w:name="_Hlk9011778"/>
+      <w:bookmarkEnd w:id="12"/>
       <w:r>
         <w:rPr>
           <w:rFonts w:ascii="宋体" w:hAnsi="宋体" w:hint="eastAsia"/>
@@ -2985,17 +2987,17 @@
           <w:rFonts w:eastAsia="宋体"/>
         </w:rPr>
       </w:pPr>
-      <w:bookmarkStart w:id="13" w:name="_Toc290067202"/>
-      <w:bookmarkStart w:id="14" w:name="_Toc290068044"/>
-      <w:bookmarkStart w:id="15" w:name="_Toc290068418"/>
-      <w:bookmarkStart w:id="16" w:name="_Toc290139573"/>
-      <w:bookmarkStart w:id="17" w:name="_Toc290545864"/>
-      <w:bookmarkStart w:id="18" w:name="_Toc291181744"/>
-      <w:bookmarkStart w:id="19" w:name="_Toc291235020"/>
-      <w:bookmarkStart w:id="20" w:name="_Toc291447989"/>
-      <w:bookmarkStart w:id="21" w:name="_Toc291854674"/>
-      <w:bookmarkStart w:id="22" w:name="_Toc294175490"/>
-      <w:bookmarkEnd w:id="12"/>
+      <w:bookmarkStart w:id="14" w:name="_Toc290067202"/>
+      <w:bookmarkStart w:id="15" w:name="_Toc290068044"/>
+      <w:bookmarkStart w:id="16" w:name="_Toc290068418"/>
+      <w:bookmarkStart w:id="17" w:name="_Toc290139573"/>
+      <w:bookmarkStart w:id="18" w:name="_Toc290545864"/>
+      <w:bookmarkStart w:id="19" w:name="_Toc291181744"/>
+      <w:bookmarkStart w:id="20" w:name="_Toc291235020"/>
+      <w:bookmarkStart w:id="21" w:name="_Toc291447989"/>
+      <w:bookmarkStart w:id="22" w:name="_Toc291854674"/>
+      <w:bookmarkStart w:id="23" w:name="_Toc294175490"/>
+      <w:bookmarkEnd w:id="13"/>
       <w:r>
         <w:rPr>
           <w:rFonts w:ascii="宋体" w:eastAsia="宋体" w:hAnsi="宋体"/>
@@ -3018,7 +3020,6 @@
         </w:rPr>
         <w:t>BSTRACT</w:t>
       </w:r>
-      <w:bookmarkEnd w:id="13"/>
       <w:bookmarkEnd w:id="14"/>
       <w:bookmarkEnd w:id="15"/>
       <w:bookmarkEnd w:id="16"/>
@@ -3028,6 +3029,7 @@
       <w:bookmarkEnd w:id="20"/>
       <w:bookmarkEnd w:id="21"/>
       <w:bookmarkEnd w:id="22"/>
+      <w:bookmarkEnd w:id="23"/>
     </w:p>
     <w:p>
       <w:pPr>
@@ -3038,7 +3040,7 @@
           <w:szCs w:val="24"/>
         </w:rPr>
       </w:pPr>
-      <w:bookmarkStart w:id="23" w:name="_Hlk9011860"/>
+      <w:bookmarkStart w:id="24" w:name="_Hlk9011860"/>
       <w:proofErr w:type="spellStart"/>
       <w:r>
         <w:rPr>
@@ -3687,14 +3689,14 @@
         </w:rPr>
         <w:t xml:space="preserve">; </w:t>
       </w:r>
-      <w:bookmarkStart w:id="24" w:name="_Toc290068420"/>
-      <w:bookmarkStart w:id="25" w:name="_Toc290139575"/>
-      <w:bookmarkStart w:id="26" w:name="_Toc290545866"/>
-      <w:bookmarkStart w:id="27" w:name="_Toc291181746"/>
-      <w:bookmarkStart w:id="28" w:name="_Toc291235022"/>
-      <w:bookmarkStart w:id="29" w:name="_Toc291447991"/>
-      <w:bookmarkStart w:id="30" w:name="_Toc291854675"/>
-      <w:bookmarkStart w:id="31" w:name="_Toc294175491"/>
+      <w:bookmarkStart w:id="25" w:name="_Toc290068420"/>
+      <w:bookmarkStart w:id="26" w:name="_Toc290139575"/>
+      <w:bookmarkStart w:id="27" w:name="_Toc290545866"/>
+      <w:bookmarkStart w:id="28" w:name="_Toc291181746"/>
+      <w:bookmarkStart w:id="29" w:name="_Toc291235022"/>
+      <w:bookmarkStart w:id="30" w:name="_Toc291447991"/>
+      <w:bookmarkStart w:id="31" w:name="_Toc291854675"/>
+      <w:bookmarkStart w:id="32" w:name="_Toc294175491"/>
       <w:r>
         <w:rPr>
           <w:sz w:val="24"/>
@@ -3703,7 +3705,7 @@
         <w:t>Error Analysis</w:t>
       </w:r>
     </w:p>
-    <w:bookmarkEnd w:id="23"/>
+    <w:bookmarkEnd w:id="24"/>
     <w:p>
       <w:pPr>
         <w:spacing w:beforeLines="50" w:before="156" w:afterLines="150" w:after="468" w:line="440" w:lineRule="exact"/>
@@ -3736,7 +3738,6 @@
         <w:lastRenderedPageBreak/>
         <w:t>目  录</w:t>
       </w:r>
-      <w:bookmarkEnd w:id="24"/>
       <w:bookmarkEnd w:id="25"/>
       <w:bookmarkEnd w:id="26"/>
       <w:bookmarkEnd w:id="27"/>
@@ -3744,6 +3745,7 @@
       <w:bookmarkEnd w:id="29"/>
       <w:bookmarkEnd w:id="30"/>
       <w:bookmarkEnd w:id="31"/>
+      <w:bookmarkEnd w:id="32"/>
     </w:p>
     <w:p>
       <w:pPr>
@@ -4451,12 +4453,12 @@
         <w:t>X</w:t>
       </w:r>
     </w:p>
-    <w:bookmarkStart w:id="32" w:name="_Toc290545867"/>
-    <w:bookmarkStart w:id="33" w:name="_Toc291181747"/>
-    <w:bookmarkStart w:id="34" w:name="_Toc291235023"/>
-    <w:bookmarkStart w:id="35" w:name="_Toc291447992"/>
-    <w:bookmarkStart w:id="36" w:name="_Toc291854676"/>
-    <w:bookmarkStart w:id="37" w:name="_Toc294175492"/>
+    <w:bookmarkStart w:id="33" w:name="_Toc290545867"/>
+    <w:bookmarkStart w:id="34" w:name="_Toc291181747"/>
+    <w:bookmarkStart w:id="35" w:name="_Toc291235023"/>
+    <w:bookmarkStart w:id="36" w:name="_Toc291447992"/>
+    <w:bookmarkStart w:id="37" w:name="_Toc291854676"/>
+    <w:bookmarkStart w:id="38" w:name="_Toc294175492"/>
     <w:p>
       <w:pPr>
         <w:pStyle w:val="TOC1"/>
@@ -5537,12 +5539,12 @@
         <w:lastRenderedPageBreak/>
         <w:t>插图清单</w:t>
       </w:r>
-      <w:bookmarkEnd w:id="32"/>
       <w:bookmarkEnd w:id="33"/>
       <w:bookmarkEnd w:id="34"/>
       <w:bookmarkEnd w:id="35"/>
       <w:bookmarkEnd w:id="36"/>
       <w:bookmarkEnd w:id="37"/>
+      <w:bookmarkEnd w:id="38"/>
     </w:p>
     <w:p>
       <w:pPr>
@@ -5766,12 +5768,12 @@
           <w:szCs w:val="24"/>
         </w:rPr>
       </w:pPr>
-      <w:bookmarkStart w:id="38" w:name="_Toc290545868"/>
-      <w:bookmarkStart w:id="39" w:name="_Toc291181748"/>
-      <w:bookmarkStart w:id="40" w:name="_Toc291235024"/>
-      <w:bookmarkStart w:id="41" w:name="_Toc291447993"/>
-      <w:bookmarkStart w:id="42" w:name="_Toc291854677"/>
-      <w:bookmarkStart w:id="43" w:name="_Toc294175493"/>
+      <w:bookmarkStart w:id="39" w:name="_Toc290545868"/>
+      <w:bookmarkStart w:id="40" w:name="_Toc291181748"/>
+      <w:bookmarkStart w:id="41" w:name="_Toc291235024"/>
+      <w:bookmarkStart w:id="42" w:name="_Toc291447993"/>
+      <w:bookmarkStart w:id="43" w:name="_Toc291854677"/>
+      <w:bookmarkStart w:id="44" w:name="_Toc294175493"/>
       <w:r>
         <w:rPr>
           <w:rStyle w:val="af4"/>
@@ -5788,12 +5790,12 @@
         <w:lastRenderedPageBreak/>
         <w:t>表格清单</w:t>
       </w:r>
-      <w:bookmarkEnd w:id="38"/>
       <w:bookmarkEnd w:id="39"/>
       <w:bookmarkEnd w:id="40"/>
       <w:bookmarkEnd w:id="41"/>
       <w:bookmarkEnd w:id="42"/>
       <w:bookmarkEnd w:id="43"/>
+      <w:bookmarkEnd w:id="44"/>
     </w:p>
     <w:p>
       <w:pPr>
@@ -6739,7 +6741,7 @@
           <w:spacing w:val="10"/>
         </w:rPr>
       </w:pPr>
-      <w:bookmarkStart w:id="44" w:name="_Toc353527815"/>
+      <w:bookmarkStart w:id="45" w:name="_Toc353527815"/>
       <w:r>
         <w:rPr>
           <w:rFonts w:ascii="宋体" w:hAnsi="宋体" w:cs="宋体" w:hint="eastAsia"/>
@@ -6880,7 +6882,7 @@
         </w:rPr>
         <w:t>抑制率的影响</w:t>
       </w:r>
-      <w:bookmarkEnd w:id="44"/>
+      <w:bookmarkEnd w:id="45"/>
     </w:p>
     <w:p>
       <w:pPr>
@@ -8548,8 +8550,8 @@
         <w:t xml:space="preserve">参考文献 </w:t>
       </w:r>
     </w:p>
-    <w:bookmarkStart w:id="45" w:name="_Ref291149155"/>
-    <w:bookmarkStart w:id="46" w:name="_Ref291148972"/>
+    <w:bookmarkStart w:id="46" w:name="_Ref291149155"/>
+    <w:bookmarkStart w:id="47" w:name="_Ref291148972"/>
     <w:p>
       <w:pPr>
         <w:pStyle w:val="EndNoteBibliography"/>
@@ -8606,8 +8608,6 @@
       <w:r>
         <w:t>, 2000. Cnki.</w:t>
       </w:r>
-      <w:bookmarkStart w:id="47" w:name="_GoBack"/>
-      <w:bookmarkEnd w:id="47"/>
     </w:p>
     <w:p>
       <w:pPr>
@@ -8711,7 +8711,7 @@
         </w:rPr>
         <w:t>．</w:t>
       </w:r>
-      <w:bookmarkEnd w:id="45"/>
+      <w:bookmarkEnd w:id="46"/>
     </w:p>
     <w:p>
       <w:pPr>
@@ -8949,7 +8949,7 @@
       <w:r>
         <w:t>1990</w:t>
       </w:r>
-      <w:bookmarkEnd w:id="46"/>
+      <w:bookmarkEnd w:id="47"/>
       <w:r>
         <w:rPr>
           <w:rFonts w:hint="eastAsia"/>
@@ -14566,7 +14566,7 @@
 </file>
 
 <file path=customXml/itemProps1.xml><?xml version="1.0" encoding="utf-8"?>
-<ds:datastoreItem xmlns:ds="http://schemas.openxmlformats.org/officeDocument/2006/customXml" ds:itemID="{2FA57D69-83A1-40DA-A08E-63947303CCA6}">
+<ds:datastoreItem xmlns:ds="http://schemas.openxmlformats.org/officeDocument/2006/customXml" ds:itemID="{9B93150D-0204-49C3-8DE6-CED661BF5798}">
   <ds:schemaRefs>
     <ds:schemaRef ds:uri="http://schemas.openxmlformats.org/officeDocument/2006/bibliography"/>
   </ds:schemaRefs>

</xml_diff>

<commit_message>
almost finshed chapter 1
</commit_message>
<xml_diff>
--- a/thesis.docx
+++ b/thesis.docx
@@ -2832,7 +2832,23 @@
           <w:sz w:val="24"/>
           <w:szCs w:val="24"/>
         </w:rPr>
-        <w:t>，在仿真环境下，分析和优化数字摩尔三维测量处理算法，并实现一定成果。最后，对比不同处理算法的时间，空间成本，选择适合三维测量人物的方案，并分析误差来源。</w:t>
+        <w:t>，在仿真环境下，分析和优化数字</w:t>
+      </w:r>
+      <w:r>
+        <w:rPr>
+          <w:rFonts w:ascii="宋体" w:hAnsi="宋体" w:hint="eastAsia"/>
+          <w:sz w:val="24"/>
+          <w:szCs w:val="24"/>
+        </w:rPr>
+        <w:t>莫尔</w:t>
+      </w:r>
+      <w:r>
+        <w:rPr>
+          <w:rFonts w:ascii="宋体" w:hAnsi="宋体" w:hint="eastAsia"/>
+          <w:sz w:val="24"/>
+          <w:szCs w:val="24"/>
+        </w:rPr>
+        <w:t>三维测量处理算法，并实现一定成果。最后，对比不同处理算法的时间，空间成本，选择适合三维测量人物的方案，并分析误差来源。</w:t>
       </w:r>
     </w:p>
     <w:p>
@@ -4190,7 +4206,23 @@
             <w:rFonts w:hint="eastAsia"/>
             <w:noProof/>
           </w:rPr>
-          <w:t>数字摩尔三维测量的相位</w:t>
+          <w:t>数字</w:t>
+        </w:r>
+        <w:r>
+          <w:rPr>
+            <w:rStyle w:val="a5"/>
+            <w:rFonts w:hint="eastAsia"/>
+            <w:noProof/>
+          </w:rPr>
+          <w:t>莫尔</w:t>
+        </w:r>
+        <w:r>
+          <w:rPr>
+            <w:rStyle w:val="a5"/>
+            <w:rFonts w:hint="eastAsia"/>
+            <w:noProof/>
+          </w:rPr>
+          <w:t>三维测量的相位</w:t>
         </w:r>
         <w:r>
           <w:rPr>
@@ -6868,9 +6900,6 @@
         <w:fldChar w:fldCharType="separate"/>
       </w:r>
       <w:r>
-        <w:rPr>
-          <w:noProof/>
-        </w:rPr>
         <w:t>[1]</w:t>
       </w:r>
       <w:r>
@@ -6892,9 +6921,6 @@
         <w:fldChar w:fldCharType="separate"/>
       </w:r>
       <w:r>
-        <w:rPr>
-          <w:noProof/>
-        </w:rPr>
         <w:t>[2]</w:t>
       </w:r>
       <w:r>
@@ -7007,9 +7033,6 @@
         <w:fldChar w:fldCharType="separate"/>
       </w:r>
       <w:r>
-        <w:rPr>
-          <w:noProof/>
-        </w:rPr>
         <w:t>[3, 4]</w:t>
       </w:r>
       <w:r>
@@ -7037,9 +7060,6 @@
         <w:fldChar w:fldCharType="separate"/>
       </w:r>
       <w:r>
-        <w:rPr>
-          <w:noProof/>
-        </w:rPr>
         <w:t>[4]</w:t>
       </w:r>
       <w:r>
@@ -7073,9 +7093,6 @@
         <w:fldChar w:fldCharType="separate"/>
       </w:r>
       <w:r>
-        <w:rPr>
-          <w:noProof/>
-        </w:rPr>
         <w:t>[1]</w:t>
       </w:r>
       <w:r>
@@ -7179,7 +7196,19 @@
         <w:rPr>
           <w:rFonts w:hint="eastAsia"/>
         </w:rPr>
-        <w:t>。根据使用的成像方法，设计方案和测量目的不同，选择的设备和后端处理算法也不同。例如，属于多次投影调制的数字摩尔三维测量方法在实物测量过程中，在测量普通待测物体时，仅仅需要普通相机和投影仪即可，但当待测物体在移动速度较快时，则需要使用高速相机和能较高刷新频率的投影仪</w:t>
+        <w:t>。根据使用的成像方法，设计方案和测量目的不同，选择的设备和后端处理算法也不同。例如，属于多次投影调制的数字</w:t>
+      </w:r>
+      <w:r>
+        <w:rPr>
+          <w:rFonts w:hint="eastAsia"/>
+        </w:rPr>
+        <w:t>莫尔</w:t>
+      </w:r>
+      <w:r>
+        <w:rPr>
+          <w:rFonts w:hint="eastAsia"/>
+        </w:rPr>
+        <w:t>三维测量方法在实物测量过程中，在测量普通待测物体时，仅仅需要普通相机和投影仪即可，但当待测物体在移动速度较快时，则需要使用高速相机和能较高刷新频率的投影仪</w:t>
       </w:r>
       <w:r>
         <w:fldChar w:fldCharType="begin"/>
@@ -7219,10 +7248,225 @@
         </w:rPr>
         <w:t>数字莫尔三维测量方法过程</w:t>
       </w:r>
-      <w:bookmarkStart w:id="54" w:name="_GoBack"/>
       <w:bookmarkEnd w:id="52"/>
       <w:bookmarkEnd w:id="53"/>
+    </w:p>
+    <w:p>
+      <w:pPr>
+        <w:pStyle w:val="Afc"/>
+        <w:ind w:firstLine="480"/>
+      </w:pPr>
+      <w:r>
+        <w:t>数字莫尔三维测量将传统莫尔测量的产生莫尔图样和由莫尔图样得出所测表面三维模型的过程转移到计算机处理。在传统莫尔测量方法中，</w:t>
+      </w:r>
+      <w:r>
+        <w:rPr>
+          <w:rFonts w:hint="eastAsia"/>
+        </w:rPr>
+        <w:t xml:space="preserve"> 需要投影光栅和参考光栅重合形成对应等高线的莫尔图样</w:t>
+      </w:r>
+      <w:r>
+        <w:fldChar w:fldCharType="begin"/>
+      </w:r>
+      <w:r>
+        <w:instrText xml:space="preserve"> ADDIN EN.CITE &lt;EndNote&gt;&lt;Cite&gt;&lt;Author&gt;曹向群&lt;/Author&gt;&lt;Year&gt;1990&lt;/Year&gt;&lt;RecNum&gt;93&lt;/RecNum&gt;&lt;DisplayText&gt;[7]&lt;/DisplayText&gt;&lt;record&gt;&lt;rec-number&gt;93&lt;/rec-number&gt;&lt;foreign-keys&gt;&lt;key app="EN" db-id="25ts25aeg5wpw5edwz8pv0fnx5faar95e29z" timestamp="1558155994" guid="efbebee4-361e-4231-a6a8-5f2d0b8da5b3"&gt;93&lt;/key&gt;&lt;/foreign-keys&gt;&lt;ref-type name="Journal Article"&gt;17&lt;/ref-type&gt;&lt;contributors&gt;&lt;authors&gt;&lt;author&gt;曹向群&lt;/author&gt;&lt;author&gt;黄维实&lt;/author&gt;&lt;/authors&gt;&lt;/contributors&gt;&lt;auth-address&gt;浙江大学,上海交通大学 杭州&lt;/auth-address&gt;&lt;titles&gt;&lt;title&gt;莫尔技术</w:instrText>
+      </w:r>
+      <w:r>
+        <w:rPr>
+          <w:rFonts w:hint="eastAsia"/>
+        </w:rPr>
+        <w:instrText>的现状和展望</w:instrText>
+      </w:r>
+      <w:r>
+        <w:instrText>&lt;/title&gt;&lt;secondary-title&gt;光电工程&lt;/secondary-title&gt;&lt;/titles&gt;&lt;periodical&gt;&lt;full-title&gt;光电工程&lt;/full-title&gt;&lt;/periodical&gt;&lt;pages&gt;48-56&lt;/pages&gt;&lt;number&gt;03&lt;/number&gt;&lt;keywords&gt;&lt;keyword&gt;莫尔技术&lt;/keyword&gt;&lt;keyword&gt;概况&lt;/keyword&gt;&lt;/keywords&gt;&lt;dates&gt;&lt;year&gt;1990&lt;/year&gt;&lt;/dates&gt;&lt;isbn&gt;1003-501X&lt;/isbn&gt;&lt;call-num&gt;51-1346/O4&lt;/call-num&gt;&lt;urls&gt;&lt;/urls&gt;&lt;remote-database-provider&gt;Cnki&lt;/remote-database-provider&gt;&lt;/record&gt;&lt;/Cite&gt;&lt;/EndNote&gt;</w:instrText>
+      </w:r>
+      <w:r>
+        <w:fldChar w:fldCharType="separate"/>
+      </w:r>
+      <w:r>
+        <w:rPr>
+          <w:noProof/>
+        </w:rPr>
+        <w:t>[7]</w:t>
+      </w:r>
+      <w:r>
+        <w:fldChar w:fldCharType="end"/>
+      </w:r>
+      <w:r>
+        <w:rPr>
+          <w:rFonts w:hint="eastAsia"/>
+        </w:rPr>
+        <w:t>。而在数字莫尔测量方法中，投影光栅被投影仪的</w:t>
+      </w:r>
+      <w:r>
+        <w:rPr>
+          <w:rFonts w:hint="eastAsia"/>
+        </w:rPr>
+        <w:t>数字光处理</w:t>
+      </w:r>
+      <w:r>
+        <w:rPr>
+          <w:rFonts w:hint="eastAsia"/>
+        </w:rPr>
+        <w:t>芯片代替，直接将莫尔图样投影到被测物体上，然后由数码相机的CCD传感器捕捉图片，最后在利用电脑程序，将和投影条纹同频率但是不同初始相位的</w:t>
+      </w:r>
+      <w:r>
+        <w:rPr>
+          <w:rFonts w:hint="eastAsia"/>
+        </w:rPr>
+        <w:t>条纹</w:t>
+      </w:r>
+      <w:r>
+        <w:rPr>
+          <w:rFonts w:hint="eastAsia"/>
+        </w:rPr>
+        <w:t>图样重合，形成莫尔条纹。使用后端处理算法叠加条纹和被物体高度信息扭曲的条纹图样，产生莫尔</w:t>
+      </w:r>
+      <w:r>
+        <w:rPr>
+          <w:rFonts w:hint="eastAsia"/>
+        </w:rPr>
+        <w:t>条纹</w:t>
+      </w:r>
+      <w:r>
+        <w:rPr>
+          <w:rFonts w:hint="eastAsia"/>
+        </w:rPr>
+        <w:t>的过程，称为数字相移。</w:t>
+      </w:r>
+      <w:r>
+        <w:rPr>
+          <w:rFonts w:hint="eastAsia"/>
+        </w:rPr>
+        <w:t>进过数字相移得到的莫尔图样，不仅包含有我们需要的等高线，还包括调制物体高度信息的高频条纹。为了得到单一高线信息，为下一步处理做准备，数字相移的图像要经过进一步滤波。将数字相移得到的图像去除高频噪声的方法叫做</w:t>
+      </w:r>
+      <w:r>
+        <w:rPr>
+          <w:rFonts w:hint="eastAsia"/>
+        </w:rPr>
+        <w:t>条纹</w:t>
+      </w:r>
+      <w:r>
+        <w:rPr>
+          <w:rFonts w:hint="eastAsia"/>
+        </w:rPr>
+        <w:t>去除。经过这两步的</w:t>
+      </w:r>
+      <w:r>
+        <w:rPr>
+          <w:rFonts w:hint="eastAsia"/>
+        </w:rPr>
+        <w:t>单张</w:t>
+      </w:r>
+      <w:r>
+        <w:rPr>
+          <w:rFonts w:hint="eastAsia"/>
+        </w:rPr>
+        <w:t>莫尔</w:t>
+      </w:r>
+      <w:r>
+        <w:rPr>
+          <w:rFonts w:hint="eastAsia"/>
+        </w:rPr>
+        <w:lastRenderedPageBreak/>
+        <w:t>图样，需要结合</w:t>
+      </w:r>
+      <w:r>
+        <w:rPr>
+          <w:rFonts w:hint="eastAsia"/>
+        </w:rPr>
+        <w:t>，</w:t>
+      </w:r>
+      <w:r>
+        <w:rPr>
+          <w:rFonts w:hint="eastAsia"/>
+        </w:rPr>
+        <w:t>其他莫尔图样，利用三角函数关系，得出</w:t>
+      </w:r>
+      <w:r>
+        <w:rPr>
+          <w:rFonts w:hint="eastAsia"/>
+        </w:rPr>
+        <w:t>和被测面高度对应的相位。这一过程成为相位提取。在相位提取过程中的多张莫尔图样，必须是由不同初始相位但是统一条纹频率的条纹图样投影，数字相移得到。但经过相位提取的相位图像，并非和被测面高度直接对应，因此被称为折叠相位。由于使用的三角函数关系具有2</w:t>
+      </w:r>
+      <m:oMath>
+        <m:r>
+          <m:rPr>
+            <m:sty m:val="p"/>
+          </m:rPr>
+          <w:rPr>
+            <w:rFonts w:ascii="Cambria Math" w:hAnsi="Cambria Math"/>
+          </w:rPr>
+          <m:t>π</m:t>
+        </m:r>
+      </m:oMath>
+      <w:r>
+        <w:t>整数的不确定性，提取的相位需要使用不同条纹频率得到的折叠相位作为参考，最终得出连续变化的，对应物体高度的展开相位。使用不同调制频率的条纹得到的折叠相位作为参考，补充直接折叠相位和直接高度对应关系</w:t>
+      </w:r>
+      <w:r>
+        <w:rPr>
+          <w:rFonts w:hint="eastAsia"/>
+        </w:rPr>
+        <w:t>2</w:t>
+      </w:r>
+      <m:oMath>
+        <m:r>
+          <m:rPr>
+            <m:sty m:val="p"/>
+          </m:rPr>
+          <w:rPr>
+            <w:rFonts w:ascii="Cambria Math" w:hAnsi="Cambria Math"/>
+          </w:rPr>
+          <m:t>π</m:t>
+        </m:r>
+      </m:oMath>
+      <w:r>
+        <w:t>整数</w:t>
+      </w:r>
+      <w:r>
+        <w:t>的差异的过程，成为相位展开。至此，一个符合物体相对几何特征的相位已经得到。之后，本文的研究成果</w:t>
+      </w:r>
+      <w:r>
+        <w:rPr>
+          <w:rFonts w:hint="eastAsia"/>
+        </w:rPr>
+        <w:t>——</w:t>
+      </w:r>
+      <w:r>
+        <w:t>在仿真环境下，得到一个被测物体相对几何特征较为准确的三维模型</w:t>
+      </w:r>
+      <w:r>
+        <w:rPr>
+          <w:rFonts w:hint="eastAsia"/>
+        </w:rPr>
+        <w:t>——</w:t>
+      </w:r>
+      <w:r>
+        <w:t>能结合实物测量系统的校准给出的莫尔波长，最终得出物体的绝对三维模型。使用平板，在不同高度位置，测量莫尔波长，最终得出莫尔波长和高度对应关系的过程称为为系统校准</w:t>
+      </w:r>
+      <w:r>
+        <w:fldChar w:fldCharType="begin"/>
+      </w:r>
+      <w:r>
+        <w:instrText xml:space="preserve"> ADDIN EN.CITE &lt;EndNote&gt;&lt;Cite&gt;&lt;Author&gt;Mohammadi&lt;/Author&gt;&lt;Year&gt;2017&lt;/Year&gt;&lt;RecNum&gt;2&lt;/RecNum&gt;&lt;DisplayText&gt;[8]&lt;/DisplayText&gt;&lt;record&gt;&lt;rec-number&gt;2&lt;/rec-number&gt;&lt;foreign-keys&gt;&lt;key app="EN" db-id="25ts25aeg5wpw5edwz8pv0fnx5faar95e29z" timestamp="1558054939" guid="bc48b8ba-16ac-4770-8a68-125f5073ab67"&gt;2&lt;/key&gt;&lt;/foreign-keys&gt;&lt;ref-type name="Journal Article"&gt;17&lt;/ref-type&gt;&lt;contributors&gt;&lt;authors&gt;&lt;author&gt;Mohammadi, Fatemeh&lt;/author&gt;&lt;/authors&gt;&lt;/contributors&gt;&lt;titles&gt;&lt;title&gt;3D optical metrology by digital moiré: Pixel-wise calibration refinement, grid removal, and temporal phase unwrapping&lt;/title&gt;&lt;/titles&gt;&lt;dates&gt;&lt;year&gt;2017&lt;/year&gt;&lt;/dates&gt;&lt;urls&gt;&lt;/urls&gt;&lt;/record&gt;&lt;/Cite&gt;&lt;/EndNote&gt;</w:instrText>
+      </w:r>
+      <w:r>
+        <w:fldChar w:fldCharType="separate"/>
+      </w:r>
+      <w:r>
+        <w:rPr>
+          <w:noProof/>
+        </w:rPr>
+        <w:t>[8]</w:t>
+      </w:r>
+      <w:r>
+        <w:fldChar w:fldCharType="end"/>
+      </w:r>
+      <w:bookmarkStart w:id="54" w:name="_GoBack"/>
       <w:bookmarkEnd w:id="54"/>
+      <w:r>
+        <w:t>。</w:t>
+      </w:r>
     </w:p>
     <w:p>
       <w:pPr>
@@ -7239,6 +7483,173 @@
       </w:r>
       <w:bookmarkEnd w:id="55"/>
       <w:bookmarkEnd w:id="56"/>
+    </w:p>
+    <w:p>
+      <w:pPr>
+        <w:pStyle w:val="Afc"/>
+        <w:ind w:firstLine="480"/>
+        <w:rPr>
+          <w:rFonts w:eastAsia="黑体"/>
+          <w:sz w:val="32"/>
+          <w:szCs w:val="32"/>
+        </w:rPr>
+      </w:pPr>
+      <w:r>
+        <w:br w:type="page"/>
+      </w:r>
+    </w:p>
+    <w:p>
+      <w:pPr>
+        <w:pStyle w:val="1"/>
+        <w:spacing w:before="312" w:after="312"/>
+      </w:pPr>
+      <w:bookmarkStart w:id="57" w:name="_Toc9065204"/>
+      <w:bookmarkStart w:id="58" w:name="_Toc9065605"/>
+      <w:r>
+        <w:rPr>
+          <w:rFonts w:hint="eastAsia"/>
+        </w:rPr>
+        <w:lastRenderedPageBreak/>
+        <w:t>相位</w:t>
+      </w:r>
+      <w:r>
+        <w:rPr>
+          <w:rFonts w:hint="eastAsia"/>
+        </w:rPr>
+        <w:t>-</w:t>
+      </w:r>
+      <w:r>
+        <w:rPr>
+          <w:rFonts w:hint="eastAsia"/>
+        </w:rPr>
+        <w:t>高度对应关系</w:t>
+      </w:r>
+      <w:bookmarkEnd w:id="57"/>
+      <w:bookmarkEnd w:id="58"/>
+    </w:p>
+    <w:p>
+      <w:pPr>
+        <w:pStyle w:val="2"/>
+        <w:spacing w:before="156" w:after="156"/>
+      </w:pPr>
+      <w:bookmarkStart w:id="59" w:name="_Toc9065205"/>
+      <w:bookmarkStart w:id="60" w:name="_Toc9065606"/>
+      <w:r>
+        <w:rPr>
+          <w:rFonts w:hint="eastAsia"/>
+        </w:rPr>
+        <w:t>传统莫尔三维测量的相位</w:t>
+      </w:r>
+      <w:r>
+        <w:rPr>
+          <w:rFonts w:hint="eastAsia"/>
+        </w:rPr>
+        <w:t>-</w:t>
+      </w:r>
+      <w:r>
+        <w:rPr>
+          <w:rFonts w:hint="eastAsia"/>
+        </w:rPr>
+        <w:t>高度对应关系</w:t>
+      </w:r>
+      <w:bookmarkEnd w:id="59"/>
+      <w:bookmarkEnd w:id="60"/>
+    </w:p>
+    <w:p>
+      <w:pPr>
+        <w:pStyle w:val="2"/>
+        <w:spacing w:before="156" w:after="156"/>
+      </w:pPr>
+      <w:bookmarkStart w:id="61" w:name="_Toc9065206"/>
+      <w:bookmarkStart w:id="62" w:name="_Toc9065607"/>
+      <w:r>
+        <w:rPr>
+          <w:rFonts w:hint="eastAsia"/>
+        </w:rPr>
+        <w:t>数字</w:t>
+      </w:r>
+      <w:r>
+        <w:rPr>
+          <w:rFonts w:hint="eastAsia"/>
+        </w:rPr>
+        <w:t>莫尔</w:t>
+      </w:r>
+      <w:r>
+        <w:rPr>
+          <w:rFonts w:hint="eastAsia"/>
+        </w:rPr>
+        <w:t>三维测量的相位</w:t>
+      </w:r>
+      <w:r>
+        <w:rPr>
+          <w:rFonts w:hint="eastAsia"/>
+        </w:rPr>
+        <w:t>-</w:t>
+      </w:r>
+      <w:r>
+        <w:rPr>
+          <w:rFonts w:hint="eastAsia"/>
+        </w:rPr>
+        <w:t>高度对应关系</w:t>
+      </w:r>
+      <w:bookmarkEnd w:id="61"/>
+      <w:bookmarkEnd w:id="62"/>
+    </w:p>
+    <w:p>
+      <w:pPr>
+        <w:pStyle w:val="3"/>
+        <w:spacing w:before="156" w:after="156"/>
+      </w:pPr>
+      <w:bookmarkStart w:id="63" w:name="_Toc9065207"/>
+      <w:bookmarkStart w:id="64" w:name="_Toc9065608"/>
+      <w:r>
+        <w:rPr>
+          <w:rFonts w:hint="eastAsia"/>
+        </w:rPr>
+        <w:t>模拟环境下的相位</w:t>
+      </w:r>
+      <w:r>
+        <w:rPr>
+          <w:rFonts w:hint="eastAsia"/>
+        </w:rPr>
+        <w:t>-</w:t>
+      </w:r>
+      <w:r>
+        <w:rPr>
+          <w:rFonts w:hint="eastAsia"/>
+        </w:rPr>
+        <w:t>高度对应关系</w:t>
+      </w:r>
+      <w:bookmarkEnd w:id="63"/>
+      <w:bookmarkEnd w:id="64"/>
+    </w:p>
+    <w:p>
+      <w:pPr>
+        <w:pStyle w:val="3"/>
+        <w:spacing w:before="156" w:after="156"/>
+      </w:pPr>
+      <w:bookmarkStart w:id="65" w:name="_Toc9065208"/>
+      <w:bookmarkStart w:id="66" w:name="_Toc9065609"/>
+      <w:r>
+        <w:rPr>
+          <w:rFonts w:hint="eastAsia"/>
+        </w:rPr>
+        <w:t>真实环境下的相位</w:t>
+      </w:r>
+      <w:r>
+        <w:rPr>
+          <w:rFonts w:hint="eastAsia"/>
+        </w:rPr>
+        <w:t>-</w:t>
+      </w:r>
+      <w:r>
+        <w:rPr>
+          <w:rFonts w:hint="eastAsia"/>
+        </w:rPr>
+        <w:t>高度对应关系</w:t>
+      </w:r>
+      <w:bookmarkEnd w:id="65"/>
+      <w:bookmarkEnd w:id="66"/>
     </w:p>
     <w:p>
       <w:pPr>
@@ -7261,141 +7672,17 @@
         <w:pStyle w:val="1"/>
         <w:spacing w:before="312" w:after="312"/>
       </w:pPr>
-      <w:bookmarkStart w:id="57" w:name="_Toc9065204"/>
-      <w:bookmarkStart w:id="58" w:name="_Toc9065605"/>
+      <w:bookmarkStart w:id="67" w:name="_Toc9065209"/>
+      <w:bookmarkStart w:id="68" w:name="_Toc9065610"/>
       <w:r>
         <w:rPr>
           <w:rFonts w:hint="eastAsia"/>
         </w:rPr>
         <w:lastRenderedPageBreak/>
-        <w:t>相位</w:t>
-      </w:r>
-      <w:r>
-        <w:rPr>
-          <w:rFonts w:hint="eastAsia"/>
-        </w:rPr>
-        <w:t>-</w:t>
-      </w:r>
-      <w:r>
-        <w:rPr>
-          <w:rFonts w:hint="eastAsia"/>
-        </w:rPr>
-        <w:t>高度对应关系</w:t>
-      </w:r>
-      <w:bookmarkEnd w:id="57"/>
-      <w:bookmarkEnd w:id="58"/>
-    </w:p>
-    <w:p>
-      <w:pPr>
-        <w:pStyle w:val="2"/>
-        <w:spacing w:before="156" w:after="156"/>
-      </w:pPr>
-      <w:bookmarkStart w:id="59" w:name="_Toc9065205"/>
-      <w:bookmarkStart w:id="60" w:name="_Toc9065606"/>
-      <w:r>
-        <w:rPr>
-          <w:rFonts w:hint="eastAsia"/>
-        </w:rPr>
-        <w:t>传统莫尔三维测量的相位</w:t>
-      </w:r>
-      <w:r>
-        <w:rPr>
-          <w:rFonts w:hint="eastAsia"/>
-        </w:rPr>
-        <w:t>-</w:t>
-      </w:r>
-      <w:r>
-        <w:rPr>
-          <w:rFonts w:hint="eastAsia"/>
-        </w:rPr>
-        <w:t>高度对应关系</w:t>
-      </w:r>
-      <w:bookmarkEnd w:id="59"/>
-      <w:bookmarkEnd w:id="60"/>
-    </w:p>
-    <w:p>
-      <w:pPr>
-        <w:pStyle w:val="2"/>
-        <w:spacing w:before="156" w:after="156"/>
-      </w:pPr>
-      <w:bookmarkStart w:id="61" w:name="_Toc9065206"/>
-      <w:bookmarkStart w:id="62" w:name="_Toc9065607"/>
-      <w:r>
-        <w:rPr>
-          <w:rFonts w:hint="eastAsia"/>
-        </w:rPr>
-        <w:t>数字摩尔三维测量的相位</w:t>
-      </w:r>
-      <w:r>
-        <w:rPr>
-          <w:rFonts w:hint="eastAsia"/>
-        </w:rPr>
-        <w:t>-</w:t>
-      </w:r>
-      <w:r>
-        <w:rPr>
-          <w:rFonts w:hint="eastAsia"/>
-        </w:rPr>
-        <w:t>高度对应关系</w:t>
-      </w:r>
-      <w:bookmarkEnd w:id="61"/>
-      <w:bookmarkEnd w:id="62"/>
-    </w:p>
-    <w:p>
-      <w:pPr>
-        <w:pStyle w:val="3"/>
-        <w:spacing w:before="156" w:after="156"/>
-      </w:pPr>
-      <w:bookmarkStart w:id="63" w:name="_Toc9065207"/>
-      <w:bookmarkStart w:id="64" w:name="_Toc9065608"/>
-      <w:r>
-        <w:rPr>
-          <w:rFonts w:hint="eastAsia"/>
-        </w:rPr>
-        <w:t>模拟环境下的相位</w:t>
-      </w:r>
-      <w:r>
-        <w:rPr>
-          <w:rFonts w:hint="eastAsia"/>
-        </w:rPr>
-        <w:t>-</w:t>
-      </w:r>
-      <w:r>
-        <w:rPr>
-          <w:rFonts w:hint="eastAsia"/>
-        </w:rPr>
-        <w:t>高度对应关系</w:t>
-      </w:r>
-      <w:bookmarkEnd w:id="63"/>
-      <w:bookmarkEnd w:id="64"/>
-    </w:p>
-    <w:p>
-      <w:pPr>
-        <w:pStyle w:val="3"/>
-        <w:spacing w:before="156" w:after="156"/>
-      </w:pPr>
-      <w:bookmarkStart w:id="65" w:name="_Toc9065208"/>
-      <w:bookmarkStart w:id="66" w:name="_Toc9065609"/>
-      <w:r>
-        <w:rPr>
-          <w:rFonts w:hint="eastAsia"/>
-        </w:rPr>
-        <w:t>真实环境下的相位</w:t>
-      </w:r>
-      <w:r>
-        <w:rPr>
-          <w:rFonts w:hint="eastAsia"/>
-        </w:rPr>
-        <w:t>-</w:t>
-      </w:r>
-      <w:r>
-        <w:rPr>
-          <w:rFonts w:hint="eastAsia"/>
-        </w:rPr>
-        <w:t>高度对应关系</w:t>
-      </w:r>
-      <w:bookmarkEnd w:id="65"/>
-      <w:bookmarkEnd w:id="66"/>
+        <w:t>实物系统校准</w:t>
+      </w:r>
+      <w:bookmarkEnd w:id="67"/>
+      <w:bookmarkEnd w:id="68"/>
     </w:p>
     <w:p>
       <w:pPr>
@@ -7418,17 +7705,17 @@
         <w:pStyle w:val="1"/>
         <w:spacing w:before="312" w:after="312"/>
       </w:pPr>
-      <w:bookmarkStart w:id="67" w:name="_Toc9065209"/>
-      <w:bookmarkStart w:id="68" w:name="_Toc9065610"/>
+      <w:bookmarkStart w:id="69" w:name="_Toc9065210"/>
+      <w:bookmarkStart w:id="70" w:name="_Toc9065611"/>
       <w:r>
         <w:rPr>
           <w:rFonts w:hint="eastAsia"/>
         </w:rPr>
         <w:lastRenderedPageBreak/>
-        <w:t>实物系统校准</w:t>
-      </w:r>
-      <w:bookmarkEnd w:id="67"/>
-      <w:bookmarkEnd w:id="68"/>
+        <w:t>数字相移</w:t>
+      </w:r>
+      <w:bookmarkEnd w:id="69"/>
+      <w:bookmarkEnd w:id="70"/>
     </w:p>
     <w:p>
       <w:pPr>
@@ -7451,17 +7738,17 @@
         <w:pStyle w:val="1"/>
         <w:spacing w:before="312" w:after="312"/>
       </w:pPr>
-      <w:bookmarkStart w:id="69" w:name="_Toc9065210"/>
-      <w:bookmarkStart w:id="70" w:name="_Toc9065611"/>
+      <w:bookmarkStart w:id="71" w:name="_Toc9065211"/>
+      <w:bookmarkStart w:id="72" w:name="_Toc9065612"/>
       <w:r>
         <w:rPr>
           <w:rFonts w:hint="eastAsia"/>
         </w:rPr>
         <w:lastRenderedPageBreak/>
-        <w:t>数字相移</w:t>
-      </w:r>
-      <w:bookmarkEnd w:id="69"/>
-      <w:bookmarkEnd w:id="70"/>
+        <w:t>高频载波滤波</w:t>
+      </w:r>
+      <w:bookmarkEnd w:id="71"/>
+      <w:bookmarkEnd w:id="72"/>
     </w:p>
     <w:p>
       <w:pPr>
@@ -7484,17 +7771,17 @@
         <w:pStyle w:val="1"/>
         <w:spacing w:before="312" w:after="312"/>
       </w:pPr>
-      <w:bookmarkStart w:id="71" w:name="_Toc9065211"/>
-      <w:bookmarkStart w:id="72" w:name="_Toc9065612"/>
+      <w:bookmarkStart w:id="73" w:name="_Toc9065212"/>
+      <w:bookmarkStart w:id="74" w:name="_Toc9065613"/>
       <w:r>
         <w:rPr>
           <w:rFonts w:hint="eastAsia"/>
         </w:rPr>
         <w:lastRenderedPageBreak/>
-        <w:t>高频载波滤波</w:t>
-      </w:r>
-      <w:bookmarkEnd w:id="71"/>
-      <w:bookmarkEnd w:id="72"/>
+        <w:t>相位提取展开</w:t>
+      </w:r>
+      <w:bookmarkEnd w:id="73"/>
+      <w:bookmarkEnd w:id="74"/>
     </w:p>
     <w:p>
       <w:pPr>
@@ -7517,17 +7804,17 @@
         <w:pStyle w:val="1"/>
         <w:spacing w:before="312" w:after="312"/>
       </w:pPr>
-      <w:bookmarkStart w:id="73" w:name="_Toc9065212"/>
-      <w:bookmarkStart w:id="74" w:name="_Toc9065613"/>
+      <w:bookmarkStart w:id="75" w:name="_Toc9065213"/>
+      <w:bookmarkStart w:id="76" w:name="_Toc9065614"/>
       <w:r>
         <w:rPr>
           <w:rFonts w:hint="eastAsia"/>
         </w:rPr>
         <w:lastRenderedPageBreak/>
-        <w:t>相位提取展开</w:t>
-      </w:r>
-      <w:bookmarkEnd w:id="73"/>
-      <w:bookmarkEnd w:id="74"/>
+        <w:t>实验过程和结果</w:t>
+      </w:r>
+      <w:bookmarkEnd w:id="75"/>
+      <w:bookmarkEnd w:id="76"/>
     </w:p>
     <w:p>
       <w:pPr>
@@ -7550,17 +7837,13 @@
         <w:pStyle w:val="1"/>
         <w:spacing w:before="312" w:after="312"/>
       </w:pPr>
-      <w:bookmarkStart w:id="75" w:name="_Toc9065213"/>
-      <w:bookmarkStart w:id="76" w:name="_Toc9065614"/>
       <w:r>
         <w:rPr>
           <w:rFonts w:hint="eastAsia"/>
         </w:rPr>
         <w:lastRenderedPageBreak/>
-        <w:t>实验过程和结果</w:t>
-      </w:r>
-      <w:bookmarkEnd w:id="75"/>
-      <w:bookmarkEnd w:id="76"/>
+        <w:t>结论</w:t>
+      </w:r>
     </w:p>
     <w:p>
       <w:pPr>
@@ -7568,39 +7851,6 @@
         <w:spacing w:line="240" w:lineRule="auto"/>
         <w:jc w:val="left"/>
         <w:rPr>
-          <w:rFonts w:eastAsia="黑体"/>
-          <w:b/>
-          <w:sz w:val="32"/>
-          <w:szCs w:val="32"/>
-        </w:rPr>
-      </w:pPr>
-      <w:r>
-        <w:br w:type="page"/>
-      </w:r>
-    </w:p>
-    <w:p>
-      <w:pPr>
-        <w:pStyle w:val="1"/>
-        <w:spacing w:before="312" w:after="312"/>
-      </w:pPr>
-      <w:bookmarkStart w:id="77" w:name="_Toc9065214"/>
-      <w:bookmarkStart w:id="78" w:name="_Toc9065615"/>
-      <w:r>
-        <w:rPr>
-          <w:rFonts w:hint="eastAsia"/>
-        </w:rPr>
-        <w:lastRenderedPageBreak/>
-        <w:t>总结和展望</w:t>
-      </w:r>
-      <w:bookmarkEnd w:id="77"/>
-      <w:bookmarkEnd w:id="78"/>
-    </w:p>
-    <w:p>
-      <w:pPr>
-        <w:widowControl/>
-        <w:spacing w:line="240" w:lineRule="auto"/>
-        <w:jc w:val="left"/>
-        <w:rPr>
           <w:rFonts w:ascii="宋体" w:hAnsi="宋体"/>
           <w:sz w:val="24"/>
           <w:szCs w:val="24"/>
@@ -7665,7 +7915,7 @@
           <w:szCs w:val="24"/>
         </w:rPr>
         <w:drawing>
-          <wp:inline distT="0" distB="0" distL="0" distR="0" wp14:anchorId="22C63B93" wp14:editId="29E83BCA">
+          <wp:inline distT="0" distB="0" distL="0" distR="0" wp14:anchorId="7BB27E24" wp14:editId="099E1F38">
             <wp:extent cx="3362325" cy="2066925"/>
             <wp:effectExtent l="0" t="0" r="0" b="0"/>
             <wp:docPr id="2" name="图片 2"/>
@@ -7724,7 +7974,7 @@
           <w:spacing w:val="10"/>
         </w:rPr>
       </w:pPr>
-      <w:bookmarkStart w:id="79" w:name="_Toc353527815"/>
+      <w:bookmarkStart w:id="77" w:name="_Toc353527815"/>
       <w:r>
         <w:rPr>
           <w:rFonts w:ascii="宋体" w:hAnsi="宋体" w:cs="宋体" w:hint="eastAsia"/>
@@ -7850,7 +8100,7 @@
         </w:rPr>
         <w:t>抑制率的影响</w:t>
       </w:r>
-      <w:bookmarkEnd w:id="79"/>
+      <w:bookmarkEnd w:id="77"/>
     </w:p>
     <w:p>
       <w:pPr>
@@ -7950,7 +8200,7 @@
           <w:szCs w:val="20"/>
         </w:rPr>
         <w:drawing>
-          <wp:inline distT="0" distB="0" distL="0" distR="0" wp14:anchorId="4D4A6F80" wp14:editId="3BA46767">
+          <wp:inline distT="0" distB="0" distL="0" distR="0" wp14:anchorId="12206FA7" wp14:editId="01681803">
             <wp:extent cx="5067300" cy="1428750"/>
             <wp:effectExtent l="0" t="0" r="0" b="0"/>
             <wp:docPr id="1" name="图片 1"/>
@@ -9439,8 +9689,8 @@
         </w:rPr>
         <w:br w:type="page"/>
       </w:r>
-      <w:bookmarkStart w:id="80" w:name="_Toc9065215"/>
-      <w:bookmarkStart w:id="81" w:name="_Toc9065616"/>
+      <w:bookmarkStart w:id="78" w:name="_Toc9065215"/>
+      <w:bookmarkStart w:id="79" w:name="_Toc9065616"/>
       <w:r>
         <w:rPr>
           <w:rFonts w:hint="eastAsia"/>
@@ -9448,8 +9698,8 @@
         <w:lastRenderedPageBreak/>
         <w:t>参考文献</w:t>
       </w:r>
-      <w:bookmarkEnd w:id="80"/>
-      <w:bookmarkEnd w:id="81"/>
+      <w:bookmarkEnd w:id="78"/>
+      <w:bookmarkEnd w:id="79"/>
       <w:r>
         <w:rPr>
           <w:rFonts w:hint="eastAsia"/>
@@ -9457,8 +9707,8 @@
         <w:t xml:space="preserve"> </w:t>
       </w:r>
     </w:p>
-    <w:bookmarkStart w:id="82" w:name="_Ref291149155"/>
-    <w:bookmarkStart w:id="83" w:name="_Ref291148972"/>
+    <w:bookmarkStart w:id="80" w:name="_Ref291149155"/>
+    <w:bookmarkStart w:id="81" w:name="_Ref291148972"/>
     <w:p>
       <w:pPr>
         <w:pStyle w:val="EndNoteBibliography"/>
@@ -9741,6 +9991,73 @@
     </w:p>
     <w:p>
       <w:pPr>
+        <w:pStyle w:val="EndNoteBibliography"/>
+        <w:ind w:left="720" w:hanging="720"/>
+      </w:pPr>
+      <w:r>
+        <w:t>7.</w:t>
+      </w:r>
+      <w:r>
+        <w:tab/>
+      </w:r>
+      <w:r>
+        <w:t>曹向群</w:t>
+      </w:r>
+      <w:r>
+        <w:t xml:space="preserve"> and </w:t>
+      </w:r>
+      <w:r>
+        <w:t>黄维实</w:t>
+      </w:r>
+      <w:r>
+        <w:t xml:space="preserve">, </w:t>
+      </w:r>
+      <w:r>
+        <w:rPr>
+          <w:i/>
+        </w:rPr>
+        <w:t>莫尔技术的现状和展望</w:t>
+      </w:r>
+      <w:r>
+        <w:rPr>
+          <w:i/>
+        </w:rPr>
+        <w:t>.</w:t>
+      </w:r>
+      <w:r>
+        <w:t xml:space="preserve"> </w:t>
+      </w:r>
+      <w:r>
+        <w:t>光电工程</w:t>
+      </w:r>
+      <w:r>
+        <w:t>, 1990(03): p. 48-56.</w:t>
+      </w:r>
+    </w:p>
+    <w:p>
+      <w:pPr>
+        <w:pStyle w:val="EndNoteBibliography"/>
+        <w:ind w:left="720" w:hanging="720"/>
+      </w:pPr>
+      <w:r>
+        <w:t>8.</w:t>
+      </w:r>
+      <w:r>
+        <w:tab/>
+        <w:t xml:space="preserve">Mohammadi, F., </w:t>
+      </w:r>
+      <w:r>
+        <w:rPr>
+          <w:i/>
+        </w:rPr>
+        <w:t>3D optical metrology by digital moiré: Pixel-wise calibration refinement, grid removal, and temporal phase unwrapping.</w:t>
+      </w:r>
+      <w:r>
+        <w:t xml:space="preserve"> 2017.</w:t>
+      </w:r>
+    </w:p>
+    <w:p>
+      <w:pPr>
         <w:widowControl/>
         <w:spacing w:line="240" w:lineRule="auto"/>
         <w:jc w:val="left"/>
@@ -9762,1376 +10079,226 @@
     </w:p>
     <w:p>
       <w:pPr>
-        <w:pStyle w:val="a"/>
-        <w:ind w:left="555" w:hangingChars="250" w:hanging="555"/>
-      </w:pPr>
-      <w:r>
+        <w:pStyle w:val="C"/>
+        <w:spacing w:before="156" w:after="468"/>
+      </w:pPr>
+      <w:bookmarkStart w:id="82" w:name="_Toc294175617"/>
+      <w:bookmarkStart w:id="83" w:name="_Toc9065216"/>
+      <w:bookmarkStart w:id="84" w:name="_Toc9065617"/>
+      <w:bookmarkEnd w:id="80"/>
+      <w:bookmarkEnd w:id="81"/>
+      <w:r>
+        <w:rPr>
+          <w:rFonts w:hint="eastAsia"/>
+        </w:rPr>
         <w:lastRenderedPageBreak/>
-        <w:t>马建勋</w:t>
-      </w:r>
-      <w:r>
-        <w:rPr>
-          <w:rFonts w:hint="eastAsia"/>
-        </w:rPr>
-        <w:t>，</w:t>
-      </w:r>
-      <w:r>
-        <w:t>梅占馨</w:t>
-      </w:r>
-      <w:r>
-        <w:rPr>
-          <w:rFonts w:hint="eastAsia"/>
-        </w:rPr>
-        <w:t>．</w:t>
-      </w:r>
-      <w:r>
-        <w:t>筒仓在地震作用下的计算理论</w:t>
-      </w:r>
-      <w:r>
-        <w:t>[J]</w:t>
-      </w:r>
-      <w:r>
-        <w:rPr>
-          <w:rFonts w:hint="eastAsia"/>
-        </w:rPr>
-        <w:t>．</w:t>
-      </w:r>
-      <w:r>
-        <w:t>土木工程学报</w:t>
-      </w:r>
-      <w:r>
-        <w:rPr>
-          <w:rFonts w:hint="eastAsia"/>
-        </w:rPr>
-        <w:t>，</w:t>
-      </w:r>
-      <w:r>
-        <w:t>1997</w:t>
-      </w:r>
-      <w:r>
-        <w:rPr>
-          <w:rFonts w:hint="eastAsia"/>
-        </w:rPr>
-        <w:t>，</w:t>
-      </w:r>
-      <w:r>
-        <w:t>30</w:t>
-      </w:r>
-      <w:r>
-        <w:rPr>
-          <w:rFonts w:hint="eastAsia"/>
-        </w:rPr>
-        <w:t>（</w:t>
-      </w:r>
-      <w:r>
-        <w:t>1</w:t>
-      </w:r>
-      <w:r>
-        <w:rPr>
-          <w:rFonts w:hint="eastAsia"/>
-        </w:rPr>
-        <w:t>）：</w:t>
-      </w:r>
-      <w:r>
-        <w:t>25-30</w:t>
-      </w:r>
-      <w:r>
-        <w:rPr>
-          <w:rFonts w:hint="eastAsia"/>
-        </w:rPr>
-        <w:t>．</w:t>
-      </w:r>
-      <w:bookmarkEnd w:id="82"/>
-    </w:p>
-    <w:p>
-      <w:pPr>
-        <w:pStyle w:val="a"/>
-        <w:ind w:left="555" w:hangingChars="250" w:hanging="555"/>
-      </w:pPr>
-      <w:r>
-        <w:rPr>
-          <w:bdr w:val="none" w:sz="0" w:space="0" w:color="auto" w:frame="1"/>
-        </w:rPr>
-        <w:t>Mohamed T.A</w:t>
-      </w:r>
-      <w:r>
-        <w:rPr>
-          <w:rFonts w:hint="eastAsia"/>
-          <w:bdr w:val="none" w:sz="0" w:space="0" w:color="auto" w:frame="1"/>
-        </w:rPr>
-        <w:t>.</w:t>
-      </w:r>
-      <w:r>
-        <w:t>,</w:t>
-      </w:r>
-      <w:r>
-        <w:rPr>
-          <w:rFonts w:hint="eastAsia"/>
+        <w:t>致谢</w:t>
+      </w:r>
+      <w:bookmarkEnd w:id="83"/>
+      <w:bookmarkEnd w:id="84"/>
+    </w:p>
+    <w:p>
+      <w:pPr>
+        <w:spacing w:line="440" w:lineRule="exact"/>
+        <w:ind w:firstLineChars="200" w:firstLine="480"/>
+        <w:jc w:val="left"/>
+        <w:rPr>
+          <w:rFonts w:ascii="宋体" w:hAnsi="宋体" w:hint="eastAsia"/>
+          <w:sz w:val="24"/>
+          <w:szCs w:val="20"/>
+        </w:rPr>
+      </w:pPr>
+      <w:r>
+        <w:rPr>
+          <w:rFonts w:ascii="宋体" w:hAnsi="宋体" w:hint="eastAsia"/>
+          <w:sz w:val="24"/>
+          <w:szCs w:val="24"/>
+        </w:rPr>
+        <w:t>本论文是在</w:t>
+      </w:r>
+      <w:r>
+        <w:rPr>
+          <w:rFonts w:ascii="宋体" w:hAnsi="宋体" w:hint="eastAsia"/>
+          <w:sz w:val="24"/>
+          <w:szCs w:val="24"/>
+        </w:rPr>
+        <w:t>指导老师</w:t>
+      </w:r>
+      <w:r>
+        <w:rPr>
+          <w:rFonts w:ascii="宋体" w:hAnsi="宋体" w:hint="eastAsia"/>
+          <w:sz w:val="24"/>
+          <w:szCs w:val="20"/>
+        </w:rPr>
+        <w:t>袁自均副教授的悉心指导和严格要求下完成的。袁老师不仅启发性地引导我我推导本研究的数学原理，还鼓励我实践和理论结合，多关注实验室实物测量平台对后端处理算法的要求。同时，袁老师实验室的研究生学长严绍华也提供了许多有价值的讨论。</w:t>
+      </w:r>
+    </w:p>
+    <w:p>
+      <w:pPr>
+        <w:spacing w:line="440" w:lineRule="exact"/>
+        <w:ind w:firstLineChars="200" w:firstLine="480"/>
+        <w:jc w:val="left"/>
+        <w:rPr>
+          <w:rFonts w:ascii="宋体" w:hAnsi="宋体"/>
+          <w:sz w:val="24"/>
+          <w:szCs w:val="24"/>
+        </w:rPr>
+      </w:pPr>
+      <w:r>
+        <w:rPr>
+          <w:rFonts w:ascii="宋体" w:hAnsi="宋体" w:hint="eastAsia"/>
+          <w:sz w:val="24"/>
+          <w:szCs w:val="20"/>
+        </w:rPr>
+        <w:t>特别鸣谢，光学工程系系主任高位清老师！高老师在论文写作，答辩ppt制作方面，给出了宝贵且实用的建议。</w:t>
+      </w:r>
+    </w:p>
+    <w:p>
+      <w:pPr>
+        <w:spacing w:line="440" w:lineRule="exact"/>
+        <w:rPr>
+          <w:rFonts w:ascii="宋体" w:hAnsi="宋体"/>
+          <w:sz w:val="24"/>
+          <w:szCs w:val="24"/>
+        </w:rPr>
+      </w:pPr>
+    </w:p>
+    <w:p>
+      <w:pPr>
+        <w:spacing w:line="440" w:lineRule="exact"/>
+        <w:ind w:right="960"/>
+        <w:jc w:val="right"/>
+        <w:rPr>
+          <w:rFonts w:ascii="宋体" w:hAnsi="宋体"/>
+          <w:sz w:val="24"/>
+          <w:szCs w:val="24"/>
+        </w:rPr>
+      </w:pPr>
+      <w:r>
+        <w:rPr>
+          <w:rFonts w:ascii="宋体" w:hAnsi="宋体" w:hint="eastAsia"/>
+          <w:sz w:val="24"/>
+          <w:szCs w:val="24"/>
+        </w:rPr>
+        <w:t>作者：</w:t>
+      </w:r>
+      <w:r>
+        <w:rPr>
+          <w:rFonts w:ascii="宋体" w:hAnsi="宋体" w:hint="eastAsia"/>
+          <w:sz w:val="24"/>
+          <w:szCs w:val="20"/>
+        </w:rPr>
+        <w:t>张凡</w:t>
+      </w:r>
+      <w:r>
+        <w:rPr>
+          <w:rFonts w:ascii="宋体" w:hAnsi="宋体" w:hint="eastAsia"/>
+          <w:sz w:val="24"/>
+          <w:szCs w:val="24"/>
         </w:rPr>
         <w:t xml:space="preserve"> </w:t>
       </w:r>
-      <w:r>
-        <w:rPr>
-          <w:bdr w:val="none" w:sz="0" w:space="0" w:color="auto" w:frame="1"/>
-        </w:rPr>
-        <w:t>Ian D.M</w:t>
-      </w:r>
-      <w:r>
-        <w:rPr>
-          <w:rFonts w:hint="eastAsia"/>
-          <w:bdr w:val="none" w:sz="0" w:space="0" w:color="auto" w:frame="1"/>
-        </w:rPr>
-        <w:t>.</w:t>
-      </w:r>
-      <w:r>
-        <w:t>,</w:t>
-      </w:r>
-      <w:r>
-        <w:rPr>
-          <w:rFonts w:hint="eastAsia"/>
-        </w:rPr>
-        <w:t xml:space="preserve"> </w:t>
-      </w:r>
-      <w:r>
-        <w:rPr>
-          <w:bdr w:val="none" w:sz="0" w:space="0" w:color="auto" w:frame="1"/>
-        </w:rPr>
-        <w:t>Tarek T.A</w:t>
-      </w:r>
-      <w:r>
-        <w:rPr>
-          <w:rFonts w:hint="eastAsia"/>
-          <w:bdr w:val="none" w:sz="0" w:space="0" w:color="auto" w:frame="1"/>
-        </w:rPr>
-        <w:t>.</w:t>
-      </w:r>
-      <w:r>
-        <w:t xml:space="preserve"> A numerical investigation into thebehavior of ground-supported concrete silos ﬁlled with saturated solids</w:t>
-      </w:r>
-      <w:r>
-        <w:rPr>
-          <w:rFonts w:hint="eastAsia"/>
-        </w:rPr>
-        <w:t xml:space="preserve"> </w:t>
-      </w:r>
-      <w:r>
-        <w:t>[J].</w:t>
-      </w:r>
-      <w:r>
-        <w:rPr>
-          <w:rFonts w:hint="eastAsia"/>
-        </w:rPr>
-        <w:t xml:space="preserve"> </w:t>
-      </w:r>
-      <w:r>
-        <w:t>International Journal of Solids and Structures, 2006, 43</w:t>
-      </w:r>
-      <w:r>
-        <w:rPr>
-          <w:rFonts w:hint="eastAsia"/>
-        </w:rPr>
-        <w:t>(13)</w:t>
-      </w:r>
-      <w:r>
-        <w:t>: 3723–3738.</w:t>
-      </w:r>
-    </w:p>
-    <w:p>
-      <w:pPr>
-        <w:pStyle w:val="a"/>
-        <w:ind w:left="555" w:hangingChars="250" w:hanging="555"/>
-      </w:pPr>
-      <w:r>
-        <w:t>N</w:t>
-      </w:r>
-      <w:r>
-        <w:t xml:space="preserve">agaiT., Kurata M., Nakamura T., Ito T., Fujiki K., Nakao M., </w:t>
-      </w:r>
-      <w:r>
-        <w:rPr>
-          <w:rFonts w:hint="eastAsia"/>
-        </w:rPr>
-        <w:t>et al</w:t>
-      </w:r>
-      <w:r>
-        <w:t>. Properties of myofibrillar protein from Japanese stingfish (</w:t>
-      </w:r>
-      <w:r>
-        <w:rPr>
-          <w:i/>
-        </w:rPr>
-        <w:t>Sebastes inermis</w:t>
-      </w:r>
-      <w:r>
-        <w:t xml:space="preserve">) dorsal muscle. Food Research International, </w:t>
-      </w:r>
-      <w:r>
-        <w:rPr>
-          <w:rFonts w:hint="eastAsia"/>
-        </w:rPr>
-        <w:t xml:space="preserve">1999, </w:t>
-      </w:r>
-      <w:r>
-        <w:t>32</w:t>
-      </w:r>
-      <w:r>
-        <w:rPr>
-          <w:rFonts w:hint="eastAsia"/>
-        </w:rPr>
-        <w:t>(6)</w:t>
-      </w:r>
-      <w:r>
-        <w:t>, 401–405.</w:t>
-      </w:r>
-    </w:p>
-    <w:p>
-      <w:pPr>
-        <w:pStyle w:val="a"/>
-        <w:ind w:left="555" w:hangingChars="250" w:hanging="555"/>
-      </w:pPr>
-      <w:r>
-        <w:t>姚伯英</w:t>
-      </w:r>
-      <w:r>
-        <w:rPr>
-          <w:rFonts w:hint="eastAsia"/>
-        </w:rPr>
-        <w:t>，</w:t>
-      </w:r>
-      <w:r>
-        <w:t>侯忠良</w:t>
-      </w:r>
-      <w:r>
-        <w:rPr>
-          <w:rFonts w:hint="eastAsia"/>
-        </w:rPr>
-        <w:t>．</w:t>
-      </w:r>
-      <w:r>
-        <w:t>构筑物抗震</w:t>
-      </w:r>
-      <w:r>
-        <w:rPr>
-          <w:rFonts w:hint="eastAsia"/>
-        </w:rPr>
-        <w:t>[M]</w:t>
-      </w:r>
-      <w:r>
-        <w:rPr>
-          <w:rFonts w:hint="eastAsia"/>
-        </w:rPr>
-        <w:t>．</w:t>
-      </w:r>
-      <w:r>
-        <w:t>北京：测绘出版社</w:t>
-      </w:r>
-      <w:r>
-        <w:rPr>
-          <w:rFonts w:hint="eastAsia"/>
-        </w:rPr>
-        <w:t>，</w:t>
-      </w:r>
-      <w:r>
-        <w:t>1990</w:t>
-      </w:r>
-      <w:bookmarkEnd w:id="83"/>
-      <w:r>
-        <w:rPr>
-          <w:rFonts w:hint="eastAsia"/>
-        </w:rPr>
-        <w:t>．</w:t>
-      </w:r>
-    </w:p>
-    <w:p>
-      <w:pPr>
-        <w:pStyle w:val="a"/>
-        <w:ind w:left="555" w:hangingChars="250" w:hanging="555"/>
-      </w:pPr>
-      <w:bookmarkStart w:id="84" w:name="_Ref291149006"/>
-      <w:r>
-        <w:t>Skolink</w:t>
-      </w:r>
-      <w:r>
-        <w:rPr>
-          <w:rFonts w:hint="eastAsia"/>
-        </w:rPr>
-        <w:t xml:space="preserve"> </w:t>
-      </w:r>
-      <w:r>
-        <w:t>M</w:t>
-      </w:r>
-      <w:r>
-        <w:rPr>
-          <w:rFonts w:hint="eastAsia"/>
-        </w:rPr>
-        <w:t xml:space="preserve"> </w:t>
-      </w:r>
-      <w:r>
-        <w:t>I.</w:t>
-      </w:r>
-      <w:r>
-        <w:rPr>
-          <w:rFonts w:hint="eastAsia"/>
-        </w:rPr>
-        <w:t xml:space="preserve"> </w:t>
-      </w:r>
-      <w:r>
-        <w:t>Radar</w:t>
-      </w:r>
-      <w:r>
-        <w:rPr>
-          <w:rFonts w:hint="eastAsia"/>
-        </w:rPr>
-        <w:t xml:space="preserve"> </w:t>
-      </w:r>
-      <w:r>
-        <w:t>handbook</w:t>
-      </w:r>
-      <w:r>
-        <w:t>［</w:t>
-      </w:r>
-      <w:r>
-        <w:rPr>
-          <w:rFonts w:hint="eastAsia"/>
-        </w:rPr>
-        <w:t>M</w:t>
-      </w:r>
-      <w:r>
-        <w:t>］</w:t>
-      </w:r>
-      <w:r>
-        <w:t>.</w:t>
-      </w:r>
-      <w:r>
-        <w:rPr>
-          <w:rFonts w:hint="eastAsia"/>
-        </w:rPr>
-        <w:t xml:space="preserve"> </w:t>
-      </w:r>
-      <w:smartTag w:uri="urn:schemas-microsoft-com:office:smarttags" w:element="State">
-        <w:smartTag w:uri="urn:schemas-microsoft-com:office:smarttags" w:element="place">
-          <w:r>
-            <w:t>New</w:t>
-          </w:r>
-          <w:r>
-            <w:rPr>
-              <w:rFonts w:hint="eastAsia"/>
-            </w:rPr>
-            <w:t xml:space="preserve"> </w:t>
-          </w:r>
-          <w:r>
-            <w:t>York</w:t>
-          </w:r>
-        </w:smartTag>
-      </w:smartTag>
-      <w:r>
-        <w:t>:</w:t>
-      </w:r>
-      <w:r>
-        <w:rPr>
-          <w:rFonts w:hint="eastAsia"/>
-        </w:rPr>
-        <w:t xml:space="preserve"> </w:t>
-      </w:r>
-      <w:r>
-        <w:t>McGraw-Hill,</w:t>
-      </w:r>
-      <w:r>
-        <w:rPr>
-          <w:rFonts w:hint="eastAsia"/>
-        </w:rPr>
-        <w:t xml:space="preserve"> </w:t>
-      </w:r>
-      <w:r>
-        <w:t>1990</w:t>
-      </w:r>
-      <w:r>
-        <w:rPr>
-          <w:rFonts w:hint="eastAsia"/>
-        </w:rPr>
-        <w:t>.</w:t>
-      </w:r>
-    </w:p>
-    <w:p>
-      <w:pPr>
-        <w:pStyle w:val="a"/>
-        <w:ind w:left="555" w:hangingChars="250" w:hanging="555"/>
-      </w:pPr>
-      <w:bookmarkStart w:id="85" w:name="_Ref291149742"/>
-      <w:r>
-        <w:t>汤明，余兆菊，兰琳，陈立富，张颖，张立同</w:t>
-      </w:r>
-      <w:r>
-        <w:t>.</w:t>
-      </w:r>
-      <w:r>
-        <w:rPr>
-          <w:rFonts w:hint="eastAsia"/>
-        </w:rPr>
-        <w:t xml:space="preserve"> </w:t>
-      </w:r>
-      <w:r>
-        <w:t>液态聚碳硅烷改性对固态聚碳硅烷纺丝和交联性能的影响</w:t>
-      </w:r>
-      <w:r>
-        <w:t>[A].</w:t>
-      </w:r>
-      <w:r>
-        <w:rPr>
-          <w:rFonts w:hint="eastAsia"/>
-        </w:rPr>
-        <w:t xml:space="preserve"> </w:t>
-      </w:r>
-      <w:r>
-        <w:rPr>
-          <w:rFonts w:hint="eastAsia"/>
-        </w:rPr>
-        <w:t>郭玉明</w:t>
-      </w:r>
-      <w:r>
-        <w:t>.</w:t>
-      </w:r>
-      <w:r>
-        <w:rPr>
-          <w:rFonts w:hint="eastAsia"/>
-        </w:rPr>
-        <w:t xml:space="preserve"> </w:t>
-      </w:r>
-      <w:r>
-        <w:t>第</w:t>
-      </w:r>
-      <w:r>
-        <w:rPr>
-          <w:rFonts w:hint="eastAsia"/>
-        </w:rPr>
-        <w:t>十四</w:t>
-      </w:r>
-      <w:r>
-        <w:t>届全国复合材料学术会议论文集论文集名</w:t>
-      </w:r>
-      <w:r>
-        <w:t>[C].</w:t>
-      </w:r>
-      <w:r>
-        <w:rPr>
-          <w:rFonts w:hint="eastAsia"/>
-        </w:rPr>
-        <w:t xml:space="preserve"> </w:t>
-      </w:r>
-      <w:r>
-        <w:t>北京</w:t>
-      </w:r>
-      <w:r>
-        <w:rPr>
-          <w:rFonts w:hint="eastAsia"/>
-        </w:rPr>
-        <w:t>：</w:t>
-      </w:r>
-      <w:r>
-        <w:t>中国宇航出版社，</w:t>
-      </w:r>
-      <w:r>
-        <w:rPr>
-          <w:rFonts w:hint="eastAsia"/>
-        </w:rPr>
-        <w:t>200</w:t>
-      </w:r>
-      <w:r>
-        <w:t>6</w:t>
-      </w:r>
-      <w:r>
-        <w:rPr>
-          <w:rFonts w:hint="eastAsia"/>
-        </w:rPr>
-        <w:t>：</w:t>
-      </w:r>
-      <w:r>
-        <w:rPr>
-          <w:rFonts w:hint="eastAsia"/>
-        </w:rPr>
-        <w:t>106</w:t>
-      </w:r>
-      <w:r>
-        <w:t>-</w:t>
-      </w:r>
-      <w:r>
-        <w:rPr>
-          <w:rFonts w:hint="eastAsia"/>
-        </w:rPr>
-        <w:t>109.</w:t>
-      </w:r>
-    </w:p>
-    <w:p>
-      <w:pPr>
-        <w:pStyle w:val="a"/>
-        <w:ind w:left="555" w:hangingChars="250" w:hanging="555"/>
-      </w:pPr>
-      <w:r>
-        <w:t>Emest C.H</w:t>
-      </w:r>
-      <w:r>
-        <w:rPr>
-          <w:rFonts w:hint="eastAsia"/>
-        </w:rPr>
-        <w:t>.</w:t>
-      </w:r>
-      <w:r>
-        <w:t xml:space="preserve">, John D.N. Experimental </w:t>
-      </w:r>
-      <w:r>
-        <w:rPr>
-          <w:rFonts w:hint="eastAsia"/>
-        </w:rPr>
-        <w:t>d</w:t>
-      </w:r>
-      <w:r>
-        <w:t xml:space="preserve">etermination of </w:t>
-      </w:r>
-      <w:r>
-        <w:rPr>
-          <w:rFonts w:hint="eastAsia"/>
-        </w:rPr>
-        <w:t>e</w:t>
-      </w:r>
-      <w:r>
-        <w:t xml:space="preserve">ffective </w:t>
-      </w:r>
-      <w:r>
-        <w:rPr>
-          <w:rFonts w:hint="eastAsia"/>
-        </w:rPr>
-        <w:t>w</w:t>
-      </w:r>
-      <w:r>
-        <w:t xml:space="preserve">eight of </w:t>
-      </w:r>
-      <w:r>
-        <w:rPr>
-          <w:rFonts w:hint="eastAsia"/>
-        </w:rPr>
-        <w:t>s</w:t>
-      </w:r>
-      <w:r>
-        <w:t xml:space="preserve">tored </w:t>
-      </w:r>
-      <w:r>
-        <w:rPr>
-          <w:rFonts w:hint="eastAsia"/>
-        </w:rPr>
-        <w:t>m</w:t>
-      </w:r>
-      <w:r>
-        <w:t xml:space="preserve">aterial for </w:t>
-      </w:r>
-      <w:r>
-        <w:rPr>
-          <w:rFonts w:hint="eastAsia"/>
-        </w:rPr>
-        <w:t>u</w:t>
-      </w:r>
-      <w:r>
-        <w:t xml:space="preserve">se in </w:t>
-      </w:r>
-      <w:r>
-        <w:rPr>
-          <w:rFonts w:hint="eastAsia"/>
-        </w:rPr>
-        <w:t>s</w:t>
-      </w:r>
-      <w:r>
-        <w:t xml:space="preserve">eismic </w:t>
-      </w:r>
-      <w:r>
-        <w:rPr>
-          <w:rFonts w:hint="eastAsia"/>
-        </w:rPr>
-        <w:t>d</w:t>
-      </w:r>
-      <w:r>
-        <w:t xml:space="preserve">esign of </w:t>
-      </w:r>
-      <w:r>
-        <w:rPr>
-          <w:rFonts w:hint="eastAsia"/>
-        </w:rPr>
-        <w:t>s</w:t>
-      </w:r>
-      <w:r>
-        <w:t>ilos [</w:t>
-      </w:r>
-      <w:r>
-        <w:rPr>
-          <w:rFonts w:hint="eastAsia"/>
-        </w:rPr>
-        <w:t>C</w:t>
-      </w:r>
-      <w:r>
-        <w:t>]. ACI Journal Proceedings, 1985, 82(6): 828-833.</w:t>
-      </w:r>
-      <w:bookmarkEnd w:id="85"/>
-    </w:p>
-    <w:p>
-      <w:pPr>
-        <w:pStyle w:val="a"/>
-        <w:ind w:left="555" w:hangingChars="250" w:hanging="555"/>
-      </w:pPr>
-      <w:r>
-        <w:t>金宏</w:t>
-      </w:r>
-      <w:r>
-        <w:t>.</w:t>
-      </w:r>
-      <w:r>
-        <w:rPr>
-          <w:rFonts w:hint="eastAsia"/>
-        </w:rPr>
-        <w:t xml:space="preserve"> </w:t>
-      </w:r>
-      <w:r>
-        <w:t>导航系统的精度及容错性能的研究［</w:t>
-      </w:r>
-      <w:r>
-        <w:rPr>
-          <w:rFonts w:hint="eastAsia"/>
-        </w:rPr>
-        <w:t>D</w:t>
-      </w:r>
-      <w:r>
-        <w:t>］</w:t>
-      </w:r>
-      <w:r>
-        <w:t>.</w:t>
-      </w:r>
-      <w:r>
-        <w:rPr>
-          <w:rFonts w:hint="eastAsia"/>
-        </w:rPr>
-        <w:t xml:space="preserve"> </w:t>
-      </w:r>
-      <w:r>
-        <w:rPr>
-          <w:rFonts w:hint="eastAsia"/>
-        </w:rPr>
-        <w:t>北京</w:t>
-      </w:r>
-      <w:r>
-        <w:rPr>
-          <w:rFonts w:hint="eastAsia"/>
-        </w:rPr>
-        <w:t>：</w:t>
-      </w:r>
-      <w:r>
-        <w:t>北京航空航天大学自动控制系，</w:t>
-      </w:r>
-      <w:r>
-        <w:t>1998</w:t>
-      </w:r>
-      <w:r>
-        <w:rPr>
-          <w:rFonts w:hint="eastAsia"/>
-        </w:rPr>
-        <w:t>.</w:t>
-      </w:r>
-    </w:p>
-    <w:p>
-      <w:pPr>
-        <w:pStyle w:val="a"/>
-        <w:ind w:left="555" w:hangingChars="250" w:hanging="555"/>
-      </w:pPr>
-      <w:r>
-        <w:t>姜锡洲</w:t>
-      </w:r>
-      <w:r>
-        <w:t>.</w:t>
-      </w:r>
-      <w:r>
-        <w:rPr>
-          <w:rFonts w:hint="eastAsia"/>
-        </w:rPr>
-        <w:t xml:space="preserve"> </w:t>
-      </w:r>
-      <w:r>
-        <w:t>一种温热外敷药制备方案［</w:t>
-      </w:r>
-      <w:r>
-        <w:rPr>
-          <w:rFonts w:hint="eastAsia"/>
-        </w:rPr>
-        <w:t>P</w:t>
-      </w:r>
-      <w:r>
-        <w:t>］</w:t>
-      </w:r>
-      <w:r>
-        <w:rPr>
-          <w:rFonts w:hint="eastAsia"/>
-        </w:rPr>
-        <w:t>．</w:t>
-      </w:r>
-      <w:r>
-        <w:t>中国</w:t>
-      </w:r>
-      <w:r>
-        <w:rPr>
-          <w:rFonts w:hint="eastAsia"/>
-        </w:rPr>
-        <w:t>：</w:t>
-      </w:r>
-      <w:r>
-        <w:t>881056073</w:t>
-      </w:r>
-      <w:r>
-        <w:rPr>
-          <w:rFonts w:hint="eastAsia"/>
-        </w:rPr>
-        <w:t>，</w:t>
-      </w:r>
-      <w:smartTag w:uri="urn:schemas-microsoft-com:office:smarttags" w:element="chsdate">
-        <w:smartTagPr>
-          <w:attr w:name="IsROCDate" w:val="False"/>
-          <w:attr w:name="IsLunarDate" w:val="False"/>
-          <w:attr w:name="Day" w:val="6"/>
-          <w:attr w:name="Month" w:val="7"/>
-          <w:attr w:name="Year" w:val="1989"/>
-        </w:smartTagPr>
-        <w:r>
-          <w:t>1989-07-06</w:t>
-        </w:r>
-      </w:smartTag>
-      <w:r>
-        <w:rPr>
-          <w:rFonts w:hint="eastAsia"/>
-        </w:rPr>
-        <w:t>.</w:t>
-      </w:r>
-    </w:p>
-    <w:p>
-      <w:pPr>
-        <w:pStyle w:val="a"/>
-        <w:ind w:left="555" w:hangingChars="250" w:hanging="555"/>
-      </w:pPr>
-      <w:r>
-        <w:rPr>
-          <w:rFonts w:hint="eastAsia"/>
-        </w:rPr>
-        <w:t>GB 50191-93</w:t>
-      </w:r>
-      <w:r>
-        <w:rPr>
-          <w:rFonts w:hint="eastAsia"/>
-        </w:rPr>
-        <w:t>，</w:t>
-      </w:r>
-      <w:r>
-        <w:t>构筑物抗震设计规范</w:t>
-      </w:r>
-      <w:r>
-        <w:rPr>
-          <w:rFonts w:hint="eastAsia"/>
-        </w:rPr>
-        <w:t>[S]</w:t>
-      </w:r>
-      <w:r>
-        <w:rPr>
-          <w:rFonts w:hint="eastAsia"/>
-        </w:rPr>
-        <w:t>．</w:t>
-      </w:r>
-      <w:bookmarkEnd w:id="84"/>
-    </w:p>
-    <w:p>
-      <w:pPr>
-        <w:pStyle w:val="a"/>
-        <w:ind w:left="555" w:hangingChars="250" w:hanging="555"/>
-      </w:pPr>
-      <w:r>
-        <w:t>GB/T</w:t>
-      </w:r>
-      <w:r>
-        <w:rPr>
-          <w:rFonts w:hint="eastAsia"/>
-        </w:rPr>
-        <w:t xml:space="preserve"> </w:t>
-      </w:r>
-      <w:r>
-        <w:t>16159</w:t>
-      </w:r>
-      <w:r>
-        <w:t>－</w:t>
-      </w:r>
-      <w:r>
-        <w:t>1996</w:t>
-      </w:r>
-      <w:r>
-        <w:t>，汉语拼音正词法基本规则</w:t>
-      </w:r>
-      <w:r>
-        <w:rPr>
-          <w:rFonts w:hint="eastAsia"/>
-        </w:rPr>
-        <w:t>[S]</w:t>
-      </w:r>
-      <w:r>
-        <w:rPr>
-          <w:rFonts w:hint="eastAsia"/>
-        </w:rPr>
-        <w:t>．</w:t>
-      </w:r>
-    </w:p>
-    <w:p>
-      <w:pPr>
-        <w:pStyle w:val="a"/>
-        <w:ind w:left="555" w:hangingChars="250" w:hanging="555"/>
-      </w:pPr>
-      <w:r>
-        <w:rPr>
-          <w:rFonts w:hint="eastAsia"/>
-        </w:rPr>
-        <w:t>谢希德</w:t>
-      </w:r>
-      <w:r>
-        <w:rPr>
-          <w:rFonts w:hint="eastAsia"/>
-        </w:rPr>
-        <w:t xml:space="preserve">. </w:t>
-      </w:r>
-      <w:r>
-        <w:rPr>
-          <w:rFonts w:hint="eastAsia"/>
-        </w:rPr>
-        <w:t>创造学习的新思路［</w:t>
-      </w:r>
-      <w:r>
-        <w:rPr>
-          <w:rFonts w:hint="eastAsia"/>
-        </w:rPr>
-        <w:t>N</w:t>
-      </w:r>
-      <w:r>
-        <w:rPr>
-          <w:rFonts w:hint="eastAsia"/>
-        </w:rPr>
-        <w:t>］</w:t>
-      </w:r>
-      <w:r>
-        <w:rPr>
-          <w:rFonts w:hint="eastAsia"/>
-        </w:rPr>
-        <w:t xml:space="preserve">. </w:t>
-      </w:r>
-      <w:r>
-        <w:rPr>
-          <w:rFonts w:hint="eastAsia"/>
-        </w:rPr>
-        <w:t>人民日报，</w:t>
-      </w:r>
-      <w:smartTag w:uri="urn:schemas-microsoft-com:office:smarttags" w:element="chsdate">
-        <w:smartTagPr>
-          <w:attr w:name="Year" w:val="1998"/>
-          <w:attr w:name="Month" w:val="12"/>
-          <w:attr w:name="Day" w:val="25"/>
-          <w:attr w:name="IsLunarDate" w:val="False"/>
-          <w:attr w:name="IsROCDate" w:val="False"/>
-        </w:smartTagPr>
-        <w:r>
-          <w:rPr>
-            <w:rFonts w:hint="eastAsia"/>
-          </w:rPr>
-          <w:t>1998-12-25</w:t>
-        </w:r>
-      </w:smartTag>
-      <w:r>
-        <w:rPr>
-          <w:rFonts w:hint="eastAsia"/>
-        </w:rPr>
-        <w:t>（</w:t>
-      </w:r>
-      <w:r>
-        <w:rPr>
-          <w:rFonts w:hint="eastAsia"/>
-        </w:rPr>
-        <w:t>10</w:t>
-      </w:r>
-      <w:r>
-        <w:rPr>
-          <w:rFonts w:hint="eastAsia"/>
-        </w:rPr>
-        <w:t>）</w:t>
-      </w:r>
-      <w:r>
-        <w:rPr>
-          <w:rFonts w:hint="eastAsia"/>
-        </w:rPr>
-        <w:t>.</w:t>
-      </w:r>
-    </w:p>
-    <w:p>
-      <w:pPr>
-        <w:pStyle w:val="a"/>
-        <w:ind w:left="555" w:hangingChars="250" w:hanging="555"/>
-      </w:pPr>
-      <w:r>
-        <w:t>Kyungmoon</w:t>
-      </w:r>
-      <w:r>
-        <w:rPr>
-          <w:rFonts w:hint="eastAsia"/>
-        </w:rPr>
-        <w:t xml:space="preserve"> </w:t>
-      </w:r>
-      <w:r>
-        <w:t>N.</w:t>
-      </w:r>
-      <w:r>
-        <w:rPr>
-          <w:rFonts w:hint="eastAsia"/>
-        </w:rPr>
-        <w:t xml:space="preserve"> </w:t>
-      </w:r>
-      <w:r>
-        <w:t>Automatic</w:t>
-      </w:r>
-      <w:r>
-        <w:rPr>
-          <w:rFonts w:hint="eastAsia"/>
-        </w:rPr>
-        <w:t xml:space="preserve"> </w:t>
-      </w:r>
-      <w:r>
-        <w:t>landing</w:t>
-      </w:r>
-      <w:r>
-        <w:rPr>
-          <w:rFonts w:hint="eastAsia"/>
-        </w:rPr>
-        <w:t xml:space="preserve"> </w:t>
-      </w:r>
-      <w:r>
-        <w:t>system</w:t>
-      </w:r>
-      <w:r>
-        <w:rPr>
-          <w:rFonts w:hint="eastAsia"/>
-        </w:rPr>
-        <w:t xml:space="preserve"> </w:t>
-      </w:r>
-      <w:r>
-        <w:t>design</w:t>
-      </w:r>
-      <w:r>
-        <w:rPr>
-          <w:rFonts w:hint="eastAsia"/>
-        </w:rPr>
-        <w:t xml:space="preserve"> </w:t>
-      </w:r>
-      <w:r>
-        <w:t>using</w:t>
-      </w:r>
-      <w:r>
-        <w:rPr>
-          <w:rFonts w:hint="eastAsia"/>
-        </w:rPr>
-        <w:t xml:space="preserve"> </w:t>
-      </w:r>
-      <w:r>
-        <w:t>fuzzy</w:t>
-      </w:r>
-      <w:r>
-        <w:rPr>
-          <w:rFonts w:hint="eastAsia"/>
-        </w:rPr>
-        <w:t xml:space="preserve"> </w:t>
-      </w:r>
-      <w:r>
-        <w:t>logic[R].</w:t>
-      </w:r>
-      <w:r>
-        <w:rPr>
-          <w:rFonts w:hint="eastAsia"/>
-        </w:rPr>
-        <w:t xml:space="preserve"> </w:t>
-      </w:r>
-      <w:smartTag w:uri="urn:schemas-microsoft-com:office:smarttags" w:element="City">
-        <w:smartTag w:uri="urn:schemas-microsoft-com:office:smarttags" w:element="place">
-          <w:r>
-            <w:rPr>
-              <w:rFonts w:hint="eastAsia"/>
-            </w:rPr>
-            <w:t>Hefei</w:t>
-          </w:r>
-        </w:smartTag>
-      </w:smartTag>
-      <w:r>
-        <w:rPr>
-          <w:rFonts w:hint="eastAsia"/>
-        </w:rPr>
-        <w:t xml:space="preserve">: </w:t>
-      </w:r>
-      <w:r>
-        <w:t>AIAA</w:t>
-      </w:r>
-      <w:r>
-        <w:rPr>
-          <w:rFonts w:hint="eastAsia"/>
-        </w:rPr>
-        <w:t xml:space="preserve">, </w:t>
-      </w:r>
-      <w:r>
-        <w:t>1998</w:t>
-      </w:r>
-    </w:p>
-    <w:p>
-      <w:pPr>
-        <w:pStyle w:val="a"/>
-        <w:ind w:left="555" w:hangingChars="250" w:hanging="555"/>
-      </w:pPr>
-      <w:r>
-        <w:t>Pacs</w:t>
-      </w:r>
-      <w:r>
-        <w:rPr>
-          <w:rFonts w:hint="eastAsia"/>
-        </w:rPr>
-        <w:t>. T</w:t>
-      </w:r>
-      <w:r>
-        <w:t>he</w:t>
-      </w:r>
-      <w:r>
-        <w:rPr>
-          <w:rFonts w:hint="eastAsia"/>
-        </w:rPr>
-        <w:t xml:space="preserve"> </w:t>
-      </w:r>
-      <w:r>
-        <w:t>public-access</w:t>
-      </w:r>
-      <w:r>
-        <w:rPr>
-          <w:rFonts w:hint="eastAsia"/>
-        </w:rPr>
-        <w:t xml:space="preserve"> </w:t>
-      </w:r>
-      <w:r>
-        <w:t>computer</w:t>
-      </w:r>
-      <w:r>
-        <w:rPr>
-          <w:rFonts w:hint="eastAsia"/>
-        </w:rPr>
-        <w:t xml:space="preserve"> </w:t>
-      </w:r>
-      <w:r>
-        <w:t>systems</w:t>
-      </w:r>
-      <w:r>
-        <w:rPr>
-          <w:rFonts w:hint="eastAsia"/>
-        </w:rPr>
-        <w:t xml:space="preserve"> </w:t>
-      </w:r>
-      <w:r>
-        <w:t>forum</w:t>
-      </w:r>
-      <w:r>
-        <w:t>［</w:t>
-      </w:r>
-      <w:r>
-        <w:t>EB/OL</w:t>
-      </w:r>
-      <w:r>
-        <w:t>］</w:t>
-      </w:r>
-      <w:r>
-        <w:t>.</w:t>
-      </w:r>
-      <w:r>
-        <w:rPr>
-          <w:rFonts w:hint="eastAsia"/>
-        </w:rPr>
-        <w:t xml:space="preserve"> </w:t>
-      </w:r>
-      <w:smartTag w:uri="urn:schemas-microsoft-com:office:smarttags" w:element="place">
-        <w:smartTag w:uri="urn:schemas-microsoft-com:office:smarttags" w:element="PlaceType">
-          <w:r>
-            <w:t>University</w:t>
-          </w:r>
-        </w:smartTag>
-        <w:r>
-          <w:rPr>
-            <w:rFonts w:hint="eastAsia"/>
-          </w:rPr>
-          <w:t xml:space="preserve"> </w:t>
-        </w:r>
-        <w:r>
-          <w:t>of</w:t>
-        </w:r>
-        <w:r>
-          <w:rPr>
-            <w:rFonts w:hint="eastAsia"/>
-          </w:rPr>
-          <w:t xml:space="preserve"> </w:t>
-        </w:r>
-        <w:smartTag w:uri="urn:schemas-microsoft-com:office:smarttags" w:element="PlaceName">
-          <w:r>
-            <w:t>Houston</w:t>
-          </w:r>
-        </w:smartTag>
-      </w:smartTag>
-      <w:r>
-        <w:rPr>
-          <w:rFonts w:hint="eastAsia"/>
-        </w:rPr>
-        <w:t xml:space="preserve"> </w:t>
-      </w:r>
-      <w:r>
-        <w:t>Libraries,</w:t>
-      </w:r>
-      <w:r>
-        <w:rPr>
-          <w:rFonts w:hint="eastAsia"/>
-        </w:rPr>
-        <w:t xml:space="preserve"> </w:t>
-      </w:r>
-      <w:r>
-        <w:t>1989</w:t>
-      </w:r>
-      <w:r>
-        <w:rPr>
-          <w:rFonts w:hint="eastAsia"/>
-        </w:rPr>
-        <w:t>/</w:t>
-      </w:r>
-      <w:r>
-        <w:t>1995</w:t>
-      </w:r>
-      <w:r>
-        <w:rPr>
-          <w:rFonts w:hint="eastAsia"/>
-        </w:rPr>
-        <w:t>.</w:t>
-      </w:r>
-      <w:r>
+    </w:p>
+    <w:p>
+      <w:pPr>
+        <w:spacing w:line="440" w:lineRule="exact"/>
+        <w:ind w:leftChars="57" w:left="120"/>
+        <w:jc w:val="right"/>
+        <w:rPr>
+          <w:rFonts w:ascii="宋体" w:hAnsi="宋体"/>
+          <w:sz w:val="24"/>
+          <w:szCs w:val="24"/>
+        </w:rPr>
+      </w:pPr>
+      <w:r>
+        <w:rPr>
+          <w:rFonts w:ascii="宋体" w:hAnsi="宋体" w:hint="eastAsia"/>
+          <w:sz w:val="24"/>
+          <w:szCs w:val="20"/>
+        </w:rPr>
+        <w:t>2019</w:t>
+      </w:r>
+      <w:r>
+        <w:rPr>
+          <w:rFonts w:ascii="宋体" w:hAnsi="宋体" w:hint="eastAsia"/>
+          <w:sz w:val="24"/>
+          <w:szCs w:val="24"/>
+        </w:rPr>
+        <w:t xml:space="preserve">年 </w:t>
+      </w:r>
+      <w:r>
+        <w:rPr>
+          <w:rFonts w:ascii="宋体" w:hAnsi="宋体" w:hint="eastAsia"/>
+          <w:sz w:val="24"/>
+          <w:szCs w:val="20"/>
+        </w:rPr>
         <w:t>05</w:t>
       </w:r>
       <w:r>
         <w:rPr>
-          <w:rFonts w:hint="eastAsia"/>
-        </w:rPr>
-        <w:t>.</w:t>
-      </w:r>
-      <w:r>
-        <w:t>17.</w:t>
-      </w:r>
-    </w:p>
-    <w:p>
-      <w:pPr>
-        <w:pStyle w:val="a"/>
-        <w:ind w:left="555" w:hangingChars="250" w:hanging="555"/>
-      </w:pPr>
-      <w:r>
-        <w:rPr>
-          <w:rFonts w:hint="eastAsia"/>
-        </w:rPr>
-        <w:t xml:space="preserve">Hopkinson A., Unimar C. and Metadata. </w:t>
-      </w:r>
-      <w:smartTag w:uri="urn:schemas-microsoft-com:office:smarttags" w:element="place">
-        <w:smartTag w:uri="urn:schemas-microsoft-com:office:smarttags" w:element="City">
-          <w:r>
-            <w:rPr>
-              <w:rFonts w:hint="eastAsia"/>
-            </w:rPr>
-            <w:t>Dublin</w:t>
-          </w:r>
-        </w:smartTag>
-      </w:smartTag>
-      <w:r>
-        <w:rPr>
-          <w:rFonts w:hint="eastAsia"/>
-        </w:rPr>
-        <w:t xml:space="preserve"> Core[EB/OL]. [</w:t>
-      </w:r>
-      <w:smartTag w:uri="urn:schemas-microsoft-com:office:smarttags" w:element="chsdate">
-        <w:smartTagPr>
-          <w:attr w:name="Year" w:val="1999"/>
-          <w:attr w:name="Month" w:val="12"/>
-          <w:attr w:name="Day" w:val="8"/>
-          <w:attr w:name="IsLunarDate" w:val="False"/>
-          <w:attr w:name="IsROCDate" w:val="False"/>
-        </w:smartTagPr>
-        <w:r>
-          <w:rPr>
-            <w:rFonts w:hint="eastAsia"/>
-          </w:rPr>
-          <w:t>1999-12-08</w:t>
-        </w:r>
-      </w:smartTag>
-      <w:r>
-        <w:rPr>
-          <w:rFonts w:hint="eastAsia"/>
-        </w:rPr>
-        <w:t xml:space="preserve">]. http,// </w:t>
-      </w:r>
-      <w:hyperlink r:id="rId14" w:tgtFrame="_top" w:tooltip="www.ifls.org/IV/ifla64/138-161e.htm" w:history="1">
-        <w:r>
-          <w:rPr>
-            <w:rFonts w:hint="eastAsia"/>
-          </w:rPr>
-          <w:t>www.ifls.org/IV/ifla64/138-161e.htm</w:t>
-        </w:r>
-      </w:hyperlink>
-      <w:r>
-        <w:rPr>
-          <w:rFonts w:hint="eastAsia"/>
-        </w:rPr>
-        <w:t>.</w:t>
-      </w:r>
-    </w:p>
-    <w:p>
-      <w:pPr>
-        <w:pStyle w:val="a"/>
-        <w:numPr>
-          <w:ilvl w:val="0"/>
-          <w:numId w:val="0"/>
-        </w:numPr>
-        <w:ind w:left="555"/>
-      </w:pPr>
-    </w:p>
-    <w:p>
-      <w:pPr>
-        <w:pStyle w:val="a"/>
-        <w:numPr>
-          <w:ilvl w:val="0"/>
-          <w:numId w:val="0"/>
-        </w:numPr>
-        <w:ind w:left="555"/>
-        <w:rPr>
-          <w:b/>
-        </w:rPr>
-      </w:pPr>
-      <w:r>
-        <w:rPr>
-          <w:rFonts w:hint="eastAsia"/>
+          <w:rFonts w:ascii="宋体" w:hAnsi="宋体" w:hint="eastAsia"/>
+          <w:sz w:val="24"/>
+          <w:szCs w:val="24"/>
+        </w:rPr>
+        <w:t xml:space="preserve"> 月 </w:t>
+      </w:r>
+      <w:r>
+        <w:rPr>
+          <w:rFonts w:ascii="宋体" w:hAnsi="宋体" w:hint="eastAsia"/>
+          <w:sz w:val="24"/>
+          <w:szCs w:val="20"/>
+        </w:rPr>
+        <w:t>25</w:t>
+      </w:r>
+      <w:r>
+        <w:rPr>
+          <w:rFonts w:ascii="宋体" w:hAnsi="宋体" w:hint="eastAsia"/>
+          <w:sz w:val="24"/>
+          <w:szCs w:val="24"/>
+        </w:rPr>
+        <w:t>日</w:t>
+      </w:r>
+    </w:p>
+    <w:p>
+      <w:pPr>
+        <w:spacing w:line="400" w:lineRule="exact"/>
+        <w:jc w:val="center"/>
+        <w:rPr>
+          <w:rFonts w:ascii="宋体" w:hAnsi="宋体"/>
           <w:b/>
           <w:color w:val="FF0000"/>
         </w:rPr>
-        <w:t>（中文用宋体，英文</w:t>
-      </w:r>
-      <w:r>
-        <w:rPr>
-          <w:rFonts w:hint="eastAsia"/>
+      </w:pPr>
+    </w:p>
+    <w:p>
+      <w:pPr>
+        <w:rPr>
           <w:b/>
-          <w:color w:val="FF0000"/>
-        </w:rPr>
-        <w:t>用</w:t>
-      </w:r>
-      <w:r>
-        <w:rPr>
-          <w:rFonts w:hint="eastAsia"/>
-          <w:b/>
-          <w:color w:val="FF0000"/>
-        </w:rPr>
-        <w:t>Time New Roman</w:t>
-      </w:r>
-      <w:r>
-        <w:rPr>
-          <w:rFonts w:hint="eastAsia"/>
-          <w:b/>
-          <w:color w:val="FF0000"/>
-        </w:rPr>
-        <w:t>，五号（或</w:t>
-      </w:r>
-      <w:r>
-        <w:rPr>
-          <w:rFonts w:hint="eastAsia"/>
-          <w:b/>
-          <w:color w:val="FF0000"/>
-        </w:rPr>
-        <w:t>10.5</w:t>
-      </w:r>
-      <w:r>
-        <w:rPr>
-          <w:rFonts w:hint="eastAsia"/>
-          <w:b/>
-          <w:color w:val="FF0000"/>
-        </w:rPr>
-        <w:t>磅）；左对齐，</w:t>
-      </w:r>
-      <w:r>
-        <w:rPr>
-          <w:rFonts w:hint="eastAsia"/>
-          <w:b/>
-          <w:color w:val="FF0000"/>
-        </w:rPr>
-        <w:t>20</w:t>
-      </w:r>
-      <w:r>
-        <w:rPr>
-          <w:rFonts w:hint="eastAsia"/>
-          <w:b/>
-          <w:color w:val="FF0000"/>
-        </w:rPr>
-        <w:t>磅行距，悬挂缩进</w:t>
-      </w:r>
-      <w:r>
-        <w:rPr>
-          <w:rFonts w:hint="eastAsia"/>
-          <w:b/>
-          <w:color w:val="FF0000"/>
-        </w:rPr>
-        <w:t>2.5</w:t>
-      </w:r>
-      <w:r>
-        <w:rPr>
-          <w:rFonts w:hint="eastAsia"/>
-          <w:b/>
-          <w:color w:val="FF0000"/>
-        </w:rPr>
-        <w:t>字符，段前、段后均为</w:t>
-      </w:r>
-      <w:r>
-        <w:rPr>
-          <w:b/>
-          <w:color w:val="FF0000"/>
-        </w:rPr>
-        <w:t>0</w:t>
-      </w:r>
-      <w:r>
-        <w:rPr>
-          <w:b/>
-          <w:color w:val="FF0000"/>
-        </w:rPr>
-        <w:t>行间</w:t>
-      </w:r>
-      <w:r>
-        <w:rPr>
-          <w:rFonts w:hint="eastAsia"/>
-          <w:b/>
-          <w:color w:val="FF0000"/>
-        </w:rPr>
-        <w:t>距）</w:t>
-      </w:r>
+          <w:sz w:val="36"/>
+          <w:szCs w:val="24"/>
+        </w:rPr>
+      </w:pPr>
     </w:p>
     <w:p>
       <w:pPr>
         <w:pStyle w:val="C"/>
         <w:spacing w:before="156" w:after="468"/>
       </w:pPr>
-      <w:bookmarkStart w:id="86" w:name="_Toc294175617"/>
       <w:r>
         <w:br w:type="page"/>
       </w:r>
-      <w:bookmarkStart w:id="87" w:name="_Toc9065216"/>
-      <w:bookmarkStart w:id="88" w:name="_Toc9065617"/>
+      <w:bookmarkStart w:id="85" w:name="_Toc9065217"/>
+      <w:bookmarkStart w:id="86" w:name="_Toc9065618"/>
       <w:r>
         <w:rPr>
           <w:rFonts w:hint="eastAsia"/>
         </w:rPr>
         <w:lastRenderedPageBreak/>
-        <w:t>致谢</w:t>
-      </w:r>
-      <w:bookmarkEnd w:id="87"/>
-      <w:bookmarkEnd w:id="88"/>
+        <w:t>附录</w:t>
+      </w:r>
+      <w:bookmarkEnd w:id="82"/>
+      <w:bookmarkEnd w:id="85"/>
+      <w:bookmarkEnd w:id="86"/>
     </w:p>
     <w:p>
       <w:pPr>
@@ -11147,6 +10314,7 @@
           <w:color w:val="FF0000"/>
         </w:rPr>
       </w:pPr>
+      <w:bookmarkStart w:id="87" w:name="_Toc294175618"/>
       <w:r>
         <w:rPr>
           <w:rFonts w:ascii="宋体" w:hAnsi="宋体" w:hint="eastAsia"/>
@@ -11177,7 +10345,7 @@
           <w:b/>
           <w:color w:val="FF0000"/>
         </w:rPr>
-        <w:t>行间距</w:t>
+        <w:t>行间</w:t>
       </w:r>
       <w:r>
         <w:rPr>
@@ -11185,19 +10353,33 @@
           <w:b/>
           <w:color w:val="FF0000"/>
         </w:rPr>
-        <w:t>）</w:t>
-      </w:r>
-    </w:p>
-    <w:p>
-      <w:pPr>
-        <w:widowControl/>
+        <w:t>距，如论文无</w:t>
+      </w:r>
+      <w:r>
+        <w:rPr>
+          <w:rFonts w:ascii="宋体" w:hAnsi="宋体" w:hint="eastAsia"/>
+          <w:b/>
+          <w:color w:val="FF0000"/>
+        </w:rPr>
+        <w:t>表格</w:t>
+      </w:r>
+      <w:r>
+        <w:rPr>
+          <w:rFonts w:ascii="宋体" w:hAnsi="宋体" w:hint="eastAsia"/>
+          <w:b/>
+          <w:color w:val="FF0000"/>
+        </w:rPr>
+        <w:t>此页可删除）</w:t>
+      </w:r>
+    </w:p>
+    <w:p>
+      <w:pPr>
         <w:spacing w:line="400" w:lineRule="exact"/>
         <w:ind w:firstLineChars="200" w:firstLine="422"/>
         <w:rPr>
           <w:rFonts w:ascii="宋体" w:hAnsi="宋体"/>
           <w:b/>
           <w:color w:val="FF0000"/>
-          <w:kern w:val="0"/>
         </w:rPr>
       </w:pPr>
       <w:r>
@@ -11205,498 +10387,73 @@
           <w:rFonts w:ascii="宋体" w:hAnsi="宋体" w:hint="eastAsia"/>
           <w:b/>
           <w:color w:val="FF0000"/>
-          <w:kern w:val="0"/>
-        </w:rPr>
-        <w:t>【本页书写说明：</w:t>
-      </w:r>
-      <w:r>
+        </w:rPr>
+        <w:t>【说明：以下内容可放在附录之内：(1) 正文内过于冗长的公式推导；(2) 方便他人阅读所需的辅助性数学工具或表格；(3) 重复性数据和图表；(4) 论文使用的主要符号的意义和单位；(5) 程序说明和程序全文。可按“附录1  XXX”、“附录2  XXX”、……，分章书写。如无需附录，请删除此页。】</w:t>
+      </w:r>
+    </w:p>
+    <w:p>
+      <w:pPr>
+        <w:spacing w:line="400" w:lineRule="exact"/>
+        <w:jc w:val="center"/>
         <w:rPr>
           <w:rFonts w:ascii="宋体" w:hAnsi="宋体"/>
           <w:b/>
           <w:color w:val="FF0000"/>
-          <w:kern w:val="0"/>
-        </w:rPr>
-        <w:t>致谢对象主要是指导教师、在学术方面对完成</w:t>
-      </w:r>
+        </w:rPr>
+      </w:pPr>
       <w:r>
         <w:rPr>
           <w:rFonts w:ascii="宋体" w:hAnsi="宋体" w:hint="eastAsia"/>
           <w:b/>
           <w:color w:val="FF0000"/>
-          <w:kern w:val="0"/>
-        </w:rPr>
-        <w:t>毕业设计（论文）</w:t>
-      </w:r>
-      <w:r>
+        </w:rPr>
+        <w:t>（书写格式同正文）</w:t>
+      </w:r>
+    </w:p>
+    <w:p>
+      <w:pPr>
+        <w:spacing w:line="400" w:lineRule="exact"/>
+        <w:ind w:firstLineChars="200" w:firstLine="480"/>
+        <w:rPr>
+          <w:rFonts w:ascii="宋体" w:hAnsi="宋体"/>
+          <w:sz w:val="24"/>
+          <w:szCs w:val="24"/>
+        </w:rPr>
+      </w:pPr>
+    </w:p>
+    <w:bookmarkEnd w:id="87"/>
+    <w:p>
+      <w:pPr>
+        <w:spacing w:beforeLines="50" w:before="156" w:afterLines="150" w:after="468" w:line="240" w:lineRule="auto"/>
         <w:rPr>
           <w:rFonts w:ascii="宋体" w:hAnsi="宋体"/>
           <w:b/>
           <w:color w:val="FF0000"/>
-          <w:kern w:val="0"/>
-        </w:rPr>
-        <w:t>有直接贡献与较重要帮助的团体和人士</w:t>
-      </w:r>
-      <w:r>
-        <w:rPr>
-          <w:rFonts w:ascii="宋体" w:hAnsi="宋体" w:hint="eastAsia"/>
-          <w:b/>
-          <w:color w:val="FF0000"/>
-          <w:kern w:val="0"/>
-        </w:rPr>
-        <w:t>。</w:t>
-      </w:r>
-      <w:r>
-        <w:rPr>
-          <w:rFonts w:ascii="宋体" w:hAnsi="宋体" w:hint="eastAsia"/>
-          <w:b/>
-          <w:color w:val="FF0000"/>
-        </w:rPr>
-        <w:t>不得书写与论文工作无关的人和事。</w:t>
-      </w:r>
-      <w:r>
+        </w:rPr>
+      </w:pPr>
+    </w:p>
+    <w:p>
+      <w:pPr>
+        <w:spacing w:beforeLines="50" w:before="156" w:afterLines="150" w:after="468" w:line="240" w:lineRule="auto"/>
         <w:rPr>
           <w:rFonts w:ascii="宋体" w:hAnsi="宋体"/>
           <w:b/>
           <w:color w:val="FF0000"/>
-          <w:kern w:val="0"/>
-        </w:rPr>
-        <w:t>致谢词应谦虚诚恳，内容简洁明了</w:t>
-      </w:r>
-      <w:r>
-        <w:rPr>
-          <w:rFonts w:ascii="宋体" w:hAnsi="宋体" w:hint="eastAsia"/>
-          <w:b/>
-          <w:color w:val="FF0000"/>
-          <w:kern w:val="0"/>
-        </w:rPr>
-        <w:t>，</w:t>
-      </w:r>
-      <w:r>
-        <w:rPr>
-          <w:rFonts w:ascii="宋体" w:hAnsi="宋体" w:hint="eastAsia"/>
-          <w:b/>
-          <w:color w:val="FF0000"/>
-        </w:rPr>
-        <w:t>实事求是。</w:t>
-      </w:r>
-      <w:r>
+        </w:rPr>
+      </w:pPr>
+    </w:p>
+    <w:p>
+      <w:pPr>
         <w:rPr>
           <w:rFonts w:ascii="宋体" w:hAnsi="宋体"/>
           <w:b/>
           <w:color w:val="FF0000"/>
-          <w:kern w:val="0"/>
-        </w:rPr>
-        <w:t>字数</w:t>
-      </w:r>
-      <w:r>
-        <w:rPr>
-          <w:rFonts w:ascii="宋体" w:hAnsi="宋体" w:hint="eastAsia"/>
-          <w:b/>
-          <w:color w:val="FF0000"/>
-          <w:kern w:val="0"/>
-        </w:rPr>
-        <w:t>不得超过本页</w:t>
-      </w:r>
-      <w:r>
-        <w:rPr>
-          <w:rFonts w:ascii="宋体" w:hAnsi="宋体"/>
-          <w:b/>
-          <w:color w:val="FF0000"/>
-          <w:kern w:val="0"/>
-        </w:rPr>
-        <w:t>。</w:t>
-      </w:r>
-      <w:r>
-        <w:rPr>
-          <w:rFonts w:ascii="宋体" w:hAnsi="宋体" w:hint="eastAsia"/>
-          <w:b/>
-          <w:color w:val="FF0000"/>
-          <w:kern w:val="0"/>
-        </w:rPr>
-        <w:t>】  例如：</w:t>
-      </w:r>
-    </w:p>
-    <w:p>
-      <w:pPr>
-        <w:spacing w:line="440" w:lineRule="exact"/>
-        <w:ind w:firstLineChars="200" w:firstLine="480"/>
-        <w:jc w:val="left"/>
-        <w:rPr>
-          <w:rFonts w:ascii="宋体" w:hAnsi="宋体"/>
-          <w:sz w:val="24"/>
-          <w:szCs w:val="20"/>
-        </w:rPr>
-      </w:pPr>
-      <w:r>
-        <w:rPr>
-          <w:rFonts w:ascii="宋体" w:hAnsi="宋体" w:hint="eastAsia"/>
-          <w:sz w:val="24"/>
-          <w:szCs w:val="24"/>
-        </w:rPr>
-        <w:t>本论文是在</w:t>
-      </w:r>
-      <w:r>
-        <w:rPr>
-          <w:rFonts w:ascii="宋体" w:hAnsi="宋体" w:hint="eastAsia"/>
-          <w:sz w:val="24"/>
-          <w:szCs w:val="24"/>
-        </w:rPr>
-        <w:t>指导老师</w:t>
-      </w:r>
-      <w:r>
-        <w:rPr>
-          <w:rFonts w:ascii="宋体" w:hAnsi="宋体" w:hint="eastAsia"/>
-          <w:sz w:val="24"/>
-          <w:szCs w:val="20"/>
-        </w:rPr>
-        <w:t>×××××××××××××××××××××××××××××××××××××××××××××××××××××××××××××××××××××××××××××××××××</w:t>
-      </w:r>
-      <w:r>
-        <w:rPr>
-          <w:rFonts w:ascii="宋体" w:hAnsi="宋体" w:hint="eastAsia"/>
-          <w:sz w:val="24"/>
-          <w:szCs w:val="20"/>
-        </w:rPr>
-        <w:t xml:space="preserve">××××××××。 </w:t>
-      </w:r>
-    </w:p>
-    <w:p>
-      <w:pPr>
-        <w:spacing w:line="440" w:lineRule="exact"/>
-        <w:ind w:firstLineChars="200" w:firstLine="480"/>
-        <w:jc w:val="left"/>
-        <w:rPr>
-          <w:rFonts w:ascii="宋体" w:hAnsi="宋体"/>
-          <w:sz w:val="24"/>
-          <w:szCs w:val="24"/>
-        </w:rPr>
-      </w:pPr>
-      <w:r>
-        <w:rPr>
-          <w:rFonts w:ascii="宋体" w:hAnsi="宋体" w:hint="eastAsia"/>
-          <w:sz w:val="24"/>
-          <w:szCs w:val="20"/>
-        </w:rPr>
-        <w:t>××××××××××××××××××××××××××××××××××××××××××××××××××××××××××××××××××××××</w:t>
-      </w:r>
-      <w:r>
-        <w:rPr>
-          <w:rFonts w:ascii="宋体" w:hAnsi="宋体" w:hint="eastAsia"/>
-          <w:sz w:val="24"/>
-          <w:szCs w:val="20"/>
-        </w:rPr>
-        <w:t>。</w:t>
-      </w:r>
-    </w:p>
-    <w:p>
-      <w:pPr>
-        <w:spacing w:line="440" w:lineRule="exact"/>
-        <w:rPr>
-          <w:rFonts w:ascii="宋体" w:hAnsi="宋体"/>
-          <w:sz w:val="24"/>
-          <w:szCs w:val="24"/>
-        </w:rPr>
-      </w:pPr>
-    </w:p>
-    <w:p>
-      <w:pPr>
-        <w:spacing w:line="440" w:lineRule="exact"/>
-        <w:ind w:right="960"/>
-        <w:jc w:val="right"/>
-        <w:rPr>
-          <w:rFonts w:ascii="宋体" w:hAnsi="宋体"/>
-          <w:sz w:val="24"/>
-          <w:szCs w:val="24"/>
-        </w:rPr>
-      </w:pPr>
-      <w:r>
-        <w:rPr>
-          <w:rFonts w:ascii="宋体" w:hAnsi="宋体" w:hint="eastAsia"/>
-          <w:sz w:val="24"/>
-          <w:szCs w:val="24"/>
-        </w:rPr>
-        <w:t>作者：</w:t>
-      </w:r>
-      <w:r>
-        <w:rPr>
-          <w:rFonts w:ascii="宋体" w:hAnsi="宋体" w:hint="eastAsia"/>
-          <w:sz w:val="24"/>
-          <w:szCs w:val="20"/>
-        </w:rPr>
-        <w:t>×××</w:t>
-      </w:r>
-      <w:r>
-        <w:rPr>
-          <w:rFonts w:ascii="宋体" w:hAnsi="宋体" w:hint="eastAsia"/>
-          <w:sz w:val="24"/>
-          <w:szCs w:val="24"/>
-        </w:rPr>
-        <w:t xml:space="preserve"> </w:t>
-      </w:r>
-    </w:p>
-    <w:p>
-      <w:pPr>
-        <w:spacing w:line="440" w:lineRule="exact"/>
-        <w:ind w:leftChars="57" w:left="120"/>
-        <w:jc w:val="right"/>
-        <w:rPr>
-          <w:rFonts w:ascii="宋体" w:hAnsi="宋体"/>
-          <w:sz w:val="24"/>
-          <w:szCs w:val="24"/>
-        </w:rPr>
-      </w:pPr>
-      <w:r>
-        <w:rPr>
-          <w:rFonts w:ascii="宋体" w:hAnsi="宋体" w:hint="eastAsia"/>
-          <w:sz w:val="24"/>
-          <w:szCs w:val="20"/>
-        </w:rPr>
-        <w:t>××××</w:t>
-      </w:r>
-      <w:r>
-        <w:rPr>
-          <w:rFonts w:ascii="宋体" w:hAnsi="宋体" w:hint="eastAsia"/>
-          <w:sz w:val="24"/>
-          <w:szCs w:val="24"/>
-        </w:rPr>
-        <w:t xml:space="preserve">年 </w:t>
-      </w:r>
-      <w:r>
-        <w:rPr>
-          <w:rFonts w:ascii="宋体" w:hAnsi="宋体" w:hint="eastAsia"/>
-          <w:sz w:val="24"/>
-          <w:szCs w:val="20"/>
-        </w:rPr>
-        <w:t>××</w:t>
-      </w:r>
-      <w:r>
-        <w:rPr>
-          <w:rFonts w:ascii="宋体" w:hAnsi="宋体" w:hint="eastAsia"/>
-          <w:sz w:val="24"/>
-          <w:szCs w:val="24"/>
-        </w:rPr>
-        <w:t xml:space="preserve"> 月 </w:t>
-      </w:r>
-      <w:r>
-        <w:rPr>
-          <w:rFonts w:ascii="宋体" w:hAnsi="宋体" w:hint="eastAsia"/>
-          <w:sz w:val="24"/>
-          <w:szCs w:val="20"/>
-        </w:rPr>
-        <w:t>××</w:t>
-      </w:r>
-      <w:r>
-        <w:rPr>
-          <w:rFonts w:ascii="宋体" w:hAnsi="宋体" w:hint="eastAsia"/>
-          <w:sz w:val="24"/>
-          <w:szCs w:val="24"/>
-        </w:rPr>
-        <w:t>日</w:t>
-      </w:r>
-    </w:p>
-    <w:p>
-      <w:pPr>
-        <w:spacing w:line="400" w:lineRule="exact"/>
-        <w:jc w:val="center"/>
-        <w:rPr>
-          <w:rFonts w:ascii="宋体" w:hAnsi="宋体"/>
-          <w:b/>
-          <w:color w:val="FF0000"/>
-        </w:rPr>
-      </w:pPr>
-      <w:r>
-        <w:rPr>
-          <w:rFonts w:ascii="宋体" w:hAnsi="宋体" w:hint="eastAsia"/>
-          <w:b/>
-          <w:color w:val="FF0000"/>
-        </w:rPr>
-        <w:t>（书写格式同正文）</w:t>
-      </w:r>
-    </w:p>
-    <w:p>
-      <w:pPr>
-        <w:rPr>
-          <w:b/>
-          <w:sz w:val="36"/>
-          <w:szCs w:val="24"/>
-        </w:rPr>
-      </w:pPr>
-    </w:p>
-    <w:p>
-      <w:pPr>
-        <w:pStyle w:val="C"/>
-        <w:spacing w:before="156" w:after="468"/>
-      </w:pPr>
-      <w:r>
-        <w:br w:type="page"/>
-      </w:r>
-      <w:bookmarkStart w:id="89" w:name="_Toc9065217"/>
-      <w:bookmarkStart w:id="90" w:name="_Toc9065618"/>
-      <w:r>
-        <w:rPr>
-          <w:rFonts w:hint="eastAsia"/>
-        </w:rPr>
-        <w:lastRenderedPageBreak/>
-        <w:t>附录</w:t>
-      </w:r>
-      <w:bookmarkEnd w:id="86"/>
-      <w:bookmarkEnd w:id="89"/>
-      <w:bookmarkEnd w:id="90"/>
-    </w:p>
-    <w:p>
-      <w:pPr>
-        <w:pStyle w:val="af1"/>
-        <w:tabs>
-          <w:tab w:val="right" w:leader="dot" w:pos="8494"/>
-        </w:tabs>
-        <w:spacing w:before="312" w:after="312" w:line="440" w:lineRule="exact"/>
-        <w:ind w:leftChars="0" w:firstLineChars="0" w:firstLine="0"/>
-        <w:rPr>
-          <w:rFonts w:ascii="宋体" w:hAnsi="宋体"/>
-          <w:b/>
-          <w:color w:val="FF0000"/>
-        </w:rPr>
-      </w:pPr>
-      <w:bookmarkStart w:id="91" w:name="_Toc294175618"/>
-      <w:r>
-        <w:rPr>
-          <w:rFonts w:ascii="宋体" w:hAnsi="宋体" w:hint="eastAsia"/>
-          <w:b/>
-          <w:color w:val="FF0000"/>
-        </w:rPr>
-        <w:t>（宋体，小二，</w:t>
-      </w:r>
-      <w:r>
-        <w:rPr>
-          <w:rFonts w:ascii="宋体" w:hAnsi="宋体" w:hint="eastAsia"/>
-          <w:b/>
-          <w:color w:val="FF0000"/>
-        </w:rPr>
-        <w:t>加粗</w:t>
-      </w:r>
-      <w:r>
-        <w:rPr>
-          <w:rFonts w:ascii="宋体" w:hAnsi="宋体" w:hint="eastAsia"/>
-          <w:b/>
-          <w:color w:val="FF0000"/>
-        </w:rPr>
-        <w:t>；居中，单倍行距，段前0.5倍、段后1.5</w:t>
-      </w:r>
-      <w:r>
-        <w:rPr>
-          <w:rFonts w:ascii="宋体" w:hAnsi="宋体" w:hint="eastAsia"/>
-          <w:b/>
-          <w:color w:val="FF0000"/>
-        </w:rPr>
-        <w:t>行间</w:t>
-      </w:r>
-      <w:r>
-        <w:rPr>
-          <w:rFonts w:ascii="宋体" w:hAnsi="宋体" w:hint="eastAsia"/>
-          <w:b/>
-          <w:color w:val="FF0000"/>
-        </w:rPr>
-        <w:t>距，如论文无</w:t>
-      </w:r>
-      <w:r>
-        <w:rPr>
-          <w:rFonts w:ascii="宋体" w:hAnsi="宋体" w:hint="eastAsia"/>
-          <w:b/>
-          <w:color w:val="FF0000"/>
-        </w:rPr>
-        <w:t>表格</w:t>
-      </w:r>
-      <w:r>
-        <w:rPr>
-          <w:rFonts w:ascii="宋体" w:hAnsi="宋体" w:hint="eastAsia"/>
-          <w:b/>
-          <w:color w:val="FF0000"/>
-        </w:rPr>
-        <w:t>此页可删除）</w:t>
-      </w:r>
-    </w:p>
-    <w:p>
-      <w:pPr>
-        <w:spacing w:line="400" w:lineRule="exact"/>
-        <w:ind w:firstLineChars="200" w:firstLine="422"/>
-        <w:rPr>
-          <w:rFonts w:ascii="宋体" w:hAnsi="宋体"/>
-          <w:b/>
-          <w:color w:val="FF0000"/>
-        </w:rPr>
-      </w:pPr>
-      <w:r>
-        <w:rPr>
-          <w:rFonts w:ascii="宋体" w:hAnsi="宋体" w:hint="eastAsia"/>
-          <w:b/>
-          <w:color w:val="FF0000"/>
-        </w:rPr>
-        <w:t>【说明：以下内容可放在附录之内：(1) 正文内过于冗长的公式推导；(2) 方便他人阅读所需的辅助性数学工具或表格；(3) 重复性数据和图表；(4) 论文使用的主要符号的意义和单位；(5) 程序说明和程序全文。可按“附录1  XXX”、“附录2  XXX”、……，分章书写。如无需附录，请删除此页。】</w:t>
-      </w:r>
-    </w:p>
-    <w:p>
-      <w:pPr>
-        <w:spacing w:line="400" w:lineRule="exact"/>
-        <w:jc w:val="center"/>
-        <w:rPr>
-          <w:rFonts w:ascii="宋体" w:hAnsi="宋体"/>
-          <w:b/>
-          <w:color w:val="FF0000"/>
-        </w:rPr>
-      </w:pPr>
-      <w:r>
-        <w:rPr>
-          <w:rFonts w:ascii="宋体" w:hAnsi="宋体" w:hint="eastAsia"/>
-          <w:b/>
-          <w:color w:val="FF0000"/>
-        </w:rPr>
-        <w:t>（书写格式同正文）</w:t>
-      </w:r>
-    </w:p>
-    <w:p>
-      <w:pPr>
-        <w:spacing w:line="400" w:lineRule="exact"/>
-        <w:ind w:firstLineChars="200" w:firstLine="480"/>
-        <w:rPr>
-          <w:rFonts w:ascii="宋体" w:hAnsi="宋体"/>
-          <w:sz w:val="24"/>
-          <w:szCs w:val="24"/>
-        </w:rPr>
-      </w:pPr>
-    </w:p>
-    <w:bookmarkEnd w:id="91"/>
-    <w:p>
-      <w:pPr>
-        <w:spacing w:beforeLines="50" w:before="156" w:afterLines="150" w:after="468" w:line="240" w:lineRule="auto"/>
-        <w:rPr>
-          <w:rFonts w:ascii="宋体" w:hAnsi="宋体"/>
-          <w:b/>
-          <w:color w:val="FF0000"/>
-        </w:rPr>
-      </w:pPr>
-    </w:p>
-    <w:p>
-      <w:pPr>
-        <w:spacing w:beforeLines="50" w:before="156" w:afterLines="150" w:after="468" w:line="240" w:lineRule="auto"/>
-        <w:rPr>
-          <w:rFonts w:ascii="宋体" w:hAnsi="宋体"/>
-          <w:b/>
-          <w:color w:val="FF0000"/>
-        </w:rPr>
-      </w:pPr>
-    </w:p>
-    <w:p>
-      <w:pPr>
-        <w:rPr>
-          <w:rFonts w:ascii="宋体" w:hAnsi="宋体"/>
-          <w:b/>
-          <w:color w:val="FF0000"/>
         </w:rPr>
       </w:pPr>
     </w:p>
     <w:sectPr>
-      <w:headerReference w:type="default" r:id="rId15"/>
-      <w:footerReference w:type="default" r:id="rId16"/>
+      <w:headerReference w:type="default" r:id="rId14"/>
+      <w:footerReference w:type="default" r:id="rId15"/>
       <w:pgSz w:w="11906" w:h="16838" w:code="9"/>
       <w:pgMar w:top="1701" w:right="1588" w:bottom="1701" w:left="1588" w:header="851" w:footer="851" w:gutter="0"/>
       <w:pgNumType w:start="1"/>
@@ -11834,7 +10591,7 @@
         <w:szCs w:val="21"/>
         <w:lang w:val="zh-CN"/>
       </w:rPr>
-      <w:t>2</w:t>
+      <w:t>3</w:t>
     </w:r>
     <w:r>
       <w:rPr>
@@ -12431,7 +11188,6 @@
   <w:style w:type="character" w:default="1" w:styleId="a1">
     <w:name w:val="Default Paragraph Font"/>
     <w:uiPriority w:val="1"/>
-    <w:semiHidden/>
     <w:unhideWhenUsed/>
   </w:style>
   <w:style w:type="table" w:default="1" w:styleId="a2">
@@ -13462,6 +12218,16 @@
       <w:kern w:val="2"/>
       <w:sz w:val="21"/>
       <w:szCs w:val="21"/>
+    </w:rPr>
+  </w:style>
+  <w:style w:type="character" w:styleId="aff0">
+    <w:name w:val="Placeholder Text"/>
+    <w:basedOn w:val="a1"/>
+    <w:uiPriority w:val="99"/>
+    <w:semiHidden/>
+    <w:rsid w:val="004F354C"/>
+    <w:rPr>
+      <w:color w:val="808080"/>
     </w:rPr>
   </w:style>
 </w:styles>
@@ -13697,7 +12463,6 @@
   <w:style w:type="character" w:default="1" w:styleId="a1">
     <w:name w:val="Default Paragraph Font"/>
     <w:uiPriority w:val="1"/>
-    <w:semiHidden/>
     <w:unhideWhenUsed/>
   </w:style>
   <w:style w:type="table" w:default="1" w:styleId="a2">
@@ -14728,6 +13493,16 @@
       <w:kern w:val="2"/>
       <w:sz w:val="21"/>
       <w:szCs w:val="21"/>
+    </w:rPr>
+  </w:style>
+  <w:style w:type="character" w:styleId="aff0">
+    <w:name w:val="Placeholder Text"/>
+    <w:basedOn w:val="a1"/>
+    <w:uiPriority w:val="99"/>
+    <w:semiHidden/>
+    <w:rsid w:val="004F354C"/>
+    <w:rPr>
+      <w:color w:val="808080"/>
     </w:rPr>
   </w:style>
 </w:styles>
@@ -15023,7 +13798,7 @@
 </file>
 
 <file path=customXml/itemProps1.xml><?xml version="1.0" encoding="utf-8"?>
-<ds:datastoreItem xmlns:ds="http://schemas.openxmlformats.org/officeDocument/2006/customXml" ds:itemID="{B16B885C-ECDD-4FA2-8579-91B0B7B8F15E}">
+<ds:datastoreItem xmlns:ds="http://schemas.openxmlformats.org/officeDocument/2006/customXml" ds:itemID="{B5823073-BBC5-4268-BD0C-C917156F8DFF}">
   <ds:schemaRefs>
     <ds:schemaRef ds:uri="http://schemas.openxmlformats.org/officeDocument/2006/bibliography"/>
   </ds:schemaRefs>

</xml_diff>

<commit_message>
begin working on the applications
</commit_message>
<xml_diff>
--- a/thesis.docx
+++ b/thesis.docx
@@ -5672,36 +5672,46 @@
     </w:p>
     <w:p>
       <w:pPr>
-        <w:spacing w:line="400" w:lineRule="exact"/>
-        <w:rPr>
-          <w:rFonts w:ascii="宋体" w:hAnsi="宋体"/>
-          <w:b/>
-          <w:color w:val="FF0000"/>
-        </w:rPr>
-      </w:pPr>
-      <w:r>
-        <w:rPr>
-          <w:rFonts w:ascii="宋体" w:hAnsi="宋体" w:hint="eastAsia"/>
-          <w:b/>
-          <w:color w:val="FF0000"/>
-        </w:rPr>
-        <w:t>（宋体，小四号；左对齐，固定行距2</w:t>
-      </w:r>
-      <w:r>
-        <w:rPr>
-          <w:rFonts w:ascii="宋体" w:hAnsi="宋体"/>
-          <w:b/>
-          <w:color w:val="FF0000"/>
+        <w:pStyle w:val="3"/>
+        <w:numPr>
+          <w:ilvl w:val="0"/>
+          <w:numId w:val="0"/>
+        </w:numPr>
+        <w:spacing w:before="156" w:after="156"/>
+        <w:ind w:left="851"/>
+      </w:pPr>
+      <w:r>
+        <w:rPr>
+          <w:rFonts w:hint="eastAsia"/>
+        </w:rPr>
+        <w:t>（宋体，小四号；左对齐，固定行距</w:t>
+      </w:r>
+      <w:r>
+        <w:rPr>
+          <w:rFonts w:hint="eastAsia"/>
         </w:rPr>
         <w:t>2</w:t>
       </w:r>
       <w:r>
-        <w:rPr>
-          <w:rFonts w:ascii="宋体" w:hAnsi="宋体" w:hint="eastAsia"/>
-          <w:b/>
-          <w:color w:val="FF0000"/>
-        </w:rPr>
-        <w:t>磅，段前、段后均为0行）</w:t>
+        <w:t>2</w:t>
+      </w:r>
+      <w:r>
+        <w:rPr>
+          <w:rFonts w:hint="eastAsia"/>
+        </w:rPr>
+        <w:t>磅，段前、段后均为</w:t>
+      </w:r>
+      <w:r>
+        <w:rPr>
+          <w:rFonts w:hint="eastAsia"/>
+        </w:rPr>
+        <w:t>0</w:t>
+      </w:r>
+      <w:r>
+        <w:rPr>
+          <w:rFonts w:hint="eastAsia"/>
+        </w:rPr>
+        <w:t>行）</w:t>
       </w:r>
     </w:p>
     <w:p>
@@ -5887,7 +5897,16 @@
         <w:fldChar w:fldCharType="end"/>
       </w:r>
       <w:r>
-        <w:t>三维测量方法对比</w:t>
+        <w:rPr>
+          <w:rFonts w:hint="eastAsia"/>
+        </w:rPr>
+        <w:t xml:space="preserve"> </w:t>
+      </w:r>
+      <w:r>
+        <w:rPr>
+          <w:rFonts w:hint="eastAsia"/>
+        </w:rPr>
+        <w:t>三坐标测量机和结构光三维测量对比</w:t>
       </w:r>
     </w:p>
     <w:tbl>
@@ -7257,6 +7276,236 @@
         <w:ind w:firstLine="480"/>
       </w:pPr>
       <w:r>
+        <w:rPr>
+          <w:noProof/>
+        </w:rPr>
+        <w:lastRenderedPageBreak/>
+        <mc:AlternateContent>
+          <mc:Choice Requires="wps">
+            <w:drawing>
+              <wp:anchor distT="0" distB="0" distL="114300" distR="114300" simplePos="0" relativeHeight="251660288" behindDoc="0" locked="0" layoutInCell="1" allowOverlap="1" wp14:anchorId="427BC816" wp14:editId="21B7CB5C">
+                <wp:simplePos x="0" y="0"/>
+                <wp:positionH relativeFrom="column">
+                  <wp:posOffset>420370</wp:posOffset>
+                </wp:positionH>
+                <wp:positionV relativeFrom="paragraph">
+                  <wp:posOffset>3187065</wp:posOffset>
+                </wp:positionV>
+                <wp:extent cx="3810000" cy="635"/>
+                <wp:effectExtent l="0" t="0" r="0" b="3810"/>
+                <wp:wrapTopAndBottom/>
+                <wp:docPr id="8" name="文本框 8"/>
+                <wp:cNvGraphicFramePr/>
+                <a:graphic xmlns:a="http://schemas.openxmlformats.org/drawingml/2006/main">
+                  <a:graphicData uri="http://schemas.microsoft.com/office/word/2010/wordprocessingShape">
+                    <wps:wsp>
+                      <wps:cNvSpPr txBox="1"/>
+                      <wps:spPr>
+                        <a:xfrm>
+                          <a:off x="0" y="0"/>
+                          <a:ext cx="3810000" cy="635"/>
+                        </a:xfrm>
+                        <a:prstGeom prst="rect">
+                          <a:avLst/>
+                        </a:prstGeom>
+                        <a:solidFill>
+                          <a:prstClr val="white"/>
+                        </a:solidFill>
+                        <a:ln>
+                          <a:noFill/>
+                        </a:ln>
+                        <a:effectLst/>
+                      </wps:spPr>
+                      <wps:txbx>
+                        <w:txbxContent>
+                          <w:p>
+                            <w:pPr>
+                              <w:pStyle w:val="af0"/>
+                              <w:spacing w:before="156" w:after="156"/>
+                              <w:rPr>
+                                <w:rFonts w:ascii="宋体" w:eastAsia="宋体" w:hAnsi="宋体" w:cs="Times New Roman"/>
+                                <w:noProof/>
+                                <w:sz w:val="24"/>
+                                <w:szCs w:val="20"/>
+                              </w:rPr>
+                            </w:pPr>
+                            <w:r>
+                              <w:t>图</w:t>
+                            </w:r>
+                            <w:r>
+                              <w:t xml:space="preserve"> </w:t>
+                            </w:r>
+                            <w:r>
+                              <w:fldChar w:fldCharType="begin"/>
+                            </w:r>
+                            <w:r>
+                              <w:instrText xml:space="preserve"> SEQ </w:instrText>
+                            </w:r>
+                            <w:r>
+                              <w:instrText>图</w:instrText>
+                            </w:r>
+                            <w:r>
+                              <w:instrText xml:space="preserve"> \* ARABIC </w:instrText>
+                            </w:r>
+                            <w:r>
+                              <w:fldChar w:fldCharType="separate"/>
+                            </w:r>
+                            <w:r>
+                              <w:rPr>
+                                <w:noProof/>
+                              </w:rPr>
+                              <w:t>1</w:t>
+                            </w:r>
+                            <w:r>
+                              <w:fldChar w:fldCharType="end"/>
+                            </w:r>
+                            <w:r>
+                              <w:rPr>
+                                <w:noProof/>
+                              </w:rPr>
+                              <w:t>数字莫尔三维测量流程图</w:t>
+                            </w:r>
+                          </w:p>
+                        </w:txbxContent>
+                      </wps:txbx>
+                      <wps:bodyPr rot="0" spcFirstLastPara="0" vertOverflow="overflow" horzOverflow="overflow" vert="horz" wrap="square" lIns="0" tIns="0" rIns="0" bIns="0" numCol="1" spcCol="0" rtlCol="0" fromWordArt="0" anchor="t" anchorCtr="0" forceAA="0" compatLnSpc="1">
+                        <a:prstTxWarp prst="textNoShape">
+                          <a:avLst/>
+                        </a:prstTxWarp>
+                        <a:spAutoFit/>
+                      </wps:bodyPr>
+                    </wps:wsp>
+                  </a:graphicData>
+                </a:graphic>
+              </wp:anchor>
+            </w:drawing>
+          </mc:Choice>
+          <mc:Fallback>
+            <w:pict>
+              <v:shapetype id="_x0000_t202" coordsize="21600,21600" o:spt="202" path="m,l,21600r21600,l21600,xe">
+                <v:stroke joinstyle="miter"/>
+                <v:path gradientshapeok="t" o:connecttype="rect"/>
+              </v:shapetype>
+              <v:shape id="文本框 8" o:spid="_x0000_s1026" type="#_x0000_t202" style="position:absolute;left:0;text-align:left;margin-left:33.1pt;margin-top:250.95pt;width:300pt;height:.05pt;z-index:251660288;visibility:visible;mso-wrap-style:square;mso-wrap-distance-left:9pt;mso-wrap-distance-top:0;mso-wrap-distance-right:9pt;mso-wrap-distance-bottom:0;mso-position-horizontal:absolute;mso-position-horizontal-relative:text;mso-position-vertical:absolute;mso-position-vertical-relative:text;v-text-anchor:top" o:gfxdata="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" stroked="f">
+                <v:textbox style="mso-fit-shape-to-text:t" inset="0,0,0,0">
+                  <w:txbxContent>
+                    <w:p>
+                      <w:pPr>
+                        <w:pStyle w:val="af0"/>
+                        <w:spacing w:before="156" w:after="156"/>
+                        <w:rPr>
+                          <w:rFonts w:ascii="宋体" w:eastAsia="宋体" w:hAnsi="宋体" w:cs="Times New Roman"/>
+                          <w:noProof/>
+                          <w:sz w:val="24"/>
+                          <w:szCs w:val="20"/>
+                        </w:rPr>
+                      </w:pPr>
+                      <w:r>
+                        <w:t>图</w:t>
+                      </w:r>
+                      <w:r>
+                        <w:t xml:space="preserve"> </w:t>
+                      </w:r>
+                      <w:r>
+                        <w:fldChar w:fldCharType="begin"/>
+                      </w:r>
+                      <w:r>
+                        <w:instrText xml:space="preserve"> SEQ </w:instrText>
+                      </w:r>
+                      <w:r>
+                        <w:instrText>图</w:instrText>
+                      </w:r>
+                      <w:r>
+                        <w:instrText xml:space="preserve"> \* ARABIC </w:instrText>
+                      </w:r>
+                      <w:r>
+                        <w:fldChar w:fldCharType="separate"/>
+                      </w:r>
+                      <w:r>
+                        <w:rPr>
+                          <w:noProof/>
+                        </w:rPr>
+                        <w:t>1</w:t>
+                      </w:r>
+                      <w:r>
+                        <w:fldChar w:fldCharType="end"/>
+                      </w:r>
+                      <w:r>
+                        <w:rPr>
+                          <w:noProof/>
+                        </w:rPr>
+                        <w:t>数字莫尔三维测量流程图</w:t>
+                      </w:r>
+                    </w:p>
+                  </w:txbxContent>
+                </v:textbox>
+                <w10:wrap type="topAndBottom"/>
+              </v:shape>
+            </w:pict>
+          </mc:Fallback>
+        </mc:AlternateContent>
+      </w:r>
+      <w:r>
+        <w:rPr>
+          <w:noProof/>
+        </w:rPr>
+        <w:drawing>
+          <wp:anchor distT="0" distB="0" distL="114300" distR="114300" simplePos="0" relativeHeight="251658240" behindDoc="0" locked="0" layoutInCell="1" allowOverlap="1" wp14:anchorId="741B409F" wp14:editId="548B001B">
+            <wp:simplePos x="0" y="0"/>
+            <wp:positionH relativeFrom="column">
+              <wp:posOffset>420370</wp:posOffset>
+            </wp:positionH>
+            <wp:positionV relativeFrom="paragraph">
+              <wp:posOffset>-80010</wp:posOffset>
+            </wp:positionV>
+            <wp:extent cx="3810000" cy="3205480"/>
+            <wp:effectExtent l="0" t="0" r="0" b="0"/>
+            <wp:wrapTopAndBottom/>
+            <wp:docPr id="5" name="图片 5"/>
+            <wp:cNvGraphicFramePr>
+              <a:graphicFrameLocks xmlns:a="http://schemas.openxmlformats.org/drawingml/2006/main" noChangeAspect="1"/>
+            </wp:cNvGraphicFramePr>
+            <a:graphic xmlns:a="http://schemas.openxmlformats.org/drawingml/2006/main">
+              <a:graphicData uri="http://schemas.openxmlformats.org/drawingml/2006/picture">
+                <pic:pic xmlns:pic="http://schemas.openxmlformats.org/drawingml/2006/picture">
+                  <pic:nvPicPr>
+                    <pic:cNvPr id="0" name="流程图.png"/>
+                    <pic:cNvPicPr/>
+                  </pic:nvPicPr>
+                  <pic:blipFill>
+                    <a:blip r:embed="rId12">
+                      <a:extLst>
+                        <a:ext uri="{28A0092B-C50C-407E-A947-70E740481C1C}">
+                          <a14:useLocalDpi xmlns:a14="http://schemas.microsoft.com/office/drawing/2010/main" val="0"/>
+                        </a:ext>
+                      </a:extLst>
+                    </a:blip>
+                    <a:stretch>
+                      <a:fillRect/>
+                    </a:stretch>
+                  </pic:blipFill>
+                  <pic:spPr>
+                    <a:xfrm>
+                      <a:off x="0" y="0"/>
+                      <a:ext cx="3810000" cy="3205480"/>
+                    </a:xfrm>
+                    <a:prstGeom prst="rect">
+                      <a:avLst/>
+                    </a:prstGeom>
+                  </pic:spPr>
+                </pic:pic>
+              </a:graphicData>
+            </a:graphic>
+            <wp14:sizeRelH relativeFrom="page">
+              <wp14:pctWidth>0</wp14:pctWidth>
+            </wp14:sizeRelH>
+            <wp14:sizeRelV relativeFrom="page">
+              <wp14:pctHeight>0</wp14:pctHeight>
+            </wp14:sizeRelV>
+          </wp:anchor>
+        </w:drawing>
+      </w:r>
+      <w:r>
         <w:t>数字莫尔三维测量将传统莫尔测量的产生莫尔图样和由莫尔图样得出所测表面三维模型的过程转移到计算机处理。在传统莫尔测量方法中，</w:t>
       </w:r>
       <w:r>
@@ -7362,14 +7611,7 @@
         <w:rPr>
           <w:rFonts w:hint="eastAsia"/>
         </w:rPr>
-        <w:t>莫尔</w:t>
-      </w:r>
-      <w:r>
-        <w:rPr>
-          <w:rFonts w:hint="eastAsia"/>
-        </w:rPr>
-        <w:lastRenderedPageBreak/>
-        <w:t>图样，需要结合</w:t>
+        <w:t>莫尔图样，需要结合</w:t>
       </w:r>
       <w:r>
         <w:rPr>
@@ -7421,10 +7663,11 @@
         </m:r>
       </m:oMath>
       <w:r>
-        <w:t>整数</w:t>
-      </w:r>
-      <w:r>
-        <w:t>的差异的过程，成为相位展开。至此，一个符合物体相对几何特征的相位已经得到。之后，本文的研究成果</w:t>
+        <w:t>整数的差异的</w:t>
+      </w:r>
+      <w:r>
+        <w:lastRenderedPageBreak/>
+        <w:t>过程，成为相位展开。至此，一个符合物体相对几何特征的相位已经得到。之后，本文的研究成果</w:t>
       </w:r>
       <w:r>
         <w:rPr>
@@ -7462,41 +7705,54 @@
       <w:r>
         <w:fldChar w:fldCharType="end"/>
       </w:r>
-      <w:bookmarkStart w:id="54" w:name="_GoBack"/>
-      <w:bookmarkEnd w:id="54"/>
       <w:r>
         <w:t>。</w:t>
+      </w:r>
+      <w:r>
+        <w:t>利用相高关系得出被测物体绝对三维模型的过程称为高度转换。</w:t>
       </w:r>
     </w:p>
     <w:p>
       <w:pPr>
         <w:pStyle w:val="2"/>
         <w:spacing w:before="156" w:after="156"/>
-      </w:pPr>
-      <w:bookmarkStart w:id="55" w:name="_Toc9065203"/>
-      <w:bookmarkStart w:id="56" w:name="_Toc9065604"/>
+        <w:rPr>
+          <w:rFonts w:hint="eastAsia"/>
+        </w:rPr>
+      </w:pPr>
+      <w:bookmarkStart w:id="54" w:name="_Toc9065203"/>
+      <w:bookmarkStart w:id="55" w:name="_Toc9065604"/>
       <w:r>
         <w:rPr>
           <w:rFonts w:hint="eastAsia"/>
         </w:rPr>
         <w:t>数字莫尔三维测量方法的应用</w:t>
       </w:r>
+      <w:bookmarkEnd w:id="54"/>
       <w:bookmarkEnd w:id="55"/>
-      <w:bookmarkEnd w:id="56"/>
     </w:p>
     <w:p>
       <w:pPr>
         <w:pStyle w:val="Afc"/>
         <w:ind w:firstLine="480"/>
-        <w:rPr>
-          <w:rFonts w:eastAsia="黑体"/>
-          <w:sz w:val="32"/>
-          <w:szCs w:val="32"/>
-        </w:rPr>
+      </w:pPr>
+      <w:r>
+        <w:rPr>
+          <w:rFonts w:hint="eastAsia"/>
+        </w:rPr>
+        <w:t>数字莫尔三维测量因为不需要直接接触被测物体，量程大等优点，广泛应用与</w:t>
+      </w:r>
+    </w:p>
+    <w:p>
+      <w:pPr>
+        <w:pStyle w:val="Afc"/>
+        <w:ind w:firstLineChars="0" w:firstLine="0"/>
       </w:pPr>
       <w:r>
         <w:br w:type="page"/>
       </w:r>
+      <w:bookmarkStart w:id="56" w:name="_GoBack"/>
+      <w:bookmarkEnd w:id="56"/>
     </w:p>
     <w:p>
       <w:pPr>
@@ -7932,7 +8188,7 @@
                     </pic:cNvPicPr>
                   </pic:nvPicPr>
                   <pic:blipFill>
-                    <a:blip r:embed="rId12">
+                    <a:blip r:embed="rId13">
                       <a:grayscl/>
                       <a:biLevel thresh="50000"/>
                       <a:extLst>
@@ -8217,7 +8473,7 @@
                     </pic:cNvPicPr>
                   </pic:nvPicPr>
                   <pic:blipFill>
-                    <a:blip r:embed="rId13">
+                    <a:blip r:embed="rId14">
                       <a:extLst>
                         <a:ext uri="{28A0092B-C50C-407E-A947-70E740481C1C}">
                           <a14:useLocalDpi xmlns:a14="http://schemas.microsoft.com/office/drawing/2010/main" val="0"/>
@@ -10082,9 +10338,9 @@
         <w:pStyle w:val="C"/>
         <w:spacing w:before="156" w:after="468"/>
       </w:pPr>
-      <w:bookmarkStart w:id="82" w:name="_Toc294175617"/>
-      <w:bookmarkStart w:id="83" w:name="_Toc9065216"/>
-      <w:bookmarkStart w:id="84" w:name="_Toc9065617"/>
+      <w:bookmarkStart w:id="82" w:name="_Toc9065216"/>
+      <w:bookmarkStart w:id="83" w:name="_Toc9065617"/>
+      <w:bookmarkStart w:id="84" w:name="_Toc294175617"/>
       <w:bookmarkEnd w:id="80"/>
       <w:bookmarkEnd w:id="81"/>
       <w:r>
@@ -10094,8 +10350,8 @@
         <w:lastRenderedPageBreak/>
         <w:t>致谢</w:t>
       </w:r>
+      <w:bookmarkEnd w:id="82"/>
       <w:bookmarkEnd w:id="83"/>
-      <w:bookmarkEnd w:id="84"/>
     </w:p>
     <w:p>
       <w:pPr>
@@ -10103,7 +10359,7 @@
         <w:ind w:firstLineChars="200" w:firstLine="480"/>
         <w:jc w:val="left"/>
         <w:rPr>
-          <w:rFonts w:ascii="宋体" w:hAnsi="宋体" w:hint="eastAsia"/>
+          <w:rFonts w:ascii="宋体" w:hAnsi="宋体"/>
           <w:sz w:val="24"/>
           <w:szCs w:val="20"/>
         </w:rPr>
@@ -10296,7 +10552,7 @@
         <w:lastRenderedPageBreak/>
         <w:t>附录</w:t>
       </w:r>
-      <w:bookmarkEnd w:id="82"/>
+      <w:bookmarkEnd w:id="84"/>
       <w:bookmarkEnd w:id="85"/>
       <w:bookmarkEnd w:id="86"/>
     </w:p>
@@ -10452,8 +10708,8 @@
       </w:pPr>
     </w:p>
     <w:sectPr>
-      <w:headerReference w:type="default" r:id="rId14"/>
-      <w:footerReference w:type="default" r:id="rId15"/>
+      <w:headerReference w:type="default" r:id="rId15"/>
+      <w:footerReference w:type="default" r:id="rId16"/>
       <w:pgSz w:w="11906" w:h="16838" w:code="9"/>
       <w:pgMar w:top="1701" w:right="1588" w:bottom="1701" w:left="1588" w:header="851" w:footer="851" w:gutter="0"/>
       <w:pgNumType w:start="1"/>
@@ -10591,7 +10847,7 @@
         <w:szCs w:val="21"/>
         <w:lang w:val="zh-CN"/>
       </w:rPr>
-      <w:t>3</w:t>
+      <w:t>4</w:t>
     </w:r>
     <w:r>
       <w:rPr>
@@ -10824,13 +11080,131 @@
     </w:lvl>
   </w:abstractNum>
   <w:abstractNum w:abstractNumId="1">
-    <w:nsid w:val="530709B0"/>
+    <w:nsid w:val="51EB7808"/>
     <w:multiLevelType w:val="multilevel"/>
-    <w:tmpl w:val="54801EF2"/>
+    <w:tmpl w:val="983E03FE"/>
     <w:lvl w:ilvl="0">
       <w:start w:val="1"/>
       <w:numFmt w:val="decimal"/>
       <w:pStyle w:val="1"/>
+      <w:isLgl/>
+      <w:lvlText w:val="%1"/>
+      <w:lvlJc w:val="left"/>
+      <w:pPr>
+        <w:ind w:left="425" w:hanging="425"/>
+      </w:pPr>
+      <w:rPr>
+        <w:rFonts w:hint="eastAsia"/>
+      </w:rPr>
+    </w:lvl>
+    <w:lvl w:ilvl="1">
+      <w:start w:val="1"/>
+      <w:numFmt w:val="decimal"/>
+      <w:pStyle w:val="2"/>
+      <w:isLgl/>
+      <w:lvlText w:val="%1.%2"/>
+      <w:lvlJc w:val="left"/>
+      <w:pPr>
+        <w:ind w:left="992" w:hanging="567"/>
+      </w:pPr>
+      <w:rPr>
+        <w:rFonts w:hint="eastAsia"/>
+      </w:rPr>
+    </w:lvl>
+    <w:lvl w:ilvl="2">
+      <w:start w:val="1"/>
+      <w:numFmt w:val="decimal"/>
+      <w:pStyle w:val="3"/>
+      <w:isLgl/>
+      <w:lvlText w:val="%1.%2.%3"/>
+      <w:lvlJc w:val="left"/>
+      <w:pPr>
+        <w:ind w:left="1418" w:hanging="567"/>
+      </w:pPr>
+      <w:rPr>
+        <w:rFonts w:hint="eastAsia"/>
+      </w:rPr>
+    </w:lvl>
+    <w:lvl w:ilvl="3">
+      <w:start w:val="1"/>
+      <w:numFmt w:val="decimal"/>
+      <w:lvlText w:val="%1.%2.%3.%4"/>
+      <w:lvlJc w:val="left"/>
+      <w:pPr>
+        <w:ind w:left="1984" w:hanging="708"/>
+      </w:pPr>
+      <w:rPr>
+        <w:rFonts w:hint="eastAsia"/>
+      </w:rPr>
+    </w:lvl>
+    <w:lvl w:ilvl="4">
+      <w:start w:val="1"/>
+      <w:numFmt w:val="decimal"/>
+      <w:lvlText w:val="%1.%2.%3.%4.%5"/>
+      <w:lvlJc w:val="left"/>
+      <w:pPr>
+        <w:ind w:left="2551" w:hanging="850"/>
+      </w:pPr>
+      <w:rPr>
+        <w:rFonts w:hint="eastAsia"/>
+      </w:rPr>
+    </w:lvl>
+    <w:lvl w:ilvl="5">
+      <w:start w:val="1"/>
+      <w:numFmt w:val="decimal"/>
+      <w:lvlText w:val="%1.%2.%3.%4.%5.%6"/>
+      <w:lvlJc w:val="left"/>
+      <w:pPr>
+        <w:ind w:left="3260" w:hanging="1134"/>
+      </w:pPr>
+      <w:rPr>
+        <w:rFonts w:hint="eastAsia"/>
+      </w:rPr>
+    </w:lvl>
+    <w:lvl w:ilvl="6">
+      <w:start w:val="1"/>
+      <w:numFmt w:val="decimal"/>
+      <w:lvlText w:val="%1.%2.%3.%4.%5.%6.%7"/>
+      <w:lvlJc w:val="left"/>
+      <w:pPr>
+        <w:ind w:left="3827" w:hanging="1276"/>
+      </w:pPr>
+      <w:rPr>
+        <w:rFonts w:hint="eastAsia"/>
+      </w:rPr>
+    </w:lvl>
+    <w:lvl w:ilvl="7">
+      <w:start w:val="1"/>
+      <w:numFmt w:val="decimal"/>
+      <w:lvlText w:val="%1.%2.%3.%4.%5.%6.%7.%8"/>
+      <w:lvlJc w:val="left"/>
+      <w:pPr>
+        <w:ind w:left="4394" w:hanging="1418"/>
+      </w:pPr>
+      <w:rPr>
+        <w:rFonts w:hint="eastAsia"/>
+      </w:rPr>
+    </w:lvl>
+    <w:lvl w:ilvl="8">
+      <w:start w:val="1"/>
+      <w:numFmt w:val="decimal"/>
+      <w:lvlText w:val="%1.%2.%3.%4.%5.%6.%7.%8.%9"/>
+      <w:lvlJc w:val="left"/>
+      <w:pPr>
+        <w:ind w:left="5102" w:hanging="1700"/>
+      </w:pPr>
+      <w:rPr>
+        <w:rFonts w:hint="eastAsia"/>
+      </w:rPr>
+    </w:lvl>
+  </w:abstractNum>
+  <w:abstractNum w:abstractNumId="2">
+    <w:nsid w:val="530709B0"/>
+    <w:multiLevelType w:val="multilevel"/>
+    <w:tmpl w:val="4550680C"/>
+    <w:lvl w:ilvl="0">
+      <w:start w:val="1"/>
+      <w:numFmt w:val="decimal"/>
       <w:isLgl/>
       <w:lvlText w:val="%1"/>
       <w:lvlJc w:val="center"/>
@@ -10846,7 +11220,6 @@
     <w:lvl w:ilvl="1">
       <w:start w:val="1"/>
       <w:numFmt w:val="decimal"/>
-      <w:pStyle w:val="2"/>
       <w:isLgl/>
       <w:lvlText w:val="%1.%2"/>
       <w:lvlJc w:val="left"/>
@@ -10862,7 +11235,6 @@
     <w:lvl w:ilvl="2">
       <w:start w:val="1"/>
       <w:numFmt w:val="decimal"/>
-      <w:pStyle w:val="3"/>
       <w:isLgl/>
       <w:lvlText w:val="%1.%2.%3"/>
       <w:lvlJc w:val="left"/>
@@ -10948,10 +11320,132 @@
       </w:rPr>
     </w:lvl>
   </w:abstractNum>
+  <w:abstractNum w:abstractNumId="3">
+    <w:nsid w:val="60364E42"/>
+    <w:multiLevelType w:val="multilevel"/>
+    <w:tmpl w:val="E2465D64"/>
+    <w:lvl w:ilvl="0">
+      <w:start w:val="1"/>
+      <w:numFmt w:val="decimal"/>
+      <w:isLgl/>
+      <w:lvlText w:val="%1"/>
+      <w:lvlJc w:val="left"/>
+      <w:pPr>
+        <w:ind w:left="425" w:hanging="425"/>
+      </w:pPr>
+      <w:rPr>
+        <w:rFonts w:hint="eastAsia"/>
+      </w:rPr>
+    </w:lvl>
+    <w:lvl w:ilvl="1">
+      <w:start w:val="1"/>
+      <w:numFmt w:val="decimal"/>
+      <w:isLgl/>
+      <w:lvlText w:val="%1.%2"/>
+      <w:lvlJc w:val="left"/>
+      <w:pPr>
+        <w:ind w:left="992" w:hanging="567"/>
+      </w:pPr>
+      <w:rPr>
+        <w:rFonts w:hint="eastAsia"/>
+      </w:rPr>
+    </w:lvl>
+    <w:lvl w:ilvl="2">
+      <w:start w:val="1"/>
+      <w:numFmt w:val="decimal"/>
+      <w:isLgl/>
+      <w:lvlText w:val="%1.%2.%3"/>
+      <w:lvlJc w:val="left"/>
+      <w:pPr>
+        <w:ind w:left="1418" w:hanging="567"/>
+      </w:pPr>
+      <w:rPr>
+        <w:rFonts w:hint="eastAsia"/>
+      </w:rPr>
+    </w:lvl>
+    <w:lvl w:ilvl="3">
+      <w:start w:val="1"/>
+      <w:numFmt w:val="decimal"/>
+      <w:lvlText w:val="%1.%2.%3.%4"/>
+      <w:lvlJc w:val="left"/>
+      <w:pPr>
+        <w:ind w:left="1984" w:hanging="708"/>
+      </w:pPr>
+      <w:rPr>
+        <w:rFonts w:hint="eastAsia"/>
+      </w:rPr>
+    </w:lvl>
+    <w:lvl w:ilvl="4">
+      <w:start w:val="1"/>
+      <w:numFmt w:val="decimal"/>
+      <w:lvlText w:val="%1.%2.%3.%4.%5"/>
+      <w:lvlJc w:val="left"/>
+      <w:pPr>
+        <w:ind w:left="2551" w:hanging="850"/>
+      </w:pPr>
+      <w:rPr>
+        <w:rFonts w:hint="eastAsia"/>
+      </w:rPr>
+    </w:lvl>
+    <w:lvl w:ilvl="5">
+      <w:start w:val="1"/>
+      <w:numFmt w:val="decimal"/>
+      <w:lvlText w:val="%1.%2.%3.%4.%5.%6"/>
+      <w:lvlJc w:val="left"/>
+      <w:pPr>
+        <w:ind w:left="3260" w:hanging="1134"/>
+      </w:pPr>
+      <w:rPr>
+        <w:rFonts w:hint="eastAsia"/>
+      </w:rPr>
+    </w:lvl>
+    <w:lvl w:ilvl="6">
+      <w:start w:val="1"/>
+      <w:numFmt w:val="decimal"/>
+      <w:lvlText w:val="%1.%2.%3.%4.%5.%6.%7"/>
+      <w:lvlJc w:val="left"/>
+      <w:pPr>
+        <w:ind w:left="3827" w:hanging="1276"/>
+      </w:pPr>
+      <w:rPr>
+        <w:rFonts w:hint="eastAsia"/>
+      </w:rPr>
+    </w:lvl>
+    <w:lvl w:ilvl="7">
+      <w:start w:val="1"/>
+      <w:numFmt w:val="decimal"/>
+      <w:lvlText w:val="%1.%2.%3.%4.%5.%6.%7.%8"/>
+      <w:lvlJc w:val="left"/>
+      <w:pPr>
+        <w:ind w:left="4394" w:hanging="1418"/>
+      </w:pPr>
+      <w:rPr>
+        <w:rFonts w:hint="eastAsia"/>
+      </w:rPr>
+    </w:lvl>
+    <w:lvl w:ilvl="8">
+      <w:start w:val="1"/>
+      <w:numFmt w:val="decimal"/>
+      <w:lvlText w:val="%1.%2.%3.%4.%5.%6.%7.%8.%9"/>
+      <w:lvlJc w:val="left"/>
+      <w:pPr>
+        <w:ind w:left="5102" w:hanging="1700"/>
+      </w:pPr>
+      <w:rPr>
+        <w:rFonts w:hint="eastAsia"/>
+      </w:rPr>
+    </w:lvl>
+  </w:abstractNum>
   <w:num w:numId="1">
     <w:abstractNumId w:val="0"/>
   </w:num>
   <w:num w:numId="2">
+    <w:abstractNumId w:val="2"/>
+  </w:num>
+  <w:num w:numId="3">
+    <w:abstractNumId w:val="3"/>
+  </w:num>
+  <w:num w:numId="4">
     <w:abstractNumId w:val="1"/>
   </w:num>
   <w:numIdMacAtCleanup w:val="2"/>
@@ -11188,6 +11682,7 @@
   <w:style w:type="character" w:default="1" w:styleId="a1">
     <w:name w:val="Default Paragraph Font"/>
     <w:uiPriority w:val="1"/>
+    <w:semiHidden/>
     <w:unhideWhenUsed/>
   </w:style>
   <w:style w:type="table" w:default="1" w:styleId="a2">
@@ -11868,7 +12363,7 @@
     <w:rsid w:val="000E4409"/>
     <w:pPr>
       <w:numPr>
-        <w:numId w:val="2"/>
+        <w:numId w:val="4"/>
       </w:numPr>
       <w:spacing w:beforeLines="100" w:before="100" w:afterLines="100" w:after="100" w:line="440" w:lineRule="exact"/>
       <w:jc w:val="center"/>
@@ -11890,10 +12385,9 @@
     <w:pPr>
       <w:numPr>
         <w:ilvl w:val="1"/>
-        <w:numId w:val="2"/>
+        <w:numId w:val="4"/>
       </w:numPr>
       <w:spacing w:beforeLines="50" w:before="50" w:afterLines="50" w:after="50" w:line="440" w:lineRule="exact"/>
-      <w:ind w:left="0"/>
       <w:jc w:val="left"/>
       <w:outlineLvl w:val="1"/>
     </w:pPr>
@@ -11925,7 +12419,7 @@
     <w:pPr>
       <w:numPr>
         <w:ilvl w:val="2"/>
-        <w:numId w:val="2"/>
+        <w:numId w:val="4"/>
       </w:numPr>
       <w:spacing w:beforeLines="50" w:before="50" w:afterLines="50" w:after="50" w:line="440" w:lineRule="exact"/>
       <w:jc w:val="left"/>
@@ -12197,7 +12691,7 @@
     <w:basedOn w:val="Afc"/>
     <w:link w:val="DChar0"/>
     <w:qFormat/>
-    <w:rsid w:val="004A5E21"/>
+    <w:rsid w:val="0016658E"/>
     <w:pPr>
       <w:spacing w:beforeLines="25" w:before="25" w:afterLines="25" w:after="25" w:line="240" w:lineRule="auto"/>
       <w:ind w:firstLineChars="0" w:firstLine="0"/>
@@ -12212,7 +12706,7 @@
     <w:name w:val="D表格 Char"/>
     <w:basedOn w:val="Afd"/>
     <w:link w:val="D0"/>
-    <w:rsid w:val="004A5E21"/>
+    <w:rsid w:val="0016658E"/>
     <w:rPr>
       <w:rFonts w:ascii="宋体" w:hAnsi="宋体"/>
       <w:kern w:val="2"/>
@@ -12463,6 +12957,7 @@
   <w:style w:type="character" w:default="1" w:styleId="a1">
     <w:name w:val="Default Paragraph Font"/>
     <w:uiPriority w:val="1"/>
+    <w:semiHidden/>
     <w:unhideWhenUsed/>
   </w:style>
   <w:style w:type="table" w:default="1" w:styleId="a2">
@@ -13143,7 +13638,7 @@
     <w:rsid w:val="000E4409"/>
     <w:pPr>
       <w:numPr>
-        <w:numId w:val="2"/>
+        <w:numId w:val="4"/>
       </w:numPr>
       <w:spacing w:beforeLines="100" w:before="100" w:afterLines="100" w:after="100" w:line="440" w:lineRule="exact"/>
       <w:jc w:val="center"/>
@@ -13165,10 +13660,9 @@
     <w:pPr>
       <w:numPr>
         <w:ilvl w:val="1"/>
-        <w:numId w:val="2"/>
+        <w:numId w:val="4"/>
       </w:numPr>
       <w:spacing w:beforeLines="50" w:before="50" w:afterLines="50" w:after="50" w:line="440" w:lineRule="exact"/>
-      <w:ind w:left="0"/>
       <w:jc w:val="left"/>
       <w:outlineLvl w:val="1"/>
     </w:pPr>
@@ -13200,7 +13694,7 @@
     <w:pPr>
       <w:numPr>
         <w:ilvl w:val="2"/>
-        <w:numId w:val="2"/>
+        <w:numId w:val="4"/>
       </w:numPr>
       <w:spacing w:beforeLines="50" w:before="50" w:afterLines="50" w:after="50" w:line="440" w:lineRule="exact"/>
       <w:jc w:val="left"/>
@@ -13472,7 +13966,7 @@
     <w:basedOn w:val="Afc"/>
     <w:link w:val="DChar0"/>
     <w:qFormat/>
-    <w:rsid w:val="004A5E21"/>
+    <w:rsid w:val="0016658E"/>
     <w:pPr>
       <w:spacing w:beforeLines="25" w:before="25" w:afterLines="25" w:after="25" w:line="240" w:lineRule="auto"/>
       <w:ind w:firstLineChars="0" w:firstLine="0"/>
@@ -13487,7 +13981,7 @@
     <w:name w:val="D表格 Char"/>
     <w:basedOn w:val="Afd"/>
     <w:link w:val="D0"/>
-    <w:rsid w:val="004A5E21"/>
+    <w:rsid w:val="0016658E"/>
     <w:rPr>
       <w:rFonts w:ascii="宋体" w:hAnsi="宋体"/>
       <w:kern w:val="2"/>
@@ -13798,7 +14292,7 @@
 </file>
 
 <file path=customXml/itemProps1.xml><?xml version="1.0" encoding="utf-8"?>
-<ds:datastoreItem xmlns:ds="http://schemas.openxmlformats.org/officeDocument/2006/customXml" ds:itemID="{B5823073-BBC5-4268-BD0C-C917156F8DFF}">
+<ds:datastoreItem xmlns:ds="http://schemas.openxmlformats.org/officeDocument/2006/customXml" ds:itemID="{F8C6C755-097F-49C9-8EAF-A4E662297E5E}">
   <ds:schemaRefs>
     <ds:schemaRef ds:uri="http://schemas.openxmlformats.org/officeDocument/2006/bibliography"/>
   </ds:schemaRefs>

</xml_diff>

<commit_message>
finished the chapter 1
</commit_message>
<xml_diff>
--- a/thesis.docx
+++ b/thesis.docx
@@ -32,8 +32,6 @@
                 <w:color w:val="FF0000"/>
               </w:rPr>
             </w:pPr>
-            <w:bookmarkStart w:id="0" w:name="_GoBack"/>
-            <w:bookmarkEnd w:id="0"/>
             <w:r>
               <w:rPr>
                 <w:rFonts w:ascii="黑体" w:eastAsia="黑体" w:hAnsi="黑体" w:hint="eastAsia"/>
@@ -510,9 +508,6 @@
         </w:tc>
       </w:tr>
       <w:tr>
-        <w:trPr>
-          <w:cantSplit/>
-        </w:trPr>
         <w:tc>
           <w:tcPr>
             <w:tcW w:w="2644" w:type="dxa"/>
@@ -531,7 +526,7 @@
                 <w:sz w:val="32"/>
               </w:rPr>
             </w:pPr>
-            <w:bookmarkStart w:id="1" w:name="_Hlk9004818"/>
+            <w:bookmarkStart w:id="0" w:name="_Hlk9004818"/>
             <w:r>
               <w:rPr>
                 <w:rFonts w:hint="eastAsia"/>
@@ -614,7 +609,7 @@
           </w:p>
         </w:tc>
       </w:tr>
-      <w:bookmarkEnd w:id="1"/>
+      <w:bookmarkEnd w:id="0"/>
       <w:tr>
         <w:tc>
           <w:tcPr>
@@ -1143,6 +1138,9 @@
         <w:gridCol w:w="4650"/>
       </w:tblGrid>
       <w:tr>
+        <w:trPr>
+          <w:trHeight w:val="437"/>
+        </w:trPr>
         <w:tc>
           <w:tcPr>
             <w:tcW w:w="3334" w:type="dxa"/>
@@ -1189,7 +1187,7 @@
           </w:tcPr>
           <w:p>
             <w:pPr>
-              <w:spacing w:beforeLines="50" w:before="156" w:afterLines="50" w:after="156"/>
+              <w:spacing w:beforeLines="50" w:before="156" w:afterLines="50" w:after="156" w:line="240" w:lineRule="auto"/>
               <w:jc w:val="center"/>
               <w:rPr>
                 <w:sz w:val="32"/>
@@ -1206,6 +1204,9 @@
         </w:tc>
       </w:tr>
       <w:tr>
+        <w:trPr>
+          <w:trHeight w:val="437"/>
+        </w:trPr>
         <w:tc>
           <w:tcPr>
             <w:tcW w:w="3334" w:type="dxa"/>
@@ -1252,7 +1253,7 @@
           </w:tcPr>
           <w:p>
             <w:pPr>
-              <w:spacing w:beforeLines="50" w:before="156" w:afterLines="50" w:after="156"/>
+              <w:spacing w:beforeLines="50" w:before="156" w:afterLines="50" w:after="156" w:line="240" w:lineRule="auto"/>
               <w:jc w:val="center"/>
               <w:rPr>
                 <w:sz w:val="32"/>
@@ -1269,6 +1270,9 @@
         </w:tc>
       </w:tr>
       <w:tr>
+        <w:trPr>
+          <w:trHeight w:val="437"/>
+        </w:trPr>
         <w:tc>
           <w:tcPr>
             <w:tcW w:w="3334" w:type="dxa"/>
@@ -1308,7 +1312,7 @@
           </w:tcPr>
           <w:p>
             <w:pPr>
-              <w:spacing w:beforeLines="50" w:before="156" w:afterLines="50" w:after="156"/>
+              <w:spacing w:beforeLines="50" w:before="156" w:afterLines="50" w:after="156" w:line="240" w:lineRule="auto"/>
               <w:jc w:val="center"/>
               <w:rPr>
                 <w:sz w:val="32"/>
@@ -1321,10 +1325,27 @@
               </w:rPr>
               <w:t>袁自均</w:t>
             </w:r>
+            <w:r>
+              <w:rPr>
+                <w:rFonts w:hint="eastAsia"/>
+                <w:sz w:val="32"/>
+              </w:rPr>
+              <w:t xml:space="preserve">  </w:t>
+            </w:r>
+            <w:r>
+              <w:rPr>
+                <w:rFonts w:hint="eastAsia"/>
+                <w:sz w:val="32"/>
+              </w:rPr>
+              <w:t>副教授</w:t>
+            </w:r>
           </w:p>
         </w:tc>
       </w:tr>
       <w:tr>
+        <w:trPr>
+          <w:trHeight w:val="437"/>
+        </w:trPr>
         <w:tc>
           <w:tcPr>
             <w:tcW w:w="3334" w:type="dxa"/>
@@ -1378,7 +1399,7 @@
           </w:tcPr>
           <w:p>
             <w:pPr>
-              <w:spacing w:beforeLines="50" w:before="156" w:afterLines="50" w:after="156"/>
+              <w:spacing w:beforeLines="50" w:before="156" w:afterLines="50" w:after="156" w:line="240" w:lineRule="auto"/>
               <w:jc w:val="center"/>
               <w:rPr>
                 <w:sz w:val="32"/>
@@ -1395,6 +1416,9 @@
         </w:tc>
       </w:tr>
       <w:tr>
+        <w:trPr>
+          <w:trHeight w:val="437"/>
+        </w:trPr>
         <w:tc>
           <w:tcPr>
             <w:tcW w:w="3334" w:type="dxa"/>
@@ -1441,7 +1465,7 @@
           </w:tcPr>
           <w:p>
             <w:pPr>
-              <w:spacing w:beforeLines="50" w:before="156" w:afterLines="50" w:after="156"/>
+              <w:spacing w:beforeLines="50" w:before="156" w:afterLines="50" w:after="156" w:line="240" w:lineRule="auto"/>
               <w:jc w:val="center"/>
               <w:rPr>
                 <w:sz w:val="32"/>
@@ -2738,16 +2762,17 @@
         <w:pStyle w:val="C"/>
         <w:spacing w:before="156" w:after="468"/>
       </w:pPr>
-      <w:bookmarkStart w:id="2" w:name="_Toc290067201"/>
-      <w:bookmarkStart w:id="3" w:name="_Toc290068043"/>
-      <w:bookmarkStart w:id="4" w:name="_Toc290068417"/>
-      <w:bookmarkStart w:id="5" w:name="_Toc290139572"/>
-      <w:bookmarkStart w:id="6" w:name="_Toc290545863"/>
-      <w:bookmarkStart w:id="7" w:name="_Toc291181743"/>
-      <w:bookmarkStart w:id="8" w:name="_Toc291235019"/>
-      <w:bookmarkStart w:id="9" w:name="_Toc291447988"/>
-      <w:bookmarkStart w:id="10" w:name="_Toc291854673"/>
-      <w:bookmarkStart w:id="11" w:name="_Toc294175489"/>
+      <w:bookmarkStart w:id="1" w:name="_Toc290067201"/>
+      <w:bookmarkStart w:id="2" w:name="_Toc290068043"/>
+      <w:bookmarkStart w:id="3" w:name="_Toc290068417"/>
+      <w:bookmarkStart w:id="4" w:name="_Toc290139572"/>
+      <w:bookmarkStart w:id="5" w:name="_Toc290545863"/>
+      <w:bookmarkStart w:id="6" w:name="_Toc291181743"/>
+      <w:bookmarkStart w:id="7" w:name="_Toc291235019"/>
+      <w:bookmarkStart w:id="8" w:name="_Toc291447988"/>
+      <w:bookmarkStart w:id="9" w:name="_Toc291854673"/>
+      <w:bookmarkStart w:id="10" w:name="_Toc294175489"/>
+      <w:bookmarkStart w:id="11" w:name="_Toc9099527"/>
       <w:r>
         <w:rPr>
           <w:rFonts w:hint="eastAsia"/>
@@ -2755,6 +2780,7 @@
         <w:lastRenderedPageBreak/>
         <w:t>摘  要</w:t>
       </w:r>
+      <w:bookmarkEnd w:id="1"/>
       <w:bookmarkEnd w:id="2"/>
       <w:bookmarkEnd w:id="3"/>
       <w:bookmarkEnd w:id="4"/>
@@ -3425,6 +3451,7 @@
         </w:rPr>
         <w:br w:type="page"/>
       </w:r>
+      <w:bookmarkStart w:id="33" w:name="_Toc9099528"/>
       <w:r>
         <w:rPr>
           <w:rFonts w:hint="eastAsia"/>
@@ -3432,6 +3459,275 @@
         <w:lastRenderedPageBreak/>
         <w:t>目  录</w:t>
       </w:r>
+      <w:bookmarkEnd w:id="33"/>
+    </w:p>
+    <w:p>
+      <w:pPr>
+        <w:pStyle w:val="11"/>
+        <w:rPr>
+          <w:rFonts w:asciiTheme="minorHAnsi" w:eastAsiaTheme="minorEastAsia" w:hAnsiTheme="minorHAnsi" w:cstheme="minorBidi"/>
+          <w:b w:val="0"/>
+          <w:sz w:val="21"/>
+          <w:szCs w:val="22"/>
+        </w:rPr>
+      </w:pPr>
+      <w:r>
+        <w:rPr>
+          <w:b w:val="0"/>
+        </w:rPr>
+        <w:fldChar w:fldCharType="begin"/>
+      </w:r>
+      <w:r>
+        <w:rPr>
+          <w:b w:val="0"/>
+        </w:rPr>
+        <w:instrText xml:space="preserve"> TOC \o "1-3" \h \z \u </w:instrText>
+      </w:r>
+      <w:r>
+        <w:rPr>
+          <w:b w:val="0"/>
+        </w:rPr>
+        <w:fldChar w:fldCharType="separate"/>
+      </w:r>
+      <w:hyperlink w:anchor="_Toc9099527" w:history="1">
+        <w:r>
+          <w:rPr>
+            <w:rStyle w:val="a5"/>
+            <w:rFonts w:hint="eastAsia"/>
+          </w:rPr>
+          <w:t>摘</w:t>
+        </w:r>
+        <w:r>
+          <w:rPr>
+            <w:rStyle w:val="a5"/>
+          </w:rPr>
+          <w:t xml:space="preserve">  </w:t>
+        </w:r>
+        <w:r>
+          <w:rPr>
+            <w:rStyle w:val="a5"/>
+            <w:rFonts w:hint="eastAsia"/>
+          </w:rPr>
+          <w:t>要</w:t>
+        </w:r>
+        <w:r>
+          <w:rPr>
+            <w:webHidden/>
+          </w:rPr>
+          <w:tab/>
+        </w:r>
+        <w:r>
+          <w:rPr>
+            <w:webHidden/>
+          </w:rPr>
+          <w:fldChar w:fldCharType="begin"/>
+        </w:r>
+        <w:r>
+          <w:rPr>
+            <w:webHidden/>
+          </w:rPr>
+          <w:instrText xml:space="preserve"> PAGEREF _Toc9099527 \h </w:instrText>
+        </w:r>
+        <w:r>
+          <w:rPr>
+            <w:webHidden/>
+          </w:rPr>
+        </w:r>
+        <w:r>
+          <w:rPr>
+            <w:webHidden/>
+          </w:rPr>
+          <w:fldChar w:fldCharType="separate"/>
+        </w:r>
+        <w:r>
+          <w:rPr>
+            <w:webHidden/>
+          </w:rPr>
+          <w:t>5</w:t>
+        </w:r>
+        <w:r>
+          <w:rPr>
+            <w:webHidden/>
+          </w:rPr>
+          <w:fldChar w:fldCharType="end"/>
+        </w:r>
+      </w:hyperlink>
+    </w:p>
+    <w:p>
+      <w:pPr>
+        <w:pStyle w:val="11"/>
+        <w:rPr>
+          <w:rFonts w:asciiTheme="minorHAnsi" w:eastAsiaTheme="minorEastAsia" w:hAnsiTheme="minorHAnsi" w:cstheme="minorBidi"/>
+          <w:b w:val="0"/>
+          <w:sz w:val="21"/>
+          <w:szCs w:val="22"/>
+        </w:rPr>
+      </w:pPr>
+      <w:hyperlink w:anchor="_Toc9099528" w:history="1">
+        <w:r>
+          <w:rPr>
+            <w:rStyle w:val="a5"/>
+            <w:rFonts w:hint="eastAsia"/>
+          </w:rPr>
+          <w:t>目</w:t>
+        </w:r>
+        <w:r>
+          <w:rPr>
+            <w:rStyle w:val="a5"/>
+          </w:rPr>
+          <w:t xml:space="preserve">  </w:t>
+        </w:r>
+        <w:r>
+          <w:rPr>
+            <w:rStyle w:val="a5"/>
+            <w:rFonts w:hint="eastAsia"/>
+          </w:rPr>
+          <w:t>录</w:t>
+        </w:r>
+        <w:r>
+          <w:rPr>
+            <w:webHidden/>
+          </w:rPr>
+          <w:tab/>
+        </w:r>
+        <w:r>
+          <w:rPr>
+            <w:webHidden/>
+          </w:rPr>
+          <w:fldChar w:fldCharType="begin"/>
+        </w:r>
+        <w:r>
+          <w:rPr>
+            <w:webHidden/>
+          </w:rPr>
+          <w:instrText xml:space="preserve"> PAGEREF _Toc9099528 \h </w:instrText>
+        </w:r>
+        <w:r>
+          <w:rPr>
+            <w:webHidden/>
+          </w:rPr>
+        </w:r>
+        <w:r>
+          <w:rPr>
+            <w:webHidden/>
+          </w:rPr>
+          <w:fldChar w:fldCharType="separate"/>
+        </w:r>
+        <w:r>
+          <w:rPr>
+            <w:webHidden/>
+          </w:rPr>
+          <w:t>7</w:t>
+        </w:r>
+        <w:r>
+          <w:rPr>
+            <w:webHidden/>
+          </w:rPr>
+          <w:fldChar w:fldCharType="end"/>
+        </w:r>
+      </w:hyperlink>
+    </w:p>
+    <w:p>
+      <w:pPr>
+        <w:pStyle w:val="32"/>
+        <w:tabs>
+          <w:tab w:val="right" w:leader="dot" w:pos="8494"/>
+        </w:tabs>
+        <w:rPr>
+          <w:rFonts w:asciiTheme="minorHAnsi" w:eastAsiaTheme="minorEastAsia" w:hAnsiTheme="minorHAnsi" w:cstheme="minorBidi"/>
+          <w:noProof/>
+          <w:sz w:val="21"/>
+          <w:szCs w:val="22"/>
+        </w:rPr>
+      </w:pPr>
+      <w:hyperlink w:anchor="_Toc9099529" w:history="1">
+        <w:r>
+          <w:rPr>
+            <w:rStyle w:val="a5"/>
+            <w:rFonts w:hint="eastAsia"/>
+            <w:noProof/>
+          </w:rPr>
+          <w:t>（宋体，小四号；左对齐，固定行距</w:t>
+        </w:r>
+        <w:r>
+          <w:rPr>
+            <w:rStyle w:val="a5"/>
+            <w:noProof/>
+          </w:rPr>
+          <w:t>22</w:t>
+        </w:r>
+        <w:r>
+          <w:rPr>
+            <w:rStyle w:val="a5"/>
+            <w:rFonts w:hint="eastAsia"/>
+            <w:noProof/>
+          </w:rPr>
+          <w:t>磅，段前、段后均为</w:t>
+        </w:r>
+        <w:r>
+          <w:rPr>
+            <w:rStyle w:val="a5"/>
+            <w:noProof/>
+          </w:rPr>
+          <w:t>0</w:t>
+        </w:r>
+        <w:r>
+          <w:rPr>
+            <w:rStyle w:val="a5"/>
+            <w:rFonts w:hint="eastAsia"/>
+            <w:noProof/>
+          </w:rPr>
+          <w:t>行）</w:t>
+        </w:r>
+        <w:r>
+          <w:rPr>
+            <w:noProof/>
+            <w:webHidden/>
+          </w:rPr>
+          <w:tab/>
+        </w:r>
+        <w:r>
+          <w:rPr>
+            <w:noProof/>
+            <w:webHidden/>
+          </w:rPr>
+          <w:fldChar w:fldCharType="begin"/>
+        </w:r>
+        <w:r>
+          <w:rPr>
+            <w:noProof/>
+            <w:webHidden/>
+          </w:rPr>
+          <w:instrText xml:space="preserve"> PAGEREF _Toc9099529 \h </w:instrText>
+        </w:r>
+        <w:r>
+          <w:rPr>
+            <w:noProof/>
+            <w:webHidden/>
+          </w:rPr>
+        </w:r>
+        <w:r>
+          <w:rPr>
+            <w:noProof/>
+            <w:webHidden/>
+          </w:rPr>
+          <w:fldChar w:fldCharType="separate"/>
+        </w:r>
+        <w:r>
+          <w:rPr>
+            <w:noProof/>
+            <w:webHidden/>
+          </w:rPr>
+          <w:t>9</w:t>
+        </w:r>
+        <w:r>
+          <w:rPr>
+            <w:noProof/>
+            <w:webHidden/>
+          </w:rPr>
+          <w:fldChar w:fldCharType="end"/>
+        </w:r>
+      </w:hyperlink>
     </w:p>
     <w:p>
       <w:pPr>
@@ -3446,25 +3742,7 @@
           <w:szCs w:val="22"/>
         </w:rPr>
       </w:pPr>
-      <w:r>
-        <w:rPr>
-          <w:b w:val="0"/>
-        </w:rPr>
-        <w:fldChar w:fldCharType="begin"/>
-      </w:r>
-      <w:r>
-        <w:rPr>
-          <w:b w:val="0"/>
-        </w:rPr>
-        <w:instrText xml:space="preserve"> TOC \o "1-3" \h \z \u </w:instrText>
-      </w:r>
-      <w:r>
-        <w:rPr>
-          <w:b w:val="0"/>
-        </w:rPr>
-        <w:fldChar w:fldCharType="separate"/>
-      </w:r>
-      <w:hyperlink w:anchor="_Toc9065599" w:history="1">
+      <w:hyperlink w:anchor="_Toc9099530" w:history="1">
         <w:r>
           <w:rPr>
             <w:rStyle w:val="a5"/>
@@ -3503,7 +3781,7 @@
           <w:rPr>
             <w:webHidden/>
           </w:rPr>
-          <w:instrText xml:space="preserve"> PAGEREF _Toc9065599 \h </w:instrText>
+          <w:instrText xml:space="preserve"> PAGEREF _Toc9099530 \h </w:instrText>
         </w:r>
         <w:r>
           <w:rPr>
@@ -3544,7 +3822,7 @@
           <w:szCs w:val="22"/>
         </w:rPr>
       </w:pPr>
-      <w:hyperlink w:anchor="_Toc9065600" w:history="1">
+      <w:hyperlink w:anchor="_Toc9099531" w:history="1">
         <w:r>
           <w:rPr>
             <w:rStyle w:val="a5"/>
@@ -3588,7 +3866,7 @@
             <w:noProof/>
             <w:webHidden/>
           </w:rPr>
-          <w:instrText xml:space="preserve"> PAGEREF _Toc9065600 \h </w:instrText>
+          <w:instrText xml:space="preserve"> PAGEREF _Toc9099531 \h </w:instrText>
         </w:r>
         <w:r>
           <w:rPr>
@@ -3633,7 +3911,7 @@
           <w:szCs w:val="22"/>
         </w:rPr>
       </w:pPr>
-      <w:hyperlink w:anchor="_Toc9065601" w:history="1">
+      <w:hyperlink w:anchor="_Toc9099532" w:history="1">
         <w:r>
           <w:rPr>
             <w:rStyle w:val="a5"/>
@@ -3677,7 +3955,7 @@
             <w:noProof/>
             <w:webHidden/>
           </w:rPr>
-          <w:instrText xml:space="preserve"> PAGEREF _Toc9065601 \h </w:instrText>
+          <w:instrText xml:space="preserve"> PAGEREF _Toc9099532 \h </w:instrText>
         </w:r>
         <w:r>
           <w:rPr>
@@ -3722,7 +4000,7 @@
           <w:szCs w:val="22"/>
         </w:rPr>
       </w:pPr>
-      <w:hyperlink w:anchor="_Toc9065602" w:history="1">
+      <w:hyperlink w:anchor="_Toc9099533" w:history="1">
         <w:r>
           <w:rPr>
             <w:rStyle w:val="a5"/>
@@ -3766,7 +4044,7 @@
             <w:noProof/>
             <w:webHidden/>
           </w:rPr>
-          <w:instrText xml:space="preserve"> PAGEREF _Toc9065602 \h </w:instrText>
+          <w:instrText xml:space="preserve"> PAGEREF _Toc9099533 \h </w:instrText>
         </w:r>
         <w:r>
           <w:rPr>
@@ -3786,7 +4064,7 @@
             <w:noProof/>
             <w:webHidden/>
           </w:rPr>
-          <w:t>1</w:t>
+          <w:t>2</w:t>
         </w:r>
         <w:r>
           <w:rPr>
@@ -3811,7 +4089,7 @@
           <w:szCs w:val="22"/>
         </w:rPr>
       </w:pPr>
-      <w:hyperlink w:anchor="_Toc9065603" w:history="1">
+      <w:hyperlink w:anchor="_Toc9099534" w:history="1">
         <w:r>
           <w:rPr>
             <w:rStyle w:val="a5"/>
@@ -3855,7 +4133,7 @@
             <w:noProof/>
             <w:webHidden/>
           </w:rPr>
-          <w:instrText xml:space="preserve"> PAGEREF _Toc9065603 \h </w:instrText>
+          <w:instrText xml:space="preserve"> PAGEREF _Toc9099534 \h </w:instrText>
         </w:r>
         <w:r>
           <w:rPr>
@@ -3875,7 +4153,7 @@
             <w:noProof/>
             <w:webHidden/>
           </w:rPr>
-          <w:t>2</w:t>
+          <w:t>3</w:t>
         </w:r>
         <w:r>
           <w:rPr>
@@ -3900,7 +4178,7 @@
           <w:szCs w:val="22"/>
         </w:rPr>
       </w:pPr>
-      <w:hyperlink w:anchor="_Toc9065604" w:history="1">
+      <w:hyperlink w:anchor="_Toc9099535" w:history="1">
         <w:r>
           <w:rPr>
             <w:rStyle w:val="a5"/>
@@ -3944,7 +4222,7 @@
             <w:noProof/>
             <w:webHidden/>
           </w:rPr>
-          <w:instrText xml:space="preserve"> PAGEREF _Toc9065604 \h </w:instrText>
+          <w:instrText xml:space="preserve"> PAGEREF _Toc9099535 \h </w:instrText>
         </w:r>
         <w:r>
           <w:rPr>
@@ -3964,7 +4242,7 @@
             <w:noProof/>
             <w:webHidden/>
           </w:rPr>
-          <w:t>2</w:t>
+          <w:t>4</w:t>
         </w:r>
         <w:r>
           <w:rPr>
@@ -3988,7 +4266,7 @@
           <w:szCs w:val="22"/>
         </w:rPr>
       </w:pPr>
-      <w:hyperlink w:anchor="_Toc9065605" w:history="1">
+      <w:hyperlink w:anchor="_Toc9099536" w:history="1">
         <w:r>
           <w:rPr>
             <w:rStyle w:val="a5"/>
@@ -4040,7 +4318,7 @@
           <w:rPr>
             <w:webHidden/>
           </w:rPr>
-          <w:instrText xml:space="preserve"> PAGEREF _Toc9065605 \h </w:instrText>
+          <w:instrText xml:space="preserve"> PAGEREF _Toc9099536 \h </w:instrText>
         </w:r>
         <w:r>
           <w:rPr>
@@ -4057,7 +4335,7 @@
           <w:rPr>
             <w:webHidden/>
           </w:rPr>
-          <w:t>3</w:t>
+          <w:t>5</w:t>
         </w:r>
         <w:r>
           <w:rPr>
@@ -4081,7 +4359,7 @@
           <w:szCs w:val="22"/>
         </w:rPr>
       </w:pPr>
-      <w:hyperlink w:anchor="_Toc9065606" w:history="1">
+      <w:hyperlink w:anchor="_Toc9099537" w:history="1">
         <w:r>
           <w:rPr>
             <w:rStyle w:val="a5"/>
@@ -4140,7 +4418,7 @@
             <w:noProof/>
             <w:webHidden/>
           </w:rPr>
-          <w:instrText xml:space="preserve"> PAGEREF _Toc9065606 \h </w:instrText>
+          <w:instrText xml:space="preserve"> PAGEREF _Toc9099537 \h </w:instrText>
         </w:r>
         <w:r>
           <w:rPr>
@@ -4160,7 +4438,7 @@
             <w:noProof/>
             <w:webHidden/>
           </w:rPr>
-          <w:t>3</w:t>
+          <w:t>5</w:t>
         </w:r>
         <w:r>
           <w:rPr>
@@ -4185,7 +4463,7 @@
           <w:szCs w:val="22"/>
         </w:rPr>
       </w:pPr>
-      <w:hyperlink w:anchor="_Toc9065607" w:history="1">
+      <w:hyperlink w:anchor="_Toc9099538" w:history="1">
         <w:r>
           <w:rPr>
             <w:rStyle w:val="a5"/>
@@ -4208,7 +4486,14 @@
             <w:rFonts w:hint="eastAsia"/>
             <w:noProof/>
           </w:rPr>
-          <w:t>数字</w:t>
+          <w:t>数字莫尔三维测量的相位</w:t>
+        </w:r>
+        <w:r>
+          <w:rPr>
+            <w:rStyle w:val="a5"/>
+            <w:noProof/>
+          </w:rPr>
+          <w:t>-</w:t>
         </w:r>
         <w:r>
           <w:rPr>
@@ -4216,71 +4501,48 @@
             <w:rFonts w:hint="eastAsia"/>
             <w:noProof/>
           </w:rPr>
-          <w:t>莫尔</w:t>
-        </w:r>
-        <w:r>
-          <w:rPr>
-            <w:rStyle w:val="a5"/>
-            <w:rFonts w:hint="eastAsia"/>
+          <w:t>高度对应关系</w:t>
+        </w:r>
+        <w:r>
+          <w:rPr>
             <w:noProof/>
-          </w:rPr>
-          <w:t>三维测量的相位</w:t>
-        </w:r>
-        <w:r>
-          <w:rPr>
-            <w:rStyle w:val="a5"/>
+            <w:webHidden/>
+          </w:rPr>
+          <w:tab/>
+        </w:r>
+        <w:r>
+          <w:rPr>
             <w:noProof/>
-          </w:rPr>
-          <w:t>-</w:t>
-        </w:r>
-        <w:r>
-          <w:rPr>
-            <w:rStyle w:val="a5"/>
-            <w:rFonts w:hint="eastAsia"/>
+            <w:webHidden/>
+          </w:rPr>
+          <w:fldChar w:fldCharType="begin"/>
+        </w:r>
+        <w:r>
+          <w:rPr>
             <w:noProof/>
-          </w:rPr>
-          <w:t>高度对应关系</w:t>
+            <w:webHidden/>
+          </w:rPr>
+          <w:instrText xml:space="preserve"> PAGEREF _Toc9099538 \h </w:instrText>
         </w:r>
         <w:r>
           <w:rPr>
             <w:noProof/>
             <w:webHidden/>
           </w:rPr>
-          <w:tab/>
         </w:r>
         <w:r>
           <w:rPr>
             <w:noProof/>
             <w:webHidden/>
           </w:rPr>
-          <w:fldChar w:fldCharType="begin"/>
+          <w:fldChar w:fldCharType="separate"/>
         </w:r>
         <w:r>
           <w:rPr>
             <w:noProof/>
             <w:webHidden/>
           </w:rPr>
-          <w:instrText xml:space="preserve"> PAGEREF _Toc9065607 \h </w:instrText>
-        </w:r>
-        <w:r>
-          <w:rPr>
-            <w:noProof/>
-            <w:webHidden/>
-          </w:rPr>
-        </w:r>
-        <w:r>
-          <w:rPr>
-            <w:noProof/>
-            <w:webHidden/>
-          </w:rPr>
-          <w:fldChar w:fldCharType="separate"/>
-        </w:r>
-        <w:r>
-          <w:rPr>
-            <w:noProof/>
-            <w:webHidden/>
-          </w:rPr>
-          <w:t>3</w:t>
+          <w:t>5</w:t>
         </w:r>
         <w:r>
           <w:rPr>
@@ -4305,7 +4567,7 @@
           <w:szCs w:val="22"/>
         </w:rPr>
       </w:pPr>
-      <w:hyperlink w:anchor="_Toc9065608" w:history="1">
+      <w:hyperlink w:anchor="_Toc9099539" w:history="1">
         <w:r>
           <w:rPr>
             <w:rStyle w:val="a5"/>
@@ -4364,7 +4626,7 @@
             <w:noProof/>
             <w:webHidden/>
           </w:rPr>
-          <w:instrText xml:space="preserve"> PAGEREF _Toc9065608 \h </w:instrText>
+          <w:instrText xml:space="preserve"> PAGEREF _Toc9099539 \h </w:instrText>
         </w:r>
         <w:r>
           <w:rPr>
@@ -4384,7 +4646,7 @@
             <w:noProof/>
             <w:webHidden/>
           </w:rPr>
-          <w:t>3</w:t>
+          <w:t>5</w:t>
         </w:r>
         <w:r>
           <w:rPr>
@@ -4409,7 +4671,7 @@
           <w:szCs w:val="22"/>
         </w:rPr>
       </w:pPr>
-      <w:hyperlink w:anchor="_Toc9065609" w:history="1">
+      <w:hyperlink w:anchor="_Toc9099540" w:history="1">
         <w:r>
           <w:rPr>
             <w:rStyle w:val="a5"/>
@@ -4468,7 +4730,7 @@
             <w:noProof/>
             <w:webHidden/>
           </w:rPr>
-          <w:instrText xml:space="preserve"> PAGEREF _Toc9065609 \h </w:instrText>
+          <w:instrText xml:space="preserve"> PAGEREF _Toc9099540 \h </w:instrText>
         </w:r>
         <w:r>
           <w:rPr>
@@ -4488,7 +4750,7 @@
             <w:noProof/>
             <w:webHidden/>
           </w:rPr>
-          <w:t>3</w:t>
+          <w:t>5</w:t>
         </w:r>
         <w:r>
           <w:rPr>
@@ -4512,7 +4774,7 @@
           <w:szCs w:val="22"/>
         </w:rPr>
       </w:pPr>
-      <w:hyperlink w:anchor="_Toc9065610" w:history="1">
+      <w:hyperlink w:anchor="_Toc9099541" w:history="1">
         <w:r>
           <w:rPr>
             <w:rStyle w:val="a5"/>
@@ -4551,7 +4813,7 @@
           <w:rPr>
             <w:webHidden/>
           </w:rPr>
-          <w:instrText xml:space="preserve"> PAGEREF _Toc9065610 \h </w:instrText>
+          <w:instrText xml:space="preserve"> PAGEREF _Toc9099541 \h </w:instrText>
         </w:r>
         <w:r>
           <w:rPr>
@@ -4568,7 +4830,7 @@
           <w:rPr>
             <w:webHidden/>
           </w:rPr>
-          <w:t>4</w:t>
+          <w:t>6</w:t>
         </w:r>
         <w:r>
           <w:rPr>
@@ -4591,7 +4853,7 @@
           <w:szCs w:val="22"/>
         </w:rPr>
       </w:pPr>
-      <w:hyperlink w:anchor="_Toc9065611" w:history="1">
+      <w:hyperlink w:anchor="_Toc9099542" w:history="1">
         <w:r>
           <w:rPr>
             <w:rStyle w:val="a5"/>
@@ -4630,7 +4892,7 @@
           <w:rPr>
             <w:webHidden/>
           </w:rPr>
-          <w:instrText xml:space="preserve"> PAGEREF _Toc9065611 \h </w:instrText>
+          <w:instrText xml:space="preserve"> PAGEREF _Toc9099542 \h </w:instrText>
         </w:r>
         <w:r>
           <w:rPr>
@@ -4647,7 +4909,7 @@
           <w:rPr>
             <w:webHidden/>
           </w:rPr>
-          <w:t>5</w:t>
+          <w:t>7</w:t>
         </w:r>
         <w:r>
           <w:rPr>
@@ -4670,7 +4932,7 @@
           <w:szCs w:val="22"/>
         </w:rPr>
       </w:pPr>
-      <w:hyperlink w:anchor="_Toc9065612" w:history="1">
+      <w:hyperlink w:anchor="_Toc9099543" w:history="1">
         <w:r>
           <w:rPr>
             <w:rStyle w:val="a5"/>
@@ -4709,7 +4971,7 @@
           <w:rPr>
             <w:webHidden/>
           </w:rPr>
-          <w:instrText xml:space="preserve"> PAGEREF _Toc9065612 \h </w:instrText>
+          <w:instrText xml:space="preserve"> PAGEREF _Toc9099543 \h </w:instrText>
         </w:r>
         <w:r>
           <w:rPr>
@@ -4726,7 +4988,7 @@
           <w:rPr>
             <w:webHidden/>
           </w:rPr>
-          <w:t>6</w:t>
+          <w:t>8</w:t>
         </w:r>
         <w:r>
           <w:rPr>
@@ -4749,7 +5011,7 @@
           <w:szCs w:val="22"/>
         </w:rPr>
       </w:pPr>
-      <w:hyperlink w:anchor="_Toc9065613" w:history="1">
+      <w:hyperlink w:anchor="_Toc9099544" w:history="1">
         <w:r>
           <w:rPr>
             <w:rStyle w:val="a5"/>
@@ -4788,7 +5050,7 @@
           <w:rPr>
             <w:webHidden/>
           </w:rPr>
-          <w:instrText xml:space="preserve"> PAGEREF _Toc9065613 \h </w:instrText>
+          <w:instrText xml:space="preserve"> PAGEREF _Toc9099544 \h </w:instrText>
         </w:r>
         <w:r>
           <w:rPr>
@@ -4805,7 +5067,7 @@
           <w:rPr>
             <w:webHidden/>
           </w:rPr>
-          <w:t>7</w:t>
+          <w:t>9</w:t>
         </w:r>
         <w:r>
           <w:rPr>
@@ -4828,7 +5090,7 @@
           <w:szCs w:val="22"/>
         </w:rPr>
       </w:pPr>
-      <w:hyperlink w:anchor="_Toc9065614" w:history="1">
+      <w:hyperlink w:anchor="_Toc9099545" w:history="1">
         <w:r>
           <w:rPr>
             <w:rStyle w:val="a5"/>
@@ -4867,7 +5129,7 @@
           <w:rPr>
             <w:webHidden/>
           </w:rPr>
-          <w:instrText xml:space="preserve"> PAGEREF _Toc9065614 \h </w:instrText>
+          <w:instrText xml:space="preserve"> PAGEREF _Toc9099545 \h </w:instrText>
         </w:r>
         <w:r>
           <w:rPr>
@@ -4884,7 +5146,7 @@
           <w:rPr>
             <w:webHidden/>
           </w:rPr>
-          <w:t>8</w:t>
+          <w:t>10</w:t>
         </w:r>
         <w:r>
           <w:rPr>
@@ -4907,7 +5169,7 @@
           <w:szCs w:val="22"/>
         </w:rPr>
       </w:pPr>
-      <w:hyperlink w:anchor="_Toc9065615" w:history="1">
+      <w:hyperlink w:anchor="_Toc9099546" w:history="1">
         <w:r>
           <w:rPr>
             <w:rStyle w:val="a5"/>
@@ -4928,7 +5190,7 @@
             <w:rStyle w:val="a5"/>
             <w:rFonts w:hint="eastAsia"/>
           </w:rPr>
-          <w:t>总结和展望</w:t>
+          <w:t>结论</w:t>
         </w:r>
         <w:r>
           <w:rPr>
@@ -4946,7 +5208,7 @@
           <w:rPr>
             <w:webHidden/>
           </w:rPr>
-          <w:instrText xml:space="preserve"> PAGEREF _Toc9065615 \h </w:instrText>
+          <w:instrText xml:space="preserve"> PAGEREF _Toc9099546 \h </w:instrText>
         </w:r>
         <w:r>
           <w:rPr>
@@ -4963,7 +5225,7 @@
           <w:rPr>
             <w:webHidden/>
           </w:rPr>
-          <w:t>9</w:t>
+          <w:t>11</w:t>
         </w:r>
         <w:r>
           <w:rPr>
@@ -4983,7 +5245,7 @@
           <w:szCs w:val="22"/>
         </w:rPr>
       </w:pPr>
-      <w:hyperlink w:anchor="_Toc9065616" w:history="1">
+      <w:hyperlink w:anchor="_Toc9099547" w:history="1">
         <w:r>
           <w:rPr>
             <w:rStyle w:val="a5"/>
@@ -5007,7 +5269,7 @@
           <w:rPr>
             <w:webHidden/>
           </w:rPr>
-          <w:instrText xml:space="preserve"> PAGEREF _Toc9065616 \h </w:instrText>
+          <w:instrText xml:space="preserve"> PAGEREF _Toc9099547 \h </w:instrText>
         </w:r>
         <w:r>
           <w:rPr>
@@ -5044,7 +5306,7 @@
           <w:szCs w:val="22"/>
         </w:rPr>
       </w:pPr>
-      <w:hyperlink w:anchor="_Toc9065617" w:history="1">
+      <w:hyperlink w:anchor="_Toc9099548" w:history="1">
         <w:r>
           <w:rPr>
             <w:rStyle w:val="a5"/>
@@ -5068,7 +5330,7 @@
           <w:rPr>
             <w:webHidden/>
           </w:rPr>
-          <w:instrText xml:space="preserve"> PAGEREF _Toc9065617 \h </w:instrText>
+          <w:instrText xml:space="preserve"> PAGEREF _Toc9099548 \h </w:instrText>
         </w:r>
         <w:r>
           <w:rPr>
@@ -5085,7 +5347,7 @@
           <w:rPr>
             <w:webHidden/>
           </w:rPr>
-          <w:t>14</w:t>
+          <w:t>13</w:t>
         </w:r>
         <w:r>
           <w:rPr>
@@ -5105,7 +5367,7 @@
           <w:szCs w:val="22"/>
         </w:rPr>
       </w:pPr>
-      <w:hyperlink w:anchor="_Toc9065618" w:history="1">
+      <w:hyperlink w:anchor="_Toc9099549" w:history="1">
         <w:r>
           <w:rPr>
             <w:rStyle w:val="a5"/>
@@ -5129,7 +5391,7 @@
           <w:rPr>
             <w:webHidden/>
           </w:rPr>
-          <w:instrText xml:space="preserve"> PAGEREF _Toc9065618 \h </w:instrText>
+          <w:instrText xml:space="preserve"> PAGEREF _Toc9099549 \h </w:instrText>
         </w:r>
         <w:r>
           <w:rPr>
@@ -5146,7 +5408,7 @@
           <w:rPr>
             <w:webHidden/>
           </w:rPr>
-          <w:t>15</w:t>
+          <w:t>14</w:t>
         </w:r>
         <w:r>
           <w:rPr>
@@ -5180,12 +5442,12 @@
           <w:lang w:val="en"/>
         </w:rPr>
       </w:pPr>
-      <w:bookmarkStart w:id="33" w:name="_Toc290545867"/>
-      <w:bookmarkStart w:id="34" w:name="_Toc291181747"/>
-      <w:bookmarkStart w:id="35" w:name="_Toc291235023"/>
-      <w:bookmarkStart w:id="36" w:name="_Toc291447992"/>
-      <w:bookmarkStart w:id="37" w:name="_Toc291854676"/>
-      <w:bookmarkStart w:id="38" w:name="_Toc294175492"/>
+      <w:bookmarkStart w:id="34" w:name="_Toc290545867"/>
+      <w:bookmarkStart w:id="35" w:name="_Toc291181747"/>
+      <w:bookmarkStart w:id="36" w:name="_Toc291235023"/>
+      <w:bookmarkStart w:id="37" w:name="_Toc291447992"/>
+      <w:bookmarkStart w:id="38" w:name="_Toc291854676"/>
+      <w:bookmarkStart w:id="39" w:name="_Toc294175492"/>
       <w:bookmarkEnd w:id="25"/>
       <w:bookmarkEnd w:id="26"/>
       <w:bookmarkEnd w:id="27"/>
@@ -5223,12 +5485,12 @@
         <w:lastRenderedPageBreak/>
         <w:t>插图清单</w:t>
       </w:r>
-      <w:bookmarkEnd w:id="33"/>
       <w:bookmarkEnd w:id="34"/>
       <w:bookmarkEnd w:id="35"/>
       <w:bookmarkEnd w:id="36"/>
       <w:bookmarkEnd w:id="37"/>
       <w:bookmarkEnd w:id="38"/>
+      <w:bookmarkEnd w:id="39"/>
     </w:p>
     <w:p>
       <w:pPr>
@@ -5452,12 +5714,12 @@
           <w:szCs w:val="24"/>
         </w:rPr>
       </w:pPr>
-      <w:bookmarkStart w:id="39" w:name="_Toc290545868"/>
-      <w:bookmarkStart w:id="40" w:name="_Toc291181748"/>
-      <w:bookmarkStart w:id="41" w:name="_Toc291235024"/>
-      <w:bookmarkStart w:id="42" w:name="_Toc291447993"/>
-      <w:bookmarkStart w:id="43" w:name="_Toc291854677"/>
-      <w:bookmarkStart w:id="44" w:name="_Toc294175493"/>
+      <w:bookmarkStart w:id="40" w:name="_Toc290545868"/>
+      <w:bookmarkStart w:id="41" w:name="_Toc291181748"/>
+      <w:bookmarkStart w:id="42" w:name="_Toc291235024"/>
+      <w:bookmarkStart w:id="43" w:name="_Toc291447993"/>
+      <w:bookmarkStart w:id="44" w:name="_Toc291854677"/>
+      <w:bookmarkStart w:id="45" w:name="_Toc294175493"/>
       <w:r>
         <w:rPr>
           <w:rStyle w:val="af2"/>
@@ -5474,12 +5736,12 @@
         <w:lastRenderedPageBreak/>
         <w:t>表格清单</w:t>
       </w:r>
-      <w:bookmarkEnd w:id="39"/>
       <w:bookmarkEnd w:id="40"/>
       <w:bookmarkEnd w:id="41"/>
       <w:bookmarkEnd w:id="42"/>
       <w:bookmarkEnd w:id="43"/>
       <w:bookmarkEnd w:id="44"/>
+      <w:bookmarkEnd w:id="45"/>
     </w:p>
     <w:p>
       <w:pPr>
@@ -5682,6 +5944,7 @@
         <w:spacing w:before="156" w:after="156"/>
         <w:ind w:left="851"/>
       </w:pPr>
+      <w:bookmarkStart w:id="46" w:name="_Toc9099529"/>
       <w:r>
         <w:rPr>
           <w:rFonts w:hint="eastAsia"/>
@@ -5715,6 +5978,7 @@
         </w:rPr>
         <w:t>行）</w:t>
       </w:r>
+      <w:bookmarkEnd w:id="46"/>
     </w:p>
     <w:p>
       <w:pPr>
@@ -5747,8 +6011,8 @@
         <w:pStyle w:val="1"/>
         <w:spacing w:before="312" w:after="312"/>
       </w:pPr>
-      <w:bookmarkStart w:id="45" w:name="_Toc9065198"/>
-      <w:bookmarkStart w:id="46" w:name="_Toc9065599"/>
+      <w:bookmarkStart w:id="47" w:name="_Toc9065198"/>
+      <w:bookmarkStart w:id="48" w:name="_Toc9099530"/>
       <w:r>
         <w:rPr>
           <w:rFonts w:hint="eastAsia"/>
@@ -5756,24 +6020,24 @@
         <w:lastRenderedPageBreak/>
         <w:t>绪论</w:t>
       </w:r>
-      <w:bookmarkEnd w:id="45"/>
-      <w:bookmarkEnd w:id="46"/>
+      <w:bookmarkEnd w:id="47"/>
+      <w:bookmarkEnd w:id="48"/>
     </w:p>
     <w:p>
       <w:pPr>
         <w:pStyle w:val="2"/>
         <w:spacing w:before="156" w:after="156"/>
       </w:pPr>
-      <w:bookmarkStart w:id="47" w:name="_Toc9065199"/>
-      <w:bookmarkStart w:id="48" w:name="_Toc9065600"/>
+      <w:bookmarkStart w:id="49" w:name="_Toc9065199"/>
+      <w:bookmarkStart w:id="50" w:name="_Toc9099531"/>
       <w:r>
         <w:rPr>
           <w:rFonts w:hint="eastAsia"/>
         </w:rPr>
         <w:t>三维测量方法对比</w:t>
       </w:r>
-      <w:bookmarkEnd w:id="47"/>
-      <w:bookmarkEnd w:id="48"/>
+      <w:bookmarkEnd w:id="49"/>
+      <w:bookmarkEnd w:id="50"/>
     </w:p>
     <w:p>
       <w:pPr>
@@ -6756,8 +7020,8 @@
         <w:pStyle w:val="3"/>
         <w:spacing w:before="156" w:after="156"/>
       </w:pPr>
-      <w:bookmarkStart w:id="49" w:name="_Toc9065200"/>
-      <w:bookmarkStart w:id="50" w:name="_Toc9065601"/>
+      <w:bookmarkStart w:id="51" w:name="_Toc9065200"/>
+      <w:bookmarkStart w:id="52" w:name="_Toc9099532"/>
       <w:r>
         <w:rPr>
           <w:rFonts w:hint="eastAsia"/>
@@ -6782,8 +7046,8 @@
         </w:rPr>
         <w:t>测量机</w:t>
       </w:r>
-      <w:bookmarkEnd w:id="49"/>
-      <w:bookmarkEnd w:id="50"/>
+      <w:bookmarkEnd w:id="51"/>
+      <w:bookmarkEnd w:id="52"/>
     </w:p>
     <w:p>
       <w:pPr>
@@ -7131,13 +7395,13 @@
         <w:pStyle w:val="3"/>
         <w:spacing w:before="156" w:after="156"/>
       </w:pPr>
-      <w:bookmarkStart w:id="51" w:name="_Toc9065201"/>
-      <w:bookmarkStart w:id="52" w:name="_Toc9065602"/>
+      <w:bookmarkStart w:id="53" w:name="_Toc9065201"/>
+      <w:bookmarkStart w:id="54" w:name="_Toc9099533"/>
       <w:r>
         <w:t>结构光三维测量</w:t>
       </w:r>
-      <w:bookmarkEnd w:id="51"/>
-      <w:bookmarkEnd w:id="52"/>
+      <w:bookmarkEnd w:id="53"/>
+      <w:bookmarkEnd w:id="54"/>
     </w:p>
     <w:p>
       <w:pPr>
@@ -7151,18 +7415,18 @@
         <mc:AlternateContent>
           <mc:Choice Requires="wps">
             <w:drawing>
-              <wp:anchor distT="0" distB="0" distL="114300" distR="114300" simplePos="0" relativeHeight="251665408" behindDoc="0" locked="0" layoutInCell="1" allowOverlap="1" wp14:anchorId="40E39989" wp14:editId="76860405">
+              <wp:anchor distT="0" distB="0" distL="114300" distR="114300" simplePos="0" relativeHeight="251675648" behindDoc="0" locked="0" layoutInCell="1" allowOverlap="1" wp14:anchorId="4A171D39" wp14:editId="73C8F0D7">
                 <wp:simplePos x="0" y="0"/>
                 <wp:positionH relativeFrom="column">
-                  <wp:posOffset>220345</wp:posOffset>
+                  <wp:posOffset>1563370</wp:posOffset>
                 </wp:positionH>
                 <wp:positionV relativeFrom="paragraph">
-                  <wp:posOffset>2512695</wp:posOffset>
+                  <wp:posOffset>4684395</wp:posOffset>
                 </wp:positionV>
-                <wp:extent cx="2476500" cy="457200"/>
-                <wp:effectExtent l="0" t="0" r="0" b="0"/>
-                <wp:wrapNone/>
-                <wp:docPr id="35" name="文本框 35"/>
+                <wp:extent cx="2476500" cy="635"/>
+                <wp:effectExtent l="0" t="0" r="0" b="3810"/>
+                <wp:wrapTopAndBottom/>
+                <wp:docPr id="4" name="文本框 4"/>
                 <wp:cNvGraphicFramePr/>
                 <a:graphic xmlns:a="http://schemas.openxmlformats.org/drawingml/2006/main">
                   <a:graphicData uri="http://schemas.microsoft.com/office/word/2010/wordprocessingShape">
@@ -7171,7 +7435,7 @@
                       <wps:spPr>
                         <a:xfrm>
                           <a:off x="0" y="0"/>
-                          <a:ext cx="2476500" cy="457200"/>
+                          <a:ext cx="2476500" cy="635"/>
                         </a:xfrm>
                         <a:prstGeom prst="rect">
                           <a:avLst/>
@@ -7240,7 +7504,7 @@
                         <a:prstTxWarp prst="textNoShape">
                           <a:avLst/>
                         </a:prstTxWarp>
-                        <a:noAutofit/>
+                        <a:spAutoFit/>
                       </wps:bodyPr>
                     </wps:wsp>
                   </a:graphicData>
@@ -7254,8 +7518,8 @@
                 <v:stroke joinstyle="miter"/>
                 <v:path gradientshapeok="t" o:connecttype="rect"/>
               </v:shapetype>
-              <v:shape id="文本框 35" o:spid="_x0000_s1026" type="#_x0000_t202" style="position:absolute;left:0;text-align:left;margin-left:17.35pt;margin-top:197.85pt;width:195pt;height:36pt;z-index:251665408;visibility:visible;mso-wrap-style:square;mso-wrap-distance-left:9pt;mso-wrap-distance-top:0;mso-wrap-distance-right:9pt;mso-wrap-distance-bottom:0;mso-position-horizontal:absolute;mso-position-horizontal-relative:text;mso-position-vertical:absolute;mso-position-vertical-relative:text;v-text-anchor:top" o:gfxdata="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" stroked="f">
-                <v:textbox inset="0,0,0,0">
+              <v:shape id="文本框 4" o:spid="_x0000_s1026" type="#_x0000_t202" style="position:absolute;left:0;text-align:left;margin-left:123.1pt;margin-top:368.85pt;width:195pt;height:.05pt;z-index:251675648;visibility:visible;mso-wrap-style:square;mso-wrap-distance-left:9pt;mso-wrap-distance-top:0;mso-wrap-distance-right:9pt;mso-wrap-distance-bottom:0;mso-position-horizontal:absolute;mso-position-horizontal-relative:text;mso-position-vertical:absolute;mso-position-vertical-relative:text;v-text-anchor:top" o:gfxdata="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" stroked="f">
+                <v:textbox style="mso-fit-shape-to-text:t" inset="0,0,0,0">
                   <w:txbxContent>
                     <w:p>
                       <w:pPr>
@@ -7307,6 +7571,7 @@
                     </w:p>
                   </w:txbxContent>
                 </v:textbox>
+                <w10:wrap type="topAndBottom"/>
               </v:shape>
             </w:pict>
           </mc:Fallback>
@@ -7317,13 +7582,13 @@
           <w:noProof/>
         </w:rPr>
         <w:drawing>
-          <wp:anchor distT="0" distB="0" distL="114300" distR="114300" simplePos="0" relativeHeight="251658240" behindDoc="1" locked="0" layoutInCell="1" allowOverlap="1" wp14:anchorId="3E4746E9" wp14:editId="4F783D1F">
+          <wp:anchor distT="0" distB="0" distL="114300" distR="114300" simplePos="0" relativeHeight="251658240" behindDoc="1" locked="0" layoutInCell="1" allowOverlap="1" wp14:anchorId="4C781907" wp14:editId="3664F0BE">
             <wp:simplePos x="0" y="0"/>
             <wp:positionH relativeFrom="column">
-              <wp:posOffset>220345</wp:posOffset>
+              <wp:posOffset>1563370</wp:posOffset>
             </wp:positionH>
             <wp:positionV relativeFrom="paragraph">
-              <wp:posOffset>2969895</wp:posOffset>
+              <wp:posOffset>2547620</wp:posOffset>
             </wp:positionV>
             <wp:extent cx="2476500" cy="2082800"/>
             <wp:effectExtent l="0" t="0" r="0" b="0"/>
@@ -7489,28 +7754,28 @@
         <w:pStyle w:val="2"/>
         <w:spacing w:before="156" w:after="156"/>
       </w:pPr>
-      <w:bookmarkStart w:id="53" w:name="_Toc9065202"/>
-      <w:bookmarkStart w:id="54" w:name="_Toc9065603"/>
-      <w:r>
-        <w:rPr>
-          <w:rFonts w:hint="eastAsia"/>
-        </w:rPr>
+      <w:bookmarkStart w:id="55" w:name="_Toc9065202"/>
+      <w:bookmarkStart w:id="56" w:name="_Toc9099534"/>
+      <w:r>
+        <w:rPr>
+          <w:rFonts w:hint="eastAsia"/>
+        </w:rPr>
+        <w:lastRenderedPageBreak/>
         <w:t>数字莫尔三维测量方法过程</w:t>
       </w:r>
-      <w:bookmarkEnd w:id="53"/>
-      <w:bookmarkEnd w:id="54"/>
+      <w:bookmarkEnd w:id="55"/>
+      <w:bookmarkEnd w:id="56"/>
     </w:p>
     <w:p>
       <w:pPr>
         <w:pStyle w:val="Afc"/>
         <w:ind w:firstLine="480"/>
-      </w:pPr>
-      <w:r>
-        <w:t>数字莫尔三维测量将传统莫尔测量的产生莫尔图样和由莫尔图样得出所测表面</w:t>
-      </w:r>
-      <w:r>
-        <w:lastRenderedPageBreak/>
-        <w:t>三维模型的过程转移到计算机处理。在传统莫尔测量方法中，</w:t>
+        <w:rPr>
+          <w:rFonts w:hint="eastAsia"/>
+        </w:rPr>
+      </w:pPr>
+      <w:r>
+        <w:t>数字莫尔三维测量将传统莫尔测量的产生莫尔图样和由莫尔图样得出所测表面三维模型的过程转移到计算机处理。在传统莫尔测量方法中，</w:t>
       </w:r>
       <w:r>
         <w:rPr>
@@ -7613,8 +7878,171 @@
         <w:rPr>
           <w:noProof/>
         </w:rPr>
+        <mc:AlternateContent>
+          <mc:Choice Requires="wps">
+            <w:drawing>
+              <wp:anchor distT="0" distB="0" distL="114300" distR="114300" simplePos="0" relativeHeight="251677696" behindDoc="0" locked="0" layoutInCell="1" allowOverlap="1" wp14:anchorId="18683DB2" wp14:editId="72138611">
+                <wp:simplePos x="0" y="0"/>
+                <wp:positionH relativeFrom="column">
+                  <wp:posOffset>86995</wp:posOffset>
+                </wp:positionH>
+                <wp:positionV relativeFrom="paragraph">
+                  <wp:posOffset>5370830</wp:posOffset>
+                </wp:positionV>
+                <wp:extent cx="5543550" cy="635"/>
+                <wp:effectExtent l="0" t="0" r="0" b="0"/>
+                <wp:wrapTopAndBottom/>
+                <wp:docPr id="6" name="文本框 6"/>
+                <wp:cNvGraphicFramePr/>
+                <a:graphic xmlns:a="http://schemas.openxmlformats.org/drawingml/2006/main">
+                  <a:graphicData uri="http://schemas.microsoft.com/office/word/2010/wordprocessingShape">
+                    <wps:wsp>
+                      <wps:cNvSpPr txBox="1"/>
+                      <wps:spPr>
+                        <a:xfrm>
+                          <a:off x="0" y="0"/>
+                          <a:ext cx="5543550" cy="635"/>
+                        </a:xfrm>
+                        <a:prstGeom prst="rect">
+                          <a:avLst/>
+                        </a:prstGeom>
+                        <a:solidFill>
+                          <a:prstClr val="white"/>
+                        </a:solidFill>
+                        <a:ln>
+                          <a:noFill/>
+                        </a:ln>
+                        <a:effectLst/>
+                      </wps:spPr>
+                      <wps:txbx>
+                        <w:txbxContent>
+                          <w:p>
+                            <w:pPr>
+                              <w:pStyle w:val="af0"/>
+                              <w:spacing w:before="156" w:after="156"/>
+                              <w:rPr>
+                                <w:rFonts w:ascii="宋体" w:eastAsia="宋体" w:hAnsi="宋体" w:cs="Times New Roman"/>
+                                <w:sz w:val="24"/>
+                                <w:szCs w:val="20"/>
+                              </w:rPr>
+                            </w:pPr>
+                            <w:r>
+                              <w:t>图</w:t>
+                            </w:r>
+                            <w:r>
+                              <w:t xml:space="preserve"> </w:t>
+                            </w:r>
+                            <w:r>
+                              <w:fldChar w:fldCharType="begin"/>
+                            </w:r>
+                            <w:r>
+                              <w:instrText xml:space="preserve"> SEQ </w:instrText>
+                            </w:r>
+                            <w:r>
+                              <w:instrText>图</w:instrText>
+                            </w:r>
+                            <w:r>
+                              <w:instrText xml:space="preserve"> \* ARABIC </w:instrText>
+                            </w:r>
+                            <w:r>
+                              <w:fldChar w:fldCharType="separate"/>
+                            </w:r>
+                            <w:r>
+                              <w:rPr>
+                                <w:noProof/>
+                              </w:rPr>
+                              <w:t>2</w:t>
+                            </w:r>
+                            <w:r>
+                              <w:fldChar w:fldCharType="end"/>
+                            </w:r>
+                            <w:r>
+                              <w:rPr>
+                                <w:rFonts w:hint="eastAsia"/>
+                              </w:rPr>
+                              <w:t>数字莫尔三维测量实验装置示意图：从左上角按箭头方向依次，系统校准，投影成像，数字相移，条纹消除，相位提取，相位展开，高度转换</w:t>
+                            </w:r>
+                          </w:p>
+                        </w:txbxContent>
+                      </wps:txbx>
+                      <wps:bodyPr rot="0" spcFirstLastPara="0" vertOverflow="overflow" horzOverflow="overflow" vert="horz" wrap="square" lIns="0" tIns="0" rIns="0" bIns="0" numCol="1" spcCol="0" rtlCol="0" fromWordArt="0" anchor="t" anchorCtr="0" forceAA="0" compatLnSpc="1">
+                        <a:prstTxWarp prst="textNoShape">
+                          <a:avLst/>
+                        </a:prstTxWarp>
+                        <a:spAutoFit/>
+                      </wps:bodyPr>
+                    </wps:wsp>
+                  </a:graphicData>
+                </a:graphic>
+              </wp:anchor>
+            </w:drawing>
+          </mc:Choice>
+          <mc:Fallback>
+            <w:pict>
+              <v:shape id="文本框 6" o:spid="_x0000_s1027" type="#_x0000_t202" style="position:absolute;left:0;text-align:left;margin-left:6.85pt;margin-top:422.9pt;width:436.5pt;height:.05pt;z-index:251677696;visibility:visible;mso-wrap-style:square;mso-wrap-distance-left:9pt;mso-wrap-distance-top:0;mso-wrap-distance-right:9pt;mso-wrap-distance-bottom:0;mso-position-horizontal:absolute;mso-position-horizontal-relative:text;mso-position-vertical:absolute;mso-position-vertical-relative:text;v-text-anchor:top" o:gfxdata="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" stroked="f">
+                <v:textbox style="mso-fit-shape-to-text:t" inset="0,0,0,0">
+                  <w:txbxContent>
+                    <w:p>
+                      <w:pPr>
+                        <w:pStyle w:val="af0"/>
+                        <w:spacing w:before="156" w:after="156"/>
+                        <w:rPr>
+                          <w:rFonts w:ascii="宋体" w:eastAsia="宋体" w:hAnsi="宋体" w:cs="Times New Roman"/>
+                          <w:sz w:val="24"/>
+                          <w:szCs w:val="20"/>
+                        </w:rPr>
+                      </w:pPr>
+                      <w:r>
+                        <w:t>图</w:t>
+                      </w:r>
+                      <w:r>
+                        <w:t xml:space="preserve"> </w:t>
+                      </w:r>
+                      <w:r>
+                        <w:fldChar w:fldCharType="begin"/>
+                      </w:r>
+                      <w:r>
+                        <w:instrText xml:space="preserve"> SEQ </w:instrText>
+                      </w:r>
+                      <w:r>
+                        <w:instrText>图</w:instrText>
+                      </w:r>
+                      <w:r>
+                        <w:instrText xml:space="preserve"> \* ARABIC </w:instrText>
+                      </w:r>
+                      <w:r>
+                        <w:fldChar w:fldCharType="separate"/>
+                      </w:r>
+                      <w:r>
+                        <w:rPr>
+                          <w:noProof/>
+                        </w:rPr>
+                        <w:t>2</w:t>
+                      </w:r>
+                      <w:r>
+                        <w:fldChar w:fldCharType="end"/>
+                      </w:r>
+                      <w:r>
+                        <w:rPr>
+                          <w:rFonts w:hint="eastAsia"/>
+                        </w:rPr>
+                        <w:t>数字莫尔三维测量实验装置示意图：从左上角按箭头方向依次，系统校准，投影成像，数字相移，条纹消除，相位提取，相位展开，高度转换</w:t>
+                      </w:r>
+                    </w:p>
+                  </w:txbxContent>
+                </v:textbox>
+                <w10:wrap type="topAndBottom"/>
+              </v:shape>
+            </w:pict>
+          </mc:Fallback>
+        </mc:AlternateContent>
+      </w:r>
+      <w:r>
+        <w:rPr>
+          <w:noProof/>
+        </w:rPr>
         <w:drawing>
-          <wp:anchor distT="0" distB="0" distL="114300" distR="114300" simplePos="0" relativeHeight="251661312" behindDoc="0" locked="0" layoutInCell="1" allowOverlap="1" wp14:anchorId="6D06EE64" wp14:editId="3DF4668B">
+          <wp:anchor distT="0" distB="0" distL="114300" distR="114300" simplePos="0" relativeHeight="251661312" behindDoc="0" locked="0" layoutInCell="1" allowOverlap="1" wp14:anchorId="2D77B1C6" wp14:editId="63EBD278">
             <wp:simplePos x="0" y="0"/>
             <wp:positionH relativeFrom="column">
               <wp:posOffset>86360</wp:posOffset>
@@ -7671,23 +8099,316 @@
       </w:r>
       <w:r>
         <w:rPr>
+          <w:rFonts w:hint="eastAsia"/>
+        </w:rPr>
+        <w:t>尔图样，不仅包含有我们需要的等高线，还包括调制物体高度信息的高频条纹。为了得到单一高线信息，为下一步处理做准备，数字相移的图像要经过进一步滤波。将数字相移得到的图像去除高频噪声的方法叫做</w:t>
+      </w:r>
+      <w:r>
+        <w:rPr>
+          <w:rFonts w:hint="eastAsia"/>
+        </w:rPr>
+        <w:t>条纹</w:t>
+      </w:r>
+      <w:r>
+        <w:rPr>
+          <w:rFonts w:hint="eastAsia"/>
+        </w:rPr>
+        <w:t>去除。经过这两步的</w:t>
+      </w:r>
+      <w:r>
+        <w:rPr>
+          <w:rFonts w:hint="eastAsia"/>
+        </w:rPr>
+        <w:t>单张</w:t>
+      </w:r>
+      <w:r>
+        <w:rPr>
+          <w:rFonts w:hint="eastAsia"/>
+        </w:rPr>
+        <w:t>莫尔图样，需要结合</w:t>
+      </w:r>
+      <w:r>
+        <w:rPr>
+          <w:rFonts w:hint="eastAsia"/>
+        </w:rPr>
+        <w:t>，</w:t>
+      </w:r>
+      <w:r>
+        <w:rPr>
+          <w:rFonts w:hint="eastAsia"/>
+        </w:rPr>
+        <w:t>其他莫尔图样，利用三角函数关系，得出</w:t>
+      </w:r>
+      <w:r>
+        <w:rPr>
+          <w:rFonts w:hint="eastAsia"/>
+        </w:rPr>
+        <w:t>和被测面高度对应的相位。这一过程成为相位提取。在相位提取过程中的多张莫尔图样，必须是由不同初始相位但是统一条纹频率的条纹图样投影，数字相移得到。但经过相位提取的相位图像，并非和被测面高度直接对应，因此被称为折叠相位。由于使用的三角函数关系具有2</w:t>
+      </w:r>
+      <m:oMath>
+        <m:r>
+          <m:rPr>
+            <m:sty m:val="p"/>
+          </m:rPr>
+          <w:rPr>
+            <w:rFonts w:ascii="Cambria Math" w:hAnsi="Cambria Math"/>
+          </w:rPr>
+          <m:t>π</m:t>
+        </m:r>
+      </m:oMath>
+      <w:r>
+        <w:t>整数的不确定性，提取的相位需要使用不同条纹频率得到的折叠相位作为参考，最终得出连续变化的，对应物体高度的展开相位。使用不同调制频率的条纹</w:t>
+      </w:r>
+      <w:r>
+        <w:lastRenderedPageBreak/>
+        <w:t>得到的折叠相位作为参考，补充直接折叠相位和直接高度对应关系</w:t>
+      </w:r>
+      <w:r>
+        <w:rPr>
+          <w:rFonts w:hint="eastAsia"/>
+        </w:rPr>
+        <w:t>2</w:t>
+      </w:r>
+      <m:oMath>
+        <m:r>
+          <m:rPr>
+            <m:sty m:val="p"/>
+          </m:rPr>
+          <w:rPr>
+            <w:rFonts w:ascii="Cambria Math" w:hAnsi="Cambria Math"/>
+          </w:rPr>
+          <m:t>π</m:t>
+        </m:r>
+      </m:oMath>
+      <w:r>
+        <w:t>整数的差异的过程，成为相位展开。至此，一个符合物体相对几何特征的相位已经得到。之后，本文的研究成果</w:t>
+      </w:r>
+      <w:r>
+        <w:rPr>
+          <w:rFonts w:hint="eastAsia"/>
+        </w:rPr>
+        <w:t>——</w:t>
+      </w:r>
+      <w:r>
+        <w:t>在仿真环境下，得到一个被测物体相对几何特征较为准确的三维模型</w:t>
+      </w:r>
+      <w:r>
+        <w:rPr>
+          <w:rFonts w:hint="eastAsia"/>
+        </w:rPr>
+        <w:t>——</w:t>
+      </w:r>
+      <w:r>
+        <w:t>能结合实物测量系统的校准给出的莫尔波长，最终得出物体的绝对三维模型。使用平板，在不同高度位置，测量莫尔波长，最终得出莫尔波长和高度对应关系的过</w:t>
+      </w:r>
+      <w:r>
+        <w:t>程称为为系统校准</w:t>
+      </w:r>
+      <w:r>
+        <w:fldChar w:fldCharType="begin"/>
+      </w:r>
+      <w:r>
+        <w:instrText xml:space="preserve"> ADDIN EN.CITE &lt;EndNote&gt;&lt;Cite&gt;&lt;Author&gt;Mohammadi&lt;/Author&gt;&lt;Year&gt;2017&lt;/Year&gt;&lt;RecNum&gt;2&lt;/RecNum&gt;&lt;DisplayText&gt;[8]&lt;/DisplayText&gt;&lt;record&gt;&lt;rec-number&gt;2&lt;/rec-number&gt;&lt;foreign-keys&gt;&lt;key app="EN" db-id="25ts25aeg5wpw5edwz8pv0fnx5faar95e29z" timestamp="1558054939" guid="bc48b8ba-16ac-4770-8a68-125f5073ab67"&gt;2&lt;/key&gt;&lt;/foreign-keys&gt;&lt;ref-type name="Journal Article"&gt;17&lt;/ref-type&gt;&lt;contributors&gt;&lt;authors&gt;&lt;author&gt;Mohammadi, Fatemeh&lt;/author&gt;&lt;/authors&gt;&lt;/contributors&gt;&lt;titles&gt;&lt;title&gt;3D optical metrology by digital moiré: Pixel-wise calibration refinement, grid removal, and temporal phase unwrapping&lt;/title&gt;&lt;/titles&gt;&lt;dates&gt;&lt;year&gt;2017&lt;/year&gt;&lt;/dates&gt;&lt;urls&gt;&lt;/urls&gt;&lt;/record&gt;&lt;/Cite&gt;&lt;/EndNote&gt;</w:instrText>
+      </w:r>
+      <w:r>
+        <w:fldChar w:fldCharType="separate"/>
+      </w:r>
+      <w:r>
+        <w:rPr>
+          <w:noProof/>
+        </w:rPr>
+        <w:t>[8]</w:t>
+      </w:r>
+      <w:r>
+        <w:fldChar w:fldCharType="end"/>
+      </w:r>
+      <w:r>
+        <w:t>。</w:t>
+      </w:r>
+      <w:r>
+        <w:t>利用相高关系得出被测物体绝对三维模型的过程称为高度转换。</w:t>
+      </w:r>
+      <w:bookmarkStart w:id="57" w:name="_Toc9065203"/>
+    </w:p>
+    <w:p>
+      <w:pPr>
+        <w:pStyle w:val="2"/>
+        <w:spacing w:before="156" w:after="156"/>
+      </w:pPr>
+      <w:bookmarkStart w:id="58" w:name="_Toc9099535"/>
+      <w:r>
+        <w:rPr>
+          <w:noProof/>
+        </w:rPr>
+        <w:drawing>
+          <wp:anchor distT="0" distB="0" distL="114300" distR="114300" simplePos="0" relativeHeight="251670528" behindDoc="0" locked="0" layoutInCell="1" allowOverlap="1" wp14:anchorId="46A12AA3" wp14:editId="2FED8994">
+            <wp:simplePos x="0" y="0"/>
+            <wp:positionH relativeFrom="column">
+              <wp:posOffset>163195</wp:posOffset>
+            </wp:positionH>
+            <wp:positionV relativeFrom="paragraph">
+              <wp:posOffset>512445</wp:posOffset>
+            </wp:positionV>
+            <wp:extent cx="2628900" cy="1434465"/>
+            <wp:effectExtent l="0" t="0" r="0" b="0"/>
+            <wp:wrapTopAndBottom/>
+            <wp:docPr id="2" name="图片 2"/>
+            <wp:cNvGraphicFramePr>
+              <a:graphicFrameLocks xmlns:a="http://schemas.openxmlformats.org/drawingml/2006/main" noChangeAspect="1"/>
+            </wp:cNvGraphicFramePr>
+            <a:graphic xmlns:a="http://schemas.openxmlformats.org/drawingml/2006/main">
+              <a:graphicData uri="http://schemas.openxmlformats.org/drawingml/2006/picture">
+                <pic:pic xmlns:pic="http://schemas.openxmlformats.org/drawingml/2006/picture">
+                  <pic:nvPicPr>
+                    <pic:cNvPr id="0" name="Picture 2"/>
+                    <pic:cNvPicPr>
+                      <a:picLocks noChangeAspect="1" noChangeArrowheads="1"/>
+                    </pic:cNvPicPr>
+                  </pic:nvPicPr>
+                  <pic:blipFill rotWithShape="1">
+                    <a:blip r:embed="rId14">
+                      <a:extLst>
+                        <a:ext uri="{28A0092B-C50C-407E-A947-70E740481C1C}">
+                          <a14:useLocalDpi xmlns:a14="http://schemas.microsoft.com/office/drawing/2010/main" val="0"/>
+                        </a:ext>
+                      </a:extLst>
+                    </a:blip>
+                    <a:srcRect l="9521" t="15764" r="10492" b="18719"/>
+                    <a:stretch/>
+                  </pic:blipFill>
+                  <pic:spPr bwMode="auto">
+                    <a:xfrm>
+                      <a:off x="0" y="0"/>
+                      <a:ext cx="2628900" cy="1434465"/>
+                    </a:xfrm>
+                    <a:prstGeom prst="rect">
+                      <a:avLst/>
+                    </a:prstGeom>
+                    <a:noFill/>
+                    <a:ln>
+                      <a:noFill/>
+                    </a:ln>
+                    <a:extLst>
+                      <a:ext uri="{53640926-AAD7-44D8-BBD7-CCE9431645EC}">
+                        <a14:shadowObscured xmlns:a14="http://schemas.microsoft.com/office/drawing/2010/main"/>
+                      </a:ext>
+                    </a:extLst>
+                  </pic:spPr>
+                </pic:pic>
+              </a:graphicData>
+            </a:graphic>
+            <wp14:sizeRelH relativeFrom="page">
+              <wp14:pctWidth>0</wp14:pctWidth>
+            </wp14:sizeRelH>
+            <wp14:sizeRelV relativeFrom="page">
+              <wp14:pctHeight>0</wp14:pctHeight>
+            </wp14:sizeRelV>
+          </wp:anchor>
+        </w:drawing>
+      </w:r>
+      <w:r>
+        <w:rPr>
+          <w:noProof/>
+        </w:rPr>
+        <w:drawing>
+          <wp:anchor distT="0" distB="0" distL="114300" distR="114300" simplePos="0" relativeHeight="251671552" behindDoc="0" locked="0" layoutInCell="1" allowOverlap="1" wp14:anchorId="46C3CEDA" wp14:editId="60E36419">
+            <wp:simplePos x="0" y="0"/>
+            <wp:positionH relativeFrom="column">
+              <wp:posOffset>3011170</wp:posOffset>
+            </wp:positionH>
+            <wp:positionV relativeFrom="paragraph">
+              <wp:posOffset>493395</wp:posOffset>
+            </wp:positionV>
+            <wp:extent cx="2343150" cy="1449070"/>
+            <wp:effectExtent l="0" t="0" r="0" b="0"/>
+            <wp:wrapTopAndBottom/>
+            <wp:docPr id="3" name="图片 3" descr="Image result for MONTEZUMA CASTLE digital morie"/>
+            <wp:cNvGraphicFramePr>
+              <a:graphicFrameLocks xmlns:a="http://schemas.openxmlformats.org/drawingml/2006/main" noChangeAspect="1"/>
+            </wp:cNvGraphicFramePr>
+            <a:graphic xmlns:a="http://schemas.openxmlformats.org/drawingml/2006/main">
+              <a:graphicData uri="http://schemas.openxmlformats.org/drawingml/2006/picture">
+                <pic:pic xmlns:pic="http://schemas.openxmlformats.org/drawingml/2006/picture">
+                  <pic:nvPicPr>
+                    <pic:cNvPr id="0" name="Picture 2" descr="Image result for MONTEZUMA CASTLE digital morie"/>
+                    <pic:cNvPicPr>
+                      <a:picLocks noChangeAspect="1" noChangeArrowheads="1"/>
+                    </pic:cNvPicPr>
+                  </pic:nvPicPr>
+                  <pic:blipFill rotWithShape="1">
+                    <a:blip r:embed="rId15">
+                      <a:extLst>
+                        <a:ext uri="{28A0092B-C50C-407E-A947-70E740481C1C}">
+                          <a14:useLocalDpi xmlns:a14="http://schemas.microsoft.com/office/drawing/2010/main" val="0"/>
+                        </a:ext>
+                      </a:extLst>
+                    </a:blip>
+                    <a:srcRect t="21019" b="32484"/>
+                    <a:stretch/>
+                  </pic:blipFill>
+                  <pic:spPr bwMode="auto">
+                    <a:xfrm>
+                      <a:off x="0" y="0"/>
+                      <a:ext cx="2343150" cy="1449070"/>
+                    </a:xfrm>
+                    <a:prstGeom prst="rect">
+                      <a:avLst/>
+                    </a:prstGeom>
+                    <a:noFill/>
+                    <a:ln>
+                      <a:noFill/>
+                    </a:ln>
+                    <a:extLst>
+                      <a:ext uri="{53640926-AAD7-44D8-BBD7-CCE9431645EC}">
+                        <a14:shadowObscured xmlns:a14="http://schemas.microsoft.com/office/drawing/2010/main"/>
+                      </a:ext>
+                    </a:extLst>
+                  </pic:spPr>
+                </pic:pic>
+              </a:graphicData>
+            </a:graphic>
+            <wp14:sizeRelH relativeFrom="page">
+              <wp14:pctWidth>0</wp14:pctWidth>
+            </wp14:sizeRelH>
+            <wp14:sizeRelV relativeFrom="page">
+              <wp14:pctHeight>0</wp14:pctHeight>
+            </wp14:sizeRelV>
+          </wp:anchor>
+        </w:drawing>
+      </w:r>
+      <w:r>
+        <w:rPr>
+          <w:rFonts w:hint="eastAsia"/>
+        </w:rPr>
+        <w:t>数字莫尔三维测量方法的应用</w:t>
+      </w:r>
+      <w:bookmarkEnd w:id="57"/>
+      <w:bookmarkEnd w:id="58"/>
+    </w:p>
+    <w:p>
+      <w:pPr>
+        <w:pStyle w:val="Afc"/>
+        <w:ind w:firstLine="480"/>
+      </w:pPr>
+      <w:r>
+        <w:rPr>
           <w:noProof/>
         </w:rPr>
         <mc:AlternateContent>
           <mc:Choice Requires="wps">
             <w:drawing>
-              <wp:anchor distT="0" distB="0" distL="114300" distR="114300" simplePos="0" relativeHeight="251667456" behindDoc="0" locked="0" layoutInCell="1" allowOverlap="1" wp14:anchorId="3946F08E" wp14:editId="71874249">
+              <wp:anchor distT="0" distB="0" distL="114300" distR="114300" simplePos="0" relativeHeight="251673600" behindDoc="0" locked="0" layoutInCell="1" allowOverlap="1" wp14:anchorId="26B79E50" wp14:editId="6D4125AC">
                 <wp:simplePos x="0" y="0"/>
                 <wp:positionH relativeFrom="column">
-                  <wp:posOffset>86995</wp:posOffset>
+                  <wp:posOffset>38735</wp:posOffset>
                 </wp:positionH>
                 <wp:positionV relativeFrom="paragraph">
-                  <wp:posOffset>1976755</wp:posOffset>
+                  <wp:posOffset>1623060</wp:posOffset>
                 </wp:positionV>
-                <wp:extent cx="5543550" cy="581025"/>
-                <wp:effectExtent l="0" t="0" r="0" b="9525"/>
+                <wp:extent cx="5457825" cy="635"/>
+                <wp:effectExtent l="0" t="0" r="9525" b="3810"/>
                 <wp:wrapTopAndBottom/>
-                <wp:docPr id="36" name="文本框 36"/>
+                <wp:docPr id="1" name="文本框 1"/>
                 <wp:cNvGraphicFramePr/>
                 <a:graphic xmlns:a="http://schemas.openxmlformats.org/drawingml/2006/main">
                   <a:graphicData uri="http://schemas.microsoft.com/office/word/2010/wordprocessingShape">
@@ -7696,7 +8417,7 @@
                       <wps:spPr>
                         <a:xfrm>
                           <a:off x="0" y="0"/>
-                          <a:ext cx="5543550" cy="581025"/>
+                          <a:ext cx="5457825" cy="635"/>
                         </a:xfrm>
                         <a:prstGeom prst="rect">
                           <a:avLst/>
@@ -7716,53 +8437,103 @@
                               <w:pStyle w:val="af0"/>
                               <w:spacing w:before="156" w:after="156"/>
                               <w:rPr>
-                                <w:rFonts w:asciiTheme="minorEastAsia" w:hAnsiTheme="minorEastAsia" w:cs="Times New Roman"/>
+                                <w:rFonts w:eastAsia="黑体" w:cs="Times New Roman"/>
+                                <w:noProof/>
                                 <w:sz w:val="24"/>
-                                <w:szCs w:val="20"/>
                               </w:rPr>
                             </w:pPr>
                             <w:r>
                               <w:rPr>
-                                <w:rFonts w:asciiTheme="minorEastAsia" w:hAnsiTheme="minorEastAsia"/>
+                                <w:rFonts w:hint="eastAsia"/>
                               </w:rPr>
-                              <w:t xml:space="preserve">图 </w:t>
+                              <w:t>图</w:t>
                             </w:r>
                             <w:r>
                               <w:rPr>
-                                <w:rFonts w:asciiTheme="minorEastAsia" w:hAnsiTheme="minorEastAsia"/>
+                                <w:rFonts w:hint="eastAsia"/>
                               </w:rPr>
+                              <w:t xml:space="preserve"> </w:t>
+                            </w:r>
+                            <w:r>
                               <w:fldChar w:fldCharType="begin"/>
                             </w:r>
                             <w:r>
-                              <w:rPr>
-                                <w:rFonts w:asciiTheme="minorEastAsia" w:hAnsiTheme="minorEastAsia"/>
-                              </w:rPr>
-                              <w:instrText xml:space="preserve"> SEQ 图 \* ARABIC </w:instrText>
+                              <w:instrText xml:space="preserve"> </w:instrText>
                             </w:r>
                             <w:r>
                               <w:rPr>
-                                <w:rFonts w:asciiTheme="minorEastAsia" w:hAnsiTheme="minorEastAsia"/>
+                                <w:rFonts w:hint="eastAsia"/>
                               </w:rPr>
+                              <w:instrText xml:space="preserve">SEQ </w:instrText>
+                            </w:r>
+                            <w:r>
+                              <w:rPr>
+                                <w:rFonts w:hint="eastAsia"/>
+                              </w:rPr>
+                              <w:instrText>图</w:instrText>
+                            </w:r>
+                            <w:r>
+                              <w:rPr>
+                                <w:rFonts w:hint="eastAsia"/>
+                              </w:rPr>
+                              <w:instrText xml:space="preserve"> \* ARABIC</w:instrText>
+                            </w:r>
+                            <w:r>
+                              <w:instrText xml:space="preserve"> </w:instrText>
+                            </w:r>
+                            <w:r>
                               <w:fldChar w:fldCharType="separate"/>
                             </w:r>
                             <w:r>
                               <w:rPr>
-                                <w:rFonts w:asciiTheme="minorEastAsia" w:hAnsiTheme="minorEastAsia"/>
                                 <w:noProof/>
                               </w:rPr>
-                              <w:t>2</w:t>
+                              <w:t>3</w:t>
+                            </w:r>
+                            <w:r>
+                              <w:fldChar w:fldCharType="end"/>
+                            </w:r>
+                            <w:r>
+                              <w:t>数字莫尔三维测量方法的应用：</w:t>
                             </w:r>
                             <w:r>
                               <w:rPr>
-                                <w:rFonts w:asciiTheme="minorEastAsia" w:hAnsiTheme="minorEastAsia"/>
+                                <w:rFonts w:hint="eastAsia"/>
                               </w:rPr>
-                              <w:fldChar w:fldCharType="end"/>
+                              <w:t>a</w:t>
+                            </w:r>
+                            <w:r>
+                              <w:t>）杭州先</w:t>
                             </w:r>
                             <w:r>
                               <w:rPr>
-                                <w:rFonts w:asciiTheme="minorEastAsia" w:hAnsiTheme="minorEastAsia" w:hint="eastAsia"/>
+                                <w:rFonts w:hint="eastAsia"/>
                               </w:rPr>
-                              <w:t>数字莫尔三维测量实验装置示意图：从左上角按箭头方向依次，系统校准，投影成像，数字相移，条纹消除，相位提取，相位展开，高度转换</w:t>
+                              <w:t>临三维科技有限公司的基于光栅结构光的三维扫描仪；</w:t>
+                            </w:r>
+                            <w:r>
+                              <w:rPr>
+                                <w:rFonts w:hint="eastAsia"/>
+                              </w:rPr>
+                              <w:t>b</w:t>
+                            </w:r>
+                            <w:r>
+                              <w:rPr>
+                                <w:rFonts w:hint="eastAsia"/>
+                              </w:rPr>
+                              <w:t>）</w:t>
+                            </w:r>
+                            <w:r>
+                              <w:rPr>
+                                <w:rFonts w:hint="eastAsia"/>
+                              </w:rPr>
+                              <w:t>意大利学者利用莫尔三维测量技术部分</w:t>
+                            </w:r>
+                            <w:r>
+                              <w:rPr>
+                                <w:rFonts w:hint="eastAsia"/>
+                              </w:rPr>
+                              <w:t>数字化的古文物遗址蒙特祖玛城堡</w:t>
                             </w:r>
                           </w:p>
                         </w:txbxContent>
@@ -7771,74 +8542,124 @@
                         <a:prstTxWarp prst="textNoShape">
                           <a:avLst/>
                         </a:prstTxWarp>
-                        <a:noAutofit/>
+                        <a:spAutoFit/>
                       </wps:bodyPr>
                     </wps:wsp>
                   </a:graphicData>
                 </a:graphic>
-                <wp14:sizeRelV relativeFrom="margin">
-                  <wp14:pctHeight>0</wp14:pctHeight>
-                </wp14:sizeRelV>
+                <wp14:sizeRelH relativeFrom="margin">
+                  <wp14:pctWidth>0</wp14:pctWidth>
+                </wp14:sizeRelH>
               </wp:anchor>
             </w:drawing>
           </mc:Choice>
           <mc:Fallback>
             <w:pict>
-              <v:shape id="文本框 36" o:spid="_x0000_s1027" type="#_x0000_t202" style="position:absolute;left:0;text-align:left;margin-left:6.85pt;margin-top:155.65pt;width:436.5pt;height:45.75pt;z-index:251667456;visibility:visible;mso-wrap-style:square;mso-height-percent:0;mso-wrap-distance-left:9pt;mso-wrap-distance-top:0;mso-wrap-distance-right:9pt;mso-wrap-distance-bottom:0;mso-position-horizontal:absolute;mso-position-horizontal-relative:text;mso-position-vertical:absolute;mso-position-vertical-relative:text;mso-height-percent:0;mso-height-relative:margin;v-text-anchor:top" o:gfxdata="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" stroked="f">
-                <v:textbox inset="0,0,0,0">
+              <v:shape id="文本框 1" o:spid="_x0000_s1028" type="#_x0000_t202" style="position:absolute;left:0;text-align:left;margin-left:3.05pt;margin-top:127.8pt;width:429.75pt;height:.05pt;z-index:251673600;visibility:visible;mso-wrap-style:square;mso-width-percent:0;mso-wrap-distance-left:9pt;mso-wrap-distance-top:0;mso-wrap-distance-right:9pt;mso-wrap-distance-bottom:0;mso-position-horizontal:absolute;mso-position-horizontal-relative:text;mso-position-vertical:absolute;mso-position-vertical-relative:text;mso-width-percent:0;mso-width-relative:margin;v-text-anchor:top" o:gfxdata="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" stroked="f">
+                <v:textbox style="mso-fit-shape-to-text:t" inset="0,0,0,0">
                   <w:txbxContent>
                     <w:p>
                       <w:pPr>
                         <w:pStyle w:val="af0"/>
                         <w:spacing w:before="156" w:after="156"/>
                         <w:rPr>
-                          <w:rFonts w:asciiTheme="minorEastAsia" w:hAnsiTheme="minorEastAsia" w:cs="Times New Roman"/>
+                          <w:rFonts w:eastAsia="黑体" w:cs="Times New Roman"/>
+                          <w:noProof/>
                           <w:sz w:val="24"/>
-                          <w:szCs w:val="20"/>
                         </w:rPr>
                       </w:pPr>
                       <w:r>
                         <w:rPr>
-                          <w:rFonts w:asciiTheme="minorEastAsia" w:hAnsiTheme="minorEastAsia"/>
+                          <w:rFonts w:hint="eastAsia"/>
                         </w:rPr>
-                        <w:t xml:space="preserve">图 </w:t>
+                        <w:t>图</w:t>
                       </w:r>
                       <w:r>
                         <w:rPr>
-                          <w:rFonts w:asciiTheme="minorEastAsia" w:hAnsiTheme="minorEastAsia"/>
+                          <w:rFonts w:hint="eastAsia"/>
                         </w:rPr>
+                        <w:t xml:space="preserve"> </w:t>
+                      </w:r>
+                      <w:r>
                         <w:fldChar w:fldCharType="begin"/>
                       </w:r>
                       <w:r>
-                        <w:rPr>
-                          <w:rFonts w:asciiTheme="minorEastAsia" w:hAnsiTheme="minorEastAsia"/>
-                        </w:rPr>
-                        <w:instrText xml:space="preserve"> SEQ 图 \* ARABIC </w:instrText>
+                        <w:instrText xml:space="preserve"> </w:instrText>
                       </w:r>
                       <w:r>
                         <w:rPr>
-                          <w:rFonts w:asciiTheme="minorEastAsia" w:hAnsiTheme="minorEastAsia"/>
+                          <w:rFonts w:hint="eastAsia"/>
                         </w:rPr>
+                        <w:instrText xml:space="preserve">SEQ </w:instrText>
+                      </w:r>
+                      <w:r>
+                        <w:rPr>
+                          <w:rFonts w:hint="eastAsia"/>
+                        </w:rPr>
+                        <w:instrText>图</w:instrText>
+                      </w:r>
+                      <w:r>
+                        <w:rPr>
+                          <w:rFonts w:hint="eastAsia"/>
+                        </w:rPr>
+                        <w:instrText xml:space="preserve"> \* ARABIC</w:instrText>
+                      </w:r>
+                      <w:r>
+                        <w:instrText xml:space="preserve"> </w:instrText>
+                      </w:r>
+                      <w:r>
                         <w:fldChar w:fldCharType="separate"/>
                       </w:r>
                       <w:r>
                         <w:rPr>
-                          <w:rFonts w:asciiTheme="minorEastAsia" w:hAnsiTheme="minorEastAsia"/>
                           <w:noProof/>
                         </w:rPr>
-                        <w:t>2</w:t>
+                        <w:t>3</w:t>
+                      </w:r>
+                      <w:r>
+                        <w:fldChar w:fldCharType="end"/>
+                      </w:r>
+                      <w:r>
+                        <w:t>数字莫尔三维测量方法的应用：</w:t>
                       </w:r>
                       <w:r>
                         <w:rPr>
-                          <w:rFonts w:asciiTheme="minorEastAsia" w:hAnsiTheme="minorEastAsia"/>
+                          <w:rFonts w:hint="eastAsia"/>
                         </w:rPr>
-                        <w:fldChar w:fldCharType="end"/>
+                        <w:t>a</w:t>
+                      </w:r>
+                      <w:r>
+                        <w:t>）杭州先</w:t>
                       </w:r>
                       <w:r>
                         <w:rPr>
-                          <w:rFonts w:asciiTheme="minorEastAsia" w:hAnsiTheme="minorEastAsia" w:hint="eastAsia"/>
+                          <w:rFonts w:hint="eastAsia"/>
                         </w:rPr>
-                        <w:t>数字莫尔三维测量实验装置示意图：从左上角按箭头方向依次，系统校准，投影成像，数字相移，条纹消除，相位提取，相位展开，高度转换</w:t>
+                        <w:t>临三维科技有限公司的基于光栅结构光的三维扫描仪；</w:t>
+                      </w:r>
+                      <w:r>
+                        <w:rPr>
+                          <w:rFonts w:hint="eastAsia"/>
+                        </w:rPr>
+                        <w:t>b</w:t>
+                      </w:r>
+                      <w:r>
+                        <w:rPr>
+                          <w:rFonts w:hint="eastAsia"/>
+                        </w:rPr>
+                        <w:t>）</w:t>
+                      </w:r>
+                      <w:r>
+                        <w:rPr>
+                          <w:rFonts w:hint="eastAsia"/>
+                        </w:rPr>
+                        <w:t>意大利学者利用莫尔三维测量技术部分</w:t>
+                      </w:r>
+                      <w:r>
+                        <w:rPr>
+                          <w:rFonts w:hint="eastAsia"/>
+                        </w:rPr>
+                        <w:t>数字化的古文物遗址蒙特祖玛城堡</w:t>
                       </w:r>
                     </w:p>
                   </w:txbxContent>
@@ -7853,193 +8674,209 @@
         <w:rPr>
           <w:rFonts w:hint="eastAsia"/>
         </w:rPr>
-        <w:t>尔图样，不仅包含有我们需要的等高线，还包括调制物体高度信息的高频条纹。为了得到单一高线信息，为下一步处理做准备，数字相移的图像要经过进一步滤波。将数字相移得到的图像去除高频噪声的方法叫做</w:t>
-      </w:r>
-      <w:r>
-        <w:rPr>
-          <w:rFonts w:hint="eastAsia"/>
-        </w:rPr>
-        <w:t>条纹</w:t>
-      </w:r>
-      <w:r>
-        <w:rPr>
-          <w:rFonts w:hint="eastAsia"/>
-        </w:rPr>
-        <w:t>去除。经过这两步的</w:t>
-      </w:r>
-      <w:r>
-        <w:rPr>
-          <w:rFonts w:hint="eastAsia"/>
-        </w:rPr>
-        <w:t>单张</w:t>
-      </w:r>
-      <w:r>
-        <w:rPr>
-          <w:rFonts w:hint="eastAsia"/>
-        </w:rPr>
-        <w:t>莫尔图样，需要结合</w:t>
-      </w:r>
-      <w:r>
-        <w:rPr>
-          <w:rFonts w:hint="eastAsia"/>
-        </w:rPr>
-        <w:t>，</w:t>
-      </w:r>
-      <w:r>
-        <w:rPr>
-          <w:rFonts w:hint="eastAsia"/>
-        </w:rPr>
-        <w:t>其他莫尔图样，利用三角函数关系，得出</w:t>
-      </w:r>
-      <w:r>
-        <w:rPr>
-          <w:rFonts w:hint="eastAsia"/>
-        </w:rPr>
-        <w:t>和被测面高度对应的相位。这一过程成为相位提取。在相位提取过程中的多张莫尔图样，必须是由不同初始相位但是统一条纹频率的条纹图样投影，数字相移得到。但经过相位提取的相位图像，并非和被测面高度直接对应，因此被称为折叠相位。由于使用的三角函数关系具有2</w:t>
-      </w:r>
-      <m:oMath>
-        <m:r>
-          <m:rPr>
-            <m:sty m:val="p"/>
-          </m:rPr>
-          <w:rPr>
-            <w:rFonts w:ascii="Cambria Math" w:hAnsi="Cambria Math"/>
-          </w:rPr>
-          <m:t>π</m:t>
-        </m:r>
-      </m:oMath>
-      <w:r>
-        <w:t>整数的不确定性，提取的相位需要使用不同条纹频率得到的折叠相位作为参考，最终得出连续变化的，对应物体高度的展开相位。使用不同调制频率的条纹得到的折叠相位作为参考，补充直接折叠相位和直接高度对应关系</w:t>
-      </w:r>
-      <w:r>
-        <w:rPr>
-          <w:rFonts w:hint="eastAsia"/>
-        </w:rPr>
-        <w:t>2</w:t>
-      </w:r>
-      <m:oMath>
-        <m:r>
-          <m:rPr>
-            <m:sty m:val="p"/>
-          </m:rPr>
-          <w:rPr>
-            <w:rFonts w:ascii="Cambria Math" w:hAnsi="Cambria Math"/>
-          </w:rPr>
-          <m:t>π</m:t>
-        </m:r>
-      </m:oMath>
-      <w:r>
-        <w:t>整数的差异的过程，成为相位展开。至此，一个符合物体相对几何特征的相位已经得到。之后，本文的研究成果</w:t>
-      </w:r>
-      <w:r>
-        <w:rPr>
-          <w:rFonts w:hint="eastAsia"/>
-        </w:rPr>
-        <w:t>——</w:t>
-      </w:r>
-      <w:r>
-        <w:t>在仿真环境下，得到一个被测物体相对几何特征较为准确的三</w:t>
-      </w:r>
-      <w:r>
+        <w:t>数字</w:t>
+      </w:r>
+      <w:r>
+        <w:rPr>
+          <w:rFonts w:hint="eastAsia"/>
+        </w:rPr>
+        <w:t>莫尔三维测量因具有</w:t>
+      </w:r>
+      <w:r>
+        <w:rPr>
+          <w:rFonts w:hint="eastAsia"/>
+        </w:rPr>
+        <w:t>不需要直接接触被测物体，量程大等优点，</w:t>
+      </w:r>
+      <w:r>
+        <w:rPr>
+          <w:rFonts w:hint="eastAsia"/>
+        </w:rPr>
+        <w:t>易携带等优点，在实践生产生活中有诸多应用</w:t>
+      </w:r>
+      <w:r>
+        <w:rPr>
+          <w:rFonts w:hint="eastAsia"/>
+        </w:rPr>
+        <w:t>。首先在工业生产中，有学者提出使用数字莫尔技术检测汽车</w:t>
+      </w:r>
+      <w:r>
+        <w:rPr>
+          <w:rFonts w:hint="eastAsia"/>
+        </w:rPr>
+        <w:t>表面</w:t>
+      </w:r>
+      <w:r>
+        <w:rPr>
+          <w:rFonts w:hint="eastAsia"/>
+        </w:rPr>
+        <w:t>喷漆平整度的方案。这一方案充分利用了数字莫尔三维测量的非接触性，和量程大的特点，结合后期处理软件，自动识别产品瑕疵</w:t>
+      </w:r>
+      <w:r>
+        <w:fldChar w:fldCharType="begin"/>
+      </w:r>
+      <w:r>
+        <w:instrText xml:space="preserve"> ADDIN EN.CITE &lt;EndNote&gt;&lt;Cite&gt;&lt;Author&gt;Lawman&lt;/Author&gt;&lt;Year&gt;2017&lt;/Year&gt;&lt;RecNum&gt;99&lt;/RecNum&gt;&lt;DisplayText&gt;[9]&lt;/DisplayText&gt;&lt;record&gt;&lt;rec-number&gt;99&lt;/rec-number&gt;&lt;foreign-keys&gt;&lt;key app="EN" db-id="25ts25aeg5wpw5edwz8pv0fnx5faar95e29z" timestamp="1558175914" guid="114fb310-08ce-4406-995d-5db156b1a29d"&gt;99&lt;/key&gt;&lt;/foreign-keys&gt;&lt;ref-type name="Conference Proceedings"&gt;10&lt;/ref-type&gt;&lt;contributors&gt;&lt;authors&gt;&lt;author&gt;Lawman, Samuel&lt;/author&gt;&lt;author&gt;Zhang, Jinke&lt;/author&gt;&lt;author&gt;Williams, Bryan M&lt;/author&gt;&lt;author&gt;Zheng, Yalin&lt;/author&gt;&lt;author&gt;Shen, Yao-Chun&lt;/author&gt;&lt;/authors&gt;&lt;/contributors&gt;&lt;titles&gt;&lt;title&gt;Applications of optical coherence tomography in the non-contact assessment of automotive paints&lt;/title&gt;&lt;secondary-title&gt;Optical Measurement Systems for Industrial Inspection X&lt;/secondary-title&gt;&lt;/titles&gt;&lt;pages&gt;103290J&lt;/pages&gt;&lt;volume&gt;10329&lt;/volume&gt;&lt;dates&gt;&lt;year&gt;2017&lt;/year&gt;&lt;/dates&gt;&lt;publisher&gt;International Society for Optics and Photonics&lt;/publisher&gt;&lt;urls&gt;&lt;/urls&gt;&lt;/record&gt;&lt;/Cite&gt;&lt;/EndNote&gt;</w:instrText>
+      </w:r>
+      <w:r>
+        <w:fldChar w:fldCharType="separate"/>
+      </w:r>
+      <w:r>
+        <w:rPr>
+          <w:noProof/>
+        </w:rPr>
+        <w:t>[9]</w:t>
+      </w:r>
+      <w:r>
+        <w:fldChar w:fldCharType="end"/>
+      </w:r>
+      <w:r>
+        <w:t>。在逆向工程和快速原型搭建方面，位于浙江杭州的先临三维科技有限公司开发的基于光栅结构光的</w:t>
+      </w:r>
+      <w:r>
+        <w:t>桌面</w:t>
+      </w:r>
+      <w:r>
+        <w:rPr>
+          <w:rFonts w:hint="eastAsia"/>
+        </w:rPr>
+        <w:t>3D扫描仪系列，将投影仪和照相设备封装在一起，结合底部的匀速选装平台，充分拓展了数字莫尔三维测量技术无法测量物体背面的局限性</w:t>
+      </w:r>
+      <w:r>
+        <w:fldChar w:fldCharType="begin"/>
+      </w:r>
+      <w:r>
+        <w:instrText xml:space="preserve"> ADDIN EN.CITE &lt;EndNote&gt;&lt;Cite&gt;&lt;Author&gt;丁一飞&lt;/Author&gt;&lt;Year&gt;2016&lt;/Year&gt;&lt;RecNum&gt;96&lt;/RecNum&gt;&lt;DisplayText&gt;[10]&lt;/DisplayText&gt;&lt;record&gt;&lt;rec-number&gt;96&lt;/rec-number&gt;&lt;foreign-keys&gt;&lt;key app="EN" db-id="25ts25aeg5wpw5edwz8pv0fnx5faar95e29z" timestamp="1558174813" guid="2e6fd841-4bc0-42d6-9edd-7e8ff554150d"&gt;96&lt;/key&gt;&lt;/foreign-keys&gt;&lt;ref-type name="Thesis"&gt;32&lt;/ref-type&gt;&lt;contributors&gt;&lt;authors&gt;&lt;author&gt;丁一飞&lt;/author&gt;&lt;/authors&gt;&lt;tertiary-authors&gt;&lt;author&gt;杨连祥,&lt;/author&gt;&lt;/tertiary-authors&gt;&lt;/contributors&gt;&lt;titles&gt;&lt;title&gt;数字光栅投影测量关键技术研究&lt;/title&gt;&lt;/titles&gt;&lt;keywords&gt;&lt;keyword&gt;数字光栅&lt;/keyword&gt;&lt;keyword&gt;非正弦性&lt;/keyword&gt;&lt;keyword&gt;相位展开&lt;/keyword&gt;&lt;keyword&gt;阶梯标定&lt;/keyword&gt;&lt;keyword&gt;解包裹&lt;/keyword&gt;&lt;keyword&gt;三维形貌&lt;/keyword&gt;&lt;/keywords&gt;&lt;dates&gt;&lt;year&gt;2016&lt;/year&gt;&lt;/dates&gt;&lt;publisher&gt;合肥工业大学&lt;/publisher&gt;&lt;work-type&gt;硕士&lt;/work-type&gt;&lt;urls&gt;&lt;/urls&gt;&lt;remote-database-provider&gt;Cnki&lt;/remote-database-provider&gt;&lt;/record&gt;&lt;/Cite&gt;&lt;/EndNote&gt;</w:instrText>
+      </w:r>
+      <w:r>
+        <w:fldChar w:fldCharType="separate"/>
+      </w:r>
+      <w:r>
+        <w:rPr>
+          <w:noProof/>
+        </w:rPr>
+        <w:t>[10]</w:t>
+      </w:r>
+      <w:r>
+        <w:fldChar w:fldCharType="end"/>
+      </w:r>
+      <w:r>
+        <w:t>。</w:t>
+      </w:r>
+      <w:r>
+        <w:t>在文物保护方面，在</w:t>
+      </w:r>
+      <w:r>
+        <w:rPr>
+          <w:rFonts w:hint="eastAsia"/>
+        </w:rPr>
+        <w:t>2005年，意大利学者已使用莫尔三维测量技术，数字化意大利著名古建筑蒙特祖玛城堡</w:t>
+      </w:r>
+      <w:r>
+        <w:rPr>
+          <w:rFonts w:hint="eastAsia"/>
+        </w:rPr>
+        <w:t>的泥砖外墙</w:t>
+      </w:r>
+      <w:r>
+        <w:fldChar w:fldCharType="begin"/>
+      </w:r>
+      <w:r>
+        <w:instrText xml:space="preserve"> ADDIN EN.CITE &lt;EndNote&gt;&lt;Cite&gt;&lt;Author&gt;Warden&lt;/Author&gt;&lt;Year&gt;2005&lt;/Year&gt;&lt;RecNum&gt;100&lt;/RecNum&gt;&lt;DisplayText&gt;[11]&lt;/DisplayText&gt;&lt;record&gt;&lt;rec-number&gt;100&lt;/rec-number&gt;&lt;foreign-keys&gt;&lt;key app="EN" db-id="25ts25aeg5wpw5edwz8pv0fnx5faar95e29z" timestamp="1558177841"&gt;100&lt;/key&gt;&lt;/foreign-keys&gt;&lt;ref-type name="Journal Article"&gt;17&lt;/ref-type&gt;&lt;contributors&gt;&lt;authors&gt;&lt;author&gt;Warden, R&lt;/author&gt;&lt;author&gt;Al Ratrout, S&lt;/author&gt;&lt;/authors&gt;&lt;/contributors&gt;&lt;titles&gt;&lt;title&gt;Moiré Contours for Documenting Petroglyphs at Montezuma Castle&lt;/title&gt;&lt;/titles&gt;&lt;dates&gt;&lt;year&gt;2005&lt;/year&gt;&lt;/dates&gt;&lt;urls&gt;&lt;/urls&gt;&lt;/record&gt;&lt;/Cite&gt;&lt;/EndNote&gt;</w:instrText>
+      </w:r>
+      <w:r>
+        <w:fldChar w:fldCharType="separate"/>
+      </w:r>
+      <w:r>
+        <w:rPr>
+          <w:noProof/>
+        </w:rPr>
+        <w:t>[11]</w:t>
+      </w:r>
+      <w:r>
+        <w:fldChar w:fldCharType="end"/>
+      </w:r>
+      <w:r>
+        <w:rPr>
+          <w:rFonts w:hint="eastAsia"/>
+        </w:rPr>
+        <w:t>。</w:t>
+      </w:r>
+      <w:r>
+        <w:t>除此以外，该三维测量方法医疗，辅助科学研究方面等其他方方面均有重要应用</w:t>
+      </w:r>
+      <w:r>
+        <w:fldChar w:fldCharType="begin"/>
+      </w:r>
+      <w:r>
+        <w:instrText xml:space="preserve"> ADDIN EN.CITE &lt;EndNote&gt;&lt;Cite&gt;&lt;Author&gt;Gorthi&lt;/Author&gt;&lt;Year&gt;2010&lt;/Year&gt;&lt;RecNum&gt;7&lt;/RecNum&gt;&lt;DisplayText&gt;[12]&lt;/DisplayText&gt;&lt;record&gt;&lt;rec-number&gt;7&lt;/rec-number&gt;&lt;foreign-keys&gt;&lt;key app="EN" db-id="25ts25aeg5wpw5edwz8pv0fnx5faar95e29z" timestamp="1558054996" guid="e8dddebb-f47a-40b4-9f12-0d67c1be3ec8"&gt;7&lt;/key&gt;&lt;/foreign-keys&gt;&lt;ref-type name="Journal Article"&gt;17&lt;/ref-type&gt;&lt;contributors&gt;&lt;authors&gt;&lt;author&gt;Gorthi, Sai Siva&lt;/author&gt;&lt;author&gt;Rastogi, Pramod&lt;/author&gt;&lt;/authors&gt;&lt;/contributors&gt;&lt;titles&gt;&lt;title&gt;Fringe projection techniques: whither we are?&lt;/title&gt;&lt;secondary-title&gt;Optics and lasers in engineering&lt;/secondary-title&gt;&lt;/titles&gt;&lt;periodical&gt;&lt;full-title&gt;Optics and lasers in engineering&lt;/full-title&gt;&lt;/periodical&gt;&lt;pages&gt;133-140&lt;/pages&gt;&lt;volume&gt;48&lt;/volume&gt;&lt;number&gt;ARTICLE&lt;/number&gt;&lt;dates&gt;&lt;year&gt;2010&lt;/year&gt;&lt;/dates&gt;&lt;urls&gt;&lt;/urls&gt;&lt;/record&gt;&lt;/Cite&gt;&lt;/EndNote&gt;</w:instrText>
+      </w:r>
+      <w:r>
+        <w:fldChar w:fldCharType="separate"/>
+      </w:r>
+      <w:r>
+        <w:rPr>
+          <w:noProof/>
+        </w:rPr>
+        <w:t>[12]</w:t>
+      </w:r>
+      <w:r>
+        <w:fldChar w:fldCharType="end"/>
+      </w:r>
+      <w:r>
+        <w:t>。</w:t>
+      </w:r>
+    </w:p>
+    <w:p>
+      <w:pPr>
+        <w:pStyle w:val="Afc"/>
+        <w:ind w:firstLineChars="0" w:firstLine="0"/>
+      </w:pPr>
+      <w:r>
+        <w:br w:type="page"/>
+      </w:r>
+    </w:p>
+    <w:p>
+      <w:pPr>
+        <w:pStyle w:val="1"/>
+        <w:spacing w:before="312" w:after="312"/>
+      </w:pPr>
+      <w:bookmarkStart w:id="59" w:name="_Toc9065204"/>
+      <w:bookmarkStart w:id="60" w:name="_Toc9099536"/>
+      <w:r>
+        <w:rPr>
+          <w:rFonts w:hint="eastAsia"/>
+        </w:rPr>
         <w:lastRenderedPageBreak/>
-        <w:t>维模型</w:t>
-      </w:r>
-      <w:r>
-        <w:rPr>
-          <w:rFonts w:hint="eastAsia"/>
-        </w:rPr>
-        <w:t>——</w:t>
-      </w:r>
-      <w:r>
-        <w:t>能结合实物测量系统的校准给出的莫尔波长，最终得出物体的绝对三维模型。使用平板，在不同高度位置，测量莫尔波长，最终得出莫尔波长和高度对应关系的过</w:t>
-      </w:r>
-      <w:r>
-        <w:t>程称为为系统校准</w:t>
-      </w:r>
-      <w:r>
-        <w:fldChar w:fldCharType="begin"/>
-      </w:r>
-      <w:r>
-        <w:instrText xml:space="preserve"> ADDIN EN.CITE &lt;EndNote&gt;&lt;Cite&gt;&lt;Author&gt;Mohammadi&lt;/Author&gt;&lt;Year&gt;2017&lt;/Year&gt;&lt;RecNum&gt;2&lt;/RecNum&gt;&lt;DisplayText&gt;[8]&lt;/DisplayText&gt;&lt;record&gt;&lt;rec-number&gt;2&lt;/rec-number&gt;&lt;foreign-keys&gt;&lt;key app="EN" db-id="25ts25aeg5wpw5edwz8pv0fnx5faar95e29z" timestamp="1558054939" guid="bc48b8ba-16ac-4770-8a68-125f5073ab67"&gt;2&lt;/key&gt;&lt;/foreign-keys&gt;&lt;ref-type name="Journal Article"&gt;17&lt;/ref-type&gt;&lt;contributors&gt;&lt;authors&gt;&lt;author&gt;Mohammadi, Fatemeh&lt;/author&gt;&lt;/authors&gt;&lt;/contributors&gt;&lt;titles&gt;&lt;title&gt;3D optical metrology by digital moiré: Pixel-wise calibration refinement, grid removal, and temporal phase unwrapping&lt;/title&gt;&lt;/titles&gt;&lt;dates&gt;&lt;year&gt;2017&lt;/year&gt;&lt;/dates&gt;&lt;urls&gt;&lt;/urls&gt;&lt;/record&gt;&lt;/Cite&gt;&lt;/EndNote&gt;</w:instrText>
-      </w:r>
-      <w:r>
-        <w:fldChar w:fldCharType="separate"/>
-      </w:r>
-      <w:r>
-        <w:rPr>
-          <w:noProof/>
-        </w:rPr>
-        <w:t>[8]</w:t>
-      </w:r>
-      <w:r>
-        <w:fldChar w:fldCharType="end"/>
-      </w:r>
-      <w:r>
-        <w:t>。</w:t>
-      </w:r>
-      <w:r>
-        <w:t>利用相高关系得出被测物体绝对三维模型的过程称为高度转换。</w:t>
-      </w:r>
-    </w:p>
-    <w:p>
-      <w:pPr>
-        <w:pStyle w:val="Afc"/>
-        <w:ind w:firstLine="482"/>
-        <w:rPr>
-          <w:b/>
-        </w:rPr>
-      </w:pPr>
+        <w:t>相位</w:t>
+      </w:r>
+      <w:r>
+        <w:rPr>
+          <w:rFonts w:hint="eastAsia"/>
+        </w:rPr>
+        <w:t>-</w:t>
+      </w:r>
+      <w:r>
+        <w:rPr>
+          <w:rFonts w:hint="eastAsia"/>
+        </w:rPr>
+        <w:t>高度对应关系</w:t>
+      </w:r>
+      <w:bookmarkEnd w:id="59"/>
+      <w:bookmarkEnd w:id="60"/>
     </w:p>
     <w:p>
       <w:pPr>
         <w:pStyle w:val="2"/>
         <w:spacing w:before="156" w:after="156"/>
       </w:pPr>
-      <w:bookmarkStart w:id="55" w:name="_Toc9065203"/>
-      <w:bookmarkStart w:id="56" w:name="_Toc9065604"/>
-      <w:r>
-        <w:rPr>
-          <w:rFonts w:hint="eastAsia"/>
-        </w:rPr>
-        <w:t>数字莫尔三维测量方法的应用</w:t>
-      </w:r>
-      <w:bookmarkEnd w:id="55"/>
-      <w:bookmarkEnd w:id="56"/>
-    </w:p>
-    <w:p>
-      <w:pPr>
-        <w:pStyle w:val="Afc"/>
-        <w:ind w:firstLine="480"/>
-      </w:pPr>
-      <w:r>
-        <w:rPr>
-          <w:rFonts w:hint="eastAsia"/>
-        </w:rPr>
-        <w:t>数字莫尔三维测量因为不需要直接接触被测物体，量程大等优点，广泛应用与</w:t>
-      </w:r>
-    </w:p>
-    <w:p>
-      <w:pPr>
-        <w:pStyle w:val="Afc"/>
-        <w:ind w:firstLineChars="0" w:firstLine="0"/>
-      </w:pPr>
-      <w:r>
-        <w:br w:type="page"/>
-      </w:r>
-    </w:p>
-    <w:p>
-      <w:pPr>
-        <w:pStyle w:val="1"/>
-        <w:spacing w:before="312" w:after="312"/>
-      </w:pPr>
-      <w:bookmarkStart w:id="57" w:name="_Toc9065204"/>
-      <w:bookmarkStart w:id="58" w:name="_Toc9065605"/>
-      <w:r>
-        <w:rPr>
-          <w:rFonts w:hint="eastAsia"/>
-        </w:rPr>
-        <w:lastRenderedPageBreak/>
-        <w:t>相位</w:t>
+      <w:bookmarkStart w:id="61" w:name="_Toc9065205"/>
+      <w:bookmarkStart w:id="62" w:name="_Toc9099537"/>
+      <w:r>
+        <w:rPr>
+          <w:rFonts w:hint="eastAsia"/>
+        </w:rPr>
+        <w:t>传统莫尔三维测量的相位</w:t>
       </w:r>
       <w:r>
         <w:rPr>
@@ -8053,21 +8890,35 @@
         </w:rPr>
         <w:t>高度对应关系</w:t>
       </w:r>
-      <w:bookmarkEnd w:id="57"/>
-      <w:bookmarkEnd w:id="58"/>
+      <w:bookmarkStart w:id="63" w:name="_GoBack"/>
+      <w:bookmarkEnd w:id="61"/>
+      <w:bookmarkEnd w:id="62"/>
+      <w:bookmarkEnd w:id="63"/>
     </w:p>
     <w:p>
       <w:pPr>
         <w:pStyle w:val="2"/>
         <w:spacing w:before="156" w:after="156"/>
       </w:pPr>
-      <w:bookmarkStart w:id="59" w:name="_Toc9065205"/>
-      <w:bookmarkStart w:id="60" w:name="_Toc9065606"/>
-      <w:r>
-        <w:rPr>
-          <w:rFonts w:hint="eastAsia"/>
-        </w:rPr>
-        <w:t>传统莫尔三维测量的相位</w:t>
+      <w:bookmarkStart w:id="64" w:name="_Toc9065206"/>
+      <w:bookmarkStart w:id="65" w:name="_Toc9099538"/>
+      <w:r>
+        <w:rPr>
+          <w:rFonts w:hint="eastAsia"/>
+        </w:rPr>
+        <w:t>数字</w:t>
+      </w:r>
+      <w:r>
+        <w:rPr>
+          <w:rFonts w:hint="eastAsia"/>
+        </w:rPr>
+        <w:t>莫尔</w:t>
+      </w:r>
+      <w:r>
+        <w:rPr>
+          <w:rFonts w:hint="eastAsia"/>
+        </w:rPr>
+        <w:t>三维测量的相位</w:t>
       </w:r>
       <w:r>
         <w:rPr>
@@ -8081,56 +8932,16 @@
         </w:rPr>
         <w:t>高度对应关系</w:t>
       </w:r>
-      <w:bookmarkEnd w:id="59"/>
-      <w:bookmarkEnd w:id="60"/>
-    </w:p>
-    <w:p>
-      <w:pPr>
-        <w:pStyle w:val="2"/>
-        <w:spacing w:before="156" w:after="156"/>
-      </w:pPr>
-      <w:bookmarkStart w:id="61" w:name="_Toc9065206"/>
-      <w:bookmarkStart w:id="62" w:name="_Toc9065607"/>
-      <w:r>
-        <w:rPr>
-          <w:rFonts w:hint="eastAsia"/>
-        </w:rPr>
-        <w:t>数字</w:t>
-      </w:r>
-      <w:r>
-        <w:rPr>
-          <w:rFonts w:hint="eastAsia"/>
-        </w:rPr>
-        <w:t>莫尔</w:t>
-      </w:r>
-      <w:r>
-        <w:rPr>
-          <w:rFonts w:hint="eastAsia"/>
-        </w:rPr>
-        <w:t>三维测量的相位</w:t>
-      </w:r>
-      <w:r>
-        <w:rPr>
-          <w:rFonts w:hint="eastAsia"/>
-        </w:rPr>
-        <w:t>-</w:t>
-      </w:r>
-      <w:r>
-        <w:rPr>
-          <w:rFonts w:hint="eastAsia"/>
-        </w:rPr>
-        <w:t>高度对应关系</w:t>
-      </w:r>
-      <w:bookmarkEnd w:id="61"/>
-      <w:bookmarkEnd w:id="62"/>
+      <w:bookmarkEnd w:id="64"/>
+      <w:bookmarkEnd w:id="65"/>
     </w:p>
     <w:p>
       <w:pPr>
         <w:pStyle w:val="3"/>
         <w:spacing w:before="156" w:after="156"/>
       </w:pPr>
-      <w:bookmarkStart w:id="63" w:name="_Toc9065207"/>
-      <w:bookmarkStart w:id="64" w:name="_Toc9065608"/>
+      <w:bookmarkStart w:id="66" w:name="_Toc9065207"/>
+      <w:bookmarkStart w:id="67" w:name="_Toc9099539"/>
       <w:r>
         <w:rPr>
           <w:rFonts w:hint="eastAsia"/>
@@ -8149,16 +8960,16 @@
         </w:rPr>
         <w:t>高度对应关系</w:t>
       </w:r>
-      <w:bookmarkEnd w:id="63"/>
-      <w:bookmarkEnd w:id="64"/>
+      <w:bookmarkEnd w:id="66"/>
+      <w:bookmarkEnd w:id="67"/>
     </w:p>
     <w:p>
       <w:pPr>
         <w:pStyle w:val="3"/>
         <w:spacing w:before="156" w:after="156"/>
       </w:pPr>
-      <w:bookmarkStart w:id="65" w:name="_Toc9065208"/>
-      <w:bookmarkStart w:id="66" w:name="_Toc9065609"/>
+      <w:bookmarkStart w:id="68" w:name="_Toc9065208"/>
+      <w:bookmarkStart w:id="69" w:name="_Toc9099540"/>
       <w:r>
         <w:rPr>
           <w:rFonts w:hint="eastAsia"/>
@@ -8177,8 +8988,8 @@
         </w:rPr>
         <w:t>高度对应关系</w:t>
       </w:r>
-      <w:bookmarkEnd w:id="65"/>
-      <w:bookmarkEnd w:id="66"/>
+      <w:bookmarkEnd w:id="68"/>
+      <w:bookmarkEnd w:id="69"/>
     </w:p>
     <w:p>
       <w:pPr>
@@ -8201,8 +9012,8 @@
         <w:pStyle w:val="1"/>
         <w:spacing w:before="312" w:after="312"/>
       </w:pPr>
-      <w:bookmarkStart w:id="67" w:name="_Toc9065209"/>
-      <w:bookmarkStart w:id="68" w:name="_Toc9065610"/>
+      <w:bookmarkStart w:id="70" w:name="_Toc9065209"/>
+      <w:bookmarkStart w:id="71" w:name="_Toc9099541"/>
       <w:r>
         <w:rPr>
           <w:rFonts w:hint="eastAsia"/>
@@ -8210,8 +9021,8 @@
         <w:lastRenderedPageBreak/>
         <w:t>实物系统校准</w:t>
       </w:r>
-      <w:bookmarkEnd w:id="67"/>
-      <w:bookmarkEnd w:id="68"/>
+      <w:bookmarkEnd w:id="70"/>
+      <w:bookmarkEnd w:id="71"/>
     </w:p>
     <w:p>
       <w:pPr>
@@ -8234,8 +9045,8 @@
         <w:pStyle w:val="1"/>
         <w:spacing w:before="312" w:after="312"/>
       </w:pPr>
-      <w:bookmarkStart w:id="69" w:name="_Toc9065210"/>
-      <w:bookmarkStart w:id="70" w:name="_Toc9065611"/>
+      <w:bookmarkStart w:id="72" w:name="_Toc9065210"/>
+      <w:bookmarkStart w:id="73" w:name="_Toc9099542"/>
       <w:r>
         <w:rPr>
           <w:rFonts w:hint="eastAsia"/>
@@ -8243,8 +9054,8 @@
         <w:lastRenderedPageBreak/>
         <w:t>数字相移</w:t>
       </w:r>
-      <w:bookmarkEnd w:id="69"/>
-      <w:bookmarkEnd w:id="70"/>
+      <w:bookmarkEnd w:id="72"/>
+      <w:bookmarkEnd w:id="73"/>
     </w:p>
     <w:p>
       <w:pPr>
@@ -8267,8 +9078,8 @@
         <w:pStyle w:val="1"/>
         <w:spacing w:before="312" w:after="312"/>
       </w:pPr>
-      <w:bookmarkStart w:id="71" w:name="_Toc9065211"/>
-      <w:bookmarkStart w:id="72" w:name="_Toc9065612"/>
+      <w:bookmarkStart w:id="74" w:name="_Toc9065211"/>
+      <w:bookmarkStart w:id="75" w:name="_Toc9099543"/>
       <w:r>
         <w:rPr>
           <w:rFonts w:hint="eastAsia"/>
@@ -8276,8 +9087,8 @@
         <w:lastRenderedPageBreak/>
         <w:t>高频载波滤波</w:t>
       </w:r>
-      <w:bookmarkEnd w:id="71"/>
-      <w:bookmarkEnd w:id="72"/>
+      <w:bookmarkEnd w:id="74"/>
+      <w:bookmarkEnd w:id="75"/>
     </w:p>
     <w:p>
       <w:pPr>
@@ -8300,8 +9111,8 @@
         <w:pStyle w:val="1"/>
         <w:spacing w:before="312" w:after="312"/>
       </w:pPr>
-      <w:bookmarkStart w:id="73" w:name="_Toc9065212"/>
-      <w:bookmarkStart w:id="74" w:name="_Toc9065613"/>
+      <w:bookmarkStart w:id="76" w:name="_Toc9065212"/>
+      <w:bookmarkStart w:id="77" w:name="_Toc9099544"/>
       <w:r>
         <w:rPr>
           <w:rFonts w:hint="eastAsia"/>
@@ -8309,8 +9120,8 @@
         <w:lastRenderedPageBreak/>
         <w:t>相位提取展开</w:t>
       </w:r>
-      <w:bookmarkEnd w:id="73"/>
-      <w:bookmarkEnd w:id="74"/>
+      <w:bookmarkEnd w:id="76"/>
+      <w:bookmarkEnd w:id="77"/>
     </w:p>
     <w:p>
       <w:pPr>
@@ -8333,8 +9144,8 @@
         <w:pStyle w:val="1"/>
         <w:spacing w:before="312" w:after="312"/>
       </w:pPr>
-      <w:bookmarkStart w:id="75" w:name="_Toc9065213"/>
-      <w:bookmarkStart w:id="76" w:name="_Toc9065614"/>
+      <w:bookmarkStart w:id="78" w:name="_Toc9065213"/>
+      <w:bookmarkStart w:id="79" w:name="_Toc9099545"/>
       <w:r>
         <w:rPr>
           <w:rFonts w:hint="eastAsia"/>
@@ -8342,8 +9153,8 @@
         <w:lastRenderedPageBreak/>
         <w:t>实验过程和结果</w:t>
       </w:r>
-      <w:bookmarkEnd w:id="75"/>
-      <w:bookmarkEnd w:id="76"/>
+      <w:bookmarkEnd w:id="78"/>
+      <w:bookmarkEnd w:id="79"/>
     </w:p>
     <w:p>
       <w:pPr>
@@ -8366,6 +9177,7 @@
         <w:pStyle w:val="1"/>
         <w:spacing w:before="312" w:after="312"/>
       </w:pPr>
+      <w:bookmarkStart w:id="80" w:name="_Toc9099546"/>
       <w:r>
         <w:rPr>
           <w:rFonts w:hint="eastAsia"/>
@@ -8373,6 +9185,7 @@
         <w:lastRenderedPageBreak/>
         <w:t>结论</w:t>
       </w:r>
+      <w:bookmarkEnd w:id="80"/>
     </w:p>
     <w:p>
       <w:pPr>
@@ -8386,8 +9199,8 @@
       <w:r>
         <w:br w:type="page"/>
       </w:r>
-      <w:bookmarkStart w:id="77" w:name="_Toc9065215"/>
-      <w:bookmarkStart w:id="78" w:name="_Toc9065616"/>
+      <w:bookmarkStart w:id="81" w:name="_Toc9065215"/>
+      <w:bookmarkStart w:id="82" w:name="_Toc9099547"/>
       <w:r>
         <w:rPr>
           <w:rFonts w:hint="eastAsia"/>
@@ -8395,8 +9208,8 @@
         <w:lastRenderedPageBreak/>
         <w:t>参考文献</w:t>
       </w:r>
-      <w:bookmarkEnd w:id="77"/>
-      <w:bookmarkEnd w:id="78"/>
+      <w:bookmarkEnd w:id="81"/>
+      <w:bookmarkEnd w:id="82"/>
       <w:r>
         <w:rPr>
           <w:rFonts w:hint="eastAsia"/>
@@ -8404,8 +9217,8 @@
         <w:t xml:space="preserve"> </w:t>
       </w:r>
     </w:p>
-    <w:bookmarkStart w:id="79" w:name="_Ref291149155"/>
-    <w:bookmarkStart w:id="80" w:name="_Ref291148972"/>
+    <w:bookmarkStart w:id="83" w:name="_Ref291149155"/>
+    <w:bookmarkStart w:id="84" w:name="_Ref291148972"/>
     <w:p>
       <w:pPr>
         <w:pStyle w:val="EndNoteBibliography"/>
@@ -8755,6 +9568,123 @@
     </w:p>
     <w:p>
       <w:pPr>
+        <w:pStyle w:val="EndNoteBibliography"/>
+        <w:ind w:left="720" w:hanging="720"/>
+      </w:pPr>
+      <w:r>
+        <w:t>9.</w:t>
+      </w:r>
+      <w:r>
+        <w:tab/>
+        <w:t xml:space="preserve">Lawman, S., et al. </w:t>
+      </w:r>
+      <w:r>
+        <w:rPr>
+          <w:i/>
+        </w:rPr>
+        <w:t>Applications of optical coherence tomography in the non-contact assessment of automotive paints</w:t>
+      </w:r>
+      <w:r>
+        <w:t xml:space="preserve">. in </w:t>
+      </w:r>
+      <w:r>
+        <w:rPr>
+          <w:i/>
+        </w:rPr>
+        <w:t>Optical Measurement Systems for Industrial Inspection X</w:t>
+      </w:r>
+      <w:r>
+        <w:t>. 2017. International Society for Optics and Photonics.</w:t>
+      </w:r>
+    </w:p>
+    <w:p>
+      <w:pPr>
+        <w:pStyle w:val="EndNoteBibliography"/>
+        <w:ind w:left="720" w:hanging="720"/>
+      </w:pPr>
+      <w:r>
+        <w:t>10.</w:t>
+      </w:r>
+      <w:r>
+        <w:tab/>
+      </w:r>
+      <w:r>
+        <w:t>丁一飞</w:t>
+      </w:r>
+      <w:r>
+        <w:t xml:space="preserve">, </w:t>
+      </w:r>
+      <w:r>
+        <w:rPr>
+          <w:i/>
+        </w:rPr>
+        <w:t>数字光栅投影测量关键技术研究</w:t>
+      </w:r>
+      <w:r>
+        <w:t xml:space="preserve">. 2016, </w:t>
+      </w:r>
+      <w:r>
+        <w:t>合肥工业大学</w:t>
+      </w:r>
+      <w:r>
+        <w:t>.</w:t>
+      </w:r>
+    </w:p>
+    <w:p>
+      <w:pPr>
+        <w:pStyle w:val="EndNoteBibliography"/>
+        <w:ind w:left="720" w:hanging="720"/>
+      </w:pPr>
+      <w:r>
+        <w:t>11.</w:t>
+      </w:r>
+      <w:r>
+        <w:tab/>
+        <w:t xml:space="preserve">Warden, R. and S. Al Ratrout, </w:t>
+      </w:r>
+      <w:r>
+        <w:rPr>
+          <w:i/>
+        </w:rPr>
+        <w:t>Moiré Contours for Documenting Petroglyphs at Montezuma Castle.</w:t>
+      </w:r>
+      <w:r>
+        <w:t xml:space="preserve"> 2005.</w:t>
+      </w:r>
+    </w:p>
+    <w:p>
+      <w:pPr>
+        <w:pStyle w:val="EndNoteBibliography"/>
+        <w:ind w:left="720" w:hanging="720"/>
+      </w:pPr>
+      <w:r>
+        <w:t>12.</w:t>
+      </w:r>
+      <w:r>
+        <w:tab/>
+        <w:t xml:space="preserve">Gorthi, S.S. and P. Rastogi, </w:t>
+      </w:r>
+      <w:r>
+        <w:rPr>
+          <w:i/>
+        </w:rPr>
+        <w:t>Fringe projection techniques: whither we are?</w:t>
+      </w:r>
+      <w:r>
+        <w:t xml:space="preserve"> Optics and lasers in engineering, 2010. </w:t>
+      </w:r>
+      <w:r>
+        <w:rPr>
+          <w:b/>
+        </w:rPr>
+        <w:t>48</w:t>
+      </w:r>
+      <w:r>
+        <w:t>(ARTICLE): p. 133-140.</w:t>
+      </w:r>
+    </w:p>
+    <w:p>
+      <w:pPr>
         <w:widowControl/>
         <w:spacing w:line="240" w:lineRule="auto"/>
         <w:jc w:val="left"/>
@@ -8779,11 +9709,11 @@
         <w:pStyle w:val="C"/>
         <w:spacing w:before="156" w:after="468"/>
       </w:pPr>
-      <w:bookmarkStart w:id="81" w:name="_Toc9065216"/>
-      <w:bookmarkStart w:id="82" w:name="_Toc9065617"/>
-      <w:bookmarkStart w:id="83" w:name="_Toc294175617"/>
-      <w:bookmarkEnd w:id="79"/>
-      <w:bookmarkEnd w:id="80"/>
+      <w:bookmarkStart w:id="85" w:name="_Toc9065216"/>
+      <w:bookmarkStart w:id="86" w:name="_Toc294175617"/>
+      <w:bookmarkStart w:id="87" w:name="_Toc9099548"/>
+      <w:bookmarkEnd w:id="83"/>
+      <w:bookmarkEnd w:id="84"/>
       <w:r>
         <w:rPr>
           <w:rFonts w:hint="eastAsia"/>
@@ -8791,8 +9721,8 @@
         <w:lastRenderedPageBreak/>
         <w:t>致谢</w:t>
       </w:r>
-      <w:bookmarkEnd w:id="81"/>
-      <w:bookmarkEnd w:id="82"/>
+      <w:bookmarkEnd w:id="85"/>
+      <w:bookmarkEnd w:id="87"/>
     </w:p>
     <w:p>
       <w:pPr>
@@ -8984,8 +9914,8 @@
       <w:r>
         <w:br w:type="page"/>
       </w:r>
-      <w:bookmarkStart w:id="84" w:name="_Toc9065217"/>
-      <w:bookmarkStart w:id="85" w:name="_Toc9065618"/>
+      <w:bookmarkStart w:id="88" w:name="_Toc9065217"/>
+      <w:bookmarkStart w:id="89" w:name="_Toc9099549"/>
       <w:r>
         <w:rPr>
           <w:rFonts w:hint="eastAsia"/>
@@ -8993,9 +9923,9 @@
         <w:lastRenderedPageBreak/>
         <w:t>附录</w:t>
       </w:r>
-      <w:bookmarkEnd w:id="83"/>
-      <w:bookmarkEnd w:id="84"/>
-      <w:bookmarkEnd w:id="85"/>
+      <w:bookmarkEnd w:id="86"/>
+      <w:bookmarkEnd w:id="88"/>
+      <w:bookmarkEnd w:id="89"/>
     </w:p>
     <w:p>
       <w:pPr>
@@ -9011,7 +9941,7 @@
           <w:color w:val="FF0000"/>
         </w:rPr>
       </w:pPr>
-      <w:bookmarkStart w:id="86" w:name="_Toc294175618"/>
+      <w:bookmarkStart w:id="90" w:name="_Toc294175618"/>
       <w:r>
         <w:rPr>
           <w:noProof/>
@@ -9074,7 +10004,7 @@
         </w:drawing>
       </w:r>
     </w:p>
-    <w:bookmarkEnd w:id="86"/>
+    <w:bookmarkEnd w:id="90"/>
     <w:p>
       <w:pPr>
         <w:spacing w:beforeLines="50" w:before="156" w:afterLines="150" w:after="468" w:line="240" w:lineRule="auto"/>
@@ -9105,8 +10035,8 @@
       </w:pPr>
     </w:p>
     <w:sectPr>
-      <w:headerReference w:type="default" r:id="rId14"/>
-      <w:footerReference w:type="default" r:id="rId15"/>
+      <w:headerReference w:type="default" r:id="rId16"/>
+      <w:footerReference w:type="default" r:id="rId17"/>
       <w:pgSz w:w="11906" w:h="16838" w:code="9"/>
       <w:pgMar w:top="1701" w:right="1588" w:bottom="1701" w:left="1588" w:header="851" w:footer="851" w:gutter="0"/>
       <w:pgNumType w:start="1"/>
@@ -10079,7 +11009,6 @@
   <w:style w:type="character" w:default="1" w:styleId="a1">
     <w:name w:val="Default Paragraph Font"/>
     <w:uiPriority w:val="1"/>
-    <w:semiHidden/>
     <w:unhideWhenUsed/>
   </w:style>
   <w:style w:type="table" w:default="1" w:styleId="a2">
@@ -10778,13 +11707,14 @@
     <w:basedOn w:val="a0"/>
     <w:link w:val="22"/>
     <w:qFormat/>
-    <w:rsid w:val="000E4409"/>
+    <w:rsid w:val="00561A68"/>
     <w:pPr>
       <w:numPr>
         <w:ilvl w:val="1"/>
         <w:numId w:val="4"/>
       </w:numPr>
       <w:spacing w:beforeLines="50" w:before="50" w:afterLines="50" w:after="50" w:line="440" w:lineRule="exact"/>
+      <w:ind w:left="0" w:firstLine="0"/>
       <w:jc w:val="left"/>
       <w:outlineLvl w:val="1"/>
     </w:pPr>
@@ -10812,13 +11742,14 @@
     <w:basedOn w:val="a0"/>
     <w:link w:val="33"/>
     <w:qFormat/>
-    <w:rsid w:val="000E4409"/>
+    <w:rsid w:val="00561A68"/>
     <w:pPr>
       <w:numPr>
         <w:ilvl w:val="2"/>
         <w:numId w:val="4"/>
       </w:numPr>
       <w:spacing w:beforeLines="50" w:before="50" w:afterLines="50" w:after="50" w:line="440" w:lineRule="exact"/>
+      <w:ind w:left="0" w:firstLine="0"/>
       <w:jc w:val="left"/>
       <w:outlineLvl w:val="2"/>
     </w:pPr>
@@ -10832,7 +11763,7 @@
     <w:name w:val="2级标题 字符"/>
     <w:basedOn w:val="a1"/>
     <w:link w:val="2"/>
-    <w:rsid w:val="00AD7C4F"/>
+    <w:rsid w:val="00561A68"/>
     <w:rPr>
       <w:rFonts w:eastAsia="黑体"/>
       <w:kern w:val="2"/>
@@ -10861,7 +11792,7 @@
     <w:name w:val="3级标题 字符"/>
     <w:basedOn w:val="a1"/>
     <w:link w:val="3"/>
-    <w:rsid w:val="00AD7C4F"/>
+    <w:rsid w:val="00561A68"/>
     <w:rPr>
       <w:b/>
       <w:kern w:val="2"/>
@@ -11364,7 +12295,6 @@
   <w:style w:type="character" w:default="1" w:styleId="a1">
     <w:name w:val="Default Paragraph Font"/>
     <w:uiPriority w:val="1"/>
-    <w:semiHidden/>
     <w:unhideWhenUsed/>
   </w:style>
   <w:style w:type="table" w:default="1" w:styleId="a2">
@@ -12063,13 +12993,14 @@
     <w:basedOn w:val="a0"/>
     <w:link w:val="22"/>
     <w:qFormat/>
-    <w:rsid w:val="000E4409"/>
+    <w:rsid w:val="00561A68"/>
     <w:pPr>
       <w:numPr>
         <w:ilvl w:val="1"/>
         <w:numId w:val="4"/>
       </w:numPr>
       <w:spacing w:beforeLines="50" w:before="50" w:afterLines="50" w:after="50" w:line="440" w:lineRule="exact"/>
+      <w:ind w:left="0" w:firstLine="0"/>
       <w:jc w:val="left"/>
       <w:outlineLvl w:val="1"/>
     </w:pPr>
@@ -12097,13 +13028,14 @@
     <w:basedOn w:val="a0"/>
     <w:link w:val="33"/>
     <w:qFormat/>
-    <w:rsid w:val="000E4409"/>
+    <w:rsid w:val="00561A68"/>
     <w:pPr>
       <w:numPr>
         <w:ilvl w:val="2"/>
         <w:numId w:val="4"/>
       </w:numPr>
       <w:spacing w:beforeLines="50" w:before="50" w:afterLines="50" w:after="50" w:line="440" w:lineRule="exact"/>
+      <w:ind w:left="0" w:firstLine="0"/>
       <w:jc w:val="left"/>
       <w:outlineLvl w:val="2"/>
     </w:pPr>
@@ -12117,7 +13049,7 @@
     <w:name w:val="2级标题 字符"/>
     <w:basedOn w:val="a1"/>
     <w:link w:val="2"/>
-    <w:rsid w:val="00AD7C4F"/>
+    <w:rsid w:val="00561A68"/>
     <w:rPr>
       <w:rFonts w:eastAsia="黑体"/>
       <w:kern w:val="2"/>
@@ -12146,7 +13078,7 @@
     <w:name w:val="3级标题 字符"/>
     <w:basedOn w:val="a1"/>
     <w:link w:val="3"/>
-    <w:rsid w:val="00AD7C4F"/>
+    <w:rsid w:val="00561A68"/>
     <w:rPr>
       <w:b/>
       <w:kern w:val="2"/>
@@ -12709,7 +13641,7 @@
 </file>
 
 <file path=customXml/itemProps1.xml><?xml version="1.0" encoding="utf-8"?>
-<ds:datastoreItem xmlns:ds="http://schemas.openxmlformats.org/officeDocument/2006/customXml" ds:itemID="{4B08E3BF-A5CA-473D-BE77-B9DE14441789}">
+<ds:datastoreItem xmlns:ds="http://schemas.openxmlformats.org/officeDocument/2006/customXml" ds:itemID="{F151B0C2-AC1E-4215-BD5B-BBA9F5816EFE}">
   <ds:schemaRefs>
     <ds:schemaRef ds:uri="http://schemas.openxmlformats.org/officeDocument/2006/bibliography"/>
   </ds:schemaRefs>

</xml_diff>

<commit_message>
begin to work on the sencond chapter
</commit_message>
<xml_diff>
--- a/thesis.docx
+++ b/thesis.docx
@@ -9,10 +9,10 @@
         <w:tblLook w:val="04A0" w:firstRow="1" w:lastRow="0" w:firstColumn="1" w:lastColumn="0" w:noHBand="0" w:noVBand="1"/>
       </w:tblPr>
       <w:tblGrid>
-        <w:gridCol w:w="1324"/>
-        <w:gridCol w:w="2160"/>
-        <w:gridCol w:w="3134"/>
-        <w:gridCol w:w="2102"/>
+        <w:gridCol w:w="1301"/>
+        <w:gridCol w:w="2132"/>
+        <w:gridCol w:w="3041"/>
+        <w:gridCol w:w="2030"/>
       </w:tblGrid>
       <w:tr>
         <w:tc>
@@ -166,7 +166,7 @@
           <w:noProof/>
         </w:rPr>
         <w:drawing>
-          <wp:anchor distT="0" distB="0" distL="114300" distR="114300" simplePos="0" relativeHeight="251657216" behindDoc="0" locked="0" layoutInCell="1" allowOverlap="1" wp14:anchorId="755E485A" wp14:editId="3D0AA5F2">
+          <wp:anchor distT="0" distB="0" distL="114300" distR="114300" simplePos="0" relativeHeight="251656704" behindDoc="0" locked="0" layoutInCell="1" allowOverlap="1" wp14:anchorId="755E485A" wp14:editId="3D0AA5F2">
             <wp:simplePos x="0" y="0"/>
             <wp:positionH relativeFrom="column">
               <wp:align>center</wp:align>
@@ -980,6 +980,7 @@
                 <w:b/>
                 <w:sz w:val="32"/>
               </w:rPr>
+              <w:lastRenderedPageBreak/>
               <w:t>完成时间：</w:t>
             </w:r>
           </w:p>
@@ -1028,7 +1029,6 @@
           <w:rFonts w:ascii="黑体" w:eastAsia="黑体" w:hint="eastAsia"/>
           <w:sz w:val="44"/>
         </w:rPr>
-        <w:lastRenderedPageBreak/>
         <w:t>合   肥   工   业   大   学</w:t>
       </w:r>
     </w:p>
@@ -1111,16 +1111,7 @@
       <w:pPr>
         <w:spacing w:beforeLines="50" w:before="156" w:afterLines="50" w:after="156"/>
         <w:rPr>
-          <w:b/>
-          <w:bCs/>
-          <w:sz w:val="32"/>
-        </w:rPr>
-      </w:pPr>
-    </w:p>
-    <w:p>
-      <w:pPr>
-        <w:spacing w:beforeLines="50" w:before="156" w:afterLines="50" w:after="156"/>
-        <w:rPr>
+          <w:rFonts w:hint="eastAsia"/>
           <w:b/>
           <w:bCs/>
           <w:sz w:val="32"/>
@@ -2589,8 +2580,8 @@
         <w:tblLook w:val="01E0" w:firstRow="1" w:lastRow="1" w:firstColumn="1" w:lastColumn="1" w:noHBand="0" w:noVBand="0"/>
       </w:tblPr>
       <w:tblGrid>
-        <w:gridCol w:w="4027"/>
-        <w:gridCol w:w="4028"/>
+        <w:gridCol w:w="4018"/>
+        <w:gridCol w:w="4018"/>
       </w:tblGrid>
       <w:tr>
         <w:tc>
@@ -7103,20 +7094,20 @@
         <w:rPr>
           <w:rFonts w:hint="eastAsia"/>
         </w:rPr>
-        <w:t>软件生成的采样轨迹。</w:t>
-      </w:r>
-      <w:r>
-        <w:rPr>
-          <w:rFonts w:hint="eastAsia"/>
-        </w:rPr>
-        <w:t>为</w:t>
+        <w:t>软件生成的采样轨</w:t>
       </w:r>
       <w:r>
         <w:rPr>
           <w:rFonts w:hint="eastAsia"/>
         </w:rPr>
         <w:lastRenderedPageBreak/>
-        <w:t>了在短时间内获得物体的三维</w:t>
+        <w:t>迹。</w:t>
+      </w:r>
+      <w:r>
+        <w:rPr>
+          <w:rFonts w:hint="eastAsia"/>
+        </w:rPr>
+        <w:t>为了在短时间内获得物体的三维</w:t>
       </w:r>
       <w:r>
         <w:rPr>
@@ -7140,7 +7131,7 @@
         <w:fldChar w:fldCharType="begin"/>
       </w:r>
       <w:r>
-        <w:instrText xml:space="preserve"> ADDIN EN.CITE &lt;EndNote&gt;&lt;Cite&gt;&lt;Author&gt;蔡海云&lt;/Author&gt;&lt;Year&gt;2000&lt;/Year&gt;&lt;RecNum&gt;16&lt;/RecNum&gt;&lt;DisplayText&gt;[1]&lt;/DisplayText&gt;&lt;record&gt;&lt;rec-number&gt;16&lt;/rec-number&gt;&lt;foreign-keys&gt;&lt;key app="EN" db-id="25ts25aeg5wpw5edwz8pv0fnx5faar95e29z" timestamp="1558137613" guid="3e4c1c4b-fac3-4c32-9735-3893cb51a28e"&gt;16&lt;/key&gt;&lt;/foreign-keys&gt;&lt;ref-type name="Thesis"&gt;32&lt;/ref-type&gt;&lt;contributors&gt;&lt;authors&gt;&lt;author&gt;蔡海云&lt;/author&gt;&lt;/authors&gt;&lt;tertiary-authors&gt;&lt;author&gt;郭俊杰,&lt;/author&gt;&lt;author&gt;张琳,&lt;/author&gt;&lt;/tertiary-authors&gt;&lt;/contributors&gt;&lt;titles&gt;&lt;title&gt;三坐标机复杂曲线曲面轮廓度自适应评价方法的研究及软件开发&lt;/title&gt;&lt;/titles&gt;&lt;keywords&gt;&lt;keyword&gt;坐标测量机（CMM）B样条&lt;/keyword&gt;&lt;keyword&gt;拟合&lt;/keyword&gt;&lt;keyword&gt;半径补偿&lt;/keyword&gt;&lt;keyword&gt;轮廓度&lt;/keyword&gt;&lt;keyword&gt;圆度&lt;/keyword&gt;&lt;keyword&gt;优化算法&lt;/keyword&gt;&lt;/keywords&gt;&lt;dates&gt;&lt;year&gt;2000&lt;/year&gt;&lt;/dates&gt;&lt;publisher&gt;西安</w:instrText>
+        <w:instrText xml:space="preserve"> ADDIN EN.CITE &lt;EndNote&gt;&lt;Cite&gt;&lt;Author&gt;蔡海云&lt;/Author&gt;&lt;Year&gt;2000&lt;/Year&gt;&lt;RecNum&gt;69&lt;/RecNum&gt;&lt;DisplayText&gt;[1]&lt;/DisplayText&gt;&lt;record&gt;&lt;rec-number&gt;69&lt;/rec-number&gt;&lt;foreign-keys&gt;&lt;key app="EN" db-id="25ts25aeg5wpw5edwz8pv0fnx5faar95e29z" timestamp="1558188744" guid="3e4c1c4b-fac3-4c32-9735-3893cb51a28e"&gt;69&lt;/key&gt;&lt;/foreign-keys&gt;&lt;ref-type name="Thesis"&gt;32&lt;/ref-type&gt;&lt;contributors&gt;&lt;authors&gt;&lt;author&gt;蔡海云&lt;/author&gt;&lt;/authors&gt;&lt;tertiary-authors&gt;&lt;author&gt;郭俊杰,&lt;/author&gt;&lt;author&gt;张琳,&lt;/author&gt;&lt;/tertiary-authors&gt;&lt;/contributors&gt;&lt;titles&gt;&lt;title&gt;三坐标机复杂曲线曲面轮廓度自适应评价方法的研究及软件开发&lt;/title&gt;&lt;/titles&gt;&lt;keywords&gt;&lt;keyword&gt;坐标测量机（CMM）B样条&lt;/keyword&gt;&lt;keyword&gt;拟合&lt;/keyword&gt;&lt;keyword&gt;半径补偿&lt;/keyword&gt;&lt;keyword&gt;轮廓度&lt;/keyword&gt;&lt;keyword&gt;圆度&lt;/keyword&gt;&lt;keyword&gt;优化算法&lt;/keyword&gt;&lt;/keywords&gt;&lt;dates&gt;&lt;year&gt;2000&lt;/year&gt;&lt;/dates&gt;&lt;publisher&gt;西安</w:instrText>
       </w:r>
       <w:r>
         <w:rPr>
@@ -7155,6 +7146,9 @@
         <w:fldChar w:fldCharType="separate"/>
       </w:r>
       <w:r>
+        <w:rPr>
+          <w:noProof/>
+        </w:rPr>
         <w:t>[1]</w:t>
       </w:r>
       <w:r>
@@ -7164,18 +7158,35 @@
         <w:rPr>
           <w:rFonts w:hint="eastAsia"/>
         </w:rPr>
-        <w:t>。但由于该方法使用的接触传感器为压电陶瓷等灵敏度较高的材料，测量精度高，甚至在前沿研究上，在使用微动平台，在封闭试验箱环境下，可以到达纳米级别</w:t>
+        <w:t>。但由于该方法使用的接触传感器为压电陶瓷等灵敏度较高的材料，测量精度高，甚至在前沿研究上，在使用微动平台，在封闭试验</w:t>
+      </w:r>
+      <w:proofErr w:type="gramStart"/>
+      <w:r>
+        <w:rPr>
+          <w:rFonts w:hint="eastAsia"/>
+        </w:rPr>
+        <w:t>箱环境</w:t>
+      </w:r>
+      <w:proofErr w:type="gramEnd"/>
+      <w:r>
+        <w:rPr>
+          <w:rFonts w:hint="eastAsia"/>
+        </w:rPr>
+        <w:t>下，可以到达纳米级别</w:t>
       </w:r>
       <w:r>
         <w:fldChar w:fldCharType="begin"/>
       </w:r>
       <w:r>
-        <w:instrText xml:space="preserve"> ADDIN EN.CITE &lt;EndNote&gt;&lt;Cite&gt;&lt;Author&gt;冯建&lt;/Author&gt;&lt;Year&gt;2016&lt;/Year&gt;&lt;RecNum&gt;15&lt;/RecNum&gt;&lt;DisplayText&gt;[2]&lt;/DisplayText&gt;&lt;record&gt;&lt;rec-number&gt;15&lt;/rec-number&gt;&lt;foreign-keys&gt;&lt;key app="EN" db-id="25ts25aeg5wpw5edwz8pv0fnx5faar95e29z" timestamp="1558137606" guid="621a0e38-7cc3-49c4-ba66-3e3cdf430d79"&gt;15&lt;/key&gt;&lt;/foreign-keys&gt;&lt;ref-type name="Thesis"&gt;32&lt;/ref-type&gt;&lt;contributors&gt;&lt;authors&gt;&lt;author&gt;冯建&lt;/author&gt;&lt;/authors&gt;&lt;tertiary-authors&gt;&lt;author&gt;范光照,&lt;/author&gt;&lt;/tertiary-authors&gt;&lt;/contributors&gt;&lt;titles&gt;&lt;title&gt;纳米三坐标机之高精度微型环境箱研制&lt;/title&gt;&lt;/titles&gt;&lt;keywords&gt;&lt;keyword&gt;微型环境箱&lt;/keyword&gt;&lt;keyword&gt;半导体制冷片&lt;/keyword&gt;&lt;keyword&gt;高精度&lt;/keyword&gt;&lt;keyword&gt;低成本&lt;/keyword&gt;&lt;keyword&gt;纳米三坐标测量机&lt;/keyword&gt;&lt;/keywords&gt;&lt;dates&gt;&lt;year&gt;2016&lt;/year&gt;&lt;/dates&gt;&lt;publisher&gt;合肥工业大学&lt;/publisher&gt;&lt;work-type&gt;硕士&lt;/work-type&gt;&lt;urls&gt;&lt;/urls&gt;&lt;remote-database-provider&gt;Cnki&lt;/remote-database-provider&gt;&lt;/record&gt;&lt;/Cite&gt;&lt;/EndNote&gt;</w:instrText>
+        <w:instrText xml:space="preserve"> ADDIN EN.CITE &lt;EndNote&gt;&lt;Cite&gt;&lt;Author&gt;冯建&lt;/Author&gt;&lt;Year&gt;2016&lt;/Year&gt;&lt;RecNum&gt;75&lt;/RecNum&gt;&lt;DisplayText&gt;[2]&lt;/DisplayText&gt;&lt;record&gt;&lt;rec-number&gt;75&lt;/rec-number&gt;&lt;foreign-keys&gt;&lt;key app="EN" db-id="25ts25aeg5wpw5edwz8pv0fnx5faar95e29z" timestamp="1558188763" guid="621a0e38-7cc3-49c4-ba66-3e3cdf430d79"&gt;75&lt;/key&gt;&lt;/foreign-keys&gt;&lt;ref-type name="Thesis"&gt;32&lt;/ref-type&gt;&lt;contributors&gt;&lt;authors&gt;&lt;author&gt;冯建&lt;/author&gt;&lt;/authors&gt;&lt;tertiary-authors&gt;&lt;author&gt;范光照,&lt;/author&gt;&lt;/tertiary-authors&gt;&lt;/contributors&gt;&lt;titles&gt;&lt;title&gt;纳米三坐标机之高精度微型环境箱研制&lt;/title&gt;&lt;/titles&gt;&lt;keywords&gt;&lt;keyword&gt;微型环境箱&lt;/keyword&gt;&lt;keyword&gt;半导体制冷片&lt;/keyword&gt;&lt;keyword&gt;高精度&lt;/keyword&gt;&lt;keyword&gt;低成本&lt;/keyword&gt;&lt;keyword&gt;纳米三坐标测量机&lt;/keyword&gt;&lt;/keywords&gt;&lt;dates&gt;&lt;year&gt;2016&lt;/year&gt;&lt;/dates&gt;&lt;publisher&gt;合肥工业大学&lt;/publisher&gt;&lt;work-type&gt;硕士&lt;/work-type&gt;&lt;urls&gt;&lt;/urls&gt;&lt;remote-database-provider&gt;Cnki&lt;/remote-database-provider&gt;&lt;/record&gt;&lt;/Cite&gt;&lt;/EndNote&gt;</w:instrText>
       </w:r>
       <w:r>
         <w:fldChar w:fldCharType="separate"/>
       </w:r>
       <w:r>
+        <w:rPr>
+          <w:noProof/>
+        </w:rPr>
         <w:t>[2]</w:t>
       </w:r>
       <w:r>
@@ -7196,10 +7207,10 @@
       <w:r>
         <w:fldChar w:fldCharType="begin">
           <w:fldData xml:space="preserve">PEVuZE5vdGU+PENpdGU+PEF1dGhvcj7liJjkvbM8L0F1dGhvcj48WWVhcj4yMDE5PC9ZZWFyPjxS
-ZWNOdW0+MTg8L1JlY051bT48RGlzcGxheVRleHQ+WzMsIDRdPC9EaXNwbGF5VGV4dD48cmVjb3Jk
-PjxyZWMtbnVtYmVyPjE4PC9yZWMtbnVtYmVyPjxmb3JlaWduLWtleXM+PGtleSBhcHA9IkVOIiBk
+ZWNOdW0+NjQ8L1JlY051bT48RGlzcGxheVRleHQ+WzMsIDRdPC9EaXNwbGF5VGV4dD48cmVjb3Jk
+PjxyZWMtbnVtYmVyPjY0PC9yZWMtbnVtYmVyPjxmb3JlaWduLWtleXM+PGtleSBhcHA9IkVOIiBk
 Yi1pZD0iMjV0czI1YWVnNXdwdzVlZHd6OHB2MGZueDVmYWFyOTVlMjl6IiB0aW1lc3RhbXA9IjE1
-NTgxMzc2MjQiIGd1aWQ9IjBhZDcyNmE1LTQ4MjctNDE4Ni05YTBjLTAwMjM5Yjk0N2E4MiI+MTg8
+NTgxODg3MzciIGd1aWQ9IjBhZDcyNmE1LTQ4MjctNDE4Ni05YTBjLTAwMjM5Yjk0N2E4MiI+NjQ8
 L2tleT48L2ZvcmVpZ24ta2V5cz48cmVmLXR5cGUgbmFtZT0iSm91cm5hbCBBcnRpY2xlIj4xNzwv
 cmVmLXR5cGU+PGNvbnRyaWJ1dG9ycz48YXV0aG9ycz48YXV0aG9yPuWImOS9szwvYXV0aG9yPjwv
 YXV0aG9ycz48L2NvbnRyaWJ1dG9ycz48YXV0aC1hZGRyZXNzPuWkqea0peW4guS4reWkqea1t+ay
@@ -7214,10 +7225,10 @@
 WDwvaXNibj48Y2FsbC1udW0+MTMtMTM5Ny9USDwvY2FsbC1udW0+PHVybHM+PC91cmxzPjxyZW1v
 dGUtZGF0YWJhc2UtcHJvdmlkZXI+Q25raTwvcmVtb3RlLWRhdGFiYXNlLXByb3ZpZGVyPjwvcmVj
 b3JkPjwvQ2l0ZT48Q2l0ZT48QXV0aG9yPum7hOaWh+WRqDwvQXV0aG9yPjxZZWFyPjIwMTk8L1ll
-YXI+PFJlY051bT4xOTwvUmVjTnVtPjxyZWNvcmQ+PHJlYy1udW1iZXI+MTk8L3JlYy1udW1iZXI+
+YXI+PFJlY051bT44MDwvUmVjTnVtPjxyZWNvcmQ+PHJlYy1udW1iZXI+ODA8L3JlYy1udW1iZXI+
 PGZvcmVpZ24ta2V5cz48a2V5IGFwcD0iRU4iIGRiLWlkPSIyNXRzMjVhZWc1d3B3NWVkd3o4cHYw
-Zm54NWZhYXI5NWUyOXoiIHRpbWVzdGFtcD0iMTU1ODEzNzYyNCIgZ3VpZD0iOGE3NmVkY2ItNTcy
-ZS00NzM0LWIyYjUtMDk3MWI2YWI2ZmE3Ij4xOTwva2V5PjwvZm9yZWlnbi1rZXlzPjxyZWYtdHlw
+Zm54NWZhYXI5NWUyOXoiIHRpbWVzdGFtcD0iMTU1ODE4ODc4MiIgZ3VpZD0iOGE3NmVkY2ItNTcy
+ZS00NzM0LWIyYjUtMDk3MWI2YWI2ZmE3Ij44MDwva2V5PjwvZm9yZWlnbi1rZXlzPjxyZWYtdHlw
 ZSBuYW1lPSJKb3VybmFsIEFydGljbGUiPjE3PC9yZWYtdHlwZT48Y29udHJpYnV0b3JzPjxhdXRo
 b3JzPjxhdXRob3I+6buE5paH5ZGoPC9hdXRob3I+PGF1dGhvcj7lrZnnpo/oi7E8L2F1dGhvcj48
 L2F1dGhvcnM+PC9jb250cmlidXRvcnM+PGF1dGgtYWRkcmVzcz7msojpmLPlt6XlrabpmaI7PC9h
@@ -7240,10 +7251,10 @@
       <w:r>
         <w:fldChar w:fldCharType="begin">
           <w:fldData xml:space="preserve">PEVuZE5vdGU+PENpdGU+PEF1dGhvcj7liJjkvbM8L0F1dGhvcj48WWVhcj4yMDE5PC9ZZWFyPjxS
-ZWNOdW0+MTg8L1JlY051bT48RGlzcGxheVRleHQ+WzMsIDRdPC9EaXNwbGF5VGV4dD48cmVjb3Jk
-PjxyZWMtbnVtYmVyPjE4PC9yZWMtbnVtYmVyPjxmb3JlaWduLWtleXM+PGtleSBhcHA9IkVOIiBk
+ZWNOdW0+NjQ8L1JlY051bT48RGlzcGxheVRleHQ+WzMsIDRdPC9EaXNwbGF5VGV4dD48cmVjb3Jk
+PjxyZWMtbnVtYmVyPjY0PC9yZWMtbnVtYmVyPjxmb3JlaWduLWtleXM+PGtleSBhcHA9IkVOIiBk
 Yi1pZD0iMjV0czI1YWVnNXdwdzVlZHd6OHB2MGZueDVmYWFyOTVlMjl6IiB0aW1lc3RhbXA9IjE1
-NTgxMzc2MjQiIGd1aWQ9IjBhZDcyNmE1LTQ4MjctNDE4Ni05YTBjLTAwMjM5Yjk0N2E4MiI+MTg8
+NTgxODg3MzciIGd1aWQ9IjBhZDcyNmE1LTQ4MjctNDE4Ni05YTBjLTAwMjM5Yjk0N2E4MiI+NjQ8
 L2tleT48L2ZvcmVpZ24ta2V5cz48cmVmLXR5cGUgbmFtZT0iSm91cm5hbCBBcnRpY2xlIj4xNzwv
 cmVmLXR5cGU+PGNvbnRyaWJ1dG9ycz48YXV0aG9ycz48YXV0aG9yPuWImOS9szwvYXV0aG9yPjwv
 YXV0aG9ycz48L2NvbnRyaWJ1dG9ycz48YXV0aC1hZGRyZXNzPuWkqea0peW4guS4reWkqea1t+ay
@@ -7258,10 +7269,10 @@
 WDwvaXNibj48Y2FsbC1udW0+MTMtMTM5Ny9USDwvY2FsbC1udW0+PHVybHM+PC91cmxzPjxyZW1v
 dGUtZGF0YWJhc2UtcHJvdmlkZXI+Q25raTwvcmVtb3RlLWRhdGFiYXNlLXByb3ZpZGVyPjwvcmVj
 b3JkPjwvQ2l0ZT48Q2l0ZT48QXV0aG9yPum7hOaWh+WRqDwvQXV0aG9yPjxZZWFyPjIwMTk8L1ll
-YXI+PFJlY051bT4xOTwvUmVjTnVtPjxyZWNvcmQ+PHJlYy1udW1iZXI+MTk8L3JlYy1udW1iZXI+
+YXI+PFJlY051bT44MDwvUmVjTnVtPjxyZWNvcmQ+PHJlYy1udW1iZXI+ODA8L3JlYy1udW1iZXI+
 PGZvcmVpZ24ta2V5cz48a2V5IGFwcD0iRU4iIGRiLWlkPSIyNXRzMjVhZWc1d3B3NWVkd3o4cHYw
-Zm54NWZhYXI5NWUyOXoiIHRpbWVzdGFtcD0iMTU1ODEzNzYyNCIgZ3VpZD0iOGE3NmVkY2ItNTcy
-ZS00NzM0LWIyYjUtMDk3MWI2YWI2ZmE3Ij4xOTwva2V5PjwvZm9yZWlnbi1rZXlzPjxyZWYtdHlw
+Zm54NWZhYXI5NWUyOXoiIHRpbWVzdGFtcD0iMTU1ODE4ODc4MiIgZ3VpZD0iOGE3NmVkY2ItNTcy
+ZS00NzM0LWIyYjUtMDk3MWI2YWI2ZmE3Ij44MDwva2V5PjwvZm9yZWlnbi1rZXlzPjxyZWYtdHlw
 ZSBuYW1lPSJKb3VybmFsIEFydGljbGUiPjE3PC9yZWYtdHlwZT48Y29udHJpYnV0b3JzPjxhdXRo
 b3JzPjxhdXRob3I+6buE5paH5ZGoPC9hdXRob3I+PGF1dGhvcj7lrZnnpo/oi7E8L2F1dGhvcj48
 L2F1dGhvcnM+PC9jb250cmlidXRvcnM+PGF1dGgtYWRkcmVzcz7msojpmLPlt6XlrabpmaI7PC9h
@@ -7288,6 +7299,9 @@
         <w:fldChar w:fldCharType="separate"/>
       </w:r>
       <w:r>
+        <w:rPr>
+          <w:noProof/>
+        </w:rPr>
         <w:t>[3, 4]</w:t>
       </w:r>
       <w:r>
@@ -7300,7 +7314,7 @@
         <w:fldChar w:fldCharType="begin"/>
       </w:r>
       <w:r>
-        <w:instrText xml:space="preserve"> ADDIN EN.CITE &lt;EndNote&gt;&lt;Cite&gt;&lt;Author&gt;黄文周&lt;/Author&gt;&lt;Year&gt;2019&lt;/Year&gt;&lt;RecNum&gt;19&lt;/RecNum&gt;&lt;DisplayText&gt;[4]&lt;/DisplayText&gt;&lt;record&gt;&lt;rec-number&gt;19&lt;/rec-number&gt;&lt;foreign-keys&gt;&lt;key app="EN" db-id="25ts25aeg5wpw5edwz8pv0fnx5faar95e29z" timestamp="1558137624" guid="8a76edcb-572e-4734-b2b5-0971b6ab6fa7"&gt;19&lt;/key&gt;&lt;/foreign-keys&gt;&lt;ref-type name="Journal Article"&gt;17&lt;/ref-type&gt;&lt;contributors&gt;&lt;authors&gt;&lt;author&gt;黄文周&lt;/author&gt;&lt;author&gt;孙福英&lt;/author&gt;&lt;/authors&gt;&lt;/contributors&gt;&lt;auth-address&gt;沈阳工学院;&lt;/auth-address&gt;&lt;titles&gt;&lt;title&gt;三坐标测量机在轴承端盖质</w:instrText>
+        <w:instrText xml:space="preserve"> ADDIN EN.CITE &lt;EndNote&gt;&lt;Cite&gt;&lt;Author&gt;黄文周&lt;/Author&gt;&lt;Year&gt;2019&lt;/Year&gt;&lt;RecNum&gt;80&lt;/RecNum&gt;&lt;DisplayText&gt;[4]&lt;/DisplayText&gt;&lt;record&gt;&lt;rec-number&gt;80&lt;/rec-number&gt;&lt;foreign-keys&gt;&lt;key app="EN" db-id="25ts25aeg5wpw5edwz8pv0fnx5faar95e29z" timestamp="1558188782" guid="8a76edcb-572e-4734-b2b5-0971b6ab6fa7"&gt;80&lt;/key&gt;&lt;/foreign-keys&gt;&lt;ref-type name="Journal Article"&gt;17&lt;/ref-type&gt;&lt;contributors&gt;&lt;authors&gt;&lt;author&gt;黄文周&lt;/author&gt;&lt;author&gt;孙福英&lt;/author&gt;&lt;/authors&gt;&lt;/contributors&gt;&lt;auth-address&gt;沈阳工学院;&lt;/auth-address&gt;&lt;titles&gt;&lt;title&gt;三坐标测量机在轴承端盖质</w:instrText>
       </w:r>
       <w:r>
         <w:rPr>
@@ -7315,6 +7329,9 @@
         <w:fldChar w:fldCharType="separate"/>
       </w:r>
       <w:r>
+        <w:rPr>
+          <w:noProof/>
+        </w:rPr>
         <w:t>[4]</w:t>
       </w:r>
       <w:r>
@@ -7333,7 +7350,7 @@
         <w:fldChar w:fldCharType="begin"/>
       </w:r>
       <w:r>
-        <w:instrText xml:space="preserve"> ADDIN EN.CITE &lt;EndNote&gt;&lt;Cite&gt;&lt;Author&gt;蔡海云&lt;/Author&gt;&lt;Year&gt;2000&lt;/Year&gt;&lt;RecNum&gt;16&lt;/RecNum&gt;&lt;DisplayText&gt;[1]&lt;/DisplayText&gt;&lt;record&gt;&lt;rec-number&gt;16&lt;/rec-number&gt;&lt;foreign-keys&gt;&lt;key app="EN" db-id="25ts25aeg5wpw5edwz8pv0fnx5faar95e29z" timestamp="1558137613" guid="3e4c1c4b-fac3-4c32-9735-3893cb51a28e"&gt;16&lt;/key&gt;&lt;/foreign-keys&gt;&lt;ref-type name="Thesis"&gt;32&lt;/ref-type&gt;&lt;contributors&gt;&lt;authors&gt;&lt;author&gt;蔡海云&lt;/author&gt;&lt;/authors&gt;&lt;tertiary-authors&gt;&lt;author&gt;郭俊杰,&lt;/author&gt;&lt;author&gt;张琳,&lt;/author&gt;&lt;/tertiary-authors&gt;&lt;/contributors&gt;&lt;titles&gt;&lt;title&gt;三坐标机复杂曲线曲面轮廓度自适应评价方法的研究及软件开发&lt;/title&gt;&lt;/titles&gt;&lt;keywords&gt;&lt;keyword&gt;坐标测量机（CMM）B样条&lt;/keyword&gt;&lt;keyword&gt;拟合&lt;/keyword&gt;&lt;keyword&gt;半径补偿&lt;/keyword&gt;&lt;keyword&gt;轮廓度&lt;/keyword&gt;&lt;keyword&gt;圆度&lt;/keyword&gt;&lt;keyword&gt;优化算法&lt;/keyword&gt;&lt;/keywords&gt;&lt;dates&gt;&lt;year&gt;2000&lt;/year&gt;&lt;/dates&gt;&lt;publisher&gt;西安</w:instrText>
+        <w:instrText xml:space="preserve"> ADDIN EN.CITE &lt;EndNote&gt;&lt;Cite&gt;&lt;Author&gt;蔡海云&lt;/Author&gt;&lt;Year&gt;2000&lt;/Year&gt;&lt;RecNum&gt;69&lt;/RecNum&gt;&lt;DisplayText&gt;[1]&lt;/DisplayText&gt;&lt;record&gt;&lt;rec-number&gt;69&lt;/rec-number&gt;&lt;foreign-keys&gt;&lt;key app="EN" db-id="25ts25aeg5wpw5edwz8pv0fnx5faar95e29z" timestamp="1558188744" guid="3e4c1c4b-fac3-4c32-9735-3893cb51a28e"&gt;69&lt;/key&gt;&lt;/foreign-keys&gt;&lt;ref-type name="Thesis"&gt;32&lt;/ref-type&gt;&lt;contributors&gt;&lt;authors&gt;&lt;author&gt;蔡海云&lt;/author&gt;&lt;/authors&gt;&lt;tertiary-authors&gt;&lt;author&gt;郭俊杰,&lt;/author&gt;&lt;author&gt;张琳,&lt;/author&gt;&lt;/tertiary-authors&gt;&lt;/contributors&gt;&lt;titles&gt;&lt;title&gt;三坐标机复杂曲线曲面轮廓度自适应评价方法的研究及软件开发&lt;/title&gt;&lt;/titles&gt;&lt;keywords&gt;&lt;keyword&gt;坐标测量机（CMM）B样条&lt;/keyword&gt;&lt;keyword&gt;拟合&lt;/keyword&gt;&lt;keyword&gt;半径补偿&lt;/keyword&gt;&lt;keyword&gt;轮廓度&lt;/keyword&gt;&lt;keyword&gt;圆度&lt;/keyword&gt;&lt;keyword&gt;优化算法&lt;/keyword&gt;&lt;/keywords&gt;&lt;dates&gt;&lt;year&gt;2000&lt;/year&gt;&lt;/dates&gt;&lt;publisher&gt;西安</w:instrText>
       </w:r>
       <w:r>
         <w:rPr>
@@ -7348,6 +7365,9 @@
         <w:fldChar w:fldCharType="separate"/>
       </w:r>
       <w:r>
+        <w:rPr>
+          <w:noProof/>
+        </w:rPr>
         <w:t>[1]</w:t>
       </w:r>
       <w:r>
@@ -7385,7 +7405,7 @@
         <mc:AlternateContent>
           <mc:Choice Requires="wps">
             <w:drawing>
-              <wp:anchor distT="0" distB="0" distL="114300" distR="114300" simplePos="0" relativeHeight="251661312" behindDoc="0" locked="0" layoutInCell="1" allowOverlap="1" wp14:anchorId="4A171D39" wp14:editId="73C8F0D7">
+              <wp:anchor distT="0" distB="0" distL="114300" distR="114300" simplePos="0" relativeHeight="251659776" behindDoc="0" locked="0" layoutInCell="1" allowOverlap="1" wp14:anchorId="4A171D39" wp14:editId="73C8F0D7">
                 <wp:simplePos x="0" y="0"/>
                 <wp:positionH relativeFrom="column">
                   <wp:posOffset>1563370</wp:posOffset>
@@ -7488,7 +7508,7 @@
                 <v:stroke joinstyle="miter"/>
                 <v:path gradientshapeok="t" o:connecttype="rect"/>
               </v:shapetype>
-              <v:shape id="文本框 4" o:spid="_x0000_s1026" type="#_x0000_t202" style="position:absolute;left:0;text-align:left;margin-left:123.1pt;margin-top:368.85pt;width:195pt;height:.05pt;z-index:251661312;visibility:visible;mso-wrap-style:square;mso-wrap-distance-left:9pt;mso-wrap-distance-top:0;mso-wrap-distance-right:9pt;mso-wrap-distance-bottom:0;mso-position-horizontal:absolute;mso-position-horizontal-relative:text;mso-position-vertical:absolute;mso-position-vertical-relative:text;v-text-anchor:top" o:gfxdata="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" stroked="f">
+              <v:shape id="文本框 4" o:spid="_x0000_s1026" type="#_x0000_t202" style="position:absolute;left:0;text-align:left;margin-left:123.1pt;margin-top:368.85pt;width:195pt;height:.05pt;z-index:251659776;visibility:visible;mso-wrap-style:square;mso-wrap-distance-left:9pt;mso-wrap-distance-top:0;mso-wrap-distance-right:9pt;mso-wrap-distance-bottom:0;mso-position-horizontal:absolute;mso-position-horizontal-relative:text;mso-position-vertical:absolute;mso-position-vertical-relative:text;v-text-anchor:top" o:gfxdata="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" stroked="f">
                 <v:textbox style="mso-fit-shape-to-text:t" inset="0,0,0,0">
                   <w:txbxContent>
                     <w:p>
@@ -7552,7 +7572,7 @@
           <w:noProof/>
         </w:rPr>
         <w:drawing>
-          <wp:anchor distT="0" distB="0" distL="114300" distR="114300" simplePos="0" relativeHeight="251651072" behindDoc="1" locked="0" layoutInCell="1" allowOverlap="1" wp14:anchorId="4C781907" wp14:editId="3664F0BE">
+          <wp:anchor distT="0" distB="0" distL="114300" distR="114300" simplePos="0" relativeHeight="251653632" behindDoc="1" locked="0" layoutInCell="1" allowOverlap="1" wp14:anchorId="4C781907" wp14:editId="3664F0BE">
             <wp:simplePos x="0" y="0"/>
             <wp:positionH relativeFrom="column">
               <wp:posOffset>1563370</wp:posOffset>
@@ -7653,7 +7673,7 @@
         <w:fldChar w:fldCharType="begin"/>
       </w:r>
       <w:r>
-        <w:instrText xml:space="preserve"> ADDIN EN.CITE &lt;EndNote&gt;&lt;Cite&gt;&lt;Author&gt;李托拓&lt;/Author&gt;&lt;Year&gt;2012&lt;/Year&gt;&lt;RecNum&gt;34&lt;/RecNum&gt;&lt;DisplayText&gt;[5]&lt;/DisplayText&gt;&lt;record&gt;&lt;rec-number&gt;34&lt;/rec-number&gt;&lt;foreign-keys&gt;&lt;key app="EN" db-id="25ts25aeg5wpw5edwz8pv0fnx5faar95e29z" timestamp="1558139928" guid="07247bc7-43b7-458d-89e2-4d7d3b12371d"&gt;34&lt;/key&gt;&lt;/foreign-keys&gt;&lt;ref-type name="Journal Article"&gt;17&lt;/ref-type&gt;&lt;contributors&gt;&lt;authors&gt;&lt;author&gt;李托拓&lt;/author&gt;&lt;author&gt;胡锋&lt;/author&gt;&lt;author&gt;耿征&lt;/author&gt;&lt;/authors&gt;&lt;/contributors&gt;&lt;auth-address&gt;中国科学院自动化研究所复杂系统与智能科学重点实验室;&lt;/auth-address&gt;&lt;titles&gt;&lt;title&gt;基于结构光的三维成像技术&lt;/title&gt;&lt;secondary-title&gt;网络新媒体技术&lt;/secondary-title&gt;&lt;/titles&gt;&lt;periodical&gt;&lt;full-title&gt;网络新媒体技术&lt;/full-title&gt;&lt;/periodical&gt;&lt;pages&gt;22-33&lt;/pages&gt;&lt;volume&gt;1&lt;/volume&gt;&lt;number&gt;01&lt;/number&gt;&lt;keywords&gt;&lt;keyword&gt;三维重构&lt;/keyword&gt;&lt;keyword&gt;结构</w:instrText>
+        <w:instrText xml:space="preserve"> ADDIN EN.CITE &lt;EndNote&gt;&lt;Cite&gt;&lt;Author&gt;李托拓&lt;/Author&gt;&lt;Year&gt;2012&lt;/Year&gt;&lt;RecNum&gt;59&lt;/RecNum&gt;&lt;DisplayText&gt;[5]&lt;/DisplayText&gt;&lt;record&gt;&lt;rec-number&gt;59&lt;/rec-number&gt;&lt;foreign-keys&gt;&lt;key app="EN" db-id="25ts25aeg5wpw5edwz8pv0fnx5faar95e29z" timestamp="1558188643" guid="07247bc7-43b7-458d-89e2-4d7d3b12371d"&gt;59&lt;/key&gt;&lt;/foreign-keys&gt;&lt;ref-type name="Journal Article"&gt;17&lt;/ref-type&gt;&lt;contributors&gt;&lt;authors&gt;&lt;author&gt;李托拓&lt;/author&gt;&lt;author&gt;胡锋&lt;/author&gt;&lt;author&gt;耿征&lt;/author&gt;&lt;/authors&gt;&lt;/contributors&gt;&lt;auth-address&gt;中国科学院自动化研究所复杂系统与智能科学重点实验室;&lt;/auth-address&gt;&lt;titles&gt;&lt;title&gt;基于结构光的三维成像技术&lt;/title&gt;&lt;secondary-title&gt;网络新媒体技术&lt;/secondary-title&gt;&lt;/titles&gt;&lt;periodical&gt;&lt;full-title&gt;网络新媒体技术&lt;/full-title&gt;&lt;/periodical&gt;&lt;pages&gt;22-33&lt;/pages&gt;&lt;volume&gt;1&lt;/volume&gt;&lt;number&gt;01&lt;/number&gt;&lt;keywords&gt;&lt;keyword&gt;三维重构&lt;/keyword&gt;&lt;keyword&gt;结构</w:instrText>
       </w:r>
       <w:r>
         <w:rPr>
@@ -7692,13 +7712,27 @@
         <w:rPr>
           <w:rFonts w:hint="eastAsia"/>
         </w:rPr>
-        <w:t>三维测量方法在实物测量过程中，在测量普通待测物体时，仅仅需要普通相机和投影仪即可，但当待测物体在移动速度较快时，则需要使用高速相机和能较高刷新频率的投影仪</w:t>
+        <w:t>三维测量方法在实物测量过程中，在测量普通待测物体时，仅仅需要普通相机和投影仪即可，但当待测物体在移动速度较快时，则需要使用高速相机和</w:t>
+      </w:r>
+      <w:proofErr w:type="gramStart"/>
+      <w:r>
+        <w:rPr>
+          <w:rFonts w:hint="eastAsia"/>
+        </w:rPr>
+        <w:t>能较高</w:t>
+      </w:r>
+      <w:proofErr w:type="gramEnd"/>
+      <w:r>
+        <w:rPr>
+          <w:rFonts w:hint="eastAsia"/>
+        </w:rPr>
+        <w:t>刷新频率的投影仪</w:t>
       </w:r>
       <w:r>
         <w:fldChar w:fldCharType="begin"/>
       </w:r>
       <w:r>
-        <w:instrText xml:space="preserve"> ADDIN EN.CITE &lt;EndNote&gt;&lt;Cite&gt;&lt;Author&gt;Bell&lt;/Author&gt;&lt;Year&gt;2014&lt;/Year&gt;&lt;RecNum&gt;35&lt;/RecNum&gt;&lt;DisplayText&gt;[6]&lt;/DisplayText&gt;&lt;record&gt;&lt;rec-number&gt;35&lt;/rec-number&gt;&lt;foreign-keys&gt;&lt;key app="EN" db-id="25ts25aeg5wpw5edwz8pv0fnx5faar95e29z" timestamp="1558142587" guid="a5654a57-ec93-4fae-ada6-2caf118bc792"&gt;35&lt;/key&gt;&lt;/foreign-keys&gt;&lt;ref-type name="Journal Article"&gt;17&lt;/ref-type&gt;&lt;contributors&gt;&lt;authors&gt;&lt;author&gt;Bell, Tyler&lt;/author&gt;&lt;author&gt;Zhang, Song&lt;/author&gt;&lt;/authors&gt;&lt;/contributors&gt;&lt;titles&gt;&lt;title&gt;Toward superfast three-dimensional optical metrology with digital micromirror device platforms&lt;/title&gt;&lt;secondary-title&gt;Optical Engineering&lt;/secondary-title&gt;&lt;/titles&gt;&lt;periodical&gt;&lt;full-title&gt;Optical Engineering&lt;/full-title&gt;&lt;/periodical&gt;&lt;pages&gt;112206&lt;/pages&gt;&lt;volume&gt;53&lt;/volume&gt;&lt;number&gt;11&lt;/number&gt;&lt;dates&gt;&lt;year&gt;2014&lt;/year&gt;&lt;/dates&gt;&lt;isbn&gt;0091-3286&lt;/isbn&gt;&lt;urls&gt;&lt;/urls&gt;&lt;/record&gt;&lt;/Cite&gt;&lt;/EndNote&gt;</w:instrText>
+        <w:instrText xml:space="preserve"> ADDIN EN.CITE &lt;EndNote&gt;&lt;Cite&gt;&lt;Author&gt;Bell&lt;/Author&gt;&lt;Year&gt;2014&lt;/Year&gt;&lt;RecNum&gt;60&lt;/RecNum&gt;&lt;DisplayText&gt;[6]&lt;/DisplayText&gt;&lt;record&gt;&lt;rec-number&gt;60&lt;/rec-number&gt;&lt;foreign-keys&gt;&lt;key app="EN" db-id="25ts25aeg5wpw5edwz8pv0fnx5faar95e29z" timestamp="1558188643" guid="a5654a57-ec93-4fae-ada6-2caf118bc792"&gt;60&lt;/key&gt;&lt;/foreign-keys&gt;&lt;ref-type name="Journal Article"&gt;17&lt;/ref-type&gt;&lt;contributors&gt;&lt;authors&gt;&lt;author&gt;Bell, Tyler&lt;/author&gt;&lt;author&gt;Zhang, Song&lt;/author&gt;&lt;/authors&gt;&lt;/contributors&gt;&lt;titles&gt;&lt;title&gt;Toward superfast three-dimensional optical metrology with digital micromirror device platforms&lt;/title&gt;&lt;secondary-title&gt;Optical Engineering&lt;/secondary-title&gt;&lt;/titles&gt;&lt;periodical&gt;&lt;full-title&gt;Optical Engineering&lt;/full-title&gt;&lt;/periodical&gt;&lt;pages&gt;112206&lt;/pages&gt;&lt;volume&gt;53&lt;/volume&gt;&lt;number&gt;11&lt;/number&gt;&lt;dates&gt;&lt;year&gt;2014&lt;/year&gt;&lt;/dates&gt;&lt;isbn&gt;0091-3286&lt;/isbn&gt;&lt;urls&gt;&lt;/urls&gt;&lt;/record&gt;&lt;/Cite&gt;&lt;/EndNote&gt;</w:instrText>
       </w:r>
       <w:r>
         <w:fldChar w:fldCharType="separate"/>
@@ -7730,7 +7764,6 @@
         <w:rPr>
           <w:rFonts w:hint="eastAsia"/>
         </w:rPr>
-        <w:lastRenderedPageBreak/>
         <w:t>数字莫尔三维测量方法过程</w:t>
       </w:r>
       <w:bookmarkEnd w:id="52"/>
@@ -7742,6 +7775,7 @@
         <w:ind w:firstLine="480"/>
       </w:pPr>
       <w:r>
+        <w:lastRenderedPageBreak/>
         <w:t>数字莫尔三维测量将传统莫尔测量的产生莫尔图样和由莫尔图样得出所测表面三维模型的过程转移到计算机处理。在传统莫尔测量方法中，</w:t>
       </w:r>
       <w:r>
@@ -7760,7 +7794,7 @@
         <w:rPr>
           <w:rStyle w:val="Aff1"/>
         </w:rPr>
-        <w:instrText xml:space="preserve"> ADDIN EN.CITE &lt;EndNote&gt;&lt;Cite&gt;&lt;Author&gt;曹向群&lt;/Author&gt;&lt;Year&gt;1990&lt;/Year&gt;&lt;RecNum&gt;93&lt;/RecNum&gt;&lt;DisplayText&gt;[7]&lt;/DisplayText&gt;&lt;record&gt;&lt;rec-number&gt;93&lt;/rec-number&gt;&lt;foreign-keys&gt;&lt;key app="EN" db-id="25ts25aeg5wpw5edwz8pv0fnx5faar95e29z" timestamp="1558155994" guid="efbebee4-361e-4231-a6a8-5f2d0b8da5b3"&gt;93&lt;/key&gt;&lt;/foreign-keys&gt;&lt;ref-type name="Journal Article"&gt;17&lt;/ref-type&gt;&lt;contributors&gt;&lt;authors&gt;&lt;author&gt;曹向群&lt;/author&gt;&lt;author&gt;黄维实&lt;/author&gt;&lt;/authors&gt;&lt;/contributors&gt;&lt;auth-address&gt;浙江大学,上海交通大学 杭州&lt;/auth-address&gt;&lt;titles&gt;&lt;title&gt;莫尔技术</w:instrText>
+        <w:instrText xml:space="preserve"> ADDIN EN.CITE &lt;EndNote&gt;&lt;Cite&gt;&lt;Author&gt;曹向群&lt;/Author&gt;&lt;Year&gt;1990&lt;/Year&gt;&lt;RecNum&gt;93&lt;/RecNum&gt;&lt;DisplayText&gt;[7]&lt;/DisplayText&gt;&lt;record&gt;&lt;rec-number&gt;93&lt;/rec-number&gt;&lt;foreign-keys&gt;&lt;key app="EN" db-id="25ts25aeg5wpw5edwz8pv0fnx5faar95e29z" timestamp="1558188849" guid="efbebee4-361e-4231-a6a8-5f2d0b8da5b3"&gt;93&lt;/key&gt;&lt;/foreign-keys&gt;&lt;ref-type name="Journal Article"&gt;17&lt;/ref-type&gt;&lt;contributors&gt;&lt;authors&gt;&lt;author&gt;曹向群&lt;/author&gt;&lt;author&gt;黄维实&lt;/author&gt;&lt;/authors&gt;&lt;/contributors&gt;&lt;auth-address&gt;浙江大学,上海交通大学 杭州&lt;/auth-address&gt;&lt;titles&gt;&lt;title&gt;莫尔技术</w:instrText>
       </w:r>
       <w:r>
         <w:rPr>
@@ -7784,6 +7818,7 @@
       <w:r>
         <w:rPr>
           <w:rStyle w:val="Aff1"/>
+          <w:noProof/>
         </w:rPr>
         <w:t>[7]</w:t>
       </w:r>
@@ -7848,7 +7883,7 @@
         <mc:AlternateContent>
           <mc:Choice Requires="wps">
             <w:drawing>
-              <wp:anchor distT="0" distB="0" distL="114300" distR="114300" simplePos="0" relativeHeight="251663360" behindDoc="0" locked="0" layoutInCell="1" allowOverlap="1" wp14:anchorId="18683DB2" wp14:editId="72138611">
+              <wp:anchor distT="0" distB="0" distL="114300" distR="114300" simplePos="0" relativeHeight="251660800" behindDoc="0" locked="0" layoutInCell="1" allowOverlap="1" wp14:anchorId="18683DB2" wp14:editId="72138611">
                 <wp:simplePos x="0" y="0"/>
                 <wp:positionH relativeFrom="column">
                   <wp:posOffset>86995</wp:posOffset>
@@ -7946,7 +7981,7 @@
           </mc:Choice>
           <mc:Fallback>
             <w:pict>
-              <v:shape w14:anchorId="18683DB2" id="文本框 6" o:spid="_x0000_s1027" type="#_x0000_t202" style="position:absolute;left:0;text-align:left;margin-left:6.85pt;margin-top:422.9pt;width:436.5pt;height:.05pt;z-index:251663360;visibility:visible;mso-wrap-style:square;mso-wrap-distance-left:9pt;mso-wrap-distance-top:0;mso-wrap-distance-right:9pt;mso-wrap-distance-bottom:0;mso-position-horizontal:absolute;mso-position-horizontal-relative:text;mso-position-vertical:absolute;mso-position-vertical-relative:text;v-text-anchor:top" o:gfxdata="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" stroked="f">
+              <v:shape w14:anchorId="18683DB2" id="文本框 6" o:spid="_x0000_s1027" type="#_x0000_t202" style="position:absolute;left:0;text-align:left;margin-left:6.85pt;margin-top:422.9pt;width:436.5pt;height:.05pt;z-index:251660800;visibility:visible;mso-wrap-style:square;mso-wrap-distance-left:9pt;mso-wrap-distance-top:0;mso-wrap-distance-right:9pt;mso-wrap-distance-bottom:0;mso-position-horizontal:absolute;mso-position-horizontal-relative:text;mso-position-vertical:absolute;mso-position-vertical-relative:text;v-text-anchor:top" o:gfxdata="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" stroked="f">
                 <v:textbox style="mso-fit-shape-to-text:t" inset="0,0,0,0">
                   <w:txbxContent>
                     <w:p>
@@ -8009,7 +8044,7 @@
           <w:noProof/>
         </w:rPr>
         <w:drawing>
-          <wp:anchor distT="0" distB="0" distL="114300" distR="114300" simplePos="0" relativeHeight="251653120" behindDoc="0" locked="0" layoutInCell="1" allowOverlap="1" wp14:anchorId="2D77B1C6" wp14:editId="63EBD278">
+          <wp:anchor distT="0" distB="0" distL="114300" distR="114300" simplePos="0" relativeHeight="251654656" behindDoc="0" locked="0" layoutInCell="1" allowOverlap="1" wp14:anchorId="2D77B1C6" wp14:editId="63EBD278">
             <wp:simplePos x="0" y="0"/>
             <wp:positionH relativeFrom="column">
               <wp:posOffset>86360</wp:posOffset>
@@ -8124,11 +8159,7 @@
         </m:r>
       </m:oMath>
       <w:r>
-        <w:t>整数的不确定性，提取的相位需要使用不同条纹频率得到的折叠相位作为参考，最终得出连续变化的，对应物体高度的展开相位。使用不同调制频率的条纹</w:t>
-      </w:r>
-      <w:r>
-        <w:lastRenderedPageBreak/>
-        <w:t>得到的折叠相位作为参考，补充直接折叠相位和直接高度对应关系</w:t>
+        <w:t>整数的不确定性，提取的相位需要使用不同条纹频率得到的折叠相位作为参考，最终得出连续变化的，对应物体高度的展开相位。使用不同调制频率的条纹得到的折叠相位作为参考，补充直接折叠相位和直接高度对应关系</w:t>
       </w:r>
       <w:r>
         <w:rPr>
@@ -8148,7 +8179,11 @@
         </m:r>
       </m:oMath>
       <w:r>
-        <w:t>整数的差异的过程，成为相位展开。至此，一个符合物体相对几何特征的相位已经得到。之后，本文的研究成果</w:t>
+        <w:t>整数的差异的过程，成为相位展开。至此，一个符合物体相对几何特征的相位已经得到。</w:t>
+      </w:r>
+      <w:r>
+        <w:lastRenderedPageBreak/>
+        <w:t>之后，本文的研究成果</w:t>
       </w:r>
       <w:r>
         <w:rPr>
@@ -8175,7 +8210,7 @@
         <w:fldChar w:fldCharType="begin"/>
       </w:r>
       <w:r>
-        <w:instrText xml:space="preserve"> ADDIN EN.CITE &lt;EndNote&gt;&lt;Cite&gt;&lt;Author&gt;Mohammadi&lt;/Author&gt;&lt;Year&gt;2017&lt;/Year&gt;&lt;RecNum&gt;2&lt;/RecNum&gt;&lt;DisplayText&gt;[8]&lt;/DisplayText&gt;&lt;record&gt;&lt;rec-number&gt;2&lt;/rec-number&gt;&lt;foreign-keys&gt;&lt;key app="EN" db-id="25ts25aeg5wpw5edwz8pv0fnx5faar95e29z" timestamp="1558054939" guid="bc48b8ba-16ac-4770-8a68-125f5073ab67"&gt;2&lt;/key&gt;&lt;/foreign-keys&gt;&lt;ref-type name="Journal Article"&gt;17&lt;/ref-type&gt;&lt;contributors&gt;&lt;authors&gt;&lt;author&gt;Mohammadi, Fatemeh&lt;/author&gt;&lt;/authors&gt;&lt;/contributors&gt;&lt;titles&gt;&lt;title&gt;3D optical metrology by digital moiré: Pixel-wise calibration refinement, grid removal, and temporal phase unwrapping&lt;/title&gt;&lt;/titles&gt;&lt;dates&gt;&lt;year&gt;2017&lt;/year&gt;&lt;/dates&gt;&lt;urls&gt;&lt;/urls&gt;&lt;/record&gt;&lt;/Cite&gt;&lt;/EndNote&gt;</w:instrText>
+        <w:instrText xml:space="preserve"> ADDIN EN.CITE &lt;EndNote&gt;&lt;Cite&gt;&lt;Author&gt;Mohammadi&lt;/Author&gt;&lt;Year&gt;2017&lt;/Year&gt;&lt;RecNum&gt;86&lt;/RecNum&gt;&lt;DisplayText&gt;[8]&lt;/DisplayText&gt;&lt;record&gt;&lt;rec-number&gt;86&lt;/rec-number&gt;&lt;foreign-keys&gt;&lt;key app="EN" db-id="25ts25aeg5wpw5edwz8pv0fnx5faar95e29z" timestamp="1558188805" guid="bc48b8ba-16ac-4770-8a68-125f5073ab67"&gt;86&lt;/key&gt;&lt;/foreign-keys&gt;&lt;ref-type name="Journal Article"&gt;17&lt;/ref-type&gt;&lt;contributors&gt;&lt;authors&gt;&lt;author&gt;Mohammadi, Fatemeh&lt;/author&gt;&lt;/authors&gt;&lt;/contributors&gt;&lt;titles&gt;&lt;title&gt;3D optical metrology by digital moiré: Pixel-wise calibration refinement, grid removal, and temporal phase unwrapping&lt;/title&gt;&lt;/titles&gt;&lt;dates&gt;&lt;year&gt;2017&lt;/year&gt;&lt;/dates&gt;&lt;urls&gt;&lt;/urls&gt;&lt;/record&gt;&lt;/Cite&gt;&lt;/EndNote&gt;</w:instrText>
       </w:r>
       <w:r>
         <w:fldChar w:fldCharType="separate"/>
@@ -8208,7 +8243,7 @@
           <w:noProof/>
         </w:rPr>
         <w:drawing>
-          <wp:anchor distT="0" distB="0" distL="114300" distR="114300" simplePos="0" relativeHeight="251655168" behindDoc="0" locked="0" layoutInCell="1" allowOverlap="1" wp14:anchorId="46A12AA3" wp14:editId="2FED8994">
+          <wp:anchor distT="0" distB="0" distL="114300" distR="114300" simplePos="0" relativeHeight="251655680" behindDoc="0" locked="0" layoutInCell="1" allowOverlap="1" wp14:anchorId="46A12AA3" wp14:editId="2FED8994">
             <wp:simplePos x="0" y="0"/>
             <wp:positionH relativeFrom="column">
               <wp:posOffset>163195</wp:posOffset>
@@ -8278,7 +8313,7 @@
           <w:noProof/>
         </w:rPr>
         <w:drawing>
-          <wp:anchor distT="0" distB="0" distL="114300" distR="114300" simplePos="0" relativeHeight="251657216" behindDoc="0" locked="0" layoutInCell="1" allowOverlap="1" wp14:anchorId="46C3CEDA" wp14:editId="60E36419">
+          <wp:anchor distT="0" distB="0" distL="114300" distR="114300" simplePos="0" relativeHeight="251657728" behindDoc="0" locked="0" layoutInCell="1" allowOverlap="1" wp14:anchorId="46C3CEDA" wp14:editId="60E36419">
             <wp:simplePos x="0" y="0"/>
             <wp:positionH relativeFrom="column">
               <wp:posOffset>3011170</wp:posOffset>
@@ -8364,7 +8399,7 @@
         <mc:AlternateContent>
           <mc:Choice Requires="wps">
             <w:drawing>
-              <wp:anchor distT="0" distB="0" distL="114300" distR="114300" simplePos="0" relativeHeight="251659264" behindDoc="0" locked="0" layoutInCell="1" allowOverlap="1" wp14:anchorId="26B79E50" wp14:editId="6D4125AC">
+              <wp:anchor distT="0" distB="0" distL="114300" distR="114300" simplePos="0" relativeHeight="251658752" behindDoc="0" locked="0" layoutInCell="1" allowOverlap="1" wp14:anchorId="26B79E50" wp14:editId="6D4125AC">
                 <wp:simplePos x="0" y="0"/>
                 <wp:positionH relativeFrom="column">
                   <wp:posOffset>38735</wp:posOffset>
@@ -8470,13 +8505,24 @@
                               <w:t>a</w:t>
                             </w:r>
                             <w:r>
-                              <w:t>）杭州先</w:t>
+                              <w:t>）杭州</w:t>
+                            </w:r>
+                            <w:proofErr w:type="gramStart"/>
+                            <w:r>
+                              <w:t>先</w:t>
                             </w:r>
                             <w:r>
                               <w:rPr>
                                 <w:rFonts w:hint="eastAsia"/>
                               </w:rPr>
-                              <w:t>临三维科技有限公司的基于光栅结构光的三维扫描仪；</w:t>
+                              <w:t>临三维</w:t>
+                            </w:r>
+                            <w:proofErr w:type="gramEnd"/>
+                            <w:r>
+                              <w:rPr>
+                                <w:rFonts w:hint="eastAsia"/>
+                              </w:rPr>
+                              <w:t>科技有限公司的基于光栅结构光的三维扫描仪；</w:t>
                             </w:r>
                             <w:r>
                               <w:rPr>
@@ -8536,7 +8582,7 @@
           </mc:Choice>
           <mc:Fallback>
             <w:pict>
-              <v:shape w14:anchorId="26B79E50" id="文本框 1" o:spid="_x0000_s1028" type="#_x0000_t202" style="position:absolute;left:0;text-align:left;margin-left:3.05pt;margin-top:127.8pt;width:429.75pt;height:.05pt;z-index:251659264;visibility:visible;mso-wrap-style:square;mso-width-percent:0;mso-wrap-distance-left:9pt;mso-wrap-distance-top:0;mso-wrap-distance-right:9pt;mso-wrap-distance-bottom:0;mso-position-horizontal:absolute;mso-position-horizontal-relative:text;mso-position-vertical:absolute;mso-position-vertical-relative:text;mso-width-percent:0;mso-width-relative:margin;v-text-anchor:top" o:gfxdata="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" stroked="f">
+              <v:shape w14:anchorId="26B79E50" id="文本框 1" o:spid="_x0000_s1028" type="#_x0000_t202" style="position:absolute;left:0;text-align:left;margin-left:3.05pt;margin-top:127.8pt;width:429.75pt;height:.05pt;z-index:251658752;visibility:visible;mso-wrap-style:square;mso-width-percent:0;mso-wrap-distance-left:9pt;mso-wrap-distance-top:0;mso-wrap-distance-right:9pt;mso-wrap-distance-bottom:0;mso-position-horizontal:absolute;mso-position-horizontal-relative:text;mso-position-vertical:absolute;mso-position-vertical-relative:text;mso-width-percent:0;mso-width-relative:margin;v-text-anchor:top" o:gfxdata="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" stroked="f">
                 <v:textbox style="mso-fit-shape-to-text:t" inset="0,0,0,0">
                   <w:txbxContent>
                     <w:p>
@@ -8610,13 +8656,24 @@
                         <w:t>a</w:t>
                       </w:r>
                       <w:r>
-                        <w:t>）杭州先</w:t>
+                        <w:t>）杭州</w:t>
+                      </w:r>
+                      <w:proofErr w:type="gramStart"/>
+                      <w:r>
+                        <w:t>先</w:t>
                       </w:r>
                       <w:r>
                         <w:rPr>
                           <w:rFonts w:hint="eastAsia"/>
                         </w:rPr>
-                        <w:t>临三维科技有限公司的基于光栅结构光的三维扫描仪；</w:t>
+                        <w:t>临三维</w:t>
+                      </w:r>
+                      <w:proofErr w:type="gramEnd"/>
+                      <w:r>
+                        <w:rPr>
+                          <w:rFonts w:hint="eastAsia"/>
+                        </w:rPr>
+                        <w:t>科技有限公司的基于光栅结构光的三维扫描仪；</w:t>
                       </w:r>
                       <w:r>
                         <w:rPr>
@@ -8711,7 +8768,7 @@
         <w:fldChar w:fldCharType="begin"/>
       </w:r>
       <w:r>
-        <w:instrText xml:space="preserve"> ADDIN EN.CITE &lt;EndNote&gt;&lt;Cite&gt;&lt;Author&gt;Lawman&lt;/Author&gt;&lt;Year&gt;2017&lt;/Year&gt;&lt;RecNum&gt;99&lt;/RecNum&gt;&lt;DisplayText&gt;[9]&lt;/DisplayText&gt;&lt;record&gt;&lt;rec-number&gt;99&lt;/rec-number&gt;&lt;foreign-keys&gt;&lt;key app="EN" db-id="25ts25aeg5wpw5edwz8pv0fnx5faar95e29z" timestamp="1558175914" guid="114fb310-08ce-4406-995d-5db156b1a29d"&gt;99&lt;/key&gt;&lt;/foreign-keys&gt;&lt;ref-type name="Conference Proceedings"&gt;10&lt;/ref-type&gt;&lt;contributors&gt;&lt;authors&gt;&lt;author&gt;Lawman, Samuel&lt;/author&gt;&lt;author&gt;Zhang, Jinke&lt;/author&gt;&lt;author&gt;Williams, Bryan M&lt;/author&gt;&lt;author&gt;Zheng, Yalin&lt;/author&gt;&lt;author&gt;Shen, Yao-Chun&lt;/author&gt;&lt;/authors&gt;&lt;/contributors&gt;&lt;titles&gt;&lt;title&gt;Applications of optical coherence tomography in the non-contact assessment of automotive paints&lt;/title&gt;&lt;secondary-title&gt;Optical Measurement Systems for Industrial Inspection X&lt;/secondary-title&gt;&lt;/titles&gt;&lt;pages&gt;103290J&lt;/pages&gt;&lt;volume&gt;10329&lt;/volume&gt;&lt;dates&gt;&lt;year&gt;2017&lt;/year&gt;&lt;/dates&gt;&lt;publisher&gt;International Society for Optics and Photonics&lt;/publisher&gt;&lt;urls&gt;&lt;/urls&gt;&lt;/record&gt;&lt;/Cite&gt;&lt;/EndNote&gt;</w:instrText>
+        <w:instrText xml:space="preserve"> ADDIN EN.CITE &lt;EndNote&gt;&lt;Cite&gt;&lt;Author&gt;Lawman&lt;/Author&gt;&lt;Year&gt;2017&lt;/Year&gt;&lt;RecNum&gt;99&lt;/RecNum&gt;&lt;DisplayText&gt;[9]&lt;/DisplayText&gt;&lt;record&gt;&lt;rec-number&gt;99&lt;/rec-number&gt;&lt;foreign-keys&gt;&lt;key app="EN" db-id="25ts25aeg5wpw5edwz8pv0fnx5faar95e29z" timestamp="1558188858" guid="114fb310-08ce-4406-995d-5db156b1a29d"&gt;99&lt;/key&gt;&lt;/foreign-keys&gt;&lt;ref-type name="Conference Proceedings"&gt;10&lt;/ref-type&gt;&lt;contributors&gt;&lt;authors&gt;&lt;author&gt;Lawman, Samuel&lt;/author&gt;&lt;author&gt;Zhang, Jinke&lt;/author&gt;&lt;author&gt;Williams, Bryan M&lt;/author&gt;&lt;author&gt;Zheng, Yalin&lt;/author&gt;&lt;author&gt;Shen, Yao-Chun&lt;/author&gt;&lt;/authors&gt;&lt;/contributors&gt;&lt;titles&gt;&lt;title&gt;Applications of optical coherence tomography in the non-contact assessment of automotive paints&lt;/title&gt;&lt;secondary-title&gt;Optical Measurement Systems for Industrial Inspection X&lt;/secondary-title&gt;&lt;/titles&gt;&lt;pages&gt;103290J&lt;/pages&gt;&lt;volume&gt;10329&lt;/volume&gt;&lt;dates&gt;&lt;year&gt;2017&lt;/year&gt;&lt;/dates&gt;&lt;publisher&gt;International Society for Optics and Photonics&lt;/publisher&gt;&lt;urls&gt;&lt;/urls&gt;&lt;/record&gt;&lt;/Cite&gt;&lt;/EndNote&gt;</w:instrText>
       </w:r>
       <w:r>
         <w:fldChar w:fldCharType="separate"/>
@@ -8726,7 +8783,15 @@
         <w:fldChar w:fldCharType="end"/>
       </w:r>
       <w:r>
-        <w:t>。在逆向工程和快速原型搭建方面，位于浙江杭州的先临三维科技有限公司开发的基于光栅结构光的</w:t>
+        <w:t>。在逆向工程和快速原型搭建方面，位于浙江杭州的</w:t>
+      </w:r>
+      <w:proofErr w:type="gramStart"/>
+      <w:r>
+        <w:t>先临三维</w:t>
+      </w:r>
+      <w:proofErr w:type="gramEnd"/>
+      <w:r>
+        <w:t>科技有限公司开发的基于光栅结构光的</w:t>
       </w:r>
       <w:r>
         <w:t>桌面</w:t>
@@ -8741,7 +8806,7 @@
         <w:fldChar w:fldCharType="begin"/>
       </w:r>
       <w:r>
-        <w:instrText xml:space="preserve"> ADDIN EN.CITE &lt;EndNote&gt;&lt;Cite&gt;&lt;Author&gt;丁一飞&lt;/Author&gt;&lt;Year&gt;2016&lt;/Year&gt;&lt;RecNum&gt;96&lt;/RecNum&gt;&lt;DisplayText&gt;[10]&lt;/DisplayText&gt;&lt;record&gt;&lt;rec-number&gt;96&lt;/rec-number&gt;&lt;foreign-keys&gt;&lt;key app="EN" db-id="25ts25aeg5wpw5edwz8pv0fnx5faar95e29z" timestamp="1558174813" guid="2e6fd841-4bc0-42d6-9edd-7e8ff554150d"&gt;96&lt;/key&gt;&lt;/foreign-keys&gt;&lt;ref-type name="Thesis"&gt;32&lt;/ref-type&gt;&lt;contributors&gt;&lt;authors&gt;&lt;author&gt;丁一飞&lt;/author&gt;&lt;/authors&gt;&lt;tertiary-authors&gt;&lt;author&gt;杨连祥,&lt;/author&gt;&lt;/tertiary-authors&gt;&lt;/contributors&gt;&lt;titles&gt;&lt;title&gt;数字光栅投影测量关键技术研究&lt;/title&gt;&lt;/titles&gt;&lt;keywords&gt;&lt;keyword&gt;数字光栅&lt;/keyword&gt;&lt;keyword&gt;非正弦性&lt;/keyword&gt;&lt;keyword&gt;相位展开&lt;/keyword&gt;&lt;keyword&gt;阶梯标定&lt;/keyword&gt;&lt;keyword&gt;解包裹&lt;/keyword&gt;&lt;keyword&gt;三维形貌&lt;/keyword&gt;&lt;/keywords&gt;&lt;dates&gt;&lt;year&gt;2016&lt;/year&gt;&lt;/dates&gt;&lt;publisher&gt;合肥工业大学&lt;/publisher&gt;&lt;work-type&gt;硕士&lt;/work-type&gt;&lt;urls&gt;&lt;/urls&gt;&lt;remote-database-provider&gt;Cnki&lt;/remote-database-provider&gt;&lt;/record&gt;&lt;/Cite&gt;&lt;/EndNote&gt;</w:instrText>
+        <w:instrText xml:space="preserve"> ADDIN EN.CITE &lt;EndNote&gt;&lt;Cite&gt;&lt;Author&gt;丁一飞&lt;/Author&gt;&lt;Year&gt;2016&lt;/Year&gt;&lt;RecNum&gt;96&lt;/RecNum&gt;&lt;DisplayText&gt;[10]&lt;/DisplayText&gt;&lt;record&gt;&lt;rec-number&gt;96&lt;/rec-number&gt;&lt;foreign-keys&gt;&lt;key app="EN" db-id="25ts25aeg5wpw5edwz8pv0fnx5faar95e29z" timestamp="1558188857" guid="2e6fd841-4bc0-42d6-9edd-7e8ff554150d"&gt;96&lt;/key&gt;&lt;/foreign-keys&gt;&lt;ref-type name="Thesis"&gt;32&lt;/ref-type&gt;&lt;contributors&gt;&lt;authors&gt;&lt;author&gt;丁一飞&lt;/author&gt;&lt;/authors&gt;&lt;tertiary-authors&gt;&lt;author&gt;杨连祥,&lt;/author&gt;&lt;/tertiary-authors&gt;&lt;/contributors&gt;&lt;titles&gt;&lt;title&gt;数字光栅投影测量关键技术研究&lt;/title&gt;&lt;/titles&gt;&lt;keywords&gt;&lt;keyword&gt;数字光栅&lt;/keyword&gt;&lt;keyword&gt;非正弦性&lt;/keyword&gt;&lt;keyword&gt;相位展开&lt;/keyword&gt;&lt;keyword&gt;阶梯标定&lt;/keyword&gt;&lt;keyword&gt;解包裹&lt;/keyword&gt;&lt;keyword&gt;三维形貌&lt;/keyword&gt;&lt;/keywords&gt;&lt;dates&gt;&lt;year&gt;2016&lt;/year&gt;&lt;/dates&gt;&lt;publisher&gt;合肥工业大学&lt;/publisher&gt;&lt;work-type&gt;硕士&lt;/work-type&gt;&lt;urls&gt;&lt;/urls&gt;&lt;remote-database-provider&gt;Cnki&lt;/remote-database-provider&gt;&lt;/record&gt;&lt;/Cite&gt;&lt;/EndNote&gt;</w:instrText>
       </w:r>
       <w:r>
         <w:fldChar w:fldCharType="separate"/>
@@ -8765,7 +8830,21 @@
         <w:rPr>
           <w:rFonts w:hint="eastAsia"/>
         </w:rPr>
-        <w:t>2005年，意大利学者已使用莫尔三维测量技术，数字化意大利著名古建筑蒙特祖玛城堡</w:t>
+        <w:t>2005年，意大利学者已使用莫尔三维测量技术，数字化意大利著名古建筑蒙</w:t>
+      </w:r>
+      <w:proofErr w:type="gramStart"/>
+      <w:r>
+        <w:rPr>
+          <w:rFonts w:hint="eastAsia"/>
+        </w:rPr>
+        <w:t>特</w:t>
+      </w:r>
+      <w:proofErr w:type="gramEnd"/>
+      <w:r>
+        <w:rPr>
+          <w:rFonts w:hint="eastAsia"/>
+        </w:rPr>
+        <w:t>祖玛城堡</w:t>
       </w:r>
       <w:r>
         <w:rPr>
@@ -8777,7 +8856,7 @@
         <w:fldChar w:fldCharType="begin"/>
       </w:r>
       <w:r>
-        <w:instrText xml:space="preserve"> ADDIN EN.CITE &lt;EndNote&gt;&lt;Cite&gt;&lt;Author&gt;Warden&lt;/Author&gt;&lt;Year&gt;2005&lt;/Year&gt;&lt;RecNum&gt;100&lt;/RecNum&gt;&lt;DisplayText&gt;[11]&lt;/DisplayText&gt;&lt;record&gt;&lt;rec-number&gt;100&lt;/rec-number&gt;&lt;foreign-keys&gt;&lt;key app="EN" db-id="25ts25aeg5wpw5edwz8pv0fnx5faar95e29z" timestamp="1558177841"&gt;100&lt;/key&gt;&lt;/foreign-keys&gt;&lt;ref-type name="Journal Article"&gt;17&lt;/ref-type&gt;&lt;contributors&gt;&lt;authors&gt;&lt;author&gt;Warden, R&lt;/author&gt;&lt;author&gt;Al Ratrout, S&lt;/author&gt;&lt;/authors&gt;&lt;/contributors&gt;&lt;titles&gt;&lt;title&gt;Moiré Contours for Documenting Petroglyphs at Montezuma Castle&lt;/title&gt;&lt;/titles&gt;&lt;dates&gt;&lt;year&gt;2005&lt;/year&gt;&lt;/dates&gt;&lt;urls&gt;&lt;/urls&gt;&lt;/record&gt;&lt;/Cite&gt;&lt;/EndNote&gt;</w:instrText>
+        <w:instrText xml:space="preserve"> ADDIN EN.CITE &lt;EndNote&gt;&lt;Cite&gt;&lt;Author&gt;Warden&lt;/Author&gt;&lt;Year&gt;2005&lt;/Year&gt;&lt;RecNum&gt;100&lt;/RecNum&gt;&lt;DisplayText&gt;[11]&lt;/DisplayText&gt;&lt;record&gt;&lt;rec-number&gt;100&lt;/rec-number&gt;&lt;foreign-keys&gt;&lt;key app="EN" db-id="25ts25aeg5wpw5edwz8pv0fnx5faar95e29z" timestamp="1558188858" guid="9367621d-ff74-4faf-839a-c6332547199c"&gt;100&lt;/key&gt;&lt;/foreign-keys&gt;&lt;ref-type name="Journal Article"&gt;17&lt;/ref-type&gt;&lt;contributors&gt;&lt;authors&gt;&lt;author&gt;Warden, R&lt;/author&gt;&lt;author&gt;Al Ratrout, S&lt;/author&gt;&lt;/authors&gt;&lt;/contributors&gt;&lt;titles&gt;&lt;title&gt;Moiré Contours for Documenting Petroglyphs at Montezuma Castle&lt;/title&gt;&lt;/titles&gt;&lt;dates&gt;&lt;year&gt;2005&lt;/year&gt;&lt;/dates&gt;&lt;urls&gt;&lt;/urls&gt;&lt;/record&gt;&lt;/Cite&gt;&lt;/EndNote&gt;</w:instrText>
       </w:r>
       <w:r>
         <w:fldChar w:fldCharType="separate"/>
@@ -8804,7 +8883,7 @@
         <w:fldChar w:fldCharType="begin"/>
       </w:r>
       <w:r>
-        <w:instrText xml:space="preserve"> ADDIN EN.CITE &lt;EndNote&gt;&lt;Cite&gt;&lt;Author&gt;Gorthi&lt;/Author&gt;&lt;Year&gt;2010&lt;/Year&gt;&lt;RecNum&gt;7&lt;/RecNum&gt;&lt;DisplayText&gt;[12]&lt;/DisplayText&gt;&lt;record&gt;&lt;rec-number&gt;7&lt;/rec-number&gt;&lt;foreign-keys&gt;&lt;key app="EN" db-id="25ts25aeg5wpw5edwz8pv0fnx5faar95e29z" timestamp="1558054996" guid="e8dddebb-f47a-40b4-9f12-0d67c1be3ec8"&gt;7&lt;/key&gt;&lt;/foreign-keys&gt;&lt;ref-type name="Journal Article"&gt;17&lt;/ref-type&gt;&lt;contributors&gt;&lt;authors&gt;&lt;author&gt;Gorthi, Sai Siva&lt;/author&gt;&lt;author&gt;Rastogi, Pramod&lt;/author&gt;&lt;/authors&gt;&lt;/contributors&gt;&lt;titles&gt;&lt;title&gt;Fringe projection techniques: whither we are?&lt;/title&gt;&lt;secondary-title&gt;Optics and lasers in engineering&lt;/secondary-title&gt;&lt;/titles&gt;&lt;periodical&gt;&lt;full-title&gt;Optics and lasers in engineering&lt;/full-title&gt;&lt;/periodical&gt;&lt;pages&gt;133-140&lt;/pages&gt;&lt;volume&gt;48&lt;/volume&gt;&lt;number&gt;ARTICLE&lt;/number&gt;&lt;dates&gt;&lt;year&gt;2010&lt;/year&gt;&lt;/dates&gt;&lt;urls&gt;&lt;/urls&gt;&lt;/record&gt;&lt;/Cite&gt;&lt;/EndNote&gt;</w:instrText>
+        <w:instrText xml:space="preserve"> ADDIN EN.CITE &lt;EndNote&gt;&lt;Cite&gt;&lt;Author&gt;Gorthi&lt;/Author&gt;&lt;Year&gt;2010&lt;/Year&gt;&lt;RecNum&gt;89&lt;/RecNum&gt;&lt;DisplayText&gt;[12]&lt;/DisplayText&gt;&lt;record&gt;&lt;rec-number&gt;89&lt;/rec-number&gt;&lt;foreign-keys&gt;&lt;key app="EN" db-id="25ts25aeg5wpw5edwz8pv0fnx5faar95e29z" timestamp="1558188822" guid="e8dddebb-f47a-40b4-9f12-0d67c1be3ec8"&gt;89&lt;/key&gt;&lt;/foreign-keys&gt;&lt;ref-type name="Journal Article"&gt;17&lt;/ref-type&gt;&lt;contributors&gt;&lt;authors&gt;&lt;author&gt;Gorthi, Sai Siva&lt;/author&gt;&lt;author&gt;Rastogi, Pramod&lt;/author&gt;&lt;/authors&gt;&lt;/contributors&gt;&lt;titles&gt;&lt;title&gt;Fringe projection techniques: whither we are?&lt;/title&gt;&lt;secondary-title&gt;Optics and lasers in engineering&lt;/secondary-title&gt;&lt;/titles&gt;&lt;periodical&gt;&lt;full-title&gt;Optics and lasers in engineering&lt;/full-title&gt;&lt;/periodical&gt;&lt;pages&gt;133-140&lt;/pages&gt;&lt;volume&gt;48&lt;/volume&gt;&lt;number&gt;ARTICLE&lt;/number&gt;&lt;dates&gt;&lt;year&gt;2010&lt;/year&gt;&lt;/dates&gt;&lt;urls&gt;&lt;/urls&gt;&lt;/record&gt;&lt;/Cite&gt;&lt;/EndNote&gt;</w:instrText>
       </w:r>
       <w:r>
         <w:fldChar w:fldCharType="separate"/>
@@ -8892,9 +8971,6 @@
       <w:pPr>
         <w:pStyle w:val="Aff0"/>
         <w:ind w:firstLine="480"/>
-        <w:rPr>
-          <w:rFonts w:hint="eastAsia"/>
-        </w:rPr>
       </w:pPr>
       <w:bookmarkStart w:id="60" w:name="_GoBack"/>
       <w:bookmarkEnd w:id="60"/>
@@ -9714,8 +9790,8 @@
         <w:spacing w:before="156" w:after="468"/>
       </w:pPr>
       <w:bookmarkStart w:id="82" w:name="_Toc9065216"/>
-      <w:bookmarkStart w:id="83" w:name="_Toc294175617"/>
-      <w:bookmarkStart w:id="84" w:name="_Toc9109029"/>
+      <w:bookmarkStart w:id="83" w:name="_Toc9109029"/>
+      <w:bookmarkStart w:id="84" w:name="_Toc294175617"/>
       <w:bookmarkEnd w:id="80"/>
       <w:bookmarkEnd w:id="81"/>
       <w:r>
@@ -9726,7 +9802,7 @@
         <w:t>致谢</w:t>
       </w:r>
       <w:bookmarkEnd w:id="82"/>
-      <w:bookmarkEnd w:id="84"/>
+      <w:bookmarkEnd w:id="83"/>
     </w:p>
     <w:p>
       <w:pPr>
@@ -9927,7 +10003,7 @@
         <w:lastRenderedPageBreak/>
         <w:t>附录</w:t>
       </w:r>
-      <w:bookmarkEnd w:id="83"/>
+      <w:bookmarkEnd w:id="84"/>
       <w:bookmarkEnd w:id="85"/>
       <w:bookmarkEnd w:id="86"/>
     </w:p>
@@ -9950,9 +10026,8 @@
         <w:rPr>
           <w:noProof/>
         </w:rPr>
-        <w:lastRenderedPageBreak/>
         <w:drawing>
-          <wp:anchor distT="0" distB="0" distL="114300" distR="114300" simplePos="0" relativeHeight="251669504" behindDoc="0" locked="0" layoutInCell="1" allowOverlap="1" wp14:anchorId="72819A66" wp14:editId="710D3449">
+          <wp:anchor distT="0" distB="0" distL="114300" distR="114300" simplePos="0" relativeHeight="251661824" behindDoc="0" locked="0" layoutInCell="1" allowOverlap="1" wp14:anchorId="72819A66" wp14:editId="710D3449">
             <wp:simplePos x="0" y="0"/>
             <wp:positionH relativeFrom="column">
               <wp:posOffset>-1821180</wp:posOffset>
@@ -10268,10 +10343,6 @@
         <w:smallCaps w:val="0"/>
         <w:strike w:val="0"/>
         <w:dstrike w:val="0"/>
-        <w:outline w:val="0"/>
-        <w:shadow w:val="0"/>
-        <w:emboss w:val="0"/>
-        <w:imprint w:val="0"/>
         <w:noProof w:val="0"/>
         <w:vanish w:val="0"/>
         <w:color w:val="auto"/>
@@ -10941,7 +11012,6 @@
     <w:lsdException w:name="Table Web 1" w:semiHidden="1" w:unhideWhenUsed="1"/>
     <w:lsdException w:name="Table Web 2" w:semiHidden="1" w:unhideWhenUsed="1"/>
     <w:lsdException w:name="Table Web 3" w:semiHidden="1" w:unhideWhenUsed="1"/>
-    <w:lsdException w:name="Table Grid" w:semiHidden="1" w:unhideWhenUsed="1"/>
     <w:lsdException w:name="Table Theme" w:semiHidden="1" w:unhideWhenUsed="1"/>
     <w:lsdException w:name="Placeholder Text" w:semiHidden="1" w:uiPriority="99"/>
     <w:lsdException w:name="No Spacing" w:uiPriority="1" w:qFormat="1"/>
@@ -11239,7 +11309,6 @@
   <w:style w:type="character" w:default="1" w:styleId="a1">
     <w:name w:val="Default Paragraph Font"/>
     <w:uiPriority w:val="1"/>
-    <w:semiHidden/>
     <w:unhideWhenUsed/>
   </w:style>
   <w:style w:type="table" w:default="1" w:styleId="a2">
@@ -12595,7 +12664,7 @@
 </file>
 
 <file path=customXml/itemProps1.xml><?xml version="1.0" encoding="utf-8"?>
-<ds:datastoreItem xmlns:ds="http://schemas.openxmlformats.org/officeDocument/2006/customXml" ds:itemID="{EC128319-CC3A-4FE8-80EC-0331B4D2177A}">
+<ds:datastoreItem xmlns:ds="http://schemas.openxmlformats.org/officeDocument/2006/customXml" ds:itemID="{80AFB3D2-8BC9-416D-BE8E-86873F40D08A}">
   <ds:schemaRefs>
     <ds:schemaRef ds:uri="http://schemas.openxmlformats.org/officeDocument/2006/bibliography"/>
   </ds:schemaRefs>

</xml_diff>

<commit_message>
still stuck at chapter 4
</commit_message>
<xml_diff>
--- a/thesis.docx
+++ b/thesis.docx
@@ -20044,9 +20044,6 @@
       <w:pPr>
         <w:pStyle w:val="Afc"/>
         <w:ind w:firstLine="480"/>
-        <w:rPr>
-          <w:rFonts w:hint="eastAsia"/>
-        </w:rPr>
       </w:pPr>
       <w:r>
         <w:rPr>
@@ -20156,7 +20153,10 @@
       </w:r>
       <w:r>
         <w:lastRenderedPageBreak/>
-        <w:t>要求，提出的系统校准过程。</w:t>
+        <w:t>要求，可应用与实物测量系统的</w:t>
+      </w:r>
+      <w:r>
+        <w:t>系统校准过程。</w:t>
       </w:r>
     </w:p>
     <w:p>
@@ -20167,9 +20167,6 @@
           <w:numId w:val="7"/>
         </w:numPr>
         <w:ind w:firstLineChars="0"/>
-        <w:rPr>
-          <w:rFonts w:hint="eastAsia"/>
-        </w:rPr>
       </w:pPr>
       <w:r>
         <w:rPr>
@@ -20225,9 +20222,6 @@
           <w:numId w:val="7"/>
         </w:numPr>
         <w:ind w:firstLineChars="0"/>
-        <w:rPr>
-          <w:rFonts w:hint="eastAsia"/>
-        </w:rPr>
       </w:pPr>
       <w:r>
         <w:rPr>
@@ -20282,9 +20276,6 @@
           <w:numId w:val="7"/>
         </w:numPr>
         <w:ind w:firstLineChars="0"/>
-        <w:rPr>
-          <w:rFonts w:hint="eastAsia"/>
-        </w:rPr>
       </w:pPr>
       <w:r>
         <w:rPr>
@@ -20301,15 +20292,30 @@
           <w:numId w:val="7"/>
         </w:numPr>
         <w:ind w:firstLineChars="0"/>
-        <w:rPr>
-          <w:rFonts w:hint="eastAsia"/>
-        </w:rPr>
-      </w:pPr>
-      <w:r>
-        <w:rPr>
-          <w:rFonts w:hint="eastAsia"/>
-        </w:rPr>
-        <w:t>针对同一周期的投影条纹得到的相位图的一个像素点，标出像素点灰度与高度变化的数据点，并拟合。</w:t>
+      </w:pPr>
+      <w:r>
+        <w:rPr>
+          <w:rFonts w:hint="eastAsia"/>
+        </w:rPr>
+        <w:t>针对同一周期的投影条纹得到的相位图的某一</w:t>
+      </w:r>
+      <w:r>
+        <w:rPr>
+          <w:rFonts w:hint="eastAsia"/>
+        </w:rPr>
+        <w:t>像素点，标出像素点灰度与高度变化的数据点，并拟合</w:t>
+      </w:r>
+      <w:r>
+        <w:rPr>
+          <w:rFonts w:hint="eastAsia"/>
+        </w:rPr>
+        <w:t>得出该像素点灰度和高度变化的关系</w:t>
+      </w:r>
+      <w:r>
+        <w:rPr>
+          <w:rFonts w:hint="eastAsia"/>
+        </w:rPr>
+        <w:t>。</w:t>
       </w:r>
     </w:p>
     <w:p>
@@ -20320,18 +20326,660 @@
           <w:numId w:val="7"/>
         </w:numPr>
         <w:ind w:firstLineChars="0"/>
-        <w:rPr>
-          <w:rFonts w:hint="eastAsia"/>
-        </w:rPr>
-      </w:pPr>
-      <w:r>
-        <w:rPr>
-          <w:rFonts w:hint="eastAsia"/>
-        </w:rPr>
-        <w:t>利用相邻两个</w:t>
-      </w:r>
-      <w:bookmarkStart w:id="67" w:name="_GoBack"/>
-      <w:bookmarkEnd w:id="67"/>
+      </w:pPr>
+      <w:r>
+        <w:t>针对（</w:t>
+      </w:r>
+      <w:r>
+        <w:rPr>
+          <w:rFonts w:hint="eastAsia"/>
+        </w:rPr>
+        <w:t>4</w:t>
+      </w:r>
+      <w:r>
+        <w:t>）中得到的类正弦关系，将连续两个极大值高度之差作为远离投影仪-相机平面的极大值处，对应高度位置的莫尔波长。</w:t>
+      </w:r>
+    </w:p>
+    <w:p>
+      <w:pPr>
+        <w:pStyle w:val="Afc"/>
+        <w:numPr>
+          <w:ilvl w:val="0"/>
+          <w:numId w:val="7"/>
+        </w:numPr>
+        <w:ind w:firstLineChars="0"/>
+      </w:pPr>
+      <w:r>
+        <w:rPr>
+          <w:rFonts w:hint="eastAsia"/>
+        </w:rPr>
+        <w:t>将（5），针对（4）中像素灰度和高度变化的类正弦关系的每组连续极大值，重负，得到该像素莫尔波长和其对应高度的数据，即</w:t>
+      </w:r>
+    </w:p>
+    <w:p>
+      <w:pPr>
+        <w:rPr>
+          <w:szCs w:val="20"/>
+        </w:rPr>
+      </w:pPr>
+      <m:oMathPara>
+        <m:oMath>
+          <m:sSub>
+            <m:sSubPr>
+              <m:ctrlPr>
+                <w:rPr>
+                  <w:rFonts w:ascii="Cambria Math" w:hAnsi="Cambria Math"/>
+                  <w:szCs w:val="20"/>
+                </w:rPr>
+              </m:ctrlPr>
+            </m:sSubPr>
+            <m:e>
+              <m:r>
+                <w:rPr>
+                  <w:rFonts w:ascii="Cambria Math" w:hAnsi="Cambria Math"/>
+                </w:rPr>
+                <m:t>(λ</m:t>
+              </m:r>
+            </m:e>
+            <m:sub>
+              <m:r>
+                <w:rPr>
+                  <w:rFonts w:ascii="Cambria Math" w:hAnsi="Cambria Math"/>
+                  <w:szCs w:val="20"/>
+                </w:rPr>
+                <m:t>i,  j,k</m:t>
+              </m:r>
+            </m:sub>
+          </m:sSub>
+          <m:r>
+            <w:rPr>
+              <w:rFonts w:ascii="Cambria Math" w:hAnsi="Cambria Math"/>
+              <w:szCs w:val="20"/>
+            </w:rPr>
+            <m:t>,</m:t>
+          </m:r>
+          <m:sSub>
+            <m:sSubPr>
+              <m:ctrlPr>
+                <w:rPr>
+                  <w:rFonts w:ascii="Cambria Math" w:hAnsi="Cambria Math"/>
+                  <w:i/>
+                  <w:szCs w:val="20"/>
+                </w:rPr>
+              </m:ctrlPr>
+            </m:sSubPr>
+            <m:e>
+              <m:r>
+                <w:rPr>
+                  <w:rFonts w:ascii="Cambria Math" w:hAnsi="Cambria Math"/>
+                  <w:szCs w:val="20"/>
+                </w:rPr>
+                <m:t>h</m:t>
+              </m:r>
+            </m:e>
+            <m:sub>
+              <m:r>
+                <w:rPr>
+                  <w:rFonts w:ascii="Cambria Math" w:hAnsi="Cambria Math"/>
+                  <w:szCs w:val="20"/>
+                </w:rPr>
+                <m:t>i,  j,k</m:t>
+              </m:r>
+            </m:sub>
+          </m:sSub>
+          <m:r>
+            <w:rPr>
+              <w:rFonts w:ascii="Cambria Math" w:hAnsi="Cambria Math"/>
+              <w:szCs w:val="20"/>
+            </w:rPr>
+            <m:t>)</m:t>
+          </m:r>
+        </m:oMath>
+      </m:oMathPara>
+    </w:p>
+    <w:p>
+      <w:pPr>
+        <w:pStyle w:val="Afc"/>
+        <w:ind w:firstLine="480"/>
+      </w:pPr>
+      <w:r>
+        <w:rPr>
+          <w:rFonts w:hint="eastAsia"/>
+        </w:rPr>
+        <w:t>其中</w:t>
+      </w:r>
+      <m:oMath>
+        <m:r>
+          <m:rPr>
+            <m:sty m:val="p"/>
+          </m:rPr>
+          <w:rPr>
+            <w:rFonts w:ascii="Cambria Math" w:hAnsi="Cambria Math" w:hint="eastAsia"/>
+          </w:rPr>
+          <m:t>i</m:t>
+        </m:r>
+        <m:r>
+          <m:rPr>
+            <m:sty m:val="p"/>
+          </m:rPr>
+          <w:rPr>
+            <w:rFonts w:ascii="Cambria Math" w:hAnsi="Cambria Math"/>
+          </w:rPr>
+          <m:t>=1,2,3……m</m:t>
+        </m:r>
+      </m:oMath>
+      <w:r>
+        <w:rPr>
+          <w:rFonts w:hint="eastAsia"/>
+        </w:rPr>
+        <w:t>,为灰度极小处的级次，</w:t>
+      </w:r>
+      <m:oMath>
+        <m:sSub>
+          <m:sSubPr>
+            <m:ctrlPr>
+              <w:rPr>
+                <w:rFonts w:ascii="Cambria Math" w:hAnsi="Cambria Math"/>
+                <w:i/>
+              </w:rPr>
+            </m:ctrlPr>
+          </m:sSubPr>
+          <m:e>
+            <m:r>
+              <w:rPr>
+                <w:rFonts w:ascii="Cambria Math" w:hAnsi="Cambria Math"/>
+              </w:rPr>
+              <m:t>h</m:t>
+            </m:r>
+          </m:e>
+          <m:sub>
+            <m:r>
+              <w:rPr>
+                <w:rFonts w:ascii="Cambria Math" w:hAnsi="Cambria Math"/>
+              </w:rPr>
+              <m:t>i,  j,k</m:t>
+            </m:r>
+          </m:sub>
+        </m:sSub>
+      </m:oMath>
+      <w:r>
+        <w:rPr>
+          <w:rFonts w:hint="eastAsia"/>
+        </w:rPr>
+        <w:t>为第</w:t>
+      </w:r>
+      <m:oMath>
+        <m:r>
+          <m:rPr>
+            <m:sty m:val="p"/>
+          </m:rPr>
+          <w:rPr>
+            <w:rFonts w:ascii="Cambria Math" w:hAnsi="Cambria Math" w:hint="eastAsia"/>
+          </w:rPr>
+          <m:t>i</m:t>
+        </m:r>
+        <m:r>
+          <m:rPr>
+            <m:sty m:val="p"/>
+          </m:rPr>
+          <w:rPr>
+            <w:rFonts w:ascii="Cambria Math" w:hAnsi="Cambria Math" w:hint="eastAsia"/>
+          </w:rPr>
+          <m:t>级次</m:t>
+        </m:r>
+      </m:oMath>
+      <w:r>
+        <w:rPr>
+          <w:rFonts w:hint="eastAsia"/>
+        </w:rPr>
+        <w:t>极大值处，位于图像</w:t>
+      </w:r>
+      <m:oMath>
+        <m:r>
+          <m:rPr>
+            <m:sty m:val="p"/>
+          </m:rPr>
+          <w:rPr>
+            <w:rFonts w:ascii="Cambria Math" w:hAnsi="Cambria Math"/>
+          </w:rPr>
+          <m:t>(j,k)</m:t>
+        </m:r>
+      </m:oMath>
+      <w:r>
+        <w:rPr>
+          <w:rFonts w:hint="eastAsia"/>
+        </w:rPr>
+        <w:t>处对应的高度，而</w:t>
+      </w:r>
+    </w:p>
+    <w:p>
+      <w:pPr>
+        <w:rPr>
+          <w:szCs w:val="20"/>
+        </w:rPr>
+      </w:pPr>
+      <m:oMath>
+        <m:sSub>
+          <m:sSubPr>
+            <m:ctrlPr>
+              <w:rPr>
+                <w:rFonts w:ascii="Cambria Math" w:hAnsi="Cambria Math"/>
+                <w:szCs w:val="20"/>
+              </w:rPr>
+            </m:ctrlPr>
+          </m:sSubPr>
+          <m:e>
+            <m:r>
+              <w:rPr>
+                <w:rFonts w:ascii="Cambria Math" w:hAnsi="Cambria Math"/>
+              </w:rPr>
+              <m:t>λ</m:t>
+            </m:r>
+          </m:e>
+          <m:sub>
+            <m:r>
+              <w:rPr>
+                <w:rFonts w:ascii="Cambria Math" w:hAnsi="Cambria Math"/>
+              </w:rPr>
+              <m:t>i,j,k</m:t>
+            </m:r>
+          </m:sub>
+        </m:sSub>
+      </m:oMath>
+      <w:r>
+        <w:rPr>
+          <w:szCs w:val="20"/>
+        </w:rPr>
+        <w:t>=</w:t>
+      </w:r>
+      <m:oMath>
+        <m:sSub>
+          <m:sSubPr>
+            <m:ctrlPr>
+              <w:rPr>
+                <w:rFonts w:ascii="Cambria Math" w:hAnsi="Cambria Math"/>
+                <w:i/>
+                <w:szCs w:val="20"/>
+              </w:rPr>
+            </m:ctrlPr>
+          </m:sSubPr>
+          <m:e>
+            <m:r>
+              <w:rPr>
+                <w:rFonts w:ascii="Cambria Math" w:hAnsi="Cambria Math"/>
+                <w:szCs w:val="20"/>
+              </w:rPr>
+              <m:t>h</m:t>
+            </m:r>
+          </m:e>
+          <m:sub>
+            <m:r>
+              <w:rPr>
+                <w:rFonts w:ascii="Cambria Math" w:hAnsi="Cambria Math"/>
+                <w:szCs w:val="20"/>
+              </w:rPr>
+              <m:t>i,  j,k</m:t>
+            </m:r>
+          </m:sub>
+        </m:sSub>
+        <m:r>
+          <w:rPr>
+            <w:rFonts w:ascii="Cambria Math" w:hAnsi="Cambria Math"/>
+            <w:szCs w:val="20"/>
+          </w:rPr>
+          <m:t>-</m:t>
+        </m:r>
+        <m:sSub>
+          <m:sSubPr>
+            <m:ctrlPr>
+              <w:rPr>
+                <w:rFonts w:ascii="Cambria Math" w:hAnsi="Cambria Math"/>
+                <w:i/>
+                <w:szCs w:val="20"/>
+              </w:rPr>
+            </m:ctrlPr>
+          </m:sSubPr>
+          <m:e>
+            <m:r>
+              <w:rPr>
+                <w:rFonts w:ascii="Cambria Math" w:hAnsi="Cambria Math"/>
+                <w:szCs w:val="20"/>
+              </w:rPr>
+              <m:t>h</m:t>
+            </m:r>
+          </m:e>
+          <m:sub>
+            <m:r>
+              <w:rPr>
+                <w:rFonts w:ascii="Cambria Math" w:hAnsi="Cambria Math"/>
+                <w:szCs w:val="20"/>
+              </w:rPr>
+              <m:t>i-1,  j,k</m:t>
+            </m:r>
+          </m:sub>
+        </m:sSub>
+      </m:oMath>
+    </w:p>
+    <w:p>
+      <w:pPr>
+        <w:pStyle w:val="Afc"/>
+        <w:ind w:firstLine="480"/>
+      </w:pPr>
+      <w:r>
+        <w:rPr>
+          <w:rFonts w:hint="eastAsia"/>
+        </w:rPr>
+        <w:t>则为第</w:t>
+      </w:r>
+      <m:oMath>
+        <m:r>
+          <m:rPr>
+            <m:sty m:val="p"/>
+          </m:rPr>
+          <w:rPr>
+            <w:rFonts w:ascii="Cambria Math" w:hAnsi="Cambria Math" w:hint="eastAsia"/>
+          </w:rPr>
+          <m:t>i</m:t>
+        </m:r>
+        <m:r>
+          <m:rPr>
+            <m:sty m:val="p"/>
+          </m:rPr>
+          <w:rPr>
+            <w:rFonts w:ascii="Cambria Math" w:hAnsi="Cambria Math" w:hint="eastAsia"/>
+          </w:rPr>
+          <m:t>极</m:t>
+        </m:r>
+        <m:r>
+          <m:rPr>
+            <m:sty m:val="p"/>
+          </m:rPr>
+          <w:rPr>
+            <w:rFonts w:ascii="Cambria Math" w:hAnsi="Cambria Math"/>
+          </w:rPr>
+          <m:t>大</m:t>
+        </m:r>
+        <m:r>
+          <m:rPr>
+            <m:sty m:val="p"/>
+          </m:rPr>
+          <w:rPr>
+            <w:rFonts w:ascii="Cambria Math" w:hAnsi="Cambria Math" w:hint="eastAsia"/>
+          </w:rPr>
+          <m:t>值</m:t>
+        </m:r>
+      </m:oMath>
+      <w:r>
+        <w:t>处，位于图像</w:t>
+      </w:r>
+      <m:oMath>
+        <m:r>
+          <m:rPr>
+            <m:sty m:val="p"/>
+          </m:rPr>
+          <w:rPr>
+            <w:rFonts w:ascii="Cambria Math" w:hAnsi="Cambria Math"/>
+          </w:rPr>
+          <m:t>(j,k)</m:t>
+        </m:r>
+      </m:oMath>
+      <w:r>
+        <w:rPr>
+          <w:rFonts w:hint="eastAsia"/>
+        </w:rPr>
+        <w:t>处像素的莫尔波长。</w:t>
+      </w:r>
+    </w:p>
+    <w:p>
+      <w:pPr>
+        <w:pStyle w:val="Afc"/>
+        <w:numPr>
+          <w:ilvl w:val="0"/>
+          <w:numId w:val="7"/>
+        </w:numPr>
+        <w:ind w:firstLineChars="0"/>
+      </w:pPr>
+      <w:r>
+        <w:rPr>
+          <w:rFonts w:hint="eastAsia"/>
+        </w:rPr>
+        <w:t>将（4）（5）（6）针对（4）中同一周期条纹得到的相位图的每一点像素重复，并将同一高度得到的莫尔波长针对不同位置像素点平均</w:t>
+      </w:r>
+      <w:r>
+        <w:rPr>
+          <w:rFonts w:hint="eastAsia"/>
+        </w:rPr>
+        <w:t>，得到该高度处，该周期条纹得到的莫尔波长。对于分辨率</w:t>
+      </w:r>
+      <m:oMath>
+        <m:r>
+          <m:rPr>
+            <m:sty m:val="p"/>
+          </m:rPr>
+          <w:rPr>
+            <w:rFonts w:ascii="Cambria Math" w:hAnsi="Cambria Math"/>
+          </w:rPr>
+          <m:t>M×N</m:t>
+        </m:r>
+      </m:oMath>
+      <w:r>
+        <w:rPr>
+          <w:rFonts w:hint="eastAsia"/>
+        </w:rPr>
+        <w:t>的相位图，</w:t>
+      </w:r>
+    </w:p>
+    <w:p>
+      <m:oMathPara>
+        <m:oMath>
+          <m:r>
+            <m:rPr>
+              <m:sty m:val="p"/>
+            </m:rPr>
+            <w:rPr>
+              <w:rFonts w:ascii="Cambria Math" w:hAnsi="Cambria Math"/>
+            </w:rPr>
+            <m:t>λ</m:t>
+          </m:r>
+          <m:d>
+            <m:dPr>
+              <m:ctrlPr>
+                <w:rPr>
+                  <w:rFonts w:ascii="Cambria Math" w:hAnsi="Cambria Math"/>
+                </w:rPr>
+              </m:ctrlPr>
+            </m:dPr>
+            <m:e>
+              <m:sSub>
+                <m:sSubPr>
+                  <m:ctrlPr>
+                    <w:rPr>
+                      <w:rFonts w:ascii="Cambria Math" w:hAnsi="Cambria Math"/>
+                    </w:rPr>
+                  </m:ctrlPr>
+                </m:sSubPr>
+                <m:e>
+                  <m:r>
+                    <w:rPr>
+                      <w:rFonts w:ascii="Cambria Math" w:hAnsi="Cambria Math"/>
+                    </w:rPr>
+                    <m:t>h</m:t>
+                  </m:r>
+                </m:e>
+                <m:sub>
+                  <m:r>
+                    <w:rPr>
+                      <w:rFonts w:ascii="Cambria Math" w:hAnsi="Cambria Math"/>
+                    </w:rPr>
+                    <m:t>i</m:t>
+                  </m:r>
+                </m:sub>
+              </m:sSub>
+            </m:e>
+          </m:d>
+          <m:r>
+            <m:rPr>
+              <m:sty m:val="p"/>
+            </m:rPr>
+            <w:rPr>
+              <w:rFonts w:ascii="Cambria Math" w:hAnsi="Cambria Math"/>
+            </w:rPr>
+            <m:t>=</m:t>
+          </m:r>
+          <m:f>
+            <m:fPr>
+              <m:ctrlPr>
+                <w:rPr>
+                  <w:rFonts w:ascii="Cambria Math" w:hAnsi="Cambria Math"/>
+                </w:rPr>
+              </m:ctrlPr>
+            </m:fPr>
+            <m:num>
+              <m:r>
+                <w:rPr>
+                  <w:rFonts w:ascii="Cambria Math" w:hAnsi="Cambria Math"/>
+                </w:rPr>
+                <m:t>1</m:t>
+              </m:r>
+            </m:num>
+            <m:den>
+              <m:r>
+                <w:rPr>
+                  <w:rFonts w:ascii="Cambria Math" w:hAnsi="Cambria Math"/>
+                </w:rPr>
+                <m:t>MN</m:t>
+              </m:r>
+            </m:den>
+          </m:f>
+          <m:nary>
+            <m:naryPr>
+              <m:chr m:val="∑"/>
+              <m:limLoc m:val="undOvr"/>
+              <m:supHide m:val="1"/>
+              <m:ctrlPr>
+                <w:rPr>
+                  <w:rFonts w:ascii="Cambria Math" w:hAnsi="Cambria Math"/>
+                </w:rPr>
+              </m:ctrlPr>
+            </m:naryPr>
+            <m:sub>
+              <m:r>
+                <w:rPr>
+                  <w:rFonts w:ascii="Cambria Math" w:hAnsi="Cambria Math"/>
+                </w:rPr>
+                <m:t>j</m:t>
+              </m:r>
+            </m:sub>
+            <m:sup/>
+            <m:e>
+              <m:nary>
+                <m:naryPr>
+                  <m:chr m:val="∑"/>
+                  <m:limLoc m:val="undOvr"/>
+                  <m:supHide m:val="1"/>
+                  <m:ctrlPr>
+                    <w:rPr>
+                      <w:rFonts w:ascii="Cambria Math" w:hAnsi="Cambria Math"/>
+                      <w:i/>
+                    </w:rPr>
+                  </m:ctrlPr>
+                </m:naryPr>
+                <m:sub>
+                  <m:r>
+                    <w:rPr>
+                      <w:rFonts w:ascii="Cambria Math" w:hAnsi="Cambria Math"/>
+                    </w:rPr>
+                    <m:t>k</m:t>
+                  </m:r>
+                </m:sub>
+                <m:sup/>
+                <m:e>
+                  <m:sSub>
+                    <m:sSubPr>
+                      <m:ctrlPr>
+                        <w:rPr>
+                          <w:rFonts w:ascii="Cambria Math" w:hAnsi="Cambria Math"/>
+                          <w:szCs w:val="20"/>
+                        </w:rPr>
+                      </m:ctrlPr>
+                    </m:sSubPr>
+                    <m:e>
+                      <m:r>
+                        <w:rPr>
+                          <w:rFonts w:ascii="Cambria Math" w:hAnsi="Cambria Math"/>
+                        </w:rPr>
+                        <m:t>λ</m:t>
+                      </m:r>
+                    </m:e>
+                    <m:sub>
+                      <m:r>
+                        <w:rPr>
+                          <w:rFonts w:ascii="Cambria Math" w:hAnsi="Cambria Math"/>
+                        </w:rPr>
+                        <m:t>i,j,k</m:t>
+                      </m:r>
+                    </m:sub>
+                  </m:sSub>
+                </m:e>
+              </m:nary>
+            </m:e>
+          </m:nary>
+        </m:oMath>
+      </m:oMathPara>
+    </w:p>
+    <w:p>
+      <w:pPr>
+        <w:pStyle w:val="Afc"/>
+        <w:numPr>
+          <w:ilvl w:val="0"/>
+          <w:numId w:val="7"/>
+        </w:numPr>
+        <w:ind w:firstLineChars="0"/>
+      </w:pPr>
+      <w:r>
+        <w:rPr>
+          <w:rFonts w:hint="eastAsia"/>
+        </w:rPr>
+        <w:t>将（7）中得到的高度-莫尔波长数据，拟合出线性关系，留作最后相位展开使用</w:t>
+      </w:r>
+    </w:p>
+    <w:p>
+      <w:pPr>
+        <w:pStyle w:val="Afc"/>
+        <w:numPr>
+          <w:ilvl w:val="0"/>
+          <w:numId w:val="7"/>
+        </w:numPr>
+        <w:ind w:firstLineChars="0"/>
+      </w:pPr>
+      <w:r>
+        <w:rPr>
+          <w:rFonts w:hint="eastAsia"/>
+        </w:rPr>
+        <w:t>针对不同周期的条纹，重复（7）（8），并所得关系留作最后相位展开使用。</w:t>
+      </w:r>
+    </w:p>
+    <w:p>
+      <w:pPr>
+        <w:pStyle w:val="Afc"/>
+        <w:ind w:firstLine="480"/>
+      </w:pPr>
+      <w:r>
+        <w:t>注意，在系统校准过程中，有两个前提假设。首先，假设我们可以将在已知高度位置的拍摄的图像成功转换为相位分布。其次，在物体的高度变化范围内可使用同一莫尔波长。前一个假设，是第</w:t>
+      </w:r>
+      <w:r>
+        <w:rPr>
+          <w:rFonts w:hint="eastAsia"/>
+        </w:rPr>
+        <w:t>4章和第5章讨论的重点。第二个假设，是第6</w:t>
+      </w:r>
+      <w:r>
+        <w:rPr>
+          <w:rFonts w:hint="eastAsia"/>
+        </w:rPr>
+        <w:lastRenderedPageBreak/>
+        <w:t>章方法的目的。</w:t>
+      </w:r>
     </w:p>
     <w:p>
       <w:pPr>
@@ -20346,34 +20994,121 @@
     <w:p>
       <w:pPr>
         <w:pStyle w:val="Afc"/>
-        <w:ind w:firstLineChars="0" w:firstLine="0"/>
-      </w:pPr>
-      <w:r>
-        <w:br w:type="page"/>
-      </w:r>
-    </w:p>
-    <w:p>
-      <w:pPr>
-        <w:pStyle w:val="1"/>
-        <w:spacing w:before="312" w:after="312"/>
-      </w:pPr>
-      <w:bookmarkStart w:id="68" w:name="_Toc9065210"/>
-      <w:bookmarkStart w:id="69" w:name="_Toc9283421"/>
-      <w:r>
-        <w:rPr>
-          <w:rFonts w:hint="eastAsia"/>
-        </w:rPr>
-        <w:lastRenderedPageBreak/>
-        <w:t>数字相移</w:t>
-      </w:r>
-      <w:bookmarkEnd w:id="68"/>
-      <w:bookmarkEnd w:id="69"/>
-    </w:p>
-    <w:p>
-      <w:pPr>
-        <w:widowControl/>
-        <w:spacing w:line="240" w:lineRule="auto"/>
-        <w:jc w:val="left"/>
+        <w:ind w:firstLine="480"/>
+      </w:pPr>
+      <w:bookmarkStart w:id="67" w:name="_Toc9065210"/>
+      <w:bookmarkStart w:id="68" w:name="_Toc9283421"/>
+      <w:r>
+        <w:t>由于系统校准需要使用实物测量系统，且假设位置取样个数</w:t>
+      </w:r>
+      <m:oMath>
+        <m:r>
+          <m:rPr>
+            <m:sty m:val="p"/>
+          </m:rPr>
+          <w:rPr>
+            <w:rFonts w:ascii="Cambria Math" w:hAnsi="Cambria Math"/>
+          </w:rPr>
+          <m:t>S</m:t>
+        </m:r>
+      </m:oMath>
+      <w:r>
+        <w:t>，条纹周期个数</w:t>
+      </w:r>
+      <m:oMath>
+        <m:r>
+          <m:rPr>
+            <m:sty m:val="p"/>
+          </m:rPr>
+          <w:rPr>
+            <w:rFonts w:ascii="Cambria Math" w:hAnsi="Cambria Math"/>
+          </w:rPr>
+          <m:t>P</m:t>
+        </m:r>
+      </m:oMath>
+      <w:r>
+        <w:t>的情况下，系统校准方法的时间复杂度为</w:t>
+      </w:r>
+      <m:oMath>
+        <m:r>
+          <m:rPr>
+            <m:sty m:val="p"/>
+          </m:rPr>
+          <w:rPr>
+            <w:rFonts w:ascii="Cambria Math" w:hAnsi="Cambria Math"/>
+          </w:rPr>
+          <m:t>O(</m:t>
+        </m:r>
+        <m:sSup>
+          <m:sSupPr>
+            <m:ctrlPr>
+              <w:rPr>
+                <w:rFonts w:ascii="Cambria Math" w:hAnsi="Cambria Math"/>
+              </w:rPr>
+            </m:ctrlPr>
+          </m:sSupPr>
+          <m:e>
+            <m:r>
+              <w:rPr>
+                <w:rFonts w:ascii="Cambria Math" w:hAnsi="Cambria Math"/>
+              </w:rPr>
+              <m:t>S</m:t>
+            </m:r>
+          </m:e>
+          <m:sup>
+            <m:r>
+              <w:rPr>
+                <w:rFonts w:ascii="Cambria Math" w:hAnsi="Cambria Math"/>
+              </w:rPr>
+              <m:t>2</m:t>
+            </m:r>
+          </m:sup>
+        </m:sSup>
+        <m:r>
+          <m:rPr>
+            <m:sty m:val="p"/>
+          </m:rPr>
+          <w:rPr>
+            <w:rFonts w:ascii="Cambria Math" w:hAnsi="Cambria Math"/>
+          </w:rPr>
+          <m:t>PMN)</m:t>
+        </m:r>
+      </m:oMath>
+      <w:r>
+        <w:rPr>
+          <w:rFonts w:hint="eastAsia"/>
+        </w:rPr>
+        <w:t>,</w:t>
+      </w:r>
+      <w:r>
+        <w:t xml:space="preserve"> </w:t>
+      </w:r>
+      <w:r>
+        <w:t>本论文仅讨论数字莫尔三维测量的后端图像处理。</w:t>
+      </w:r>
+      <w:r>
+        <w:rPr>
+          <w:rFonts w:hint="eastAsia"/>
+        </w:rPr>
+        <w:t>但可使用三维建模软件中的容易测量的几何参数，验证系统校准方法。</w:t>
+      </w:r>
+    </w:p>
+    <w:p>
+      <w:pPr>
+        <w:pStyle w:val="Afc"/>
+        <w:ind w:firstLine="480"/>
+      </w:pPr>
+      <w:r>
+        <w:rPr>
+          <w:rFonts w:hint="eastAsia"/>
+        </w:rPr>
+        <w:t>TO-DO</w:t>
+      </w:r>
+    </w:p>
+    <w:p>
+      <w:pPr>
+        <w:pStyle w:val="Afc"/>
+        <w:ind w:firstLine="480"/>
         <w:rPr>
           <w:rFonts w:eastAsia="黑体"/>
           <w:b/>
@@ -20390,6 +21125,1631 @@
         <w:pStyle w:val="1"/>
         <w:spacing w:before="312" w:after="312"/>
       </w:pPr>
+      <w:r>
+        <w:rPr>
+          <w:rFonts w:hint="eastAsia"/>
+        </w:rPr>
+        <w:lastRenderedPageBreak/>
+        <w:t>数字相移</w:t>
+      </w:r>
+      <w:bookmarkEnd w:id="67"/>
+      <w:bookmarkEnd w:id="68"/>
+    </w:p>
+    <w:p>
+      <w:pPr>
+        <w:pStyle w:val="Afc"/>
+        <w:ind w:firstLine="480"/>
+      </w:pPr>
+      <w:r>
+        <w:rPr>
+          <w:rFonts w:hint="eastAsia"/>
+        </w:rPr>
+        <w:t>之前的讨论得出了相位分布和高度分布成线性关系。因此，为了三维重建被测面，计算出相位分布尤为重要。而计算相位分布需要使用数字相移和滤波两个过程。本章讨论了数字莫尔三维测量中，数字相移方法，这一关键步骤。首先，本章介绍相移条纹和物体高度扭曲后投影条纹叠加的强度分布公式以及相位反解公式；然后，本章根据该公式描述，解释具体程序；最后，本章分析了由数字相移得到的相位分布。</w:t>
+      </w:r>
+    </w:p>
+    <w:p>
+      <w:pPr>
+        <w:pStyle w:val="2"/>
+        <w:spacing w:before="156" w:after="156"/>
+      </w:pPr>
+      <w:bookmarkStart w:id="69" w:name="_GoBack"/>
+      <w:bookmarkEnd w:id="69"/>
+      <w:r>
+        <w:rPr>
+          <w:rFonts w:hint="eastAsia"/>
+        </w:rPr>
+        <w:t>数字相移原理</w:t>
+      </w:r>
+    </w:p>
+    <w:p>
+      <w:pPr>
+        <w:pStyle w:val="Afc"/>
+        <w:ind w:firstLine="480"/>
+        <w:rPr>
+          <w:rFonts w:hint="eastAsia"/>
+        </w:rPr>
+      </w:pPr>
+      <w:r>
+        <w:t>将条纹图样投影到待测物体表面后，捕捉到图像的强度分布函数</w:t>
+      </w:r>
+      <w:r>
+        <w:t>为</w:t>
+      </w:r>
+    </w:p>
+    <w:p>
+      <w:pPr>
+        <w:pStyle w:val="Afc"/>
+        <w:ind w:firstLine="480"/>
+        <w:rPr>
+          <w:rFonts w:hint="eastAsia"/>
+        </w:rPr>
+      </w:pPr>
+      <m:oMathPara>
+        <m:oMath>
+          <m:sSub>
+            <m:sSubPr>
+              <m:ctrlPr>
+                <w:rPr>
+                  <w:rFonts w:ascii="Cambria Math" w:hAnsi="Cambria Math"/>
+                  <w:szCs w:val="21"/>
+                </w:rPr>
+              </m:ctrlPr>
+            </m:sSubPr>
+            <m:e>
+              <m:r>
+                <m:rPr>
+                  <m:sty m:val="p"/>
+                </m:rPr>
+                <w:rPr>
+                  <w:rFonts w:ascii="Cambria Math" w:hAnsi="Cambria Math"/>
+                </w:rPr>
+                <m:t>I</m:t>
+              </m:r>
+            </m:e>
+            <m:sub>
+              <m:r>
+                <w:rPr>
+                  <w:rFonts w:ascii="Cambria Math" w:hAnsi="Cambria Math"/>
+                </w:rPr>
+                <m:t>o</m:t>
+              </m:r>
+            </m:sub>
+          </m:sSub>
+          <m:d>
+            <m:dPr>
+              <m:ctrlPr>
+                <w:rPr>
+                  <w:rFonts w:ascii="Cambria Math" w:hAnsi="Cambria Math"/>
+                </w:rPr>
+              </m:ctrlPr>
+            </m:dPr>
+            <m:e>
+              <m:r>
+                <m:rPr>
+                  <m:sty m:val="p"/>
+                </m:rPr>
+                <w:rPr>
+                  <w:rFonts w:ascii="Cambria Math" w:hAnsi="Cambria Math"/>
+                </w:rPr>
+                <m:t>x,y</m:t>
+              </m:r>
+            </m:e>
+          </m:d>
+          <m:r>
+            <m:rPr>
+              <m:sty m:val="p"/>
+            </m:rPr>
+            <w:rPr>
+              <w:rFonts w:ascii="Cambria Math" w:hAnsi="Cambria Math"/>
+            </w:rPr>
+            <m:t xml:space="preserve">= </m:t>
+          </m:r>
+          <m:sSub>
+            <m:sSubPr>
+              <m:ctrlPr>
+                <w:rPr>
+                  <w:rFonts w:ascii="Cambria Math" w:hAnsi="Cambria Math"/>
+                </w:rPr>
+              </m:ctrlPr>
+            </m:sSubPr>
+            <m:e>
+              <m:r>
+                <w:rPr>
+                  <w:rFonts w:ascii="Cambria Math" w:hAnsi="Cambria Math"/>
+                </w:rPr>
+                <m:t>b</m:t>
+              </m:r>
+            </m:e>
+            <m:sub>
+              <m:r>
+                <w:rPr>
+                  <w:rFonts w:ascii="Cambria Math" w:hAnsi="Cambria Math"/>
+                </w:rPr>
+                <m:t>o</m:t>
+              </m:r>
+            </m:sub>
+          </m:sSub>
+          <m:r>
+            <m:rPr>
+              <m:sty m:val="p"/>
+            </m:rPr>
+            <w:rPr>
+              <w:rFonts w:ascii="Cambria Math" w:hAnsi="Cambria Math"/>
+            </w:rPr>
+            <m:t>+ sign(sin⁡(</m:t>
+          </m:r>
+          <m:r>
+            <w:rPr>
+              <w:rFonts w:ascii="Cambria Math" w:hAnsi="Cambria Math"/>
+            </w:rPr>
+            <m:t>ϕ(x, y)</m:t>
+          </m:r>
+          <m:r>
+            <m:rPr>
+              <m:sty m:val="p"/>
+            </m:rPr>
+            <w:rPr>
+              <w:rFonts w:ascii="Cambria Math" w:hAnsi="Cambria Math"/>
+            </w:rPr>
+            <m:t>))</m:t>
+          </m:r>
+        </m:oMath>
+      </m:oMathPara>
+    </w:p>
+    <w:p>
+      <w:pPr>
+        <w:pStyle w:val="Afc"/>
+        <w:ind w:firstLine="480"/>
+        <w:rPr>
+          <w:rFonts w:hint="eastAsia"/>
+        </w:rPr>
+      </w:pPr>
+      <w:r>
+        <w:rPr>
+          <w:rFonts w:hint="eastAsia"/>
+        </w:rPr>
+        <w:t>其中，</w:t>
+      </w:r>
+    </w:p>
+    <w:p>
+      <w:pPr>
+        <w:rPr>
+          <w:rFonts w:hint="eastAsia"/>
+        </w:rPr>
+      </w:pPr>
+      <m:oMathPara>
+        <m:oMath>
+          <m:r>
+            <w:rPr>
+              <w:rFonts w:ascii="Cambria Math" w:hAnsi="Cambria Math"/>
+              <w:szCs w:val="20"/>
+            </w:rPr>
+            <m:t>ϕ</m:t>
+          </m:r>
+          <m:d>
+            <m:dPr>
+              <m:ctrlPr>
+                <w:rPr>
+                  <w:rFonts w:ascii="Cambria Math" w:hAnsi="Cambria Math"/>
+                  <w:i/>
+                  <w:szCs w:val="20"/>
+                </w:rPr>
+              </m:ctrlPr>
+            </m:dPr>
+            <m:e>
+              <m:r>
+                <w:rPr>
+                  <w:rFonts w:ascii="Cambria Math" w:hAnsi="Cambria Math"/>
+                  <w:szCs w:val="20"/>
+                </w:rPr>
+                <m:t>x, y</m:t>
+              </m:r>
+            </m:e>
+          </m:d>
+          <m:r>
+            <w:rPr>
+              <w:rFonts w:ascii="Cambria Math" w:hAnsi="Cambria Math"/>
+              <w:szCs w:val="20"/>
+            </w:rPr>
+            <m:t>=</m:t>
+          </m:r>
+          <m:f>
+            <m:fPr>
+              <m:ctrlPr>
+                <w:rPr>
+                  <w:rFonts w:ascii="Cambria Math" w:hAnsi="Cambria Math"/>
+                </w:rPr>
+              </m:ctrlPr>
+            </m:fPr>
+            <m:num>
+              <m:r>
+                <m:rPr>
+                  <m:sty m:val="p"/>
+                </m:rPr>
+                <w:rPr>
+                  <w:rFonts w:ascii="Cambria Math" w:hAnsi="Cambria Math"/>
+                </w:rPr>
+                <m:t>2</m:t>
+              </m:r>
+              <m:r>
+                <w:rPr>
+                  <w:rFonts w:ascii="Cambria Math" w:hAnsi="Cambria Math"/>
+                </w:rPr>
+                <m:t>π</m:t>
+              </m:r>
+              <m:r>
+                <w:rPr>
+                  <w:rFonts w:ascii="Cambria Math" w:hAnsi="Cambria Math"/>
+                </w:rPr>
+                <m:t>x</m:t>
+              </m:r>
+            </m:num>
+            <m:den>
+              <m:r>
+                <w:rPr>
+                  <w:rFonts w:ascii="Cambria Math" w:hAnsi="Cambria Math"/>
+                </w:rPr>
+                <m:t>L</m:t>
+              </m:r>
+            </m:den>
+          </m:f>
+          <m:r>
+            <m:rPr>
+              <m:sty m:val="p"/>
+            </m:rPr>
+            <w:rPr>
+              <w:rFonts w:ascii="Cambria Math" w:hAnsi="Cambria Math"/>
+            </w:rPr>
+            <m:t>+</m:t>
+          </m:r>
+          <m:r>
+            <m:rPr>
+              <m:sty m:val="p"/>
+            </m:rPr>
+            <w:rPr>
+              <w:rFonts w:ascii="Cambria Math" w:hAnsi="Cambria Math"/>
+            </w:rPr>
+            <m:t>∆φ(x, y)</m:t>
+          </m:r>
+        </m:oMath>
+      </m:oMathPara>
+    </w:p>
+    <w:p>
+      <w:pPr>
+        <w:pStyle w:val="Afc"/>
+        <w:ind w:firstLine="480"/>
+        <w:rPr>
+          <w:rFonts w:hint="eastAsia"/>
+        </w:rPr>
+      </w:pPr>
+      <w:r>
+        <w:t>即最后的强度</w:t>
+      </w:r>
+      <w:r>
+        <w:rPr>
+          <w:rFonts w:hint="eastAsia"/>
+        </w:rPr>
+        <w:t>分布函数的相位为参考平面本身相位和由于物体高度变化而引起的相位变化之和。在第2，3章讨论中，已经得出</w:t>
+      </w:r>
+      <m:oMath>
+        <m:r>
+          <m:rPr>
+            <m:sty m:val="p"/>
+          </m:rPr>
+          <w:rPr>
+            <w:rFonts w:ascii="Cambria Math" w:hAnsi="Cambria Math"/>
+          </w:rPr>
+          <m:t>∆φ(x, y)</m:t>
+        </m:r>
+      </m:oMath>
+      <w:r>
+        <w:t>含有物体高度信息，因此数字相移法，最终要为得出</w:t>
+      </w:r>
+      <m:oMath>
+        <m:r>
+          <m:rPr>
+            <m:sty m:val="p"/>
+          </m:rPr>
+          <w:rPr>
+            <w:rFonts w:ascii="Cambria Math" w:hAnsi="Cambria Math"/>
+          </w:rPr>
+          <m:t>∆φ(x, y)</m:t>
+        </m:r>
+      </m:oMath>
+      <w:r>
+        <w:t>而服务。</w:t>
+      </w:r>
+      <m:oMath>
+        <m:sSub>
+          <m:sSubPr>
+            <m:ctrlPr>
+              <w:rPr>
+                <w:rFonts w:ascii="Cambria Math" w:hAnsi="Cambria Math"/>
+              </w:rPr>
+            </m:ctrlPr>
+          </m:sSubPr>
+          <m:e>
+            <m:r>
+              <w:rPr>
+                <w:rFonts w:ascii="Cambria Math" w:hAnsi="Cambria Math"/>
+              </w:rPr>
+              <m:t>b</m:t>
+            </m:r>
+          </m:e>
+          <m:sub>
+            <m:r>
+              <w:rPr>
+                <w:rFonts w:ascii="Cambria Math" w:hAnsi="Cambria Math"/>
+              </w:rPr>
+              <m:t>o</m:t>
+            </m:r>
+          </m:sub>
+        </m:sSub>
+      </m:oMath>
+      <w:r>
+        <w:rPr>
+          <w:rFonts w:hint="eastAsia"/>
+        </w:rPr>
+        <w:t>为背景光引起的灰度变化。</w:t>
+      </w:r>
+    </w:p>
+    <w:p>
+      <w:pPr>
+        <w:pStyle w:val="Afc"/>
+        <w:ind w:firstLine="480"/>
+        <w:rPr>
+          <w:rFonts w:hint="eastAsia"/>
+        </w:rPr>
+      </w:pPr>
+      <w:r>
+        <w:rPr>
+          <w:rFonts w:hint="eastAsia"/>
+        </w:rPr>
+        <w:t>数字相移的做法是将一个同周期，但初始相位相差</w:t>
+      </w:r>
+      <m:oMath>
+        <m:r>
+          <m:rPr>
+            <m:sty m:val="p"/>
+          </m:rPr>
+          <w:rPr>
+            <w:rFonts w:ascii="Cambria Math" w:hAnsi="Cambria Math"/>
+          </w:rPr>
+          <m:t>δ</m:t>
+        </m:r>
+      </m:oMath>
+      <w:r>
+        <w:rPr>
+          <w:rFonts w:hint="eastAsia"/>
+        </w:rPr>
+        <w:t>的条纹和所捕捉图像，灰度值相乘。具体推导过程如下。</w:t>
+      </w:r>
+    </w:p>
+    <w:p>
+      <w:pPr>
+        <w:rPr>
+          <w:rFonts w:ascii="宋体" w:hAnsi="宋体" w:hint="eastAsia"/>
+        </w:rPr>
+      </w:pPr>
+      <m:oMathPara>
+        <m:oMath>
+          <m:sSub>
+            <m:sSubPr>
+              <m:ctrlPr>
+                <w:rPr>
+                  <w:rFonts w:ascii="Cambria Math" w:hAnsi="Cambria Math"/>
+                  <w:szCs w:val="20"/>
+                </w:rPr>
+              </m:ctrlPr>
+            </m:sSubPr>
+            <m:e>
+              <m:r>
+                <w:rPr>
+                  <w:rFonts w:ascii="Cambria Math" w:hAnsi="Cambria Math"/>
+                </w:rPr>
+                <m:t>I</m:t>
+              </m:r>
+            </m:e>
+            <m:sub>
+              <m:r>
+                <w:rPr>
+                  <w:rFonts w:ascii="Cambria Math" w:hAnsi="Cambria Math"/>
+                </w:rPr>
+                <m:t>ps</m:t>
+              </m:r>
+            </m:sub>
+          </m:sSub>
+          <m:d>
+            <m:dPr>
+              <m:ctrlPr>
+                <w:rPr>
+                  <w:rFonts w:ascii="Cambria Math" w:hAnsi="Cambria Math"/>
+                </w:rPr>
+              </m:ctrlPr>
+            </m:dPr>
+            <m:e>
+              <m:r>
+                <m:rPr>
+                  <m:sty m:val="p"/>
+                </m:rPr>
+                <w:rPr>
+                  <w:rFonts w:ascii="Cambria Math" w:hAnsi="Cambria Math"/>
+                </w:rPr>
+                <m:t>x,y</m:t>
+              </m:r>
+            </m:e>
+          </m:d>
+          <m:r>
+            <m:rPr>
+              <m:aln/>
+            </m:rPr>
+            <w:rPr>
+              <w:rFonts w:ascii="Cambria Math" w:hAnsi="Cambria Math"/>
+            </w:rPr>
+            <m:t>=</m:t>
+          </m:r>
+          <m:sSub>
+            <m:sSubPr>
+              <m:ctrlPr>
+                <w:rPr>
+                  <w:rFonts w:ascii="Cambria Math" w:hAnsi="Cambria Math"/>
+                </w:rPr>
+              </m:ctrlPr>
+            </m:sSubPr>
+            <m:e>
+              <m:r>
+                <m:rPr>
+                  <m:sty m:val="p"/>
+                </m:rPr>
+                <w:rPr>
+                  <w:rFonts w:ascii="Cambria Math" w:hAnsi="Cambria Math"/>
+                </w:rPr>
+                <m:t>I</m:t>
+              </m:r>
+            </m:e>
+            <m:sub>
+              <m:r>
+                <w:rPr>
+                  <w:rFonts w:ascii="Cambria Math" w:hAnsi="Cambria Math"/>
+                </w:rPr>
+                <m:t>o</m:t>
+              </m:r>
+            </m:sub>
+          </m:sSub>
+          <m:d>
+            <m:dPr>
+              <m:ctrlPr>
+                <w:rPr>
+                  <w:rFonts w:ascii="Cambria Math" w:hAnsi="Cambria Math"/>
+                </w:rPr>
+              </m:ctrlPr>
+            </m:dPr>
+            <m:e>
+              <m:r>
+                <m:rPr>
+                  <m:sty m:val="p"/>
+                </m:rPr>
+                <w:rPr>
+                  <w:rFonts w:ascii="Cambria Math" w:hAnsi="Cambria Math"/>
+                </w:rPr>
+                <m:t>x,y</m:t>
+              </m:r>
+            </m:e>
+          </m:d>
+          <m:r>
+            <w:rPr>
+              <w:rFonts w:ascii="Cambria Math" w:hAnsi="Cambria Math"/>
+            </w:rPr>
+            <m:t>*</m:t>
+          </m:r>
+          <m:sSub>
+            <m:sSubPr>
+              <m:ctrlPr>
+                <w:rPr>
+                  <w:rFonts w:ascii="Cambria Math" w:hAnsi="Cambria Math"/>
+                </w:rPr>
+              </m:ctrlPr>
+            </m:sSubPr>
+            <m:e>
+              <m:r>
+                <m:rPr>
+                  <m:sty m:val="p"/>
+                </m:rPr>
+                <w:rPr>
+                  <w:rFonts w:ascii="Cambria Math" w:hAnsi="Cambria Math"/>
+                </w:rPr>
+                <m:t>I</m:t>
+              </m:r>
+            </m:e>
+            <m:sub>
+              <m:r>
+                <w:rPr>
+                  <w:rFonts w:ascii="Cambria Math" w:hAnsi="Cambria Math"/>
+                </w:rPr>
+                <m:t>R</m:t>
+              </m:r>
+            </m:sub>
+          </m:sSub>
+          <m:d>
+            <m:dPr>
+              <m:ctrlPr>
+                <w:rPr>
+                  <w:rFonts w:ascii="Cambria Math" w:hAnsi="Cambria Math"/>
+                </w:rPr>
+              </m:ctrlPr>
+            </m:dPr>
+            <m:e>
+              <m:r>
+                <m:rPr>
+                  <m:sty m:val="p"/>
+                </m:rPr>
+                <w:rPr>
+                  <w:rFonts w:ascii="Cambria Math" w:hAnsi="Cambria Math"/>
+                </w:rPr>
+                <m:t>x,y</m:t>
+              </m:r>
+            </m:e>
+          </m:d>
+          <m:r>
+            <m:rPr>
+              <m:sty m:val="p"/>
+            </m:rPr>
+            <w:rPr>
+              <w:rFonts w:ascii="Cambria Math" w:hAnsi="Cambria Math"/>
+            </w:rPr>
+            <w:br/>
+          </m:r>
+        </m:oMath>
+        <m:oMath>
+          <m:r>
+            <w:rPr>
+              <w:rFonts w:ascii="Cambria Math" w:hAnsi="Cambria Math"/>
+            </w:rPr>
+            <m:t>=</m:t>
+          </m:r>
+          <m:r>
+            <m:rPr>
+              <m:sty m:val="p"/>
+            </m:rPr>
+            <w:rPr>
+              <w:rFonts w:ascii="Cambria Math" w:hAnsi="Cambria Math"/>
+            </w:rPr>
+            <m:t xml:space="preserve"> </m:t>
+          </m:r>
+          <m:d>
+            <m:dPr>
+              <m:ctrlPr>
+                <w:rPr>
+                  <w:rFonts w:ascii="Cambria Math" w:hAnsi="Cambria Math"/>
+                </w:rPr>
+              </m:ctrlPr>
+            </m:dPr>
+            <m:e>
+              <m:sSub>
+                <m:sSubPr>
+                  <m:ctrlPr>
+                    <w:rPr>
+                      <w:rFonts w:ascii="Cambria Math" w:hAnsi="Cambria Math"/>
+                      <w:szCs w:val="20"/>
+                    </w:rPr>
+                  </m:ctrlPr>
+                </m:sSubPr>
+                <m:e>
+                  <m:r>
+                    <w:rPr>
+                      <w:rFonts w:ascii="Cambria Math" w:hAnsi="Cambria Math"/>
+                    </w:rPr>
+                    <m:t>b</m:t>
+                  </m:r>
+                </m:e>
+                <m:sub>
+                  <m:r>
+                    <w:rPr>
+                      <w:rFonts w:ascii="Cambria Math" w:hAnsi="Cambria Math"/>
+                    </w:rPr>
+                    <m:t>o</m:t>
+                  </m:r>
+                </m:sub>
+              </m:sSub>
+              <m:r>
+                <w:rPr>
+                  <w:rFonts w:ascii="Cambria Math" w:hAnsi="Cambria Math"/>
+                  <w:szCs w:val="20"/>
+                </w:rPr>
+                <m:t>+</m:t>
+              </m:r>
+              <m:r>
+                <m:rPr>
+                  <m:sty m:val="p"/>
+                </m:rPr>
+                <w:rPr>
+                  <w:rFonts w:ascii="Cambria Math" w:hAnsi="Cambria Math"/>
+                </w:rPr>
+                <m:t>sign</m:t>
+              </m:r>
+              <m:d>
+                <m:dPr>
+                  <m:ctrlPr>
+                    <w:rPr>
+                      <w:rFonts w:ascii="Cambria Math" w:hAnsi="Cambria Math"/>
+                    </w:rPr>
+                  </m:ctrlPr>
+                </m:dPr>
+                <m:e>
+                  <m:func>
+                    <m:funcPr>
+                      <m:ctrlPr>
+                        <w:rPr>
+                          <w:rFonts w:ascii="Cambria Math" w:hAnsi="Cambria Math"/>
+                        </w:rPr>
+                      </m:ctrlPr>
+                    </m:funcPr>
+                    <m:fName>
+                      <m:r>
+                        <m:rPr>
+                          <m:sty m:val="p"/>
+                        </m:rPr>
+                        <w:rPr>
+                          <w:rFonts w:ascii="Cambria Math" w:hAnsi="Cambria Math"/>
+                        </w:rPr>
+                        <m:t>sin</m:t>
+                      </m:r>
+                    </m:fName>
+                    <m:e>
+                      <m:d>
+                        <m:dPr>
+                          <m:ctrlPr>
+                            <w:rPr>
+                              <w:rFonts w:ascii="Cambria Math" w:hAnsi="Cambria Math"/>
+                            </w:rPr>
+                          </m:ctrlPr>
+                        </m:dPr>
+                        <m:e>
+                          <m:f>
+                            <m:fPr>
+                              <m:ctrlPr>
+                                <w:rPr>
+                                  <w:rFonts w:ascii="Cambria Math" w:hAnsi="Cambria Math"/>
+                                </w:rPr>
+                              </m:ctrlPr>
+                            </m:fPr>
+                            <m:num>
+                              <m:r>
+                                <m:rPr>
+                                  <m:sty m:val="p"/>
+                                </m:rPr>
+                                <w:rPr>
+                                  <w:rFonts w:ascii="Cambria Math" w:hAnsi="Cambria Math"/>
+                                </w:rPr>
+                                <m:t>2</m:t>
+                              </m:r>
+                              <m:r>
+                                <w:rPr>
+                                  <w:rFonts w:ascii="Cambria Math" w:hAnsi="Cambria Math"/>
+                                </w:rPr>
+                                <m:t>πx</m:t>
+                              </m:r>
+                            </m:num>
+                            <m:den>
+                              <m:r>
+                                <w:rPr>
+                                  <w:rFonts w:ascii="Cambria Math" w:hAnsi="Cambria Math"/>
+                                </w:rPr>
+                                <m:t>L</m:t>
+                              </m:r>
+                            </m:den>
+                          </m:f>
+                          <m:r>
+                            <m:rPr>
+                              <m:sty m:val="p"/>
+                            </m:rPr>
+                            <w:rPr>
+                              <w:rFonts w:ascii="Cambria Math" w:hAnsi="Cambria Math"/>
+                            </w:rPr>
+                            <m:t>+∆φ</m:t>
+                          </m:r>
+                          <m:d>
+                            <m:dPr>
+                              <m:ctrlPr>
+                                <w:rPr>
+                                  <w:rFonts w:ascii="Cambria Math" w:hAnsi="Cambria Math"/>
+                                </w:rPr>
+                              </m:ctrlPr>
+                            </m:dPr>
+                            <m:e>
+                              <m:r>
+                                <m:rPr>
+                                  <m:sty m:val="p"/>
+                                </m:rPr>
+                                <w:rPr>
+                                  <w:rFonts w:ascii="Cambria Math" w:hAnsi="Cambria Math"/>
+                                </w:rPr>
+                                <m:t>x, y</m:t>
+                              </m:r>
+                            </m:e>
+                          </m:d>
+                        </m:e>
+                      </m:d>
+                    </m:e>
+                  </m:func>
+                </m:e>
+              </m:d>
+            </m:e>
+          </m:d>
+          <m:r>
+            <m:rPr>
+              <m:sty m:val="p"/>
+            </m:rPr>
+            <w:rPr>
+              <w:rFonts w:ascii="Cambria Math" w:hAnsi="Cambria Math"/>
+            </w:rPr>
+            <m:t>*</m:t>
+          </m:r>
+          <m:r>
+            <m:rPr>
+              <m:sty m:val="p"/>
+            </m:rPr>
+            <w:rPr>
+              <w:rFonts w:ascii="Cambria Math" w:hAnsi="Cambria Math"/>
+            </w:rPr>
+            <m:t>sign</m:t>
+          </m:r>
+          <m:d>
+            <m:dPr>
+              <m:ctrlPr>
+                <w:rPr>
+                  <w:rFonts w:ascii="Cambria Math" w:hAnsi="Cambria Math"/>
+                </w:rPr>
+              </m:ctrlPr>
+            </m:dPr>
+            <m:e>
+              <m:func>
+                <m:funcPr>
+                  <m:ctrlPr>
+                    <w:rPr>
+                      <w:rFonts w:ascii="Cambria Math" w:hAnsi="Cambria Math"/>
+                    </w:rPr>
+                  </m:ctrlPr>
+                </m:funcPr>
+                <m:fName>
+                  <m:r>
+                    <m:rPr>
+                      <m:sty m:val="p"/>
+                    </m:rPr>
+                    <w:rPr>
+                      <w:rFonts w:ascii="Cambria Math" w:hAnsi="Cambria Math"/>
+                    </w:rPr>
+                    <m:t>sin</m:t>
+                  </m:r>
+                </m:fName>
+                <m:e>
+                  <m:d>
+                    <m:dPr>
+                      <m:ctrlPr>
+                        <w:rPr>
+                          <w:rFonts w:ascii="Cambria Math" w:hAnsi="Cambria Math"/>
+                        </w:rPr>
+                      </m:ctrlPr>
+                    </m:dPr>
+                    <m:e>
+                      <m:f>
+                        <m:fPr>
+                          <m:ctrlPr>
+                            <w:rPr>
+                              <w:rFonts w:ascii="Cambria Math" w:hAnsi="Cambria Math"/>
+                            </w:rPr>
+                          </m:ctrlPr>
+                        </m:fPr>
+                        <m:num>
+                          <m:r>
+                            <m:rPr>
+                              <m:sty m:val="p"/>
+                            </m:rPr>
+                            <w:rPr>
+                              <w:rFonts w:ascii="Cambria Math" w:hAnsi="Cambria Math"/>
+                            </w:rPr>
+                            <m:t>2</m:t>
+                          </m:r>
+                          <m:r>
+                            <w:rPr>
+                              <w:rFonts w:ascii="Cambria Math" w:hAnsi="Cambria Math"/>
+                            </w:rPr>
+                            <m:t>πx</m:t>
+                          </m:r>
+                        </m:num>
+                        <m:den>
+                          <m:r>
+                            <w:rPr>
+                              <w:rFonts w:ascii="Cambria Math" w:hAnsi="Cambria Math"/>
+                            </w:rPr>
+                            <m:t>L</m:t>
+                          </m:r>
+                        </m:den>
+                      </m:f>
+                      <m:r>
+                        <m:rPr>
+                          <m:sty m:val="p"/>
+                        </m:rPr>
+                        <w:rPr>
+                          <w:rFonts w:ascii="Cambria Math" w:hAnsi="Cambria Math"/>
+                        </w:rPr>
+                        <m:t>+δ</m:t>
+                      </m:r>
+                    </m:e>
+                  </m:d>
+                </m:e>
+              </m:func>
+            </m:e>
+          </m:d>
+          <m:r>
+            <m:rPr>
+              <m:sty m:val="p"/>
+            </m:rPr>
+            <w:rPr>
+              <w:rFonts w:ascii="Cambria Math" w:hAnsi="Cambria Math"/>
+            </w:rPr>
+            <w:br/>
+          </m:r>
+        </m:oMath>
+        <m:oMath>
+          <m:r>
+            <m:rPr>
+              <m:aln/>
+            </m:rPr>
+            <w:rPr>
+              <w:rFonts w:ascii="Cambria Math" w:hAnsi="Cambria Math"/>
+            </w:rPr>
+            <m:t xml:space="preserve">= </m:t>
+          </m:r>
+          <m:sSub>
+            <m:sSubPr>
+              <m:ctrlPr>
+                <w:rPr>
+                  <w:rFonts w:ascii="Cambria Math" w:hAnsi="Cambria Math"/>
+                  <w:szCs w:val="20"/>
+                </w:rPr>
+              </m:ctrlPr>
+            </m:sSubPr>
+            <m:e>
+              <m:r>
+                <w:rPr>
+                  <w:rFonts w:ascii="Cambria Math" w:hAnsi="Cambria Math"/>
+                </w:rPr>
+                <m:t>b</m:t>
+              </m:r>
+            </m:e>
+            <m:sub>
+              <m:r>
+                <w:rPr>
+                  <w:rFonts w:ascii="Cambria Math" w:hAnsi="Cambria Math"/>
+                </w:rPr>
+                <m:t>o</m:t>
+              </m:r>
+            </m:sub>
+          </m:sSub>
+          <m:r>
+            <m:rPr>
+              <m:sty m:val="p"/>
+            </m:rPr>
+            <w:rPr>
+              <w:rFonts w:ascii="Cambria Math" w:hAnsi="Cambria Math"/>
+            </w:rPr>
+            <m:t>sign</m:t>
+          </m:r>
+          <m:d>
+            <m:dPr>
+              <m:ctrlPr>
+                <w:rPr>
+                  <w:rFonts w:ascii="Cambria Math" w:hAnsi="Cambria Math"/>
+                </w:rPr>
+              </m:ctrlPr>
+            </m:dPr>
+            <m:e>
+              <m:func>
+                <m:funcPr>
+                  <m:ctrlPr>
+                    <w:rPr>
+                      <w:rFonts w:ascii="Cambria Math" w:hAnsi="Cambria Math"/>
+                    </w:rPr>
+                  </m:ctrlPr>
+                </m:funcPr>
+                <m:fName>
+                  <m:r>
+                    <m:rPr>
+                      <m:sty m:val="p"/>
+                    </m:rPr>
+                    <w:rPr>
+                      <w:rFonts w:ascii="Cambria Math" w:hAnsi="Cambria Math"/>
+                    </w:rPr>
+                    <m:t>sin</m:t>
+                  </m:r>
+                </m:fName>
+                <m:e>
+                  <m:d>
+                    <m:dPr>
+                      <m:ctrlPr>
+                        <w:rPr>
+                          <w:rFonts w:ascii="Cambria Math" w:hAnsi="Cambria Math"/>
+                        </w:rPr>
+                      </m:ctrlPr>
+                    </m:dPr>
+                    <m:e>
+                      <m:f>
+                        <m:fPr>
+                          <m:ctrlPr>
+                            <w:rPr>
+                              <w:rFonts w:ascii="Cambria Math" w:hAnsi="Cambria Math"/>
+                            </w:rPr>
+                          </m:ctrlPr>
+                        </m:fPr>
+                        <m:num>
+                          <m:r>
+                            <m:rPr>
+                              <m:sty m:val="p"/>
+                            </m:rPr>
+                            <w:rPr>
+                              <w:rFonts w:ascii="Cambria Math" w:hAnsi="Cambria Math"/>
+                            </w:rPr>
+                            <m:t>2</m:t>
+                          </m:r>
+                          <m:r>
+                            <w:rPr>
+                              <w:rFonts w:ascii="Cambria Math" w:hAnsi="Cambria Math"/>
+                            </w:rPr>
+                            <m:t>πx</m:t>
+                          </m:r>
+                        </m:num>
+                        <m:den>
+                          <m:r>
+                            <w:rPr>
+                              <w:rFonts w:ascii="Cambria Math" w:hAnsi="Cambria Math"/>
+                            </w:rPr>
+                            <m:t>L</m:t>
+                          </m:r>
+                        </m:den>
+                      </m:f>
+                      <m:r>
+                        <m:rPr>
+                          <m:sty m:val="p"/>
+                        </m:rPr>
+                        <w:rPr>
+                          <w:rFonts w:ascii="Cambria Math" w:hAnsi="Cambria Math"/>
+                        </w:rPr>
+                        <m:t>+δ</m:t>
+                      </m:r>
+                    </m:e>
+                  </m:d>
+                </m:e>
+              </m:func>
+            </m:e>
+          </m:d>
+          <m:r>
+            <m:rPr>
+              <m:sty m:val="p"/>
+            </m:rPr>
+            <w:rPr>
+              <w:rFonts w:ascii="Cambria Math" w:hAnsi="Cambria Math"/>
+            </w:rPr>
+            <m:t>+ sign</m:t>
+          </m:r>
+          <m:d>
+            <m:dPr>
+              <m:ctrlPr>
+                <w:rPr>
+                  <w:rFonts w:ascii="Cambria Math" w:hAnsi="Cambria Math"/>
+                </w:rPr>
+              </m:ctrlPr>
+            </m:dPr>
+            <m:e>
+              <m:func>
+                <m:funcPr>
+                  <m:ctrlPr>
+                    <w:rPr>
+                      <w:rFonts w:ascii="Cambria Math" w:hAnsi="Cambria Math"/>
+                    </w:rPr>
+                  </m:ctrlPr>
+                </m:funcPr>
+                <m:fName>
+                  <m:r>
+                    <m:rPr>
+                      <m:sty m:val="p"/>
+                    </m:rPr>
+                    <w:rPr>
+                      <w:rFonts w:ascii="Cambria Math" w:hAnsi="Cambria Math"/>
+                    </w:rPr>
+                    <m:t>sin</m:t>
+                  </m:r>
+                </m:fName>
+                <m:e>
+                  <m:d>
+                    <m:dPr>
+                      <m:ctrlPr>
+                        <w:rPr>
+                          <w:rFonts w:ascii="Cambria Math" w:hAnsi="Cambria Math"/>
+                        </w:rPr>
+                      </m:ctrlPr>
+                    </m:dPr>
+                    <m:e>
+                      <m:f>
+                        <m:fPr>
+                          <m:ctrlPr>
+                            <w:rPr>
+                              <w:rFonts w:ascii="Cambria Math" w:hAnsi="Cambria Math"/>
+                            </w:rPr>
+                          </m:ctrlPr>
+                        </m:fPr>
+                        <m:num>
+                          <m:r>
+                            <m:rPr>
+                              <m:sty m:val="p"/>
+                            </m:rPr>
+                            <w:rPr>
+                              <w:rFonts w:ascii="Cambria Math" w:hAnsi="Cambria Math"/>
+                            </w:rPr>
+                            <m:t>2</m:t>
+                          </m:r>
+                          <m:r>
+                            <w:rPr>
+                              <w:rFonts w:ascii="Cambria Math" w:hAnsi="Cambria Math"/>
+                            </w:rPr>
+                            <m:t>πx</m:t>
+                          </m:r>
+                        </m:num>
+                        <m:den>
+                          <m:r>
+                            <w:rPr>
+                              <w:rFonts w:ascii="Cambria Math" w:hAnsi="Cambria Math"/>
+                            </w:rPr>
+                            <m:t>L</m:t>
+                          </m:r>
+                        </m:den>
+                      </m:f>
+                      <m:r>
+                        <m:rPr>
+                          <m:sty m:val="p"/>
+                        </m:rPr>
+                        <w:rPr>
+                          <w:rFonts w:ascii="Cambria Math" w:hAnsi="Cambria Math"/>
+                        </w:rPr>
+                        <m:t>+∆φ</m:t>
+                      </m:r>
+                      <m:d>
+                        <m:dPr>
+                          <m:ctrlPr>
+                            <w:rPr>
+                              <w:rFonts w:ascii="Cambria Math" w:hAnsi="Cambria Math"/>
+                            </w:rPr>
+                          </m:ctrlPr>
+                        </m:dPr>
+                        <m:e>
+                          <m:r>
+                            <m:rPr>
+                              <m:sty m:val="p"/>
+                            </m:rPr>
+                            <w:rPr>
+                              <w:rFonts w:ascii="Cambria Math" w:hAnsi="Cambria Math"/>
+                            </w:rPr>
+                            <m:t>x, y</m:t>
+                          </m:r>
+                        </m:e>
+                      </m:d>
+                    </m:e>
+                  </m:d>
+                  <m:func>
+                    <m:funcPr>
+                      <m:ctrlPr>
+                        <w:rPr>
+                          <w:rFonts w:ascii="Cambria Math" w:hAnsi="Cambria Math"/>
+                        </w:rPr>
+                      </m:ctrlPr>
+                    </m:funcPr>
+                    <m:fName>
+                      <m:r>
+                        <m:rPr>
+                          <m:sty m:val="p"/>
+                        </m:rPr>
+                        <w:rPr>
+                          <w:rFonts w:ascii="Cambria Math" w:hAnsi="Cambria Math"/>
+                        </w:rPr>
+                        <m:t>sin</m:t>
+                      </m:r>
+                    </m:fName>
+                    <m:e>
+                      <m:d>
+                        <m:dPr>
+                          <m:ctrlPr>
+                            <w:rPr>
+                              <w:rFonts w:ascii="Cambria Math" w:hAnsi="Cambria Math"/>
+                            </w:rPr>
+                          </m:ctrlPr>
+                        </m:dPr>
+                        <m:e>
+                          <m:f>
+                            <m:fPr>
+                              <m:ctrlPr>
+                                <w:rPr>
+                                  <w:rFonts w:ascii="Cambria Math" w:hAnsi="Cambria Math"/>
+                                </w:rPr>
+                              </m:ctrlPr>
+                            </m:fPr>
+                            <m:num>
+                              <m:r>
+                                <m:rPr>
+                                  <m:sty m:val="p"/>
+                                </m:rPr>
+                                <w:rPr>
+                                  <w:rFonts w:ascii="Cambria Math" w:hAnsi="Cambria Math"/>
+                                </w:rPr>
+                                <m:t>2</m:t>
+                              </m:r>
+                              <m:r>
+                                <w:rPr>
+                                  <w:rFonts w:ascii="Cambria Math" w:hAnsi="Cambria Math"/>
+                                </w:rPr>
+                                <m:t>πx</m:t>
+                              </m:r>
+                            </m:num>
+                            <m:den>
+                              <m:r>
+                                <w:rPr>
+                                  <w:rFonts w:ascii="Cambria Math" w:hAnsi="Cambria Math"/>
+                                </w:rPr>
+                                <m:t>L</m:t>
+                              </m:r>
+                            </m:den>
+                          </m:f>
+                          <m:r>
+                            <m:rPr>
+                              <m:sty m:val="p"/>
+                            </m:rPr>
+                            <w:rPr>
+                              <w:rFonts w:ascii="Cambria Math" w:hAnsi="Cambria Math"/>
+                            </w:rPr>
+                            <m:t>+δ</m:t>
+                          </m:r>
+                        </m:e>
+                      </m:d>
+                    </m:e>
+                  </m:func>
+                </m:e>
+              </m:func>
+            </m:e>
+          </m:d>
+          <m:r>
+            <m:rPr>
+              <m:sty m:val="p"/>
+            </m:rPr>
+            <w:rPr>
+              <w:rFonts w:ascii="Cambria Math" w:hAnsi="Cambria Math"/>
+            </w:rPr>
+            <w:br/>
+          </m:r>
+        </m:oMath>
+        <m:oMath>
+          <m:r>
+            <m:rPr>
+              <m:sty m:val="p"/>
+            </m:rPr>
+            <w:rPr>
+              <w:rFonts w:ascii="Cambria Math" w:hAnsi="Cambria Math"/>
+            </w:rPr>
+            <m:t>=</m:t>
+          </m:r>
+          <m:sSub>
+            <m:sSubPr>
+              <m:ctrlPr>
+                <w:rPr>
+                  <w:rFonts w:ascii="Cambria Math" w:hAnsi="Cambria Math"/>
+                  <w:szCs w:val="20"/>
+                </w:rPr>
+              </m:ctrlPr>
+            </m:sSubPr>
+            <m:e>
+              <m:r>
+                <w:rPr>
+                  <w:rFonts w:ascii="Cambria Math" w:hAnsi="Cambria Math"/>
+                </w:rPr>
+                <m:t>b</m:t>
+              </m:r>
+            </m:e>
+            <m:sub>
+              <m:r>
+                <w:rPr>
+                  <w:rFonts w:ascii="Cambria Math" w:hAnsi="Cambria Math"/>
+                </w:rPr>
+                <m:t>o</m:t>
+              </m:r>
+            </m:sub>
+          </m:sSub>
+          <m:r>
+            <m:rPr>
+              <m:sty m:val="p"/>
+            </m:rPr>
+            <w:rPr>
+              <w:rFonts w:ascii="Cambria Math" w:hAnsi="Cambria Math"/>
+            </w:rPr>
+            <m:t>sign</m:t>
+          </m:r>
+          <m:d>
+            <m:dPr>
+              <m:ctrlPr>
+                <w:rPr>
+                  <w:rFonts w:ascii="Cambria Math" w:hAnsi="Cambria Math"/>
+                </w:rPr>
+              </m:ctrlPr>
+            </m:dPr>
+            <m:e>
+              <m:func>
+                <m:funcPr>
+                  <m:ctrlPr>
+                    <w:rPr>
+                      <w:rFonts w:ascii="Cambria Math" w:hAnsi="Cambria Math"/>
+                    </w:rPr>
+                  </m:ctrlPr>
+                </m:funcPr>
+                <m:fName>
+                  <m:r>
+                    <m:rPr>
+                      <m:sty m:val="p"/>
+                    </m:rPr>
+                    <w:rPr>
+                      <w:rFonts w:ascii="Cambria Math" w:hAnsi="Cambria Math"/>
+                    </w:rPr>
+                    <m:t>sin</m:t>
+                  </m:r>
+                </m:fName>
+                <m:e>
+                  <m:d>
+                    <m:dPr>
+                      <m:ctrlPr>
+                        <w:rPr>
+                          <w:rFonts w:ascii="Cambria Math" w:hAnsi="Cambria Math"/>
+                        </w:rPr>
+                      </m:ctrlPr>
+                    </m:dPr>
+                    <m:e>
+                      <m:f>
+                        <m:fPr>
+                          <m:ctrlPr>
+                            <w:rPr>
+                              <w:rFonts w:ascii="Cambria Math" w:hAnsi="Cambria Math"/>
+                            </w:rPr>
+                          </m:ctrlPr>
+                        </m:fPr>
+                        <m:num>
+                          <m:r>
+                            <m:rPr>
+                              <m:sty m:val="p"/>
+                            </m:rPr>
+                            <w:rPr>
+                              <w:rFonts w:ascii="Cambria Math" w:hAnsi="Cambria Math"/>
+                            </w:rPr>
+                            <m:t>2</m:t>
+                          </m:r>
+                          <m:r>
+                            <w:rPr>
+                              <w:rFonts w:ascii="Cambria Math" w:hAnsi="Cambria Math"/>
+                            </w:rPr>
+                            <m:t>πx</m:t>
+                          </m:r>
+                        </m:num>
+                        <m:den>
+                          <m:r>
+                            <w:rPr>
+                              <w:rFonts w:ascii="Cambria Math" w:hAnsi="Cambria Math"/>
+                            </w:rPr>
+                            <m:t>L</m:t>
+                          </m:r>
+                        </m:den>
+                      </m:f>
+                      <m:r>
+                        <m:rPr>
+                          <m:sty m:val="p"/>
+                        </m:rPr>
+                        <w:rPr>
+                          <w:rFonts w:ascii="Cambria Math" w:hAnsi="Cambria Math"/>
+                        </w:rPr>
+                        <m:t>+δ</m:t>
+                      </m:r>
+                    </m:e>
+                  </m:d>
+                </m:e>
+              </m:func>
+            </m:e>
+          </m:d>
+          <m:r>
+            <w:rPr>
+              <w:rFonts w:ascii="Cambria Math" w:hAnsi="Cambria Math"/>
+            </w:rPr>
+            <m:t xml:space="preserve">+ </m:t>
+          </m:r>
+          <m:r>
+            <m:rPr>
+              <m:sty m:val="p"/>
+            </m:rPr>
+            <w:rPr>
+              <w:rFonts w:ascii="Cambria Math" w:hAnsi="Cambria Math"/>
+            </w:rPr>
+            <m:t>sign</m:t>
+          </m:r>
+          <m:d>
+            <m:dPr>
+              <m:ctrlPr>
+                <w:rPr>
+                  <w:rFonts w:ascii="Cambria Math" w:hAnsi="Cambria Math"/>
+                </w:rPr>
+              </m:ctrlPr>
+            </m:dPr>
+            <m:e>
+              <m:f>
+                <m:fPr>
+                  <m:ctrlPr>
+                    <w:rPr>
+                      <w:rFonts w:ascii="Cambria Math" w:hAnsi="Cambria Math"/>
+                    </w:rPr>
+                  </m:ctrlPr>
+                </m:fPr>
+                <m:num>
+                  <m:r>
+                    <m:rPr>
+                      <m:sty m:val="p"/>
+                    </m:rPr>
+                    <w:rPr>
+                      <w:rFonts w:ascii="Cambria Math" w:hAnsi="Cambria Math"/>
+                    </w:rPr>
+                    <m:t>cos</m:t>
+                  </m:r>
+                  <m:d>
+                    <m:dPr>
+                      <m:ctrlPr>
+                        <w:rPr>
+                          <w:rFonts w:ascii="Cambria Math" w:hAnsi="Cambria Math"/>
+                          <w:i/>
+                        </w:rPr>
+                      </m:ctrlPr>
+                    </m:dPr>
+                    <m:e>
+                      <m:f>
+                        <m:fPr>
+                          <m:ctrlPr>
+                            <w:rPr>
+                              <w:rFonts w:ascii="Cambria Math" w:hAnsi="Cambria Math"/>
+                            </w:rPr>
+                          </m:ctrlPr>
+                        </m:fPr>
+                        <m:num>
+                          <m:r>
+                            <m:rPr>
+                              <m:sty m:val="p"/>
+                            </m:rPr>
+                            <w:rPr>
+                              <w:rFonts w:ascii="Cambria Math" w:hAnsi="Cambria Math"/>
+                            </w:rPr>
+                            <m:t>4</m:t>
+                          </m:r>
+                          <m:r>
+                            <w:rPr>
+                              <w:rFonts w:ascii="Cambria Math" w:hAnsi="Cambria Math"/>
+                            </w:rPr>
+                            <m:t>πx</m:t>
+                          </m:r>
+                        </m:num>
+                        <m:den>
+                          <m:r>
+                            <w:rPr>
+                              <w:rFonts w:ascii="Cambria Math" w:hAnsi="Cambria Math"/>
+                            </w:rPr>
+                            <m:t>L</m:t>
+                          </m:r>
+                        </m:den>
+                      </m:f>
+                      <m:r>
+                        <w:rPr>
+                          <w:rFonts w:ascii="Cambria Math" w:hAnsi="Cambria Math"/>
+                        </w:rPr>
+                        <m:t>+</m:t>
+                      </m:r>
+                      <m:r>
+                        <m:rPr>
+                          <m:sty m:val="p"/>
+                        </m:rPr>
+                        <w:rPr>
+                          <w:rFonts w:ascii="Cambria Math" w:hAnsi="Cambria Math"/>
+                        </w:rPr>
+                        <m:t>∆φ</m:t>
+                      </m:r>
+                      <m:d>
+                        <m:dPr>
+                          <m:ctrlPr>
+                            <w:rPr>
+                              <w:rFonts w:ascii="Cambria Math" w:hAnsi="Cambria Math"/>
+                            </w:rPr>
+                          </m:ctrlPr>
+                        </m:dPr>
+                        <m:e>
+                          <m:r>
+                            <m:rPr>
+                              <m:sty m:val="p"/>
+                            </m:rPr>
+                            <w:rPr>
+                              <w:rFonts w:ascii="Cambria Math" w:hAnsi="Cambria Math"/>
+                            </w:rPr>
+                            <m:t>x, y</m:t>
+                          </m:r>
+                        </m:e>
+                      </m:d>
+                      <m:r>
+                        <w:rPr>
+                          <w:rFonts w:ascii="Cambria Math" w:hAnsi="Cambria Math"/>
+                        </w:rPr>
+                        <m:t>+</m:t>
+                      </m:r>
+                      <m:r>
+                        <m:rPr>
+                          <m:sty m:val="p"/>
+                        </m:rPr>
+                        <w:rPr>
+                          <w:rFonts w:ascii="Cambria Math" w:hAnsi="Cambria Math"/>
+                        </w:rPr>
+                        <m:t>δ</m:t>
+                      </m:r>
+                    </m:e>
+                  </m:d>
+                  <m:r>
+                    <m:rPr>
+                      <m:sty m:val="p"/>
+                    </m:rPr>
+                    <w:rPr>
+                      <w:rFonts w:ascii="Cambria Math" w:hAnsi="Cambria Math"/>
+                    </w:rPr>
+                    <m:t>-</m:t>
+                  </m:r>
+                  <m:func>
+                    <m:funcPr>
+                      <m:ctrlPr>
+                        <w:rPr>
+                          <w:rFonts w:ascii="Cambria Math" w:hAnsi="Cambria Math"/>
+                        </w:rPr>
+                      </m:ctrlPr>
+                    </m:funcPr>
+                    <m:fName>
+                      <m:r>
+                        <m:rPr>
+                          <m:sty m:val="p"/>
+                        </m:rPr>
+                        <w:rPr>
+                          <w:rFonts w:ascii="Cambria Math" w:hAnsi="Cambria Math"/>
+                        </w:rPr>
+                        <m:t>cos</m:t>
+                      </m:r>
+                    </m:fName>
+                    <m:e>
+                      <m:d>
+                        <m:dPr>
+                          <m:ctrlPr>
+                            <w:rPr>
+                              <w:rFonts w:ascii="Cambria Math" w:hAnsi="Cambria Math"/>
+                              <w:i/>
+                            </w:rPr>
+                          </m:ctrlPr>
+                        </m:dPr>
+                        <m:e>
+                          <m:r>
+                            <m:rPr>
+                              <m:sty m:val="p"/>
+                            </m:rPr>
+                            <w:rPr>
+                              <w:rFonts w:ascii="Cambria Math" w:hAnsi="Cambria Math"/>
+                            </w:rPr>
+                            <m:t>∆φ</m:t>
+                          </m:r>
+                          <m:d>
+                            <m:dPr>
+                              <m:ctrlPr>
+                                <w:rPr>
+                                  <w:rFonts w:ascii="Cambria Math" w:hAnsi="Cambria Math"/>
+                                </w:rPr>
+                              </m:ctrlPr>
+                            </m:dPr>
+                            <m:e>
+                              <m:r>
+                                <m:rPr>
+                                  <m:sty m:val="p"/>
+                                </m:rPr>
+                                <w:rPr>
+                                  <w:rFonts w:ascii="Cambria Math" w:hAnsi="Cambria Math"/>
+                                </w:rPr>
+                                <m:t>x, y</m:t>
+                              </m:r>
+                            </m:e>
+                          </m:d>
+                          <m:r>
+                            <w:rPr>
+                              <w:rFonts w:ascii="Cambria Math" w:hAnsi="Cambria Math"/>
+                            </w:rPr>
+                            <m:t>-δ</m:t>
+                          </m:r>
+                        </m:e>
+                      </m:d>
+                    </m:e>
+                  </m:func>
+                </m:num>
+                <m:den>
+                  <m:r>
+                    <w:rPr>
+                      <w:rFonts w:ascii="Cambria Math" w:hAnsi="Cambria Math"/>
+                    </w:rPr>
+                    <m:t>2</m:t>
+                  </m:r>
+                </m:den>
+              </m:f>
+            </m:e>
+          </m:d>
+        </m:oMath>
+      </m:oMathPara>
+    </w:p>
+    <w:p>
+      <w:pPr>
+        <w:pStyle w:val="2"/>
+        <w:spacing w:before="156" w:after="156"/>
+        <w:rPr>
+          <w:rFonts w:ascii="宋体" w:eastAsia="宋体" w:hAnsi="宋体" w:hint="eastAsia"/>
+        </w:rPr>
+      </w:pPr>
+      <w:r>
+        <w:rPr>
+          <w:rFonts w:hint="eastAsia"/>
+        </w:rPr>
+        <w:t>程序解释</w:t>
+      </w:r>
+    </w:p>
+    <w:p>
+      <w:pPr>
+        <w:pStyle w:val="Afc"/>
+        <w:ind w:firstLine="480"/>
+      </w:pPr>
+    </w:p>
+    <w:p>
+      <w:pPr>
+        <w:pStyle w:val="2"/>
+        <w:spacing w:before="156" w:after="156"/>
+      </w:pPr>
+      <w:r>
+        <w:rPr>
+          <w:rFonts w:hint="eastAsia"/>
+        </w:rPr>
+        <w:lastRenderedPageBreak/>
+        <w:t>结果分析</w:t>
+      </w:r>
+    </w:p>
+    <w:p>
+      <w:pPr>
+        <w:pStyle w:val="Afc"/>
+        <w:ind w:firstLine="480"/>
+      </w:pPr>
+    </w:p>
+    <w:p>
+      <w:pPr>
+        <w:pStyle w:val="Afc"/>
+        <w:ind w:firstLine="480"/>
+        <w:rPr>
+          <w:rFonts w:eastAsia="黑体"/>
+          <w:sz w:val="32"/>
+          <w:szCs w:val="32"/>
+        </w:rPr>
+      </w:pPr>
+      <w:r>
+        <w:br w:type="page"/>
+      </w:r>
+    </w:p>
+    <w:p>
+      <w:pPr>
+        <w:pStyle w:val="1"/>
+        <w:spacing w:before="312" w:after="312"/>
+        <w:rPr>
+          <w:rFonts w:hint="eastAsia"/>
+        </w:rPr>
+      </w:pPr>
       <w:bookmarkStart w:id="70" w:name="_Toc9065211"/>
       <w:bookmarkStart w:id="71" w:name="_Toc9283422"/>
       <w:r>
@@ -20404,12 +22764,48 @@
     </w:p>
     <w:p>
       <w:pPr>
-        <w:widowControl/>
-        <w:spacing w:line="240" w:lineRule="auto"/>
-        <w:jc w:val="left"/>
-        <w:rPr>
-          <w:rFonts w:eastAsia="黑体"/>
-          <w:b/>
+        <w:pStyle w:val="2"/>
+        <w:spacing w:before="156" w:after="156"/>
+        <w:rPr>
+          <w:rFonts w:hint="eastAsia"/>
+        </w:rPr>
+      </w:pPr>
+      <w:r>
+        <w:t>高频载波滤波原理</w:t>
+      </w:r>
+    </w:p>
+    <w:p>
+      <w:pPr>
+        <w:pStyle w:val="2"/>
+        <w:spacing w:before="156" w:after="156"/>
+        <w:rPr>
+          <w:rFonts w:hint="eastAsia"/>
+        </w:rPr>
+      </w:pPr>
+      <w:r>
+        <w:rPr>
+          <w:rFonts w:hint="eastAsia"/>
+        </w:rPr>
+        <w:t>程序解释</w:t>
+      </w:r>
+    </w:p>
+    <w:p>
+      <w:pPr>
+        <w:pStyle w:val="2"/>
+        <w:spacing w:before="156" w:after="156"/>
+      </w:pPr>
+      <w:r>
+        <w:rPr>
+          <w:rFonts w:hint="eastAsia"/>
+        </w:rPr>
+        <w:t>结果展示</w:t>
+      </w:r>
+    </w:p>
+    <w:p>
+      <w:pPr>
+        <w:pStyle w:val="2"/>
+        <w:spacing w:before="156" w:after="156"/>
+        <w:rPr>
           <w:sz w:val="32"/>
           <w:szCs w:val="32"/>
         </w:rPr>
@@ -20422,6 +22818,9 @@
       <w:pPr>
         <w:pStyle w:val="1"/>
         <w:spacing w:before="312" w:after="312"/>
+        <w:rPr>
+          <w:rFonts w:hint="eastAsia"/>
+        </w:rPr>
       </w:pPr>
       <w:bookmarkStart w:id="72" w:name="_Toc9065212"/>
       <w:bookmarkStart w:id="73" w:name="_Toc9283423"/>
@@ -20437,12 +22836,33 @@
     </w:p>
     <w:p>
       <w:pPr>
-        <w:widowControl/>
-        <w:spacing w:line="240" w:lineRule="auto"/>
-        <w:jc w:val="left"/>
-        <w:rPr>
-          <w:rFonts w:eastAsia="黑体"/>
-          <w:b/>
+        <w:pStyle w:val="2"/>
+        <w:spacing w:before="156" w:after="156"/>
+        <w:rPr>
+          <w:rFonts w:hint="eastAsia"/>
+        </w:rPr>
+      </w:pPr>
+      <w:r>
+        <w:t>相位提取</w:t>
+      </w:r>
+    </w:p>
+    <w:p>
+      <w:pPr>
+        <w:pStyle w:val="2"/>
+        <w:spacing w:before="156" w:after="156"/>
+      </w:pPr>
+      <w:r>
+        <w:rPr>
+          <w:rFonts w:hint="eastAsia"/>
+        </w:rPr>
+        <w:t>相位展开</w:t>
+      </w:r>
+    </w:p>
+    <w:p>
+      <w:pPr>
+        <w:pStyle w:val="2"/>
+        <w:spacing w:before="156" w:after="156"/>
+        <w:rPr>
           <w:sz w:val="32"/>
           <w:szCs w:val="32"/>
         </w:rPr>
@@ -20455,6 +22875,9 @@
       <w:pPr>
         <w:pStyle w:val="1"/>
         <w:spacing w:before="312" w:after="312"/>
+        <w:rPr>
+          <w:rFonts w:hint="eastAsia"/>
+        </w:rPr>
       </w:pPr>
       <w:bookmarkStart w:id="74" w:name="_Toc9065213"/>
       <w:bookmarkStart w:id="75" w:name="_Toc9283424"/>
@@ -20470,12 +22893,33 @@
     </w:p>
     <w:p>
       <w:pPr>
-        <w:widowControl/>
-        <w:spacing w:line="240" w:lineRule="auto"/>
-        <w:jc w:val="left"/>
-        <w:rPr>
-          <w:rFonts w:eastAsia="黑体"/>
-          <w:b/>
+        <w:pStyle w:val="2"/>
+        <w:spacing w:before="156" w:after="156"/>
+        <w:rPr>
+          <w:rFonts w:hint="eastAsia"/>
+        </w:rPr>
+      </w:pPr>
+      <w:r>
+        <w:t>实验过程</w:t>
+      </w:r>
+    </w:p>
+    <w:p>
+      <w:pPr>
+        <w:pStyle w:val="2"/>
+        <w:spacing w:before="156" w:after="156"/>
+      </w:pPr>
+      <w:r>
+        <w:rPr>
+          <w:rFonts w:hint="eastAsia"/>
+        </w:rPr>
+        <w:t>实验结果</w:t>
+      </w:r>
+    </w:p>
+    <w:p>
+      <w:pPr>
+        <w:pStyle w:val="2"/>
+        <w:spacing w:before="156" w:after="156"/>
+        <w:rPr>
           <w:sz w:val="32"/>
           <w:szCs w:val="32"/>
         </w:rPr>
@@ -22457,7 +24901,7 @@
         <w:szCs w:val="21"/>
         <w:lang w:val="zh-CN"/>
       </w:rPr>
-      <w:t>16</w:t>
+      <w:t>8</w:t>
     </w:r>
     <w:r>
       <w:rPr>
@@ -22490,9 +24934,6 @@
     <w:p>
       <w:pPr>
         <w:pStyle w:val="aff5"/>
-        <w:rPr>
-          <w:rFonts w:hint="eastAsia"/>
-        </w:rPr>
       </w:pPr>
       <w:r>
         <w:rPr>
@@ -22833,9 +25274,9 @@
     </w:lvl>
   </w:abstractNum>
   <w:abstractNum w:abstractNumId="2">
-    <w:nsid w:val="279F2757"/>
+    <w:nsid w:val="22321462"/>
     <w:multiLevelType w:val="hybridMultilevel"/>
-    <w:tmpl w:val="B69ABC52"/>
+    <w:tmpl w:val="D2687652"/>
     <w:lvl w:ilvl="0" w:tplc="04090011">
       <w:start w:val="1"/>
       <w:numFmt w:val="decimal"/>
@@ -22919,6 +25360,92 @@
     </w:lvl>
   </w:abstractNum>
   <w:abstractNum w:abstractNumId="3">
+    <w:nsid w:val="279F2757"/>
+    <w:multiLevelType w:val="hybridMultilevel"/>
+    <w:tmpl w:val="1CB8382A"/>
+    <w:lvl w:ilvl="0" w:tplc="04090011">
+      <w:start w:val="1"/>
+      <w:numFmt w:val="decimal"/>
+      <w:lvlText w:val="%1)"/>
+      <w:lvlJc w:val="left"/>
+      <w:pPr>
+        <w:ind w:left="420" w:hanging="420"/>
+      </w:pPr>
+    </w:lvl>
+    <w:lvl w:ilvl="1" w:tplc="04090019" w:tentative="1">
+      <w:start w:val="1"/>
+      <w:numFmt w:val="lowerLetter"/>
+      <w:lvlText w:val="%2)"/>
+      <w:lvlJc w:val="left"/>
+      <w:pPr>
+        <w:ind w:left="840" w:hanging="420"/>
+      </w:pPr>
+    </w:lvl>
+    <w:lvl w:ilvl="2" w:tplc="0409001B" w:tentative="1">
+      <w:start w:val="1"/>
+      <w:numFmt w:val="lowerRoman"/>
+      <w:lvlText w:val="%3."/>
+      <w:lvlJc w:val="right"/>
+      <w:pPr>
+        <w:ind w:left="1260" w:hanging="420"/>
+      </w:pPr>
+    </w:lvl>
+    <w:lvl w:ilvl="3" w:tplc="0409000F" w:tentative="1">
+      <w:start w:val="1"/>
+      <w:numFmt w:val="decimal"/>
+      <w:lvlText w:val="%4."/>
+      <w:lvlJc w:val="left"/>
+      <w:pPr>
+        <w:ind w:left="1680" w:hanging="420"/>
+      </w:pPr>
+    </w:lvl>
+    <w:lvl w:ilvl="4" w:tplc="04090019" w:tentative="1">
+      <w:start w:val="1"/>
+      <w:numFmt w:val="lowerLetter"/>
+      <w:lvlText w:val="%5)"/>
+      <w:lvlJc w:val="left"/>
+      <w:pPr>
+        <w:ind w:left="2100" w:hanging="420"/>
+      </w:pPr>
+    </w:lvl>
+    <w:lvl w:ilvl="5" w:tplc="0409001B" w:tentative="1">
+      <w:start w:val="1"/>
+      <w:numFmt w:val="lowerRoman"/>
+      <w:lvlText w:val="%6."/>
+      <w:lvlJc w:val="right"/>
+      <w:pPr>
+        <w:ind w:left="2520" w:hanging="420"/>
+      </w:pPr>
+    </w:lvl>
+    <w:lvl w:ilvl="6" w:tplc="0409000F" w:tentative="1">
+      <w:start w:val="1"/>
+      <w:numFmt w:val="decimal"/>
+      <w:lvlText w:val="%7."/>
+      <w:lvlJc w:val="left"/>
+      <w:pPr>
+        <w:ind w:left="2940" w:hanging="420"/>
+      </w:pPr>
+    </w:lvl>
+    <w:lvl w:ilvl="7" w:tplc="04090019" w:tentative="1">
+      <w:start w:val="1"/>
+      <w:numFmt w:val="lowerLetter"/>
+      <w:lvlText w:val="%8)"/>
+      <w:lvlJc w:val="left"/>
+      <w:pPr>
+        <w:ind w:left="3360" w:hanging="420"/>
+      </w:pPr>
+    </w:lvl>
+    <w:lvl w:ilvl="8" w:tplc="0409001B" w:tentative="1">
+      <w:start w:val="1"/>
+      <w:numFmt w:val="lowerRoman"/>
+      <w:lvlText w:val="%9."/>
+      <w:lvlJc w:val="right"/>
+      <w:pPr>
+        <w:ind w:left="3780" w:hanging="420"/>
+      </w:pPr>
+    </w:lvl>
+  </w:abstractNum>
+  <w:abstractNum w:abstractNumId="4">
     <w:nsid w:val="326A5AAB"/>
     <w:multiLevelType w:val="hybridMultilevel"/>
     <w:tmpl w:val="1B48E0D8"/>
@@ -23031,7 +25558,7 @@
       </w:rPr>
     </w:lvl>
   </w:abstractNum>
-  <w:abstractNum w:abstractNumId="4">
+  <w:abstractNum w:abstractNumId="5">
     <w:nsid w:val="51EB7808"/>
     <w:multiLevelType w:val="multilevel"/>
     <w:tmpl w:val="257EBEBA"/>
@@ -23147,7 +25674,7 @@
       </w:rPr>
     </w:lvl>
   </w:abstractNum>
-  <w:abstractNum w:abstractNumId="5">
+  <w:abstractNum w:abstractNumId="6">
     <w:nsid w:val="530709B0"/>
     <w:multiLevelType w:val="multilevel"/>
     <w:tmpl w:val="4550680C"/>
@@ -23269,7 +25796,7 @@
       </w:rPr>
     </w:lvl>
   </w:abstractNum>
-  <w:abstractNum w:abstractNumId="6">
+  <w:abstractNum w:abstractNumId="7">
     <w:nsid w:val="60364E42"/>
     <w:multiLevelType w:val="multilevel"/>
     <w:tmpl w:val="E2465D64"/>
@@ -23389,21 +25916,24 @@
     <w:abstractNumId w:val="1"/>
   </w:num>
   <w:num w:numId="2">
-    <w:abstractNumId w:val="5"/>
+    <w:abstractNumId w:val="6"/>
   </w:num>
   <w:num w:numId="3">
-    <w:abstractNumId w:val="6"/>
+    <w:abstractNumId w:val="7"/>
   </w:num>
   <w:num w:numId="4">
-    <w:abstractNumId w:val="4"/>
+    <w:abstractNumId w:val="5"/>
   </w:num>
   <w:num w:numId="5">
     <w:abstractNumId w:val="0"/>
   </w:num>
   <w:num w:numId="6">
+    <w:abstractNumId w:val="4"/>
+  </w:num>
+  <w:num w:numId="7">
     <w:abstractNumId w:val="3"/>
   </w:num>
-  <w:num w:numId="7">
+  <w:num w:numId="8">
     <w:abstractNumId w:val="2"/>
   </w:num>
   <w:numIdMacAtCleanup w:val="2"/>
@@ -23567,7 +26097,7 @@
   <w:style w:type="paragraph" w:default="1" w:styleId="a0">
     <w:name w:val="Normal"/>
     <w:qFormat/>
-    <w:rsid w:val="00BA1956"/>
+    <w:rsid w:val="00166BD9"/>
     <w:pPr>
       <w:widowControl w:val="0"/>
       <w:spacing w:line="300" w:lineRule="auto"/>
@@ -24389,7 +26919,7 @@
     <w:basedOn w:val="a0"/>
     <w:link w:val="Afd"/>
     <w:qFormat/>
-    <w:rsid w:val="00AD7C4F"/>
+    <w:rsid w:val="00166BD9"/>
     <w:pPr>
       <w:spacing w:line="440" w:lineRule="exact"/>
       <w:ind w:firstLineChars="200" w:firstLine="200"/>
@@ -24416,7 +26946,7 @@
     <w:name w:val="A正文 字符"/>
     <w:basedOn w:val="a1"/>
     <w:link w:val="Afc"/>
-    <w:rsid w:val="00AD7C4F"/>
+    <w:rsid w:val="00166BD9"/>
     <w:rPr>
       <w:rFonts w:ascii="宋体" w:hAnsi="宋体"/>
       <w:kern w:val="2"/>
@@ -24964,7 +27494,7 @@
   <w:style w:type="paragraph" w:default="1" w:styleId="a0">
     <w:name w:val="Normal"/>
     <w:qFormat/>
-    <w:rsid w:val="00BA1956"/>
+    <w:rsid w:val="00166BD9"/>
     <w:pPr>
       <w:widowControl w:val="0"/>
       <w:spacing w:line="300" w:lineRule="auto"/>
@@ -25786,7 +28316,7 @@
     <w:basedOn w:val="a0"/>
     <w:link w:val="Afd"/>
     <w:qFormat/>
-    <w:rsid w:val="00AD7C4F"/>
+    <w:rsid w:val="00166BD9"/>
     <w:pPr>
       <w:spacing w:line="440" w:lineRule="exact"/>
       <w:ind w:firstLineChars="200" w:firstLine="200"/>
@@ -25813,7 +28343,7 @@
     <w:name w:val="A正文 字符"/>
     <w:basedOn w:val="a1"/>
     <w:link w:val="Afc"/>
-    <w:rsid w:val="00AD7C4F"/>
+    <w:rsid w:val="00166BD9"/>
     <w:rPr>
       <w:rFonts w:ascii="宋体" w:hAnsi="宋体"/>
       <w:kern w:val="2"/>
@@ -26494,7 +29024,7 @@
 </file>
 
 <file path=customXml/itemProps1.xml><?xml version="1.0" encoding="utf-8"?>
-<ds:datastoreItem xmlns:ds="http://schemas.openxmlformats.org/officeDocument/2006/customXml" ds:itemID="{4F036FF7-258D-4211-BDAC-EC2253494EC6}">
+<ds:datastoreItem xmlns:ds="http://schemas.openxmlformats.org/officeDocument/2006/customXml" ds:itemID="{0F5B85C6-D02F-411B-A15C-2C81EC2C8BFC}">
   <ds:schemaRefs>
     <ds:schemaRef ds:uri="http://schemas.openxmlformats.org/officeDocument/2006/bibliography"/>
   </ds:schemaRefs>

</xml_diff>